<commit_message>
Updated 22th June 2024
</commit_message>
<xml_diff>
--- a/interview/DevOps.docx
+++ b/interview/DevOps.docx
@@ -2499,6 +2499,3516 @@
           <w:szCs w:val="24"/>
         </w:rPr>
       </w:pPr>
+      <w:r>
+        <w:rPr>
+          <w:rFonts w:ascii="Times New Roman" w:hAnsi="Times New Roman" w:cs="Times New Roman"/>
+          <w:sz w:val="24"/>
+          <w:szCs w:val="24"/>
+        </w:rPr>
+        <w:t>---</w:t>
+      </w:r>
+    </w:p>
+    <w:p>
+      <w:pPr>
+        <w:pStyle w:val="ListParagraph"/>
+        <w:numPr>
+          <w:ilvl w:val="0"/>
+          <w:numId w:val="2"/>
+        </w:numPr>
+        <w:spacing w:after="0"/>
+        <w:rPr>
+          <w:rFonts w:ascii="Times New Roman" w:hAnsi="Times New Roman" w:cs="Times New Roman"/>
+          <w:sz w:val="24"/>
+          <w:szCs w:val="24"/>
+        </w:rPr>
+      </w:pPr>
+      <w:r>
+        <w:rPr>
+          <w:rFonts w:ascii="Times New Roman" w:hAnsi="Times New Roman" w:cs="Times New Roman"/>
+          <w:sz w:val="24"/>
+          <w:szCs w:val="24"/>
+        </w:rPr>
+        <w:t>How will you spin up a kubernetes cluster?</w:t>
+      </w:r>
+    </w:p>
+    <w:p>
+      <w:pPr>
+        <w:pStyle w:val="ListParagraph"/>
+        <w:numPr>
+          <w:ilvl w:val="1"/>
+          <w:numId w:val="2"/>
+        </w:numPr>
+        <w:spacing w:after="0"/>
+        <w:rPr>
+          <w:rFonts w:ascii="Times New Roman" w:hAnsi="Times New Roman" w:cs="Times New Roman"/>
+          <w:sz w:val="24"/>
+          <w:szCs w:val="24"/>
+        </w:rPr>
+      </w:pPr>
+      <w:r>
+        <w:rPr>
+          <w:rFonts w:ascii="Times New Roman" w:hAnsi="Times New Roman" w:cs="Times New Roman"/>
+          <w:sz w:val="24"/>
+          <w:szCs w:val="24"/>
+        </w:rPr>
+        <w:t>types - single node, multi node, HA setup</w:t>
+      </w:r>
+    </w:p>
+    <w:p>
+      <w:pPr>
+        <w:pStyle w:val="ListParagraph"/>
+        <w:numPr>
+          <w:ilvl w:val="1"/>
+          <w:numId w:val="2"/>
+        </w:numPr>
+        <w:spacing w:after="0"/>
+        <w:rPr>
+          <w:rFonts w:ascii="Times New Roman" w:hAnsi="Times New Roman" w:cs="Times New Roman"/>
+          <w:sz w:val="24"/>
+          <w:szCs w:val="24"/>
+        </w:rPr>
+      </w:pPr>
+      <w:r>
+        <w:rPr>
+          <w:rFonts w:ascii="Times New Roman" w:hAnsi="Times New Roman" w:cs="Times New Roman"/>
+          <w:sz w:val="24"/>
+          <w:szCs w:val="24"/>
+        </w:rPr>
+        <w:t xml:space="preserve">basic installation flow </w:t>
+      </w:r>
+    </w:p>
+    <w:p>
+      <w:pPr>
+        <w:pStyle w:val="ListParagraph"/>
+        <w:numPr>
+          <w:ilvl w:val="2"/>
+          <w:numId w:val="2"/>
+        </w:numPr>
+        <w:spacing w:after="0"/>
+        <w:rPr>
+          <w:rFonts w:ascii="Times New Roman" w:hAnsi="Times New Roman" w:cs="Times New Roman"/>
+          <w:sz w:val="24"/>
+          <w:szCs w:val="24"/>
+        </w:rPr>
+      </w:pPr>
+      <w:r>
+        <w:rPr>
+          <w:rFonts w:ascii="Times New Roman" w:hAnsi="Times New Roman" w:cs="Times New Roman"/>
+          <w:sz w:val="24"/>
+          <w:szCs w:val="24"/>
+        </w:rPr>
+        <w:t>prepare the virtual machines</w:t>
+      </w:r>
+    </w:p>
+    <w:p>
+      <w:pPr>
+        <w:pStyle w:val="ListParagraph"/>
+        <w:numPr>
+          <w:ilvl w:val="2"/>
+          <w:numId w:val="2"/>
+        </w:numPr>
+        <w:spacing w:after="0"/>
+        <w:rPr>
+          <w:rFonts w:ascii="Times New Roman" w:hAnsi="Times New Roman" w:cs="Times New Roman"/>
+          <w:sz w:val="24"/>
+          <w:szCs w:val="24"/>
+        </w:rPr>
+      </w:pPr>
+      <w:r>
+        <w:rPr>
+          <w:rFonts w:ascii="Times New Roman" w:hAnsi="Times New Roman" w:cs="Times New Roman"/>
+          <w:sz w:val="24"/>
+          <w:szCs w:val="24"/>
+        </w:rPr>
+        <w:t xml:space="preserve">install </w:t>
+      </w:r>
+      <w:proofErr w:type="spellStart"/>
+      <w:r>
+        <w:rPr>
+          <w:rFonts w:ascii="Times New Roman" w:hAnsi="Times New Roman" w:cs="Times New Roman"/>
+          <w:sz w:val="24"/>
+          <w:szCs w:val="24"/>
+        </w:rPr>
+        <w:t>containerd</w:t>
+      </w:r>
+      <w:proofErr w:type="spellEnd"/>
+    </w:p>
+    <w:p>
+      <w:pPr>
+        <w:pStyle w:val="ListParagraph"/>
+        <w:numPr>
+          <w:ilvl w:val="2"/>
+          <w:numId w:val="2"/>
+        </w:numPr>
+        <w:spacing w:after="0"/>
+        <w:rPr>
+          <w:rFonts w:ascii="Times New Roman" w:hAnsi="Times New Roman" w:cs="Times New Roman"/>
+          <w:sz w:val="24"/>
+          <w:szCs w:val="24"/>
+        </w:rPr>
+      </w:pPr>
+      <w:r>
+        <w:rPr>
+          <w:rFonts w:ascii="Times New Roman" w:hAnsi="Times New Roman" w:cs="Times New Roman"/>
+          <w:sz w:val="24"/>
+          <w:szCs w:val="24"/>
+        </w:rPr>
+        <w:t xml:space="preserve">do some configuration changes for </w:t>
+      </w:r>
+      <w:proofErr w:type="spellStart"/>
+      <w:r>
+        <w:rPr>
+          <w:rFonts w:ascii="Times New Roman" w:hAnsi="Times New Roman" w:cs="Times New Roman"/>
+          <w:sz w:val="24"/>
+          <w:szCs w:val="24"/>
+        </w:rPr>
+        <w:t>containerd</w:t>
+      </w:r>
+      <w:proofErr w:type="spellEnd"/>
+    </w:p>
+    <w:p>
+      <w:pPr>
+        <w:pStyle w:val="ListParagraph"/>
+        <w:numPr>
+          <w:ilvl w:val="2"/>
+          <w:numId w:val="2"/>
+        </w:numPr>
+        <w:spacing w:after="0"/>
+        <w:rPr>
+          <w:rFonts w:ascii="Times New Roman" w:hAnsi="Times New Roman" w:cs="Times New Roman"/>
+          <w:sz w:val="24"/>
+          <w:szCs w:val="24"/>
+        </w:rPr>
+      </w:pPr>
+      <w:r>
+        <w:rPr>
+          <w:rFonts w:ascii="Times New Roman" w:hAnsi="Times New Roman" w:cs="Times New Roman"/>
+          <w:sz w:val="24"/>
+          <w:szCs w:val="24"/>
+        </w:rPr>
+        <w:t>install kubernetes packages</w:t>
+      </w:r>
+    </w:p>
+    <w:p>
+      <w:pPr>
+        <w:pStyle w:val="ListParagraph"/>
+        <w:numPr>
+          <w:ilvl w:val="2"/>
+          <w:numId w:val="2"/>
+        </w:numPr>
+        <w:spacing w:after="0"/>
+        <w:rPr>
+          <w:rFonts w:ascii="Times New Roman" w:hAnsi="Times New Roman" w:cs="Times New Roman"/>
+          <w:sz w:val="24"/>
+          <w:szCs w:val="24"/>
+        </w:rPr>
+      </w:pPr>
+      <w:r>
+        <w:rPr>
+          <w:rFonts w:ascii="Times New Roman" w:hAnsi="Times New Roman" w:cs="Times New Roman"/>
+          <w:sz w:val="24"/>
+          <w:szCs w:val="24"/>
+        </w:rPr>
+        <w:t>do some configuration changes for those kubernetes packages</w:t>
+      </w:r>
+    </w:p>
+    <w:p>
+      <w:pPr>
+        <w:pStyle w:val="ListParagraph"/>
+        <w:numPr>
+          <w:ilvl w:val="2"/>
+          <w:numId w:val="2"/>
+        </w:numPr>
+        <w:spacing w:after="0"/>
+        <w:rPr>
+          <w:rFonts w:ascii="Times New Roman" w:hAnsi="Times New Roman" w:cs="Times New Roman"/>
+          <w:sz w:val="24"/>
+          <w:szCs w:val="24"/>
+        </w:rPr>
+      </w:pPr>
+      <w:r>
+        <w:rPr>
+          <w:rFonts w:ascii="Times New Roman" w:hAnsi="Times New Roman" w:cs="Times New Roman"/>
+          <w:sz w:val="24"/>
+          <w:szCs w:val="24"/>
+        </w:rPr>
+        <w:t>bootstrap one control plane node, and then make other control plane nodes join it</w:t>
+      </w:r>
+    </w:p>
+    <w:p>
+      <w:pPr>
+        <w:pStyle w:val="ListParagraph"/>
+        <w:numPr>
+          <w:ilvl w:val="2"/>
+          <w:numId w:val="2"/>
+        </w:numPr>
+        <w:spacing w:after="0"/>
+        <w:rPr>
+          <w:rFonts w:ascii="Times New Roman" w:hAnsi="Times New Roman" w:cs="Times New Roman"/>
+          <w:sz w:val="24"/>
+          <w:szCs w:val="24"/>
+        </w:rPr>
+      </w:pPr>
+      <w:r>
+        <w:rPr>
+          <w:rFonts w:ascii="Times New Roman" w:hAnsi="Times New Roman" w:cs="Times New Roman"/>
+          <w:sz w:val="24"/>
+          <w:szCs w:val="24"/>
+        </w:rPr>
+        <w:t>make compute plane nodes join the cluster</w:t>
+      </w:r>
+    </w:p>
+    <w:p>
+      <w:pPr>
+        <w:pStyle w:val="ListParagraph"/>
+        <w:numPr>
+          <w:ilvl w:val="0"/>
+          <w:numId w:val="2"/>
+        </w:numPr>
+        <w:spacing w:after="0"/>
+        <w:rPr>
+          <w:rFonts w:ascii="Times New Roman" w:hAnsi="Times New Roman" w:cs="Times New Roman"/>
+          <w:sz w:val="24"/>
+          <w:szCs w:val="24"/>
+        </w:rPr>
+      </w:pPr>
+      <w:r>
+        <w:rPr>
+          <w:rFonts w:ascii="Times New Roman" w:hAnsi="Times New Roman" w:cs="Times New Roman"/>
+          <w:sz w:val="24"/>
+          <w:szCs w:val="24"/>
+        </w:rPr>
+        <w:t>---</w:t>
+      </w:r>
+    </w:p>
+    <w:p>
+      <w:pPr>
+        <w:pStyle w:val="ListParagraph"/>
+        <w:numPr>
+          <w:ilvl w:val="0"/>
+          <w:numId w:val="2"/>
+        </w:numPr>
+        <w:spacing w:after="0"/>
+        <w:rPr>
+          <w:rFonts w:ascii="Times New Roman" w:hAnsi="Times New Roman" w:cs="Times New Roman"/>
+          <w:sz w:val="24"/>
+          <w:szCs w:val="24"/>
+        </w:rPr>
+      </w:pPr>
+      <w:r>
+        <w:rPr>
+          <w:rFonts w:ascii="Times New Roman" w:hAnsi="Times New Roman" w:cs="Times New Roman"/>
+          <w:sz w:val="24"/>
+          <w:szCs w:val="24"/>
+        </w:rPr>
+        <w:t xml:space="preserve">What are objects in k8s? </w:t>
+      </w:r>
+    </w:p>
+    <w:p>
+      <w:pPr>
+        <w:pStyle w:val="ListParagraph"/>
+        <w:numPr>
+          <w:ilvl w:val="0"/>
+          <w:numId w:val="2"/>
+        </w:numPr>
+        <w:spacing w:after="0"/>
+        <w:rPr>
+          <w:rFonts w:ascii="Times New Roman" w:hAnsi="Times New Roman" w:cs="Times New Roman"/>
+          <w:sz w:val="24"/>
+          <w:szCs w:val="24"/>
+        </w:rPr>
+      </w:pPr>
+      <w:r>
+        <w:rPr>
+          <w:rFonts w:ascii="Times New Roman" w:hAnsi="Times New Roman" w:cs="Times New Roman"/>
+          <w:sz w:val="24"/>
+          <w:szCs w:val="24"/>
+        </w:rPr>
+        <w:t>What are different approaches to create objects in k8s?</w:t>
+      </w:r>
+    </w:p>
+    <w:p>
+      <w:pPr>
+        <w:pStyle w:val="ListParagraph"/>
+        <w:numPr>
+          <w:ilvl w:val="0"/>
+          <w:numId w:val="2"/>
+        </w:numPr>
+        <w:spacing w:after="0"/>
+        <w:rPr>
+          <w:rFonts w:ascii="Times New Roman" w:hAnsi="Times New Roman" w:cs="Times New Roman"/>
+          <w:sz w:val="24"/>
+          <w:szCs w:val="24"/>
+        </w:rPr>
+      </w:pPr>
+      <w:r>
+        <w:rPr>
+          <w:rFonts w:ascii="Times New Roman" w:hAnsi="Times New Roman" w:cs="Times New Roman"/>
+          <w:sz w:val="24"/>
+          <w:szCs w:val="24"/>
+        </w:rPr>
+        <w:t>---</w:t>
+      </w:r>
+    </w:p>
+    <w:p>
+      <w:pPr>
+        <w:pStyle w:val="ListParagraph"/>
+        <w:numPr>
+          <w:ilvl w:val="0"/>
+          <w:numId w:val="2"/>
+        </w:numPr>
+        <w:spacing w:after="0"/>
+        <w:rPr>
+          <w:rFonts w:ascii="Times New Roman" w:hAnsi="Times New Roman" w:cs="Times New Roman"/>
+          <w:sz w:val="24"/>
+          <w:szCs w:val="24"/>
+        </w:rPr>
+      </w:pPr>
+      <w:r>
+        <w:rPr>
+          <w:rFonts w:ascii="Times New Roman" w:hAnsi="Times New Roman" w:cs="Times New Roman"/>
+          <w:sz w:val="24"/>
+          <w:szCs w:val="24"/>
+        </w:rPr>
+        <w:t>What are pods in k8s?</w:t>
+      </w:r>
+    </w:p>
+    <w:p>
+      <w:pPr>
+        <w:pStyle w:val="ListParagraph"/>
+        <w:numPr>
+          <w:ilvl w:val="0"/>
+          <w:numId w:val="2"/>
+        </w:numPr>
+        <w:spacing w:after="0"/>
+        <w:rPr>
+          <w:rFonts w:ascii="Times New Roman" w:hAnsi="Times New Roman" w:cs="Times New Roman"/>
+          <w:sz w:val="24"/>
+          <w:szCs w:val="24"/>
+        </w:rPr>
+      </w:pPr>
+      <w:r>
+        <w:rPr>
+          <w:rFonts w:ascii="Times New Roman" w:hAnsi="Times New Roman" w:cs="Times New Roman"/>
+          <w:sz w:val="24"/>
+          <w:szCs w:val="24"/>
+        </w:rPr>
+        <w:t>Explain the architecture of how pod creation work.</w:t>
+      </w:r>
+    </w:p>
+    <w:p>
+      <w:pPr>
+        <w:pStyle w:val="ListParagraph"/>
+        <w:numPr>
+          <w:ilvl w:val="0"/>
+          <w:numId w:val="2"/>
+        </w:numPr>
+        <w:spacing w:after="0"/>
+        <w:rPr>
+          <w:rFonts w:ascii="Times New Roman" w:hAnsi="Times New Roman" w:cs="Times New Roman"/>
+          <w:sz w:val="24"/>
+          <w:szCs w:val="24"/>
+        </w:rPr>
+      </w:pPr>
+      <w:r>
+        <w:rPr>
+          <w:rFonts w:ascii="Times New Roman" w:hAnsi="Times New Roman" w:cs="Times New Roman"/>
+          <w:sz w:val="24"/>
+          <w:szCs w:val="24"/>
+        </w:rPr>
+        <w:t>What are different approaches of creating pods?</w:t>
+      </w:r>
+    </w:p>
+    <w:p>
+      <w:pPr>
+        <w:pStyle w:val="ListParagraph"/>
+        <w:numPr>
+          <w:ilvl w:val="1"/>
+          <w:numId w:val="2"/>
+        </w:numPr>
+        <w:spacing w:after="0"/>
+        <w:rPr>
+          <w:rFonts w:ascii="Times New Roman" w:hAnsi="Times New Roman" w:cs="Times New Roman"/>
+          <w:sz w:val="24"/>
+          <w:szCs w:val="24"/>
+        </w:rPr>
+      </w:pPr>
+      <w:r>
+        <w:rPr>
+          <w:rFonts w:ascii="Times New Roman" w:hAnsi="Times New Roman" w:cs="Times New Roman"/>
+          <w:sz w:val="24"/>
+          <w:szCs w:val="24"/>
+        </w:rPr>
+        <w:t>declarative - using yaml file</w:t>
+      </w:r>
+    </w:p>
+    <w:p>
+      <w:pPr>
+        <w:pStyle w:val="ListParagraph"/>
+        <w:numPr>
+          <w:ilvl w:val="1"/>
+          <w:numId w:val="2"/>
+        </w:numPr>
+        <w:spacing w:after="0"/>
+        <w:rPr>
+          <w:rFonts w:ascii="Times New Roman" w:hAnsi="Times New Roman" w:cs="Times New Roman"/>
+          <w:sz w:val="24"/>
+          <w:szCs w:val="24"/>
+        </w:rPr>
+      </w:pPr>
+      <w:r>
+        <w:rPr>
+          <w:rFonts w:ascii="Times New Roman" w:hAnsi="Times New Roman" w:cs="Times New Roman"/>
+          <w:sz w:val="24"/>
+          <w:szCs w:val="24"/>
+        </w:rPr>
+        <w:t>imperative - using kubectl command</w:t>
+      </w:r>
+    </w:p>
+    <w:p>
+      <w:pPr>
+        <w:pStyle w:val="ListParagraph"/>
+        <w:numPr>
+          <w:ilvl w:val="0"/>
+          <w:numId w:val="2"/>
+        </w:numPr>
+        <w:spacing w:after="0"/>
+        <w:rPr>
+          <w:rFonts w:ascii="Times New Roman" w:hAnsi="Times New Roman" w:cs="Times New Roman"/>
+          <w:sz w:val="24"/>
+          <w:szCs w:val="24"/>
+        </w:rPr>
+      </w:pPr>
+      <w:r>
+        <w:rPr>
+          <w:rFonts w:ascii="Times New Roman" w:hAnsi="Times New Roman" w:cs="Times New Roman"/>
+          <w:sz w:val="24"/>
+          <w:szCs w:val="24"/>
+        </w:rPr>
+        <w:t>What is the advantage of using shared volume in a pod?</w:t>
+      </w:r>
+    </w:p>
+    <w:p>
+      <w:pPr>
+        <w:pStyle w:val="ListParagraph"/>
+        <w:numPr>
+          <w:ilvl w:val="1"/>
+          <w:numId w:val="2"/>
+        </w:numPr>
+        <w:spacing w:after="0"/>
+        <w:rPr>
+          <w:rFonts w:ascii="Times New Roman" w:hAnsi="Times New Roman" w:cs="Times New Roman"/>
+          <w:sz w:val="24"/>
+          <w:szCs w:val="24"/>
+        </w:rPr>
+      </w:pPr>
+      <w:r>
+        <w:rPr>
+          <w:rFonts w:ascii="Times New Roman" w:hAnsi="Times New Roman" w:cs="Times New Roman"/>
+          <w:sz w:val="24"/>
+          <w:szCs w:val="24"/>
+        </w:rPr>
+        <w:t>shared volume will not be deleted if anything happens to the individual containers. shared volume will be deleted once entire pod is deleted.</w:t>
+      </w:r>
+    </w:p>
+    <w:p>
+      <w:pPr>
+        <w:pStyle w:val="ListParagraph"/>
+        <w:numPr>
+          <w:ilvl w:val="0"/>
+          <w:numId w:val="2"/>
+        </w:numPr>
+        <w:spacing w:after="0"/>
+        <w:rPr>
+          <w:rFonts w:ascii="Times New Roman" w:hAnsi="Times New Roman" w:cs="Times New Roman"/>
+          <w:sz w:val="24"/>
+          <w:szCs w:val="24"/>
+        </w:rPr>
+      </w:pPr>
+      <w:r>
+        <w:rPr>
+          <w:rFonts w:ascii="Times New Roman" w:hAnsi="Times New Roman" w:cs="Times New Roman"/>
+          <w:sz w:val="24"/>
+          <w:szCs w:val="24"/>
+        </w:rPr>
+        <w:t>How will you access your application running inside pod from outside of k8s cluster?</w:t>
+      </w:r>
+    </w:p>
+    <w:p>
+      <w:pPr>
+        <w:pStyle w:val="ListParagraph"/>
+        <w:numPr>
+          <w:ilvl w:val="1"/>
+          <w:numId w:val="2"/>
+        </w:numPr>
+        <w:spacing w:after="0"/>
+        <w:rPr>
+          <w:rFonts w:ascii="Times New Roman" w:hAnsi="Times New Roman" w:cs="Times New Roman"/>
+          <w:sz w:val="24"/>
+          <w:szCs w:val="24"/>
+        </w:rPr>
+      </w:pPr>
+      <w:r>
+        <w:rPr>
+          <w:rFonts w:ascii="Times New Roman" w:hAnsi="Times New Roman" w:cs="Times New Roman"/>
+          <w:sz w:val="24"/>
+          <w:szCs w:val="24"/>
+        </w:rPr>
+        <w:t xml:space="preserve">a temporary solution is to do port forwarding. but its temporary solution because it is not guaranteed that the pod will be created in </w:t>
+      </w:r>
+      <w:r>
+        <w:rPr>
+          <w:rFonts w:ascii="Times New Roman" w:hAnsi="Times New Roman" w:cs="Times New Roman"/>
+          <w:sz w:val="24"/>
+          <w:szCs w:val="24"/>
+        </w:rPr>
+        <w:t>one</w:t>
+      </w:r>
+      <w:r>
+        <w:rPr>
+          <w:rFonts w:ascii="Times New Roman" w:hAnsi="Times New Roman" w:cs="Times New Roman"/>
+          <w:sz w:val="24"/>
+          <w:szCs w:val="24"/>
+        </w:rPr>
+        <w:t xml:space="preserve"> particular node</w:t>
+      </w:r>
+      <w:r>
+        <w:rPr>
+          <w:rFonts w:ascii="Times New Roman" w:hAnsi="Times New Roman" w:cs="Times New Roman"/>
+          <w:sz w:val="24"/>
+          <w:szCs w:val="24"/>
+        </w:rPr>
+        <w:t xml:space="preserve"> always</w:t>
+      </w:r>
+      <w:r>
+        <w:rPr>
+          <w:rFonts w:ascii="Times New Roman" w:hAnsi="Times New Roman" w:cs="Times New Roman"/>
+          <w:sz w:val="24"/>
+          <w:szCs w:val="24"/>
+        </w:rPr>
+        <w:t xml:space="preserve"> using which we are doing port forwarding.</w:t>
+      </w:r>
+    </w:p>
+    <w:p>
+      <w:pPr>
+        <w:pStyle w:val="ListParagraph"/>
+        <w:numPr>
+          <w:ilvl w:val="0"/>
+          <w:numId w:val="2"/>
+        </w:numPr>
+        <w:spacing w:after="0"/>
+        <w:rPr>
+          <w:rFonts w:ascii="Times New Roman" w:hAnsi="Times New Roman" w:cs="Times New Roman"/>
+          <w:sz w:val="24"/>
+          <w:szCs w:val="24"/>
+        </w:rPr>
+      </w:pPr>
+      <w:r>
+        <w:rPr>
+          <w:rFonts w:ascii="Times New Roman" w:hAnsi="Times New Roman" w:cs="Times New Roman"/>
+          <w:sz w:val="24"/>
+          <w:szCs w:val="24"/>
+        </w:rPr>
+        <w:t>What are initContainers in pods and why we use them?</w:t>
+      </w:r>
+    </w:p>
+    <w:p>
+      <w:pPr>
+        <w:pStyle w:val="ListParagraph"/>
+        <w:numPr>
+          <w:ilvl w:val="0"/>
+          <w:numId w:val="2"/>
+        </w:numPr>
+        <w:spacing w:after="0"/>
+        <w:rPr>
+          <w:rFonts w:ascii="Times New Roman" w:hAnsi="Times New Roman" w:cs="Times New Roman"/>
+          <w:sz w:val="24"/>
+          <w:szCs w:val="24"/>
+        </w:rPr>
+      </w:pPr>
+      <w:r>
+        <w:rPr>
+          <w:rFonts w:ascii="Times New Roman" w:hAnsi="Times New Roman" w:cs="Times New Roman"/>
+          <w:sz w:val="24"/>
+          <w:szCs w:val="24"/>
+        </w:rPr>
+        <w:t>What are the different restart policies in pods?</w:t>
+      </w:r>
+    </w:p>
+    <w:p>
+      <w:pPr>
+        <w:pStyle w:val="ListParagraph"/>
+        <w:numPr>
+          <w:ilvl w:val="0"/>
+          <w:numId w:val="2"/>
+        </w:numPr>
+        <w:spacing w:after="0"/>
+        <w:rPr>
+          <w:rFonts w:ascii="Times New Roman" w:hAnsi="Times New Roman" w:cs="Times New Roman"/>
+          <w:sz w:val="24"/>
+          <w:szCs w:val="24"/>
+        </w:rPr>
+      </w:pPr>
+      <w:r>
+        <w:rPr>
+          <w:rFonts w:ascii="Times New Roman" w:hAnsi="Times New Roman" w:cs="Times New Roman"/>
+          <w:sz w:val="24"/>
+          <w:szCs w:val="24"/>
+        </w:rPr>
+        <w:t>What is a static pod?</w:t>
+      </w:r>
+    </w:p>
+    <w:p>
+      <w:pPr>
+        <w:pStyle w:val="ListParagraph"/>
+        <w:numPr>
+          <w:ilvl w:val="0"/>
+          <w:numId w:val="2"/>
+        </w:numPr>
+        <w:spacing w:after="0"/>
+        <w:rPr>
+          <w:rFonts w:ascii="Times New Roman" w:hAnsi="Times New Roman" w:cs="Times New Roman"/>
+          <w:sz w:val="24"/>
+          <w:szCs w:val="24"/>
+        </w:rPr>
+      </w:pPr>
+      <w:r>
+        <w:rPr>
+          <w:rFonts w:ascii="Times New Roman" w:hAnsi="Times New Roman" w:cs="Times New Roman"/>
+          <w:sz w:val="24"/>
+          <w:szCs w:val="24"/>
+        </w:rPr>
+        <w:t>What are the challenges of using standalone pods?</w:t>
+      </w:r>
+    </w:p>
+    <w:p>
+      <w:pPr>
+        <w:pStyle w:val="ListParagraph"/>
+        <w:numPr>
+          <w:ilvl w:val="0"/>
+          <w:numId w:val="2"/>
+        </w:numPr>
+        <w:spacing w:after="0"/>
+        <w:rPr>
+          <w:rFonts w:ascii="Times New Roman" w:hAnsi="Times New Roman" w:cs="Times New Roman"/>
+          <w:sz w:val="24"/>
+          <w:szCs w:val="24"/>
+        </w:rPr>
+      </w:pPr>
+      <w:r>
+        <w:rPr>
+          <w:rFonts w:ascii="Times New Roman" w:hAnsi="Times New Roman" w:cs="Times New Roman"/>
+          <w:sz w:val="24"/>
+          <w:szCs w:val="24"/>
+        </w:rPr>
+        <w:t>---</w:t>
+      </w:r>
+    </w:p>
+    <w:p>
+      <w:pPr>
+        <w:pStyle w:val="ListParagraph"/>
+        <w:numPr>
+          <w:ilvl w:val="0"/>
+          <w:numId w:val="2"/>
+        </w:numPr>
+        <w:spacing w:after="0"/>
+        <w:rPr>
+          <w:rFonts w:ascii="Times New Roman" w:hAnsi="Times New Roman" w:cs="Times New Roman"/>
+          <w:sz w:val="24"/>
+          <w:szCs w:val="24"/>
+        </w:rPr>
+      </w:pPr>
+      <w:r>
+        <w:rPr>
+          <w:rFonts w:ascii="Times New Roman" w:hAnsi="Times New Roman" w:cs="Times New Roman"/>
+          <w:sz w:val="24"/>
+          <w:szCs w:val="24"/>
+        </w:rPr>
+        <w:t>Why we need replication of pods?</w:t>
+      </w:r>
+    </w:p>
+    <w:p>
+      <w:pPr>
+        <w:pStyle w:val="ListParagraph"/>
+        <w:numPr>
+          <w:ilvl w:val="0"/>
+          <w:numId w:val="2"/>
+        </w:numPr>
+        <w:spacing w:after="0"/>
+        <w:rPr>
+          <w:rFonts w:ascii="Times New Roman" w:hAnsi="Times New Roman" w:cs="Times New Roman"/>
+          <w:sz w:val="24"/>
+          <w:szCs w:val="24"/>
+        </w:rPr>
+      </w:pPr>
+      <w:r>
+        <w:rPr>
+          <w:rFonts w:ascii="Times New Roman" w:hAnsi="Times New Roman" w:cs="Times New Roman"/>
+          <w:sz w:val="24"/>
+          <w:szCs w:val="24"/>
+        </w:rPr>
+        <w:t>What is replication controller?</w:t>
+      </w:r>
+    </w:p>
+    <w:p>
+      <w:pPr>
+        <w:pStyle w:val="ListParagraph"/>
+        <w:numPr>
+          <w:ilvl w:val="0"/>
+          <w:numId w:val="2"/>
+        </w:numPr>
+        <w:spacing w:after="0"/>
+        <w:rPr>
+          <w:rFonts w:ascii="Times New Roman" w:hAnsi="Times New Roman" w:cs="Times New Roman"/>
+          <w:sz w:val="24"/>
+          <w:szCs w:val="24"/>
+        </w:rPr>
+      </w:pPr>
+      <w:r>
+        <w:rPr>
+          <w:rFonts w:ascii="Times New Roman" w:hAnsi="Times New Roman" w:cs="Times New Roman"/>
+          <w:sz w:val="24"/>
+          <w:szCs w:val="24"/>
+        </w:rPr>
+        <w:t>What is the use of selector in replication controller yaml file?</w:t>
+      </w:r>
+    </w:p>
+    <w:p>
+      <w:pPr>
+        <w:pStyle w:val="ListParagraph"/>
+        <w:numPr>
+          <w:ilvl w:val="0"/>
+          <w:numId w:val="2"/>
+        </w:numPr>
+        <w:spacing w:after="0"/>
+        <w:rPr>
+          <w:rFonts w:ascii="Times New Roman" w:hAnsi="Times New Roman" w:cs="Times New Roman"/>
+          <w:sz w:val="24"/>
+          <w:szCs w:val="24"/>
+        </w:rPr>
+      </w:pPr>
+      <w:r>
+        <w:rPr>
+          <w:rFonts w:ascii="Times New Roman" w:hAnsi="Times New Roman" w:cs="Times New Roman"/>
+          <w:sz w:val="24"/>
+          <w:szCs w:val="24"/>
+        </w:rPr>
+        <w:t>How to scale in/out in a replication controller?</w:t>
+      </w:r>
+    </w:p>
+    <w:p>
+      <w:pPr>
+        <w:pStyle w:val="ListParagraph"/>
+        <w:numPr>
+          <w:ilvl w:val="1"/>
+          <w:numId w:val="2"/>
+        </w:numPr>
+        <w:spacing w:after="0"/>
+        <w:rPr>
+          <w:rFonts w:ascii="Times New Roman" w:hAnsi="Times New Roman" w:cs="Times New Roman"/>
+          <w:sz w:val="24"/>
+          <w:szCs w:val="24"/>
+        </w:rPr>
+      </w:pPr>
+      <w:r>
+        <w:rPr>
+          <w:rFonts w:ascii="Times New Roman" w:hAnsi="Times New Roman" w:cs="Times New Roman"/>
+          <w:sz w:val="24"/>
+          <w:szCs w:val="24"/>
+        </w:rPr>
+        <w:t>kubectl scale --replica=&lt;number_of_replicas&gt; rc/&lt;name_of_rc&gt;</w:t>
+      </w:r>
+    </w:p>
+    <w:p>
+      <w:pPr>
+        <w:pStyle w:val="ListParagraph"/>
+        <w:numPr>
+          <w:ilvl w:val="0"/>
+          <w:numId w:val="2"/>
+        </w:numPr>
+        <w:spacing w:after="0"/>
+        <w:rPr>
+          <w:rFonts w:ascii="Times New Roman" w:hAnsi="Times New Roman" w:cs="Times New Roman"/>
+          <w:sz w:val="24"/>
+          <w:szCs w:val="24"/>
+        </w:rPr>
+      </w:pPr>
+      <w:r>
+        <w:rPr>
+          <w:rFonts w:ascii="Times New Roman" w:hAnsi="Times New Roman" w:cs="Times New Roman"/>
+          <w:sz w:val="24"/>
+          <w:szCs w:val="24"/>
+        </w:rPr>
+        <w:lastRenderedPageBreak/>
+        <w:t xml:space="preserve">Is it possible to delete rc without deleting the pods under it? </w:t>
+      </w:r>
+    </w:p>
+    <w:p>
+      <w:pPr>
+        <w:pStyle w:val="ListParagraph"/>
+        <w:numPr>
+          <w:ilvl w:val="1"/>
+          <w:numId w:val="2"/>
+        </w:numPr>
+        <w:spacing w:after="0"/>
+        <w:rPr>
+          <w:rFonts w:ascii="Times New Roman" w:hAnsi="Times New Roman" w:cs="Times New Roman"/>
+          <w:sz w:val="24"/>
+          <w:szCs w:val="24"/>
+        </w:rPr>
+      </w:pPr>
+      <w:r>
+        <w:rPr>
+          <w:rFonts w:ascii="Times New Roman" w:hAnsi="Times New Roman" w:cs="Times New Roman"/>
+          <w:sz w:val="24"/>
+          <w:szCs w:val="24"/>
+        </w:rPr>
+        <w:t>kubectl delete –cascade=orphan rc &lt;name_of_rc&gt;</w:t>
+      </w:r>
+    </w:p>
+    <w:p>
+      <w:pPr>
+        <w:pStyle w:val="ListParagraph"/>
+        <w:numPr>
+          <w:ilvl w:val="0"/>
+          <w:numId w:val="2"/>
+        </w:numPr>
+        <w:spacing w:after="0"/>
+        <w:rPr>
+          <w:rFonts w:ascii="Times New Roman" w:hAnsi="Times New Roman" w:cs="Times New Roman"/>
+          <w:sz w:val="24"/>
+          <w:szCs w:val="24"/>
+        </w:rPr>
+      </w:pPr>
+      <w:r>
+        <w:rPr>
+          <w:rFonts w:ascii="Times New Roman" w:hAnsi="Times New Roman" w:cs="Times New Roman"/>
+          <w:sz w:val="24"/>
+          <w:szCs w:val="24"/>
+        </w:rPr>
+        <w:t>What will happen if I delete the rc, then change the yaml file, and recreate the rc? Will the rc reuse the pods? Will it update the pods?</w:t>
+      </w:r>
+    </w:p>
+    <w:p>
+      <w:pPr>
+        <w:pStyle w:val="ListParagraph"/>
+        <w:numPr>
+          <w:ilvl w:val="1"/>
+          <w:numId w:val="2"/>
+        </w:numPr>
+        <w:spacing w:after="0"/>
+        <w:rPr>
+          <w:rFonts w:ascii="Times New Roman" w:hAnsi="Times New Roman" w:cs="Times New Roman"/>
+          <w:sz w:val="24"/>
+          <w:szCs w:val="24"/>
+        </w:rPr>
+      </w:pPr>
+      <w:r>
+        <w:rPr>
+          <w:rFonts w:ascii="Times New Roman" w:hAnsi="Times New Roman" w:cs="Times New Roman"/>
+          <w:sz w:val="24"/>
+          <w:szCs w:val="24"/>
+        </w:rPr>
+        <w:t>rc will reuse the pods, but</w:t>
+      </w:r>
+      <w:r>
+        <w:rPr>
+          <w:rFonts w:ascii="Times New Roman" w:hAnsi="Times New Roman" w:cs="Times New Roman"/>
+          <w:sz w:val="24"/>
+          <w:szCs w:val="24"/>
+        </w:rPr>
+        <w:t xml:space="preserve"> might</w:t>
+      </w:r>
+      <w:r>
+        <w:rPr>
+          <w:rFonts w:ascii="Times New Roman" w:hAnsi="Times New Roman" w:cs="Times New Roman"/>
+          <w:sz w:val="24"/>
+          <w:szCs w:val="24"/>
+        </w:rPr>
+        <w:t xml:space="preserve"> not update them. we might need to delete the pods (or scale to 0 and then scale back to required number), so that rc creates new pods with new config.</w:t>
+      </w:r>
+    </w:p>
+    <w:p>
+      <w:pPr>
+        <w:pStyle w:val="ListParagraph"/>
+        <w:numPr>
+          <w:ilvl w:val="0"/>
+          <w:numId w:val="2"/>
+        </w:numPr>
+        <w:spacing w:after="0"/>
+        <w:rPr>
+          <w:rFonts w:ascii="Times New Roman" w:hAnsi="Times New Roman" w:cs="Times New Roman"/>
+          <w:sz w:val="24"/>
+          <w:szCs w:val="24"/>
+        </w:rPr>
+      </w:pPr>
+      <w:r>
+        <w:rPr>
+          <w:rFonts w:ascii="Times New Roman" w:hAnsi="Times New Roman" w:cs="Times New Roman"/>
+          <w:sz w:val="24"/>
+          <w:szCs w:val="24"/>
+        </w:rPr>
+        <w:t>---</w:t>
+      </w:r>
+    </w:p>
+    <w:p>
+      <w:pPr>
+        <w:pStyle w:val="ListParagraph"/>
+        <w:numPr>
+          <w:ilvl w:val="0"/>
+          <w:numId w:val="2"/>
+        </w:numPr>
+        <w:spacing w:after="0"/>
+        <w:rPr>
+          <w:rFonts w:ascii="Times New Roman" w:hAnsi="Times New Roman" w:cs="Times New Roman"/>
+          <w:sz w:val="24"/>
+          <w:szCs w:val="24"/>
+        </w:rPr>
+      </w:pPr>
+      <w:r>
+        <w:rPr>
+          <w:rFonts w:ascii="Times New Roman" w:hAnsi="Times New Roman" w:cs="Times New Roman"/>
+          <w:sz w:val="24"/>
+          <w:szCs w:val="24"/>
+        </w:rPr>
+        <w:t>What is replicaset?</w:t>
+      </w:r>
+    </w:p>
+    <w:p>
+      <w:pPr>
+        <w:pStyle w:val="ListParagraph"/>
+        <w:numPr>
+          <w:ilvl w:val="0"/>
+          <w:numId w:val="2"/>
+        </w:numPr>
+        <w:spacing w:after="0"/>
+        <w:rPr>
+          <w:rFonts w:ascii="Times New Roman" w:hAnsi="Times New Roman" w:cs="Times New Roman"/>
+          <w:sz w:val="24"/>
+          <w:szCs w:val="24"/>
+        </w:rPr>
+      </w:pPr>
+      <w:r>
+        <w:rPr>
+          <w:rFonts w:ascii="Times New Roman" w:hAnsi="Times New Roman" w:cs="Times New Roman"/>
+          <w:sz w:val="24"/>
+          <w:szCs w:val="24"/>
+        </w:rPr>
+        <w:t>Explain the use of matchLabels and matchExpressions in replicaset yaml.</w:t>
+      </w:r>
+    </w:p>
+    <w:p>
+      <w:pPr>
+        <w:pStyle w:val="ListParagraph"/>
+        <w:numPr>
+          <w:ilvl w:val="0"/>
+          <w:numId w:val="2"/>
+        </w:numPr>
+        <w:spacing w:after="0"/>
+        <w:rPr>
+          <w:rFonts w:ascii="Times New Roman" w:hAnsi="Times New Roman" w:cs="Times New Roman"/>
+          <w:sz w:val="24"/>
+          <w:szCs w:val="24"/>
+        </w:rPr>
+      </w:pPr>
+      <w:r>
+        <w:rPr>
+          <w:rFonts w:ascii="Times New Roman" w:hAnsi="Times New Roman" w:cs="Times New Roman"/>
+          <w:sz w:val="24"/>
+          <w:szCs w:val="24"/>
+        </w:rPr>
+        <w:t>How to scale in/out in a replicaset?</w:t>
+      </w:r>
+    </w:p>
+    <w:p>
+      <w:pPr>
+        <w:pStyle w:val="ListParagraph"/>
+        <w:numPr>
+          <w:ilvl w:val="1"/>
+          <w:numId w:val="2"/>
+        </w:numPr>
+        <w:spacing w:after="0"/>
+        <w:rPr>
+          <w:rFonts w:ascii="Times New Roman" w:hAnsi="Times New Roman" w:cs="Times New Roman"/>
+          <w:sz w:val="24"/>
+          <w:szCs w:val="24"/>
+        </w:rPr>
+      </w:pPr>
+      <w:r>
+        <w:rPr>
+          <w:rFonts w:ascii="Times New Roman" w:hAnsi="Times New Roman" w:cs="Times New Roman"/>
+          <w:sz w:val="24"/>
+          <w:szCs w:val="24"/>
+        </w:rPr>
+        <w:t>kubectl scale --replica=&lt;number_of_replicas&gt; rs/&lt;name_of_rs&gt;</w:t>
+      </w:r>
+    </w:p>
+    <w:p>
+      <w:pPr>
+        <w:pStyle w:val="ListParagraph"/>
+        <w:numPr>
+          <w:ilvl w:val="0"/>
+          <w:numId w:val="2"/>
+        </w:numPr>
+        <w:spacing w:after="0"/>
+        <w:rPr>
+          <w:rFonts w:ascii="Times New Roman" w:hAnsi="Times New Roman" w:cs="Times New Roman"/>
+          <w:sz w:val="24"/>
+          <w:szCs w:val="24"/>
+        </w:rPr>
+      </w:pPr>
+      <w:r>
+        <w:rPr>
+          <w:rFonts w:ascii="Times New Roman" w:hAnsi="Times New Roman" w:cs="Times New Roman"/>
+          <w:sz w:val="24"/>
+          <w:szCs w:val="24"/>
+        </w:rPr>
+        <w:t>Is it possible to delete rs without deleting pods under it?</w:t>
+      </w:r>
+    </w:p>
+    <w:p>
+      <w:pPr>
+        <w:pStyle w:val="ListParagraph"/>
+        <w:numPr>
+          <w:ilvl w:val="1"/>
+          <w:numId w:val="2"/>
+        </w:numPr>
+        <w:spacing w:after="0"/>
+        <w:rPr>
+          <w:rFonts w:ascii="Times New Roman" w:hAnsi="Times New Roman" w:cs="Times New Roman"/>
+          <w:sz w:val="24"/>
+          <w:szCs w:val="24"/>
+        </w:rPr>
+      </w:pPr>
+      <w:r>
+        <w:rPr>
+          <w:rFonts w:ascii="Times New Roman" w:hAnsi="Times New Roman" w:cs="Times New Roman"/>
+          <w:sz w:val="24"/>
+          <w:szCs w:val="24"/>
+        </w:rPr>
+        <w:t>kubectl delete –cascade=orphan rs &lt;name_of_rs&gt;</w:t>
+      </w:r>
+    </w:p>
+    <w:p>
+      <w:pPr>
+        <w:pStyle w:val="ListParagraph"/>
+        <w:numPr>
+          <w:ilvl w:val="0"/>
+          <w:numId w:val="2"/>
+        </w:numPr>
+        <w:spacing w:after="0"/>
+        <w:rPr>
+          <w:rFonts w:ascii="Times New Roman" w:hAnsi="Times New Roman" w:cs="Times New Roman"/>
+          <w:sz w:val="24"/>
+          <w:szCs w:val="24"/>
+        </w:rPr>
+      </w:pPr>
+      <w:r>
+        <w:rPr>
+          <w:rFonts w:ascii="Times New Roman" w:hAnsi="Times New Roman" w:cs="Times New Roman"/>
+          <w:sz w:val="24"/>
+          <w:szCs w:val="24"/>
+        </w:rPr>
+        <w:t>---</w:t>
+      </w:r>
+    </w:p>
+    <w:p>
+      <w:pPr>
+        <w:pStyle w:val="ListParagraph"/>
+        <w:numPr>
+          <w:ilvl w:val="0"/>
+          <w:numId w:val="2"/>
+        </w:numPr>
+        <w:spacing w:after="0"/>
+        <w:rPr>
+          <w:rFonts w:ascii="Times New Roman" w:hAnsi="Times New Roman" w:cs="Times New Roman"/>
+          <w:sz w:val="24"/>
+          <w:szCs w:val="24"/>
+        </w:rPr>
+      </w:pPr>
+      <w:r>
+        <w:rPr>
+          <w:rFonts w:ascii="Times New Roman" w:hAnsi="Times New Roman" w:cs="Times New Roman"/>
+          <w:sz w:val="24"/>
+          <w:szCs w:val="24"/>
+        </w:rPr>
+        <w:t>What is deployment in k8s?</w:t>
+      </w:r>
+    </w:p>
+    <w:p>
+      <w:pPr>
+        <w:pStyle w:val="ListParagraph"/>
+        <w:numPr>
+          <w:ilvl w:val="0"/>
+          <w:numId w:val="2"/>
+        </w:numPr>
+        <w:spacing w:after="0"/>
+        <w:rPr>
+          <w:rFonts w:ascii="Times New Roman" w:hAnsi="Times New Roman" w:cs="Times New Roman"/>
+          <w:sz w:val="24"/>
+          <w:szCs w:val="24"/>
+        </w:rPr>
+      </w:pPr>
+      <w:r>
+        <w:rPr>
+          <w:rFonts w:ascii="Times New Roman" w:hAnsi="Times New Roman" w:cs="Times New Roman"/>
+          <w:sz w:val="24"/>
+          <w:szCs w:val="24"/>
+        </w:rPr>
+        <w:t>Why we use deployment in production?</w:t>
+      </w:r>
+    </w:p>
+    <w:p>
+      <w:pPr>
+        <w:pStyle w:val="ListParagraph"/>
+        <w:numPr>
+          <w:ilvl w:val="0"/>
+          <w:numId w:val="2"/>
+        </w:numPr>
+        <w:spacing w:after="0"/>
+        <w:rPr>
+          <w:rFonts w:ascii="Times New Roman" w:hAnsi="Times New Roman" w:cs="Times New Roman"/>
+          <w:sz w:val="24"/>
+          <w:szCs w:val="24"/>
+        </w:rPr>
+      </w:pPr>
+      <w:r>
+        <w:rPr>
+          <w:rFonts w:ascii="Times New Roman" w:hAnsi="Times New Roman" w:cs="Times New Roman"/>
+          <w:sz w:val="24"/>
+          <w:szCs w:val="24"/>
+        </w:rPr>
+        <w:t>How to scale in/out in a deployment?</w:t>
+      </w:r>
+    </w:p>
+    <w:p>
+      <w:pPr>
+        <w:pStyle w:val="ListParagraph"/>
+        <w:numPr>
+          <w:ilvl w:val="1"/>
+          <w:numId w:val="2"/>
+        </w:numPr>
+        <w:spacing w:after="0"/>
+        <w:rPr>
+          <w:rFonts w:ascii="Times New Roman" w:hAnsi="Times New Roman" w:cs="Times New Roman"/>
+          <w:sz w:val="24"/>
+          <w:szCs w:val="24"/>
+        </w:rPr>
+      </w:pPr>
+      <w:r>
+        <w:rPr>
+          <w:rFonts w:ascii="Times New Roman" w:hAnsi="Times New Roman" w:cs="Times New Roman"/>
+          <w:sz w:val="24"/>
+          <w:szCs w:val="24"/>
+        </w:rPr>
+        <w:t>kubectl scale --replica=&lt;number_of_replicas&gt; deploy/&lt;name_of_deployment&gt;</w:t>
+      </w:r>
+    </w:p>
+    <w:p>
+      <w:pPr>
+        <w:pStyle w:val="ListParagraph"/>
+        <w:numPr>
+          <w:ilvl w:val="0"/>
+          <w:numId w:val="2"/>
+        </w:numPr>
+        <w:spacing w:after="0"/>
+        <w:rPr>
+          <w:rFonts w:ascii="Times New Roman" w:hAnsi="Times New Roman" w:cs="Times New Roman"/>
+          <w:sz w:val="24"/>
+          <w:szCs w:val="24"/>
+        </w:rPr>
+      </w:pPr>
+      <w:r>
+        <w:rPr>
+          <w:rFonts w:ascii="Times New Roman" w:hAnsi="Times New Roman" w:cs="Times New Roman"/>
+          <w:sz w:val="24"/>
+          <w:szCs w:val="24"/>
+        </w:rPr>
+        <w:t>What is rollout and rollback feature in deployment in k8s?</w:t>
+      </w:r>
+    </w:p>
+    <w:p>
+      <w:pPr>
+        <w:pStyle w:val="ListParagraph"/>
+        <w:numPr>
+          <w:ilvl w:val="1"/>
+          <w:numId w:val="2"/>
+        </w:numPr>
+        <w:spacing w:after="0"/>
+        <w:rPr>
+          <w:rFonts w:ascii="Times New Roman" w:hAnsi="Times New Roman" w:cs="Times New Roman"/>
+          <w:sz w:val="24"/>
+          <w:szCs w:val="24"/>
+        </w:rPr>
+      </w:pPr>
+      <w:r>
+        <w:rPr>
+          <w:rFonts w:ascii="Times New Roman" w:hAnsi="Times New Roman" w:cs="Times New Roman"/>
+          <w:sz w:val="24"/>
+          <w:szCs w:val="24"/>
+        </w:rPr>
+        <w:t>we can rollout new updates as well as rollback to previous versions in a deployment</w:t>
+      </w:r>
+      <w:r>
+        <w:rPr>
+          <w:rFonts w:ascii="Times New Roman" w:hAnsi="Times New Roman" w:cs="Times New Roman"/>
+          <w:sz w:val="24"/>
+          <w:szCs w:val="24"/>
+        </w:rPr>
+        <w:t xml:space="preserve">. </w:t>
+      </w:r>
+    </w:p>
+    <w:p>
+      <w:pPr>
+        <w:pStyle w:val="ListParagraph"/>
+        <w:numPr>
+          <w:ilvl w:val="1"/>
+          <w:numId w:val="2"/>
+        </w:numPr>
+        <w:spacing w:after="0"/>
+        <w:rPr>
+          <w:rFonts w:ascii="Times New Roman" w:hAnsi="Times New Roman" w:cs="Times New Roman"/>
+          <w:sz w:val="24"/>
+          <w:szCs w:val="24"/>
+        </w:rPr>
+      </w:pPr>
+      <w:r>
+        <w:rPr>
+          <w:rFonts w:ascii="Times New Roman" w:hAnsi="Times New Roman" w:cs="Times New Roman"/>
+          <w:sz w:val="24"/>
+          <w:szCs w:val="24"/>
+        </w:rPr>
+        <w:t>a newer update will create a newer version</w:t>
+      </w:r>
+      <w:r>
+        <w:rPr>
+          <w:rFonts w:ascii="Times New Roman" w:hAnsi="Times New Roman" w:cs="Times New Roman"/>
+          <w:sz w:val="24"/>
+          <w:szCs w:val="24"/>
+        </w:rPr>
+        <w:t xml:space="preserve"> and</w:t>
+      </w:r>
+      <w:r>
+        <w:rPr>
+          <w:rFonts w:ascii="Times New Roman" w:hAnsi="Times New Roman" w:cs="Times New Roman"/>
+          <w:sz w:val="24"/>
+          <w:szCs w:val="24"/>
+        </w:rPr>
+        <w:t xml:space="preserve"> a new replica set which in turn creates new pods </w:t>
+      </w:r>
+      <w:r>
+        <w:rPr>
+          <w:rFonts w:ascii="Times New Roman" w:hAnsi="Times New Roman" w:cs="Times New Roman"/>
+          <w:sz w:val="24"/>
+          <w:szCs w:val="24"/>
+        </w:rPr>
+        <w:t>having</w:t>
+      </w:r>
+      <w:r>
+        <w:rPr>
+          <w:rFonts w:ascii="Times New Roman" w:hAnsi="Times New Roman" w:cs="Times New Roman"/>
+          <w:sz w:val="24"/>
+          <w:szCs w:val="24"/>
+        </w:rPr>
+        <w:t xml:space="preserve"> newer update. old replicaset will still be present but with 0 pods in </w:t>
+      </w:r>
+      <w:r>
+        <w:rPr>
+          <w:rFonts w:ascii="Times New Roman" w:hAnsi="Times New Roman" w:cs="Times New Roman"/>
+          <w:sz w:val="24"/>
+          <w:szCs w:val="24"/>
+        </w:rPr>
+        <w:t>it</w:t>
+      </w:r>
+      <w:r>
+        <w:rPr>
+          <w:rFonts w:ascii="Times New Roman" w:hAnsi="Times New Roman" w:cs="Times New Roman"/>
+          <w:sz w:val="24"/>
+          <w:szCs w:val="24"/>
+        </w:rPr>
+        <w:t>, it is not deleted to maintain the previous versions</w:t>
+      </w:r>
+      <w:r>
+        <w:rPr>
+          <w:rFonts w:ascii="Times New Roman" w:hAnsi="Times New Roman" w:cs="Times New Roman"/>
+          <w:sz w:val="24"/>
+          <w:szCs w:val="24"/>
+        </w:rPr>
+        <w:t>.</w:t>
+      </w:r>
+    </w:p>
+    <w:p>
+      <w:pPr>
+        <w:pStyle w:val="ListParagraph"/>
+        <w:numPr>
+          <w:ilvl w:val="1"/>
+          <w:numId w:val="2"/>
+        </w:numPr>
+        <w:spacing w:after="0"/>
+        <w:rPr>
+          <w:rFonts w:ascii="Times New Roman" w:hAnsi="Times New Roman" w:cs="Times New Roman"/>
+          <w:sz w:val="24"/>
+          <w:szCs w:val="24"/>
+        </w:rPr>
+      </w:pPr>
+      <w:r>
+        <w:rPr>
+          <w:rFonts w:ascii="Times New Roman" w:hAnsi="Times New Roman" w:cs="Times New Roman"/>
+          <w:sz w:val="24"/>
+          <w:szCs w:val="24"/>
+        </w:rPr>
+        <w:t>rolling back to a previous version will delete that previous version and create a new version which will be exactly similar to the deleted previous version.</w:t>
+      </w:r>
+    </w:p>
+    <w:p>
+      <w:pPr>
+        <w:pStyle w:val="ListParagraph"/>
+        <w:numPr>
+          <w:ilvl w:val="1"/>
+          <w:numId w:val="2"/>
+        </w:numPr>
+        <w:spacing w:after="0"/>
+        <w:rPr>
+          <w:rFonts w:ascii="Times New Roman" w:hAnsi="Times New Roman" w:cs="Times New Roman"/>
+          <w:sz w:val="24"/>
+          <w:szCs w:val="24"/>
+        </w:rPr>
+      </w:pPr>
+      <w:r>
+        <w:rPr>
+          <w:rFonts w:ascii="Times New Roman" w:hAnsi="Times New Roman" w:cs="Times New Roman"/>
+          <w:sz w:val="24"/>
+          <w:szCs w:val="24"/>
+        </w:rPr>
+        <w:t>replicaset ~ version</w:t>
+      </w:r>
+    </w:p>
+    <w:p>
+      <w:pPr>
+        <w:pStyle w:val="ListParagraph"/>
+        <w:numPr>
+          <w:ilvl w:val="0"/>
+          <w:numId w:val="2"/>
+        </w:numPr>
+        <w:spacing w:after="0"/>
+        <w:rPr>
+          <w:rFonts w:ascii="Times New Roman" w:hAnsi="Times New Roman" w:cs="Times New Roman"/>
+          <w:sz w:val="24"/>
+          <w:szCs w:val="24"/>
+        </w:rPr>
+      </w:pPr>
+      <w:r>
+        <w:rPr>
+          <w:rFonts w:ascii="Times New Roman" w:hAnsi="Times New Roman" w:cs="Times New Roman"/>
+          <w:sz w:val="24"/>
+          <w:szCs w:val="24"/>
+        </w:rPr>
+        <w:t>What is rollingupdate strategy?</w:t>
+      </w:r>
+    </w:p>
+    <w:p>
+      <w:pPr>
+        <w:pStyle w:val="ListParagraph"/>
+        <w:numPr>
+          <w:ilvl w:val="1"/>
+          <w:numId w:val="2"/>
+        </w:numPr>
+        <w:spacing w:after="0"/>
+        <w:rPr>
+          <w:rFonts w:ascii="Times New Roman" w:hAnsi="Times New Roman" w:cs="Times New Roman"/>
+          <w:sz w:val="24"/>
+          <w:szCs w:val="24"/>
+        </w:rPr>
+      </w:pPr>
+      <w:r>
+        <w:rPr>
+          <w:rFonts w:ascii="Times New Roman" w:hAnsi="Times New Roman" w:cs="Times New Roman"/>
+          <w:sz w:val="24"/>
+          <w:szCs w:val="24"/>
+        </w:rPr>
+        <w:t>all the pods are not deleted at one time and recreated with new updates. based on the values of max unavailable and max surge, deletion and recreation of new pods will happen phase by phase with few pods taken at a time.</w:t>
+      </w:r>
+    </w:p>
+    <w:p>
+      <w:pPr>
+        <w:pStyle w:val="ListParagraph"/>
+        <w:numPr>
+          <w:ilvl w:val="0"/>
+          <w:numId w:val="2"/>
+        </w:numPr>
+        <w:spacing w:after="0"/>
+        <w:rPr>
+          <w:rFonts w:ascii="Times New Roman" w:hAnsi="Times New Roman" w:cs="Times New Roman"/>
+          <w:sz w:val="24"/>
+          <w:szCs w:val="24"/>
+        </w:rPr>
+      </w:pPr>
+      <w:r>
+        <w:rPr>
+          <w:rFonts w:ascii="Times New Roman" w:hAnsi="Times New Roman" w:cs="Times New Roman"/>
+          <w:sz w:val="24"/>
+          <w:szCs w:val="24"/>
+        </w:rPr>
+        <w:t>What is max unavailable and max surge in rollingupdate strategy?</w:t>
+      </w:r>
+    </w:p>
+    <w:p>
+      <w:pPr>
+        <w:pStyle w:val="ListParagraph"/>
+        <w:numPr>
+          <w:ilvl w:val="0"/>
+          <w:numId w:val="2"/>
+        </w:numPr>
+        <w:spacing w:after="0"/>
+        <w:rPr>
+          <w:rFonts w:ascii="Times New Roman" w:hAnsi="Times New Roman" w:cs="Times New Roman"/>
+          <w:sz w:val="24"/>
+          <w:szCs w:val="24"/>
+        </w:rPr>
+      </w:pPr>
+      <w:r>
+        <w:rPr>
+          <w:rFonts w:ascii="Times New Roman" w:hAnsi="Times New Roman" w:cs="Times New Roman"/>
+          <w:sz w:val="24"/>
+          <w:szCs w:val="24"/>
+        </w:rPr>
+        <w:t>What is recreate strategy?</w:t>
+      </w:r>
+    </w:p>
+    <w:p>
+      <w:pPr>
+        <w:pStyle w:val="ListParagraph"/>
+        <w:numPr>
+          <w:ilvl w:val="1"/>
+          <w:numId w:val="2"/>
+        </w:numPr>
+        <w:spacing w:after="0"/>
+        <w:rPr>
+          <w:rFonts w:ascii="Times New Roman" w:hAnsi="Times New Roman" w:cs="Times New Roman"/>
+          <w:sz w:val="24"/>
+          <w:szCs w:val="24"/>
+        </w:rPr>
+      </w:pPr>
+      <w:r>
+        <w:rPr>
+          <w:rFonts w:ascii="Times New Roman" w:hAnsi="Times New Roman" w:cs="Times New Roman"/>
+          <w:sz w:val="24"/>
+          <w:szCs w:val="24"/>
+        </w:rPr>
+        <w:t>all the pods will be deleted and recreated with new updates at a time.</w:t>
+      </w:r>
+    </w:p>
+    <w:p>
+      <w:pPr>
+        <w:pStyle w:val="ListParagraph"/>
+        <w:numPr>
+          <w:ilvl w:val="0"/>
+          <w:numId w:val="2"/>
+        </w:numPr>
+        <w:spacing w:after="0"/>
+        <w:rPr>
+          <w:rFonts w:ascii="Times New Roman" w:hAnsi="Times New Roman" w:cs="Times New Roman"/>
+          <w:sz w:val="24"/>
+          <w:szCs w:val="24"/>
+        </w:rPr>
+      </w:pPr>
+      <w:r>
+        <w:rPr>
+          <w:rFonts w:ascii="Times New Roman" w:hAnsi="Times New Roman" w:cs="Times New Roman"/>
+          <w:sz w:val="24"/>
+          <w:szCs w:val="24"/>
+        </w:rPr>
+        <w:t>When to use rollingupdate and recreate?</w:t>
+      </w:r>
+    </w:p>
+    <w:p>
+      <w:pPr>
+        <w:pStyle w:val="ListParagraph"/>
+        <w:numPr>
+          <w:ilvl w:val="1"/>
+          <w:numId w:val="2"/>
+        </w:numPr>
+        <w:spacing w:after="0"/>
+        <w:rPr>
+          <w:rFonts w:ascii="Times New Roman" w:hAnsi="Times New Roman" w:cs="Times New Roman"/>
+          <w:sz w:val="24"/>
+          <w:szCs w:val="24"/>
+        </w:rPr>
+      </w:pPr>
+      <w:r>
+        <w:rPr>
+          <w:rFonts w:ascii="Times New Roman" w:hAnsi="Times New Roman" w:cs="Times New Roman"/>
+          <w:sz w:val="24"/>
+          <w:szCs w:val="24"/>
+        </w:rPr>
+        <w:t xml:space="preserve">rollingupdate - u </w:t>
+      </w:r>
+      <w:r>
+        <w:rPr>
+          <w:rFonts w:ascii="Times New Roman" w:hAnsi="Times New Roman" w:cs="Times New Roman"/>
+          <w:sz w:val="24"/>
+          <w:szCs w:val="24"/>
+        </w:rPr>
+        <w:t>don’t</w:t>
+      </w:r>
+      <w:r>
+        <w:rPr>
+          <w:rFonts w:ascii="Times New Roman" w:hAnsi="Times New Roman" w:cs="Times New Roman"/>
+          <w:sz w:val="24"/>
+          <w:szCs w:val="24"/>
+        </w:rPr>
+        <w:t xml:space="preserve"> want any downtime of u application</w:t>
+      </w:r>
+    </w:p>
+    <w:p>
+      <w:pPr>
+        <w:pStyle w:val="ListParagraph"/>
+        <w:numPr>
+          <w:ilvl w:val="1"/>
+          <w:numId w:val="2"/>
+        </w:numPr>
+        <w:spacing w:after="0"/>
+        <w:rPr>
+          <w:rFonts w:ascii="Times New Roman" w:hAnsi="Times New Roman" w:cs="Times New Roman"/>
+          <w:sz w:val="24"/>
+          <w:szCs w:val="24"/>
+        </w:rPr>
+      </w:pPr>
+      <w:r>
+        <w:rPr>
+          <w:rFonts w:ascii="Times New Roman" w:hAnsi="Times New Roman" w:cs="Times New Roman"/>
+          <w:sz w:val="24"/>
+          <w:szCs w:val="24"/>
+        </w:rPr>
+        <w:t>recreate - u r ok with downtime and at a time update</w:t>
+      </w:r>
+    </w:p>
+    <w:p>
+      <w:pPr>
+        <w:pStyle w:val="ListParagraph"/>
+        <w:numPr>
+          <w:ilvl w:val="0"/>
+          <w:numId w:val="2"/>
+        </w:numPr>
+        <w:spacing w:after="0"/>
+        <w:rPr>
+          <w:rFonts w:ascii="Times New Roman" w:hAnsi="Times New Roman" w:cs="Times New Roman"/>
+          <w:sz w:val="24"/>
+          <w:szCs w:val="24"/>
+        </w:rPr>
+      </w:pPr>
+      <w:r>
+        <w:rPr>
+          <w:rFonts w:ascii="Times New Roman" w:hAnsi="Times New Roman" w:cs="Times New Roman"/>
+          <w:sz w:val="24"/>
+          <w:szCs w:val="24"/>
+        </w:rPr>
+        <w:t>What is revision history limit?</w:t>
+      </w:r>
+    </w:p>
+    <w:p>
+      <w:pPr>
+        <w:pStyle w:val="ListParagraph"/>
+        <w:numPr>
+          <w:ilvl w:val="0"/>
+          <w:numId w:val="2"/>
+        </w:numPr>
+        <w:spacing w:after="0"/>
+        <w:rPr>
+          <w:rFonts w:ascii="Times New Roman" w:hAnsi="Times New Roman" w:cs="Times New Roman"/>
+          <w:sz w:val="24"/>
+          <w:szCs w:val="24"/>
+        </w:rPr>
+      </w:pPr>
+      <w:r>
+        <w:rPr>
+          <w:rFonts w:ascii="Times New Roman" w:hAnsi="Times New Roman" w:cs="Times New Roman"/>
+          <w:sz w:val="24"/>
+          <w:szCs w:val="24"/>
+        </w:rPr>
+        <w:t>---</w:t>
+      </w:r>
+    </w:p>
+    <w:p>
+      <w:pPr>
+        <w:pStyle w:val="ListParagraph"/>
+        <w:numPr>
+          <w:ilvl w:val="0"/>
+          <w:numId w:val="2"/>
+        </w:numPr>
+        <w:spacing w:after="0"/>
+        <w:rPr>
+          <w:rFonts w:ascii="Times New Roman" w:hAnsi="Times New Roman" w:cs="Times New Roman"/>
+          <w:sz w:val="24"/>
+          <w:szCs w:val="24"/>
+        </w:rPr>
+      </w:pPr>
+      <w:r>
+        <w:rPr>
+          <w:rFonts w:ascii="Times New Roman" w:hAnsi="Times New Roman" w:cs="Times New Roman"/>
+          <w:sz w:val="24"/>
+          <w:szCs w:val="24"/>
+        </w:rPr>
+        <w:t>What is DaemonSet object in k8s and when to use it?</w:t>
+      </w:r>
+    </w:p>
+    <w:p>
+      <w:pPr>
+        <w:pStyle w:val="ListParagraph"/>
+        <w:numPr>
+          <w:ilvl w:val="0"/>
+          <w:numId w:val="2"/>
+        </w:numPr>
+        <w:spacing w:after="0"/>
+        <w:rPr>
+          <w:rFonts w:ascii="Times New Roman" w:hAnsi="Times New Roman" w:cs="Times New Roman"/>
+          <w:sz w:val="24"/>
+          <w:szCs w:val="24"/>
+        </w:rPr>
+      </w:pPr>
+      <w:r>
+        <w:rPr>
+          <w:rFonts w:ascii="Times New Roman" w:hAnsi="Times New Roman" w:cs="Times New Roman"/>
+          <w:sz w:val="24"/>
+          <w:szCs w:val="24"/>
+        </w:rPr>
+        <w:t xml:space="preserve">How does the rollout and rollback feature </w:t>
+      </w:r>
+      <w:r>
+        <w:rPr>
+          <w:rFonts w:ascii="Times New Roman" w:hAnsi="Times New Roman" w:cs="Times New Roman"/>
+          <w:sz w:val="24"/>
+          <w:szCs w:val="24"/>
+        </w:rPr>
+        <w:t>work</w:t>
+      </w:r>
+      <w:r>
+        <w:rPr>
+          <w:rFonts w:ascii="Times New Roman" w:hAnsi="Times New Roman" w:cs="Times New Roman"/>
+          <w:sz w:val="24"/>
+          <w:szCs w:val="24"/>
+        </w:rPr>
+        <w:t xml:space="preserve"> in daemonset in k8s?</w:t>
+      </w:r>
+    </w:p>
+    <w:p>
+      <w:pPr>
+        <w:pStyle w:val="ListParagraph"/>
+        <w:numPr>
+          <w:ilvl w:val="0"/>
+          <w:numId w:val="2"/>
+        </w:numPr>
+        <w:spacing w:after="0"/>
+        <w:rPr>
+          <w:rFonts w:ascii="Times New Roman" w:hAnsi="Times New Roman" w:cs="Times New Roman"/>
+          <w:sz w:val="24"/>
+          <w:szCs w:val="24"/>
+        </w:rPr>
+      </w:pPr>
+      <w:r>
+        <w:rPr>
+          <w:rFonts w:ascii="Times New Roman" w:hAnsi="Times New Roman" w:cs="Times New Roman"/>
+          <w:sz w:val="24"/>
+          <w:szCs w:val="24"/>
+        </w:rPr>
+        <w:t>What is rollingupdate strategy in daemonset?</w:t>
+      </w:r>
+    </w:p>
+    <w:p>
+      <w:pPr>
+        <w:pStyle w:val="ListParagraph"/>
+        <w:numPr>
+          <w:ilvl w:val="1"/>
+          <w:numId w:val="2"/>
+        </w:numPr>
+        <w:spacing w:after="0"/>
+        <w:rPr>
+          <w:rFonts w:ascii="Times New Roman" w:hAnsi="Times New Roman" w:cs="Times New Roman"/>
+          <w:sz w:val="24"/>
+          <w:szCs w:val="24"/>
+        </w:rPr>
+      </w:pPr>
+      <w:r>
+        <w:rPr>
+          <w:rFonts w:ascii="Times New Roman" w:hAnsi="Times New Roman" w:cs="Times New Roman"/>
+          <w:sz w:val="24"/>
+          <w:szCs w:val="24"/>
+        </w:rPr>
+        <w:lastRenderedPageBreak/>
+        <w:t>same as deployment</w:t>
+      </w:r>
+    </w:p>
+    <w:p>
+      <w:pPr>
+        <w:pStyle w:val="ListParagraph"/>
+        <w:numPr>
+          <w:ilvl w:val="0"/>
+          <w:numId w:val="2"/>
+        </w:numPr>
+        <w:spacing w:after="0"/>
+        <w:rPr>
+          <w:rFonts w:ascii="Times New Roman" w:hAnsi="Times New Roman" w:cs="Times New Roman"/>
+          <w:sz w:val="24"/>
+          <w:szCs w:val="24"/>
+        </w:rPr>
+      </w:pPr>
+      <w:r>
+        <w:rPr>
+          <w:rFonts w:ascii="Times New Roman" w:hAnsi="Times New Roman" w:cs="Times New Roman"/>
+          <w:sz w:val="24"/>
+          <w:szCs w:val="24"/>
+        </w:rPr>
+        <w:t>What is ondelete strategy in daemonset?</w:t>
+      </w:r>
+    </w:p>
+    <w:p>
+      <w:pPr>
+        <w:pStyle w:val="ListParagraph"/>
+        <w:numPr>
+          <w:ilvl w:val="1"/>
+          <w:numId w:val="2"/>
+        </w:numPr>
+        <w:spacing w:after="0"/>
+        <w:rPr>
+          <w:rFonts w:ascii="Times New Roman" w:hAnsi="Times New Roman" w:cs="Times New Roman"/>
+          <w:sz w:val="24"/>
+          <w:szCs w:val="24"/>
+        </w:rPr>
+      </w:pPr>
+      <w:r>
+        <w:rPr>
+          <w:rFonts w:ascii="Times New Roman" w:hAnsi="Times New Roman" w:cs="Times New Roman"/>
+          <w:sz w:val="24"/>
+          <w:szCs w:val="24"/>
+        </w:rPr>
+        <w:t xml:space="preserve">updates will be rolled out to pods once we delete them manually in each node. they </w:t>
+      </w:r>
+      <w:r>
+        <w:rPr>
+          <w:rFonts w:ascii="Times New Roman" w:hAnsi="Times New Roman" w:cs="Times New Roman"/>
+          <w:sz w:val="24"/>
+          <w:szCs w:val="24"/>
+        </w:rPr>
+        <w:t>won’t</w:t>
+      </w:r>
+      <w:r>
+        <w:rPr>
+          <w:rFonts w:ascii="Times New Roman" w:hAnsi="Times New Roman" w:cs="Times New Roman"/>
+          <w:sz w:val="24"/>
+          <w:szCs w:val="24"/>
+        </w:rPr>
+        <w:t xml:space="preserve"> update themselves.</w:t>
+      </w:r>
+    </w:p>
+    <w:p>
+      <w:pPr>
+        <w:pStyle w:val="ListParagraph"/>
+        <w:numPr>
+          <w:ilvl w:val="0"/>
+          <w:numId w:val="2"/>
+        </w:numPr>
+        <w:spacing w:after="0"/>
+        <w:rPr>
+          <w:rFonts w:ascii="Times New Roman" w:hAnsi="Times New Roman" w:cs="Times New Roman"/>
+          <w:sz w:val="24"/>
+          <w:szCs w:val="24"/>
+        </w:rPr>
+      </w:pPr>
+      <w:r>
+        <w:rPr>
+          <w:rFonts w:ascii="Times New Roman" w:hAnsi="Times New Roman" w:cs="Times New Roman"/>
+          <w:sz w:val="24"/>
+          <w:szCs w:val="24"/>
+        </w:rPr>
+        <w:t>How revision history limit works in daemonset?</w:t>
+      </w:r>
+    </w:p>
+    <w:p>
+      <w:pPr>
+        <w:pStyle w:val="ListParagraph"/>
+        <w:numPr>
+          <w:ilvl w:val="0"/>
+          <w:numId w:val="2"/>
+        </w:numPr>
+        <w:spacing w:after="0"/>
+        <w:rPr>
+          <w:rFonts w:ascii="Times New Roman" w:hAnsi="Times New Roman" w:cs="Times New Roman"/>
+          <w:sz w:val="24"/>
+          <w:szCs w:val="24"/>
+        </w:rPr>
+      </w:pPr>
+      <w:r>
+        <w:rPr>
+          <w:rFonts w:ascii="Times New Roman" w:hAnsi="Times New Roman" w:cs="Times New Roman"/>
+          <w:sz w:val="24"/>
+          <w:szCs w:val="24"/>
+        </w:rPr>
+        <w:t>---</w:t>
+      </w:r>
+    </w:p>
+    <w:p>
+      <w:pPr>
+        <w:pStyle w:val="ListParagraph"/>
+        <w:numPr>
+          <w:ilvl w:val="0"/>
+          <w:numId w:val="2"/>
+        </w:numPr>
+        <w:spacing w:after="0"/>
+        <w:rPr>
+          <w:rFonts w:ascii="Times New Roman" w:hAnsi="Times New Roman" w:cs="Times New Roman"/>
+          <w:sz w:val="24"/>
+          <w:szCs w:val="24"/>
+        </w:rPr>
+      </w:pPr>
+      <w:r>
+        <w:rPr>
+          <w:rFonts w:ascii="Times New Roman" w:hAnsi="Times New Roman" w:cs="Times New Roman"/>
+          <w:sz w:val="24"/>
+          <w:szCs w:val="24"/>
+        </w:rPr>
+        <w:t>What are jobs in k8s?</w:t>
+      </w:r>
+    </w:p>
+    <w:p>
+      <w:pPr>
+        <w:pStyle w:val="ListParagraph"/>
+        <w:numPr>
+          <w:ilvl w:val="0"/>
+          <w:numId w:val="2"/>
+        </w:numPr>
+        <w:spacing w:after="0"/>
+        <w:rPr>
+          <w:rFonts w:ascii="Times New Roman" w:hAnsi="Times New Roman" w:cs="Times New Roman"/>
+          <w:sz w:val="24"/>
+          <w:szCs w:val="24"/>
+        </w:rPr>
+      </w:pPr>
+      <w:r>
+        <w:rPr>
+          <w:rFonts w:ascii="Times New Roman" w:hAnsi="Times New Roman" w:cs="Times New Roman"/>
+          <w:sz w:val="24"/>
+          <w:szCs w:val="24"/>
+        </w:rPr>
+        <w:t>When to use jobs?</w:t>
+      </w:r>
+    </w:p>
+    <w:p>
+      <w:pPr>
+        <w:pStyle w:val="ListParagraph"/>
+        <w:numPr>
+          <w:ilvl w:val="0"/>
+          <w:numId w:val="2"/>
+        </w:numPr>
+        <w:spacing w:after="0"/>
+        <w:rPr>
+          <w:rFonts w:ascii="Times New Roman" w:hAnsi="Times New Roman" w:cs="Times New Roman"/>
+          <w:sz w:val="24"/>
+          <w:szCs w:val="24"/>
+        </w:rPr>
+      </w:pPr>
+      <w:r>
+        <w:rPr>
+          <w:rFonts w:ascii="Times New Roman" w:hAnsi="Times New Roman" w:cs="Times New Roman"/>
+          <w:sz w:val="24"/>
+          <w:szCs w:val="24"/>
+        </w:rPr>
+        <w:t>What are different restart policies for jobs in k8s?</w:t>
+      </w:r>
+    </w:p>
+    <w:p>
+      <w:pPr>
+        <w:pStyle w:val="ListParagraph"/>
+        <w:numPr>
+          <w:ilvl w:val="1"/>
+          <w:numId w:val="2"/>
+        </w:numPr>
+        <w:spacing w:after="0"/>
+        <w:rPr>
+          <w:rFonts w:ascii="Times New Roman" w:hAnsi="Times New Roman" w:cs="Times New Roman"/>
+          <w:sz w:val="24"/>
+          <w:szCs w:val="24"/>
+        </w:rPr>
+      </w:pPr>
+      <w:r>
+        <w:rPr>
+          <w:rFonts w:ascii="Times New Roman" w:hAnsi="Times New Roman" w:cs="Times New Roman"/>
+          <w:sz w:val="24"/>
+          <w:szCs w:val="24"/>
+        </w:rPr>
+        <w:t xml:space="preserve">never </w:t>
+      </w:r>
+      <w:r>
+        <w:rPr>
+          <w:rFonts w:ascii="Times New Roman" w:hAnsi="Times New Roman" w:cs="Times New Roman"/>
+          <w:sz w:val="24"/>
+          <w:szCs w:val="24"/>
+        </w:rPr>
+        <w:t xml:space="preserve">- will not restart the errored pod but will spawn a new pod for a few times (defined by </w:t>
+      </w:r>
+      <w:proofErr w:type="spellStart"/>
+      <w:r>
+        <w:rPr>
+          <w:rFonts w:ascii="Times New Roman" w:hAnsi="Times New Roman" w:cs="Times New Roman"/>
+          <w:sz w:val="24"/>
+          <w:szCs w:val="24"/>
+        </w:rPr>
+        <w:t>backoffLimit</w:t>
+      </w:r>
+      <w:proofErr w:type="spellEnd"/>
+      <w:r>
+        <w:rPr>
+          <w:rFonts w:ascii="Times New Roman" w:hAnsi="Times New Roman" w:cs="Times New Roman"/>
+          <w:sz w:val="24"/>
+          <w:szCs w:val="24"/>
+        </w:rPr>
+        <w:t xml:space="preserve"> value)</w:t>
+      </w:r>
+    </w:p>
+    <w:p>
+      <w:pPr>
+        <w:pStyle w:val="ListParagraph"/>
+        <w:numPr>
+          <w:ilvl w:val="1"/>
+          <w:numId w:val="2"/>
+        </w:numPr>
+        <w:spacing w:after="0"/>
+        <w:rPr>
+          <w:rFonts w:ascii="Times New Roman" w:hAnsi="Times New Roman" w:cs="Times New Roman"/>
+          <w:sz w:val="24"/>
+          <w:szCs w:val="24"/>
+        </w:rPr>
+      </w:pPr>
+      <w:proofErr w:type="spellStart"/>
+      <w:r>
+        <w:rPr>
+          <w:rFonts w:ascii="Times New Roman" w:hAnsi="Times New Roman" w:cs="Times New Roman"/>
+          <w:sz w:val="24"/>
+          <w:szCs w:val="24"/>
+        </w:rPr>
+        <w:t>onfailure</w:t>
+      </w:r>
+      <w:proofErr w:type="spellEnd"/>
+      <w:r>
+        <w:rPr>
+          <w:rFonts w:ascii="Times New Roman" w:hAnsi="Times New Roman" w:cs="Times New Roman"/>
+          <w:sz w:val="24"/>
+          <w:szCs w:val="24"/>
+        </w:rPr>
+        <w:t xml:space="preserve"> - will try to restart the errored pod</w:t>
+      </w:r>
+    </w:p>
+    <w:p>
+      <w:pPr>
+        <w:pStyle w:val="ListParagraph"/>
+        <w:numPr>
+          <w:ilvl w:val="1"/>
+          <w:numId w:val="2"/>
+        </w:numPr>
+        <w:spacing w:after="0"/>
+        <w:rPr>
+          <w:rFonts w:ascii="Times New Roman" w:hAnsi="Times New Roman" w:cs="Times New Roman"/>
+          <w:sz w:val="24"/>
+          <w:szCs w:val="24"/>
+        </w:rPr>
+      </w:pPr>
+      <w:r>
+        <w:rPr>
+          <w:rFonts w:ascii="Times New Roman" w:hAnsi="Times New Roman" w:cs="Times New Roman"/>
+          <w:sz w:val="24"/>
+          <w:szCs w:val="24"/>
+        </w:rPr>
+        <w:t>always is not allowed</w:t>
+      </w:r>
+    </w:p>
+    <w:p>
+      <w:pPr>
+        <w:pStyle w:val="ListParagraph"/>
+        <w:numPr>
+          <w:ilvl w:val="0"/>
+          <w:numId w:val="2"/>
+        </w:numPr>
+        <w:spacing w:after="0"/>
+        <w:rPr>
+          <w:rFonts w:ascii="Times New Roman" w:hAnsi="Times New Roman" w:cs="Times New Roman"/>
+          <w:sz w:val="24"/>
+          <w:szCs w:val="24"/>
+        </w:rPr>
+      </w:pPr>
+      <w:r>
+        <w:rPr>
+          <w:rFonts w:ascii="Times New Roman" w:hAnsi="Times New Roman" w:cs="Times New Roman"/>
+          <w:sz w:val="24"/>
+          <w:szCs w:val="24"/>
+        </w:rPr>
+        <w:t>What is the use of suspend parameter?</w:t>
+      </w:r>
+    </w:p>
+    <w:p>
+      <w:pPr>
+        <w:pStyle w:val="ListParagraph"/>
+        <w:numPr>
+          <w:ilvl w:val="1"/>
+          <w:numId w:val="2"/>
+        </w:numPr>
+        <w:spacing w:after="0"/>
+        <w:rPr>
+          <w:rFonts w:ascii="Times New Roman" w:hAnsi="Times New Roman" w:cs="Times New Roman"/>
+          <w:sz w:val="24"/>
+          <w:szCs w:val="24"/>
+        </w:rPr>
+      </w:pPr>
+      <w:r>
+        <w:rPr>
+          <w:rFonts w:ascii="Times New Roman" w:hAnsi="Times New Roman" w:cs="Times New Roman"/>
+          <w:sz w:val="24"/>
+          <w:szCs w:val="24"/>
+        </w:rPr>
+        <w:t xml:space="preserve">suspend </w:t>
+      </w:r>
+      <w:r>
+        <w:rPr>
+          <w:rFonts w:ascii="Times New Roman" w:hAnsi="Times New Roman" w:cs="Times New Roman"/>
+          <w:sz w:val="24"/>
+          <w:szCs w:val="24"/>
+        </w:rPr>
+        <w:t>true</w:t>
+      </w:r>
+      <w:r>
+        <w:rPr>
+          <w:rFonts w:ascii="Times New Roman" w:hAnsi="Times New Roman" w:cs="Times New Roman"/>
+          <w:sz w:val="24"/>
+          <w:szCs w:val="24"/>
+        </w:rPr>
+        <w:t xml:space="preserve"> will </w:t>
+      </w:r>
+      <w:r>
+        <w:rPr>
+          <w:rFonts w:ascii="Times New Roman" w:hAnsi="Times New Roman" w:cs="Times New Roman"/>
+          <w:sz w:val="24"/>
+          <w:szCs w:val="24"/>
+        </w:rPr>
+        <w:t>terminate any non-completed</w:t>
+      </w:r>
+      <w:r>
+        <w:rPr>
+          <w:rFonts w:ascii="Times New Roman" w:hAnsi="Times New Roman" w:cs="Times New Roman"/>
+          <w:sz w:val="24"/>
+          <w:szCs w:val="24"/>
+        </w:rPr>
+        <w:t xml:space="preserve"> pod</w:t>
+      </w:r>
+      <w:r>
+        <w:rPr>
+          <w:rFonts w:ascii="Times New Roman" w:hAnsi="Times New Roman" w:cs="Times New Roman"/>
+          <w:sz w:val="24"/>
+          <w:szCs w:val="24"/>
+        </w:rPr>
+        <w:t>s</w:t>
+      </w:r>
+      <w:r>
+        <w:rPr>
+          <w:rFonts w:ascii="Times New Roman" w:hAnsi="Times New Roman" w:cs="Times New Roman"/>
+          <w:sz w:val="24"/>
+          <w:szCs w:val="24"/>
+        </w:rPr>
+        <w:t xml:space="preserve">. once suspend is made </w:t>
+      </w:r>
+      <w:r>
+        <w:rPr>
+          <w:rFonts w:ascii="Times New Roman" w:hAnsi="Times New Roman" w:cs="Times New Roman"/>
+          <w:sz w:val="24"/>
+          <w:szCs w:val="24"/>
+        </w:rPr>
+        <w:t>false</w:t>
+      </w:r>
+      <w:r>
+        <w:rPr>
+          <w:rFonts w:ascii="Times New Roman" w:hAnsi="Times New Roman" w:cs="Times New Roman"/>
+          <w:sz w:val="24"/>
+          <w:szCs w:val="24"/>
+        </w:rPr>
+        <w:t>, pod</w:t>
+      </w:r>
+      <w:r>
+        <w:rPr>
+          <w:rFonts w:ascii="Times New Roman" w:hAnsi="Times New Roman" w:cs="Times New Roman"/>
+          <w:sz w:val="24"/>
+          <w:szCs w:val="24"/>
+        </w:rPr>
+        <w:t>s</w:t>
+      </w:r>
+      <w:r>
+        <w:rPr>
+          <w:rFonts w:ascii="Times New Roman" w:hAnsi="Times New Roman" w:cs="Times New Roman"/>
+          <w:sz w:val="24"/>
+          <w:szCs w:val="24"/>
+        </w:rPr>
+        <w:t xml:space="preserve"> </w:t>
+      </w:r>
+      <w:r>
+        <w:rPr>
+          <w:rFonts w:ascii="Times New Roman" w:hAnsi="Times New Roman" w:cs="Times New Roman"/>
+          <w:sz w:val="24"/>
+          <w:szCs w:val="24"/>
+        </w:rPr>
+        <w:t>will start again</w:t>
+      </w:r>
+      <w:r>
+        <w:rPr>
+          <w:rFonts w:ascii="Times New Roman" w:hAnsi="Times New Roman" w:cs="Times New Roman"/>
+          <w:sz w:val="24"/>
+          <w:szCs w:val="24"/>
+        </w:rPr>
+        <w:t>.</w:t>
+      </w:r>
+    </w:p>
+    <w:p>
+      <w:pPr>
+        <w:pStyle w:val="ListParagraph"/>
+        <w:numPr>
+          <w:ilvl w:val="0"/>
+          <w:numId w:val="2"/>
+        </w:numPr>
+        <w:spacing w:after="0"/>
+        <w:rPr>
+          <w:rFonts w:ascii="Times New Roman" w:hAnsi="Times New Roman" w:cs="Times New Roman"/>
+          <w:sz w:val="24"/>
+          <w:szCs w:val="24"/>
+        </w:rPr>
+      </w:pPr>
+      <w:r>
+        <w:rPr>
+          <w:rFonts w:ascii="Times New Roman" w:hAnsi="Times New Roman" w:cs="Times New Roman"/>
+          <w:sz w:val="24"/>
+          <w:szCs w:val="24"/>
+        </w:rPr>
+        <w:t>How will you cleanup your jobs?</w:t>
+      </w:r>
+    </w:p>
+    <w:p>
+      <w:pPr>
+        <w:pStyle w:val="ListParagraph"/>
+        <w:numPr>
+          <w:ilvl w:val="1"/>
+          <w:numId w:val="2"/>
+        </w:numPr>
+        <w:spacing w:after="0"/>
+        <w:rPr>
+          <w:rFonts w:ascii="Times New Roman" w:hAnsi="Times New Roman" w:cs="Times New Roman"/>
+          <w:sz w:val="24"/>
+          <w:szCs w:val="24"/>
+        </w:rPr>
+      </w:pPr>
+      <w:r>
+        <w:rPr>
+          <w:rFonts w:ascii="Times New Roman" w:hAnsi="Times New Roman" w:cs="Times New Roman"/>
+          <w:sz w:val="24"/>
+          <w:szCs w:val="24"/>
+        </w:rPr>
+        <w:t>ttlSecondsAfterFinished</w:t>
+      </w:r>
+      <w:r>
+        <w:rPr>
+          <w:rFonts w:ascii="Times New Roman" w:hAnsi="Times New Roman" w:cs="Times New Roman"/>
+          <w:sz w:val="24"/>
+          <w:szCs w:val="24"/>
+        </w:rPr>
+        <w:t xml:space="preserve"> parameter</w:t>
+      </w:r>
+      <w:r>
+        <w:rPr>
+          <w:rFonts w:ascii="Times New Roman" w:hAnsi="Times New Roman" w:cs="Times New Roman"/>
+          <w:sz w:val="24"/>
+          <w:szCs w:val="24"/>
+        </w:rPr>
+        <w:t xml:space="preserve"> - will remove the job and corresponding pods</w:t>
+      </w:r>
+      <w:r>
+        <w:rPr>
+          <w:rFonts w:ascii="Times New Roman" w:hAnsi="Times New Roman" w:cs="Times New Roman"/>
+          <w:sz w:val="24"/>
+          <w:szCs w:val="24"/>
+        </w:rPr>
+        <w:t xml:space="preserve"> details</w:t>
+      </w:r>
+      <w:r>
+        <w:rPr>
+          <w:rFonts w:ascii="Times New Roman" w:hAnsi="Times New Roman" w:cs="Times New Roman"/>
+          <w:sz w:val="24"/>
+          <w:szCs w:val="24"/>
+        </w:rPr>
+        <w:t xml:space="preserve"> after this much seconds</w:t>
+      </w:r>
+    </w:p>
+    <w:p>
+      <w:pPr>
+        <w:pStyle w:val="ListParagraph"/>
+        <w:numPr>
+          <w:ilvl w:val="0"/>
+          <w:numId w:val="2"/>
+        </w:numPr>
+        <w:spacing w:after="0"/>
+        <w:rPr>
+          <w:rFonts w:ascii="Times New Roman" w:hAnsi="Times New Roman" w:cs="Times New Roman"/>
+          <w:sz w:val="24"/>
+          <w:szCs w:val="24"/>
+        </w:rPr>
+      </w:pPr>
+      <w:r>
+        <w:rPr>
+          <w:rFonts w:ascii="Times New Roman" w:hAnsi="Times New Roman" w:cs="Times New Roman"/>
+          <w:sz w:val="24"/>
+          <w:szCs w:val="24"/>
+        </w:rPr>
+        <w:t>---</w:t>
+      </w:r>
+    </w:p>
+    <w:p>
+      <w:pPr>
+        <w:pStyle w:val="ListParagraph"/>
+        <w:numPr>
+          <w:ilvl w:val="0"/>
+          <w:numId w:val="2"/>
+        </w:numPr>
+        <w:spacing w:after="0"/>
+        <w:rPr>
+          <w:rFonts w:ascii="Times New Roman" w:hAnsi="Times New Roman" w:cs="Times New Roman"/>
+          <w:sz w:val="24"/>
+          <w:szCs w:val="24"/>
+        </w:rPr>
+      </w:pPr>
+      <w:r>
+        <w:rPr>
+          <w:rFonts w:ascii="Times New Roman" w:hAnsi="Times New Roman" w:cs="Times New Roman"/>
+          <w:sz w:val="24"/>
+          <w:szCs w:val="24"/>
+        </w:rPr>
+        <w:t>What are cronjobs in k8s?</w:t>
+      </w:r>
+    </w:p>
+    <w:p>
+      <w:pPr>
+        <w:pStyle w:val="ListParagraph"/>
+        <w:numPr>
+          <w:ilvl w:val="0"/>
+          <w:numId w:val="2"/>
+        </w:numPr>
+        <w:spacing w:after="0"/>
+        <w:rPr>
+          <w:rFonts w:ascii="Times New Roman" w:hAnsi="Times New Roman" w:cs="Times New Roman"/>
+          <w:sz w:val="24"/>
+          <w:szCs w:val="24"/>
+        </w:rPr>
+      </w:pPr>
+      <w:r>
+        <w:rPr>
+          <w:rFonts w:ascii="Times New Roman" w:hAnsi="Times New Roman" w:cs="Times New Roman"/>
+          <w:sz w:val="24"/>
+          <w:szCs w:val="24"/>
+        </w:rPr>
+        <w:t>What are different restart policies in cronjobs?</w:t>
+      </w:r>
+    </w:p>
+    <w:p>
+      <w:pPr>
+        <w:pStyle w:val="ListParagraph"/>
+        <w:numPr>
+          <w:ilvl w:val="1"/>
+          <w:numId w:val="2"/>
+        </w:numPr>
+        <w:spacing w:after="0"/>
+        <w:rPr>
+          <w:rFonts w:ascii="Times New Roman" w:hAnsi="Times New Roman" w:cs="Times New Roman"/>
+          <w:sz w:val="24"/>
+          <w:szCs w:val="24"/>
+        </w:rPr>
+      </w:pPr>
+      <w:r>
+        <w:rPr>
+          <w:rFonts w:ascii="Times New Roman" w:hAnsi="Times New Roman" w:cs="Times New Roman"/>
+          <w:sz w:val="24"/>
+          <w:szCs w:val="24"/>
+        </w:rPr>
+        <w:t>same as jobs</w:t>
+      </w:r>
+    </w:p>
+    <w:p>
+      <w:pPr>
+        <w:pStyle w:val="ListParagraph"/>
+        <w:numPr>
+          <w:ilvl w:val="0"/>
+          <w:numId w:val="2"/>
+        </w:numPr>
+        <w:spacing w:after="0"/>
+        <w:rPr>
+          <w:rFonts w:ascii="Times New Roman" w:hAnsi="Times New Roman" w:cs="Times New Roman"/>
+          <w:sz w:val="24"/>
+          <w:szCs w:val="24"/>
+        </w:rPr>
+      </w:pPr>
+      <w:r>
+        <w:rPr>
+          <w:rFonts w:ascii="Times New Roman" w:hAnsi="Times New Roman" w:cs="Times New Roman"/>
+          <w:sz w:val="24"/>
+          <w:szCs w:val="24"/>
+        </w:rPr>
+        <w:t>Can you suspend a cronjob?</w:t>
+      </w:r>
+    </w:p>
+    <w:p>
+      <w:pPr>
+        <w:pStyle w:val="ListParagraph"/>
+        <w:numPr>
+          <w:ilvl w:val="1"/>
+          <w:numId w:val="2"/>
+        </w:numPr>
+        <w:spacing w:after="0"/>
+        <w:rPr>
+          <w:rFonts w:ascii="Times New Roman" w:hAnsi="Times New Roman" w:cs="Times New Roman"/>
+          <w:sz w:val="24"/>
+          <w:szCs w:val="24"/>
+        </w:rPr>
+      </w:pPr>
+      <w:r>
+        <w:rPr>
+          <w:rFonts w:ascii="Times New Roman" w:hAnsi="Times New Roman" w:cs="Times New Roman"/>
+          <w:sz w:val="24"/>
+          <w:szCs w:val="24"/>
+        </w:rPr>
+        <w:t>yes, using suspend parameter</w:t>
+      </w:r>
+    </w:p>
+    <w:p>
+      <w:pPr>
+        <w:pStyle w:val="ListParagraph"/>
+        <w:numPr>
+          <w:ilvl w:val="0"/>
+          <w:numId w:val="2"/>
+        </w:numPr>
+        <w:spacing w:after="0"/>
+        <w:rPr>
+          <w:rFonts w:ascii="Times New Roman" w:hAnsi="Times New Roman" w:cs="Times New Roman"/>
+          <w:sz w:val="24"/>
+          <w:szCs w:val="24"/>
+        </w:rPr>
+      </w:pPr>
+      <w:r>
+        <w:rPr>
+          <w:rFonts w:ascii="Times New Roman" w:hAnsi="Times New Roman" w:cs="Times New Roman"/>
+          <w:sz w:val="24"/>
+          <w:szCs w:val="24"/>
+        </w:rPr>
+        <w:t>What are different concurrency policies in cronjobs?</w:t>
+      </w:r>
+    </w:p>
+    <w:p>
+      <w:pPr>
+        <w:pStyle w:val="ListParagraph"/>
+        <w:numPr>
+          <w:ilvl w:val="1"/>
+          <w:numId w:val="2"/>
+        </w:numPr>
+        <w:spacing w:after="0"/>
+        <w:rPr>
+          <w:rFonts w:ascii="Times New Roman" w:hAnsi="Times New Roman" w:cs="Times New Roman"/>
+          <w:sz w:val="24"/>
+          <w:szCs w:val="24"/>
+        </w:rPr>
+      </w:pPr>
+      <w:r>
+        <w:rPr>
+          <w:rFonts w:ascii="Times New Roman" w:hAnsi="Times New Roman" w:cs="Times New Roman"/>
+          <w:sz w:val="24"/>
+          <w:szCs w:val="24"/>
+        </w:rPr>
+        <w:t>allow</w:t>
+      </w:r>
+    </w:p>
+    <w:p>
+      <w:pPr>
+        <w:pStyle w:val="ListParagraph"/>
+        <w:numPr>
+          <w:ilvl w:val="1"/>
+          <w:numId w:val="2"/>
+        </w:numPr>
+        <w:spacing w:after="0"/>
+        <w:rPr>
+          <w:rFonts w:ascii="Times New Roman" w:hAnsi="Times New Roman" w:cs="Times New Roman"/>
+          <w:sz w:val="24"/>
+          <w:szCs w:val="24"/>
+        </w:rPr>
+      </w:pPr>
+      <w:r>
+        <w:rPr>
+          <w:rFonts w:ascii="Times New Roman" w:hAnsi="Times New Roman" w:cs="Times New Roman"/>
+          <w:sz w:val="24"/>
+          <w:szCs w:val="24"/>
+        </w:rPr>
+        <w:t>replace</w:t>
+      </w:r>
+    </w:p>
+    <w:p>
+      <w:pPr>
+        <w:pStyle w:val="ListParagraph"/>
+        <w:numPr>
+          <w:ilvl w:val="1"/>
+          <w:numId w:val="2"/>
+        </w:numPr>
+        <w:spacing w:after="0"/>
+        <w:rPr>
+          <w:rFonts w:ascii="Times New Roman" w:hAnsi="Times New Roman" w:cs="Times New Roman"/>
+          <w:sz w:val="24"/>
+          <w:szCs w:val="24"/>
+        </w:rPr>
+      </w:pPr>
+      <w:r>
+        <w:rPr>
+          <w:rFonts w:ascii="Times New Roman" w:hAnsi="Times New Roman" w:cs="Times New Roman"/>
+          <w:sz w:val="24"/>
+          <w:szCs w:val="24"/>
+        </w:rPr>
+        <w:t>forbid</w:t>
+      </w:r>
+    </w:p>
+    <w:p>
+      <w:pPr>
+        <w:pStyle w:val="ListParagraph"/>
+        <w:numPr>
+          <w:ilvl w:val="0"/>
+          <w:numId w:val="2"/>
+        </w:numPr>
+        <w:spacing w:after="0"/>
+        <w:rPr>
+          <w:rFonts w:ascii="Times New Roman" w:hAnsi="Times New Roman" w:cs="Times New Roman"/>
+          <w:sz w:val="24"/>
+          <w:szCs w:val="24"/>
+        </w:rPr>
+      </w:pPr>
+      <w:r>
+        <w:rPr>
+          <w:rFonts w:ascii="Times New Roman" w:hAnsi="Times New Roman" w:cs="Times New Roman"/>
+          <w:sz w:val="24"/>
+          <w:szCs w:val="24"/>
+        </w:rPr>
+        <w:t>How to configure history limits in cronjobs?</w:t>
+      </w:r>
+    </w:p>
+    <w:p>
+      <w:pPr>
+        <w:pStyle w:val="ListParagraph"/>
+        <w:numPr>
+          <w:ilvl w:val="1"/>
+          <w:numId w:val="2"/>
+        </w:numPr>
+        <w:spacing w:after="0"/>
+        <w:rPr>
+          <w:rFonts w:ascii="Times New Roman" w:hAnsi="Times New Roman" w:cs="Times New Roman"/>
+          <w:sz w:val="24"/>
+          <w:szCs w:val="24"/>
+        </w:rPr>
+      </w:pPr>
+      <w:r>
+        <w:rPr>
+          <w:rFonts w:ascii="Times New Roman" w:hAnsi="Times New Roman" w:cs="Times New Roman"/>
+          <w:sz w:val="24"/>
+          <w:szCs w:val="24"/>
+        </w:rPr>
+        <w:t>successful history limit, failed history limit parameters</w:t>
+      </w:r>
+    </w:p>
+    <w:p>
+      <w:pPr>
+        <w:pStyle w:val="ListParagraph"/>
+        <w:numPr>
+          <w:ilvl w:val="0"/>
+          <w:numId w:val="2"/>
+        </w:numPr>
+        <w:spacing w:after="0"/>
+        <w:rPr>
+          <w:rFonts w:ascii="Times New Roman" w:hAnsi="Times New Roman" w:cs="Times New Roman"/>
+          <w:sz w:val="24"/>
+          <w:szCs w:val="24"/>
+        </w:rPr>
+      </w:pPr>
+      <w:r>
+        <w:rPr>
+          <w:rFonts w:ascii="Times New Roman" w:hAnsi="Times New Roman" w:cs="Times New Roman"/>
+          <w:sz w:val="24"/>
+          <w:szCs w:val="24"/>
+        </w:rPr>
+        <w:t>How to cleanup ur cronjobs?</w:t>
+      </w:r>
+    </w:p>
+    <w:p>
+      <w:pPr>
+        <w:pStyle w:val="ListParagraph"/>
+        <w:numPr>
+          <w:ilvl w:val="1"/>
+          <w:numId w:val="2"/>
+        </w:numPr>
+        <w:spacing w:after="0"/>
+        <w:rPr>
+          <w:rFonts w:ascii="Times New Roman" w:hAnsi="Times New Roman" w:cs="Times New Roman"/>
+          <w:sz w:val="24"/>
+          <w:szCs w:val="24"/>
+        </w:rPr>
+      </w:pPr>
+      <w:r>
+        <w:rPr>
+          <w:rFonts w:ascii="Times New Roman" w:hAnsi="Times New Roman" w:cs="Times New Roman"/>
+          <w:sz w:val="24"/>
+          <w:szCs w:val="24"/>
+        </w:rPr>
+        <w:t xml:space="preserve">ttlSecondsAfterFinished parameter - will remove jobs and corresponding pods details after this time. shd be mentioned </w:t>
+      </w:r>
+      <w:proofErr w:type="gramStart"/>
+      <w:r>
+        <w:rPr>
+          <w:rFonts w:ascii="Times New Roman" w:hAnsi="Times New Roman" w:cs="Times New Roman"/>
+          <w:sz w:val="24"/>
+          <w:szCs w:val="24"/>
+        </w:rPr>
+        <w:t>under .spec</w:t>
+      </w:r>
+      <w:proofErr w:type="gramEnd"/>
+      <w:r>
+        <w:rPr>
+          <w:rFonts w:ascii="Times New Roman" w:hAnsi="Times New Roman" w:cs="Times New Roman"/>
+          <w:sz w:val="24"/>
+          <w:szCs w:val="24"/>
+        </w:rPr>
+        <w:t>.jobtemplate.spec section.</w:t>
+      </w:r>
+    </w:p>
+    <w:p>
+      <w:pPr>
+        <w:pStyle w:val="ListParagraph"/>
+        <w:numPr>
+          <w:ilvl w:val="0"/>
+          <w:numId w:val="2"/>
+        </w:numPr>
+        <w:spacing w:after="0"/>
+        <w:rPr>
+          <w:rFonts w:ascii="Times New Roman" w:hAnsi="Times New Roman" w:cs="Times New Roman"/>
+          <w:sz w:val="24"/>
+          <w:szCs w:val="24"/>
+        </w:rPr>
+      </w:pPr>
+      <w:r>
+        <w:rPr>
+          <w:rFonts w:ascii="Times New Roman" w:hAnsi="Times New Roman" w:cs="Times New Roman"/>
+          <w:sz w:val="24"/>
+          <w:szCs w:val="24"/>
+        </w:rPr>
+        <w:t>---</w:t>
+      </w:r>
+    </w:p>
+    <w:p>
+      <w:pPr>
+        <w:pStyle w:val="ListParagraph"/>
+        <w:numPr>
+          <w:ilvl w:val="0"/>
+          <w:numId w:val="2"/>
+        </w:numPr>
+        <w:spacing w:after="0"/>
+        <w:rPr>
+          <w:rFonts w:ascii="Times New Roman" w:hAnsi="Times New Roman" w:cs="Times New Roman"/>
+          <w:sz w:val="24"/>
+          <w:szCs w:val="24"/>
+        </w:rPr>
+      </w:pPr>
+      <w:r>
+        <w:rPr>
+          <w:rFonts w:ascii="Times New Roman" w:hAnsi="Times New Roman" w:cs="Times New Roman"/>
+          <w:sz w:val="24"/>
+          <w:szCs w:val="24"/>
+        </w:rPr>
+        <w:t>What is a service in k8s?</w:t>
+      </w:r>
+    </w:p>
+    <w:p>
+      <w:pPr>
+        <w:pStyle w:val="ListParagraph"/>
+        <w:numPr>
+          <w:ilvl w:val="0"/>
+          <w:numId w:val="2"/>
+        </w:numPr>
+        <w:spacing w:after="0"/>
+        <w:rPr>
+          <w:rFonts w:ascii="Times New Roman" w:hAnsi="Times New Roman" w:cs="Times New Roman"/>
+          <w:sz w:val="24"/>
+          <w:szCs w:val="24"/>
+        </w:rPr>
+      </w:pPr>
+      <w:r>
+        <w:rPr>
+          <w:rFonts w:ascii="Times New Roman" w:hAnsi="Times New Roman" w:cs="Times New Roman"/>
+          <w:sz w:val="24"/>
+          <w:szCs w:val="24"/>
+        </w:rPr>
+        <w:t>Why service is needed?</w:t>
+      </w:r>
+    </w:p>
+    <w:p>
+      <w:pPr>
+        <w:spacing w:after="0"/>
+        <w:rPr>
+          <w:rFonts w:ascii="Times New Roman" w:hAnsi="Times New Roman" w:cs="Times New Roman"/>
+          <w:sz w:val="24"/>
+          <w:szCs w:val="24"/>
+        </w:rPr>
+      </w:pPr>
+    </w:p>
+    <w:p>
+      <w:pPr>
+        <w:spacing w:after="0"/>
+        <w:rPr>
+          <w:rFonts w:ascii="Times New Roman" w:hAnsi="Times New Roman" w:cs="Times New Roman"/>
+          <w:sz w:val="24"/>
+          <w:szCs w:val="24"/>
+        </w:rPr>
+      </w:pPr>
+      <w:r>
+        <w:rPr>
+          <w:noProof/>
+        </w:rPr>
+        <w:lastRenderedPageBreak/>
+        <w:drawing>
+          <wp:inline distT="0" distB="0" distL="0" distR="0" wp14:anchorId="7B532900" wp14:editId="283F1112">
+            <wp:extent cx="5943600" cy="3341370"/>
+            <wp:effectExtent l="0" t="0" r="0" b="0"/>
+            <wp:docPr id="1283816693" name="Picture 1"/>
+            <wp:cNvGraphicFramePr>
+              <a:graphicFrameLocks xmlns:a="http://schemas.openxmlformats.org/drawingml/2006/main" noChangeAspect="1"/>
+            </wp:cNvGraphicFramePr>
+            <a:graphic xmlns:a="http://schemas.openxmlformats.org/drawingml/2006/main">
+              <a:graphicData uri="http://schemas.openxmlformats.org/drawingml/2006/picture">
+                <pic:pic xmlns:pic="http://schemas.openxmlformats.org/drawingml/2006/picture">
+                  <pic:nvPicPr>
+                    <pic:cNvPr id="1283816693" name=""/>
+                    <pic:cNvPicPr/>
+                  </pic:nvPicPr>
+                  <pic:blipFill>
+                    <a:blip r:embed="rId5"/>
+                    <a:stretch>
+                      <a:fillRect/>
+                    </a:stretch>
+                  </pic:blipFill>
+                  <pic:spPr>
+                    <a:xfrm>
+                      <a:off x="0" y="0"/>
+                      <a:ext cx="5943600" cy="3341370"/>
+                    </a:xfrm>
+                    <a:prstGeom prst="rect">
+                      <a:avLst/>
+                    </a:prstGeom>
+                  </pic:spPr>
+                </pic:pic>
+              </a:graphicData>
+            </a:graphic>
+          </wp:inline>
+        </w:drawing>
+      </w:r>
+    </w:p>
+    <w:p>
+      <w:pPr>
+        <w:spacing w:after="0"/>
+        <w:rPr>
+          <w:rFonts w:ascii="Times New Roman" w:hAnsi="Times New Roman" w:cs="Times New Roman"/>
+          <w:sz w:val="24"/>
+          <w:szCs w:val="24"/>
+        </w:rPr>
+      </w:pPr>
+    </w:p>
+    <w:p>
+      <w:pPr>
+        <w:pStyle w:val="ListParagraph"/>
+        <w:numPr>
+          <w:ilvl w:val="0"/>
+          <w:numId w:val="2"/>
+        </w:numPr>
+        <w:spacing w:after="0"/>
+        <w:rPr>
+          <w:rFonts w:ascii="Times New Roman" w:hAnsi="Times New Roman" w:cs="Times New Roman"/>
+          <w:sz w:val="24"/>
+          <w:szCs w:val="24"/>
+        </w:rPr>
+      </w:pPr>
+      <w:r>
+        <w:rPr>
+          <w:rFonts w:ascii="Times New Roman" w:hAnsi="Times New Roman" w:cs="Times New Roman"/>
+          <w:sz w:val="24"/>
+          <w:szCs w:val="24"/>
+        </w:rPr>
+        <w:t>What is endpoint object?</w:t>
+      </w:r>
+    </w:p>
+    <w:p>
+      <w:pPr>
+        <w:pStyle w:val="ListParagraph"/>
+        <w:numPr>
+          <w:ilvl w:val="1"/>
+          <w:numId w:val="2"/>
+        </w:numPr>
+        <w:spacing w:after="0"/>
+        <w:rPr>
+          <w:rFonts w:ascii="Times New Roman" w:hAnsi="Times New Roman" w:cs="Times New Roman"/>
+          <w:sz w:val="24"/>
+          <w:szCs w:val="24"/>
+        </w:rPr>
+      </w:pPr>
+      <w:r>
+        <w:rPr>
+          <w:rFonts w:ascii="Times New Roman" w:hAnsi="Times New Roman" w:cs="Times New Roman"/>
+          <w:sz w:val="24"/>
+          <w:szCs w:val="24"/>
+        </w:rPr>
+        <w:t>if a service is created with selection mentioned, an endpoint object will be created which will figure out the pods based on required labels. among those pods, service will load balance the traffic.</w:t>
+      </w:r>
+    </w:p>
+    <w:p>
+      <w:pPr>
+        <w:pStyle w:val="ListParagraph"/>
+        <w:numPr>
+          <w:ilvl w:val="0"/>
+          <w:numId w:val="2"/>
+        </w:numPr>
+        <w:spacing w:after="0"/>
+        <w:rPr>
+          <w:rFonts w:ascii="Times New Roman" w:hAnsi="Times New Roman" w:cs="Times New Roman"/>
+          <w:sz w:val="24"/>
+          <w:szCs w:val="24"/>
+        </w:rPr>
+      </w:pPr>
+      <w:r>
+        <w:rPr>
+          <w:rFonts w:ascii="Times New Roman" w:hAnsi="Times New Roman" w:cs="Times New Roman"/>
+          <w:sz w:val="24"/>
+          <w:szCs w:val="24"/>
+        </w:rPr>
+        <w:t>What is clusterip service?</w:t>
+      </w:r>
+    </w:p>
+    <w:p>
+      <w:pPr>
+        <w:pStyle w:val="ListParagraph"/>
+        <w:numPr>
+          <w:ilvl w:val="0"/>
+          <w:numId w:val="2"/>
+        </w:numPr>
+        <w:spacing w:after="0"/>
+        <w:rPr>
+          <w:rFonts w:ascii="Times New Roman" w:hAnsi="Times New Roman" w:cs="Times New Roman"/>
+          <w:sz w:val="24"/>
+          <w:szCs w:val="24"/>
+        </w:rPr>
+      </w:pPr>
+      <w:r>
+        <w:rPr>
+          <w:rFonts w:ascii="Times New Roman" w:hAnsi="Times New Roman" w:cs="Times New Roman"/>
+          <w:sz w:val="24"/>
+          <w:szCs w:val="24"/>
+        </w:rPr>
+        <w:t>How does the traffic flow between source and destination pods in case of clusterip service?</w:t>
+      </w:r>
+    </w:p>
+    <w:p>
+      <w:pPr>
+        <w:spacing w:after="0"/>
+        <w:rPr>
+          <w:rFonts w:ascii="Times New Roman" w:hAnsi="Times New Roman" w:cs="Times New Roman"/>
+          <w:sz w:val="24"/>
+          <w:szCs w:val="24"/>
+        </w:rPr>
+      </w:pPr>
+    </w:p>
+    <w:p>
+      <w:pPr>
+        <w:spacing w:after="0"/>
+        <w:rPr>
+          <w:rFonts w:ascii="Times New Roman" w:hAnsi="Times New Roman" w:cs="Times New Roman"/>
+          <w:sz w:val="24"/>
+          <w:szCs w:val="24"/>
+        </w:rPr>
+      </w:pPr>
+      <w:r>
+        <w:rPr>
+          <w:noProof/>
+        </w:rPr>
+        <w:drawing>
+          <wp:inline distT="0" distB="0" distL="0" distR="0" wp14:anchorId="0764DA2B" wp14:editId="241903FB">
+            <wp:extent cx="5124450" cy="2880861"/>
+            <wp:effectExtent l="0" t="0" r="0" b="0"/>
+            <wp:docPr id="1395250834" name="Picture 1"/>
+            <wp:cNvGraphicFramePr>
+              <a:graphicFrameLocks xmlns:a="http://schemas.openxmlformats.org/drawingml/2006/main" noChangeAspect="1"/>
+            </wp:cNvGraphicFramePr>
+            <a:graphic xmlns:a="http://schemas.openxmlformats.org/drawingml/2006/main">
+              <a:graphicData uri="http://schemas.openxmlformats.org/drawingml/2006/picture">
+                <pic:pic xmlns:pic="http://schemas.openxmlformats.org/drawingml/2006/picture">
+                  <pic:nvPicPr>
+                    <pic:cNvPr id="1395250834" name=""/>
+                    <pic:cNvPicPr/>
+                  </pic:nvPicPr>
+                  <pic:blipFill>
+                    <a:blip r:embed="rId6"/>
+                    <a:stretch>
+                      <a:fillRect/>
+                    </a:stretch>
+                  </pic:blipFill>
+                  <pic:spPr>
+                    <a:xfrm>
+                      <a:off x="0" y="0"/>
+                      <a:ext cx="5124450" cy="2880861"/>
+                    </a:xfrm>
+                    <a:prstGeom prst="rect">
+                      <a:avLst/>
+                    </a:prstGeom>
+                  </pic:spPr>
+                </pic:pic>
+              </a:graphicData>
+            </a:graphic>
+          </wp:inline>
+        </w:drawing>
+      </w:r>
+    </w:p>
+    <w:p>
+      <w:pPr>
+        <w:spacing w:after="0"/>
+        <w:rPr>
+          <w:rFonts w:ascii="Times New Roman" w:hAnsi="Times New Roman" w:cs="Times New Roman"/>
+          <w:sz w:val="24"/>
+          <w:szCs w:val="24"/>
+        </w:rPr>
+      </w:pPr>
+    </w:p>
+    <w:p>
+      <w:pPr>
+        <w:pStyle w:val="ListParagraph"/>
+        <w:numPr>
+          <w:ilvl w:val="0"/>
+          <w:numId w:val="2"/>
+        </w:numPr>
+        <w:spacing w:after="0"/>
+        <w:rPr>
+          <w:rFonts w:ascii="Times New Roman" w:hAnsi="Times New Roman" w:cs="Times New Roman"/>
+          <w:sz w:val="24"/>
+          <w:szCs w:val="24"/>
+        </w:rPr>
+      </w:pPr>
+      <w:r>
+        <w:rPr>
+          <w:rFonts w:ascii="Times New Roman" w:hAnsi="Times New Roman" w:cs="Times New Roman"/>
+          <w:sz w:val="24"/>
+          <w:szCs w:val="24"/>
+        </w:rPr>
+        <w:lastRenderedPageBreak/>
+        <w:t>What is the limitation of clusterip service?</w:t>
+      </w:r>
+    </w:p>
+    <w:p>
+      <w:pPr>
+        <w:pStyle w:val="ListParagraph"/>
+        <w:numPr>
+          <w:ilvl w:val="1"/>
+          <w:numId w:val="2"/>
+        </w:numPr>
+        <w:spacing w:after="0"/>
+        <w:rPr>
+          <w:rFonts w:ascii="Times New Roman" w:hAnsi="Times New Roman" w:cs="Times New Roman"/>
+          <w:sz w:val="24"/>
+          <w:szCs w:val="24"/>
+        </w:rPr>
+      </w:pPr>
+      <w:r>
+        <w:rPr>
+          <w:rFonts w:ascii="Times New Roman" w:hAnsi="Times New Roman" w:cs="Times New Roman"/>
+          <w:sz w:val="24"/>
+          <w:szCs w:val="24"/>
+        </w:rPr>
+        <w:t xml:space="preserve">since the clusterip is private and can be used only inside the cluster (using </w:t>
+      </w:r>
+      <w:proofErr w:type="spellStart"/>
+      <w:r>
+        <w:rPr>
+          <w:rFonts w:ascii="Times New Roman" w:hAnsi="Times New Roman" w:cs="Times New Roman"/>
+          <w:sz w:val="24"/>
+          <w:szCs w:val="24"/>
+        </w:rPr>
+        <w:t>ip</w:t>
+      </w:r>
+      <w:proofErr w:type="spellEnd"/>
+      <w:r>
+        <w:rPr>
+          <w:rFonts w:ascii="Times New Roman" w:hAnsi="Times New Roman" w:cs="Times New Roman"/>
+          <w:sz w:val="24"/>
+          <w:szCs w:val="24"/>
+        </w:rPr>
+        <w:t xml:space="preserve"> or </w:t>
+      </w:r>
+      <w:proofErr w:type="spellStart"/>
+      <w:r>
+        <w:rPr>
+          <w:rFonts w:ascii="Times New Roman" w:hAnsi="Times New Roman" w:cs="Times New Roman"/>
+          <w:sz w:val="24"/>
+          <w:szCs w:val="24"/>
+        </w:rPr>
+        <w:t>dns</w:t>
+      </w:r>
+      <w:proofErr w:type="spellEnd"/>
+      <w:r>
+        <w:rPr>
+          <w:rFonts w:ascii="Times New Roman" w:hAnsi="Times New Roman" w:cs="Times New Roman"/>
+          <w:sz w:val="24"/>
+          <w:szCs w:val="24"/>
+        </w:rPr>
+        <w:t xml:space="preserve">), we </w:t>
+      </w:r>
+      <w:proofErr w:type="gramStart"/>
+      <w:r>
+        <w:rPr>
+          <w:rFonts w:ascii="Times New Roman" w:hAnsi="Times New Roman" w:cs="Times New Roman"/>
+          <w:sz w:val="24"/>
+          <w:szCs w:val="24"/>
+        </w:rPr>
+        <w:t>cant</w:t>
+      </w:r>
+      <w:proofErr w:type="gramEnd"/>
+      <w:r>
+        <w:rPr>
+          <w:rFonts w:ascii="Times New Roman" w:hAnsi="Times New Roman" w:cs="Times New Roman"/>
+          <w:sz w:val="24"/>
+          <w:szCs w:val="24"/>
+        </w:rPr>
+        <w:t xml:space="preserve"> use clusterip for traffic originating external to the cluster.</w:t>
+      </w:r>
+    </w:p>
+    <w:p>
+      <w:pPr>
+        <w:pStyle w:val="ListParagraph"/>
+        <w:numPr>
+          <w:ilvl w:val="0"/>
+          <w:numId w:val="2"/>
+        </w:numPr>
+        <w:spacing w:after="0"/>
+        <w:rPr>
+          <w:rFonts w:ascii="Times New Roman" w:hAnsi="Times New Roman" w:cs="Times New Roman"/>
+          <w:sz w:val="24"/>
+          <w:szCs w:val="24"/>
+        </w:rPr>
+      </w:pPr>
+      <w:r>
+        <w:rPr>
+          <w:rFonts w:ascii="Times New Roman" w:hAnsi="Times New Roman" w:cs="Times New Roman"/>
+          <w:sz w:val="24"/>
+          <w:szCs w:val="24"/>
+        </w:rPr>
+        <w:t>What is nodeport?</w:t>
+      </w:r>
+    </w:p>
+    <w:p>
+      <w:pPr>
+        <w:pStyle w:val="ListParagraph"/>
+        <w:numPr>
+          <w:ilvl w:val="0"/>
+          <w:numId w:val="2"/>
+        </w:numPr>
+        <w:spacing w:after="0"/>
+        <w:rPr>
+          <w:rFonts w:ascii="Times New Roman" w:hAnsi="Times New Roman" w:cs="Times New Roman"/>
+          <w:sz w:val="24"/>
+          <w:szCs w:val="24"/>
+        </w:rPr>
+      </w:pPr>
+      <w:r>
+        <w:rPr>
+          <w:rFonts w:ascii="Times New Roman" w:hAnsi="Times New Roman" w:cs="Times New Roman"/>
+          <w:sz w:val="24"/>
+          <w:szCs w:val="24"/>
+        </w:rPr>
+        <w:t>Explain architecture of nodeport.</w:t>
+      </w:r>
+    </w:p>
+    <w:p>
+      <w:pPr>
+        <w:pStyle w:val="ListParagraph"/>
+        <w:numPr>
+          <w:ilvl w:val="0"/>
+          <w:numId w:val="2"/>
+        </w:numPr>
+        <w:spacing w:after="0"/>
+        <w:rPr>
+          <w:rFonts w:ascii="Times New Roman" w:hAnsi="Times New Roman" w:cs="Times New Roman"/>
+          <w:sz w:val="24"/>
+          <w:szCs w:val="24"/>
+        </w:rPr>
+      </w:pPr>
+      <w:r>
+        <w:rPr>
+          <w:rFonts w:ascii="Times New Roman" w:hAnsi="Times New Roman" w:cs="Times New Roman"/>
+          <w:sz w:val="24"/>
+          <w:szCs w:val="24"/>
+        </w:rPr>
+        <w:t>How will you change the port range for nodeport?</w:t>
+      </w:r>
+    </w:p>
+    <w:p>
+      <w:pPr>
+        <w:pStyle w:val="ListParagraph"/>
+        <w:numPr>
+          <w:ilvl w:val="1"/>
+          <w:numId w:val="2"/>
+        </w:numPr>
+        <w:spacing w:after="0"/>
+        <w:rPr>
+          <w:rFonts w:ascii="Times New Roman" w:hAnsi="Times New Roman" w:cs="Times New Roman"/>
+          <w:sz w:val="24"/>
+          <w:szCs w:val="24"/>
+        </w:rPr>
+      </w:pPr>
+      <w:r>
+        <w:rPr>
+          <w:rFonts w:ascii="Times New Roman" w:hAnsi="Times New Roman" w:cs="Times New Roman"/>
+          <w:sz w:val="24"/>
+          <w:szCs w:val="24"/>
+        </w:rPr>
+        <w:t>go to any control plane node. at /</w:t>
+      </w:r>
+      <w:proofErr w:type="spellStart"/>
+      <w:r>
+        <w:rPr>
+          <w:rFonts w:ascii="Times New Roman" w:hAnsi="Times New Roman" w:cs="Times New Roman"/>
+          <w:sz w:val="24"/>
+          <w:szCs w:val="24"/>
+        </w:rPr>
+        <w:t>etc</w:t>
+      </w:r>
+      <w:proofErr w:type="spellEnd"/>
+      <w:r>
+        <w:rPr>
+          <w:rFonts w:ascii="Times New Roman" w:hAnsi="Times New Roman" w:cs="Times New Roman"/>
+          <w:sz w:val="24"/>
+          <w:szCs w:val="24"/>
+        </w:rPr>
+        <w:t xml:space="preserve">/kubernetes/manifests/, open </w:t>
+      </w:r>
+      <w:proofErr w:type="spellStart"/>
+      <w:r>
+        <w:rPr>
+          <w:rFonts w:ascii="Times New Roman" w:hAnsi="Times New Roman" w:cs="Times New Roman"/>
+          <w:sz w:val="24"/>
+          <w:szCs w:val="24"/>
+        </w:rPr>
+        <w:t>kube-apiserver.</w:t>
+      </w:r>
+      <w:r>
+        <w:rPr>
+          <w:rFonts w:ascii="Times New Roman" w:hAnsi="Times New Roman" w:cs="Times New Roman"/>
+          <w:sz w:val="24"/>
+          <w:szCs w:val="24"/>
+        </w:rPr>
+        <w:t>yaml</w:t>
+      </w:r>
+      <w:proofErr w:type="spellEnd"/>
+      <w:r>
+        <w:rPr>
+          <w:rFonts w:ascii="Times New Roman" w:hAnsi="Times New Roman" w:cs="Times New Roman"/>
+          <w:sz w:val="24"/>
+          <w:szCs w:val="24"/>
+        </w:rPr>
+        <w:t xml:space="preserve"> file and add the entry –service-node-port-range=&lt;port-range&gt;.</w:t>
+      </w:r>
+    </w:p>
+    <w:p>
+      <w:pPr>
+        <w:pStyle w:val="ListParagraph"/>
+        <w:numPr>
+          <w:ilvl w:val="0"/>
+          <w:numId w:val="2"/>
+        </w:numPr>
+        <w:spacing w:after="0"/>
+        <w:rPr>
+          <w:rFonts w:ascii="Times New Roman" w:hAnsi="Times New Roman" w:cs="Times New Roman"/>
+          <w:sz w:val="24"/>
+          <w:szCs w:val="24"/>
+        </w:rPr>
+      </w:pPr>
+      <w:r>
+        <w:rPr>
+          <w:rFonts w:ascii="Times New Roman" w:hAnsi="Times New Roman" w:cs="Times New Roman"/>
+          <w:sz w:val="24"/>
+          <w:szCs w:val="24"/>
+        </w:rPr>
+        <w:t>How does the traffic flow from external source to an application running inside pods using nodeport?</w:t>
+      </w:r>
+    </w:p>
+    <w:p>
+      <w:pPr>
+        <w:pStyle w:val="ListParagraph"/>
+        <w:numPr>
+          <w:ilvl w:val="0"/>
+          <w:numId w:val="2"/>
+        </w:numPr>
+        <w:spacing w:after="0"/>
+        <w:rPr>
+          <w:rFonts w:ascii="Times New Roman" w:hAnsi="Times New Roman" w:cs="Times New Roman"/>
+          <w:sz w:val="24"/>
+          <w:szCs w:val="24"/>
+        </w:rPr>
+      </w:pPr>
+      <w:r>
+        <w:rPr>
+          <w:rFonts w:ascii="Times New Roman" w:hAnsi="Times New Roman" w:cs="Times New Roman"/>
+          <w:sz w:val="24"/>
+          <w:szCs w:val="24"/>
+        </w:rPr>
+        <w:t>---</w:t>
+      </w:r>
+    </w:p>
+    <w:p>
+      <w:pPr>
+        <w:pStyle w:val="ListParagraph"/>
+        <w:numPr>
+          <w:ilvl w:val="0"/>
+          <w:numId w:val="2"/>
+        </w:numPr>
+        <w:spacing w:after="0"/>
+        <w:rPr>
+          <w:rFonts w:ascii="Times New Roman" w:hAnsi="Times New Roman" w:cs="Times New Roman"/>
+          <w:sz w:val="24"/>
+          <w:szCs w:val="24"/>
+        </w:rPr>
+      </w:pPr>
+      <w:r>
+        <w:rPr>
+          <w:rFonts w:ascii="Times New Roman" w:hAnsi="Times New Roman" w:cs="Times New Roman"/>
+          <w:sz w:val="24"/>
+          <w:szCs w:val="24"/>
+        </w:rPr>
+        <w:t>What is load balancer service and what is the difference between service and load balancer?</w:t>
+      </w:r>
+    </w:p>
+    <w:p>
+      <w:pPr>
+        <w:pStyle w:val="ListParagraph"/>
+        <w:numPr>
+          <w:ilvl w:val="0"/>
+          <w:numId w:val="2"/>
+        </w:numPr>
+        <w:spacing w:after="0"/>
+        <w:rPr>
+          <w:rFonts w:ascii="Times New Roman" w:hAnsi="Times New Roman" w:cs="Times New Roman"/>
+          <w:sz w:val="24"/>
+          <w:szCs w:val="24"/>
+        </w:rPr>
+      </w:pPr>
+      <w:r>
+        <w:rPr>
+          <w:rFonts w:ascii="Times New Roman" w:hAnsi="Times New Roman" w:cs="Times New Roman"/>
+          <w:sz w:val="24"/>
+          <w:szCs w:val="24"/>
+        </w:rPr>
+        <w:t>How will you setup a load balancer in k8s cluster?</w:t>
+      </w:r>
+    </w:p>
+    <w:p>
+      <w:pPr>
+        <w:pStyle w:val="ListParagraph"/>
+        <w:numPr>
+          <w:ilvl w:val="1"/>
+          <w:numId w:val="2"/>
+        </w:numPr>
+        <w:spacing w:after="0"/>
+        <w:rPr>
+          <w:rFonts w:ascii="Times New Roman" w:hAnsi="Times New Roman" w:cs="Times New Roman"/>
+          <w:sz w:val="24"/>
+          <w:szCs w:val="24"/>
+        </w:rPr>
+      </w:pPr>
+      <w:r>
+        <w:rPr>
+          <w:rFonts w:ascii="Times New Roman" w:hAnsi="Times New Roman" w:cs="Times New Roman"/>
+          <w:sz w:val="24"/>
+          <w:szCs w:val="24"/>
+        </w:rPr>
+        <w:t>do some initial configurations</w:t>
+      </w:r>
+    </w:p>
+    <w:p>
+      <w:pPr>
+        <w:pStyle w:val="ListParagraph"/>
+        <w:numPr>
+          <w:ilvl w:val="1"/>
+          <w:numId w:val="2"/>
+        </w:numPr>
+        <w:spacing w:after="0"/>
+        <w:rPr>
+          <w:rFonts w:ascii="Times New Roman" w:hAnsi="Times New Roman" w:cs="Times New Roman"/>
+          <w:sz w:val="24"/>
+          <w:szCs w:val="24"/>
+        </w:rPr>
+      </w:pPr>
+      <w:r>
+        <w:rPr>
+          <w:rFonts w:ascii="Times New Roman" w:hAnsi="Times New Roman" w:cs="Times New Roman"/>
+          <w:sz w:val="24"/>
+          <w:szCs w:val="24"/>
+        </w:rPr>
+        <w:t xml:space="preserve">install </w:t>
+      </w:r>
+      <w:proofErr w:type="spellStart"/>
+      <w:r>
+        <w:rPr>
+          <w:rFonts w:ascii="Times New Roman" w:hAnsi="Times New Roman" w:cs="Times New Roman"/>
+          <w:sz w:val="24"/>
+          <w:szCs w:val="24"/>
+        </w:rPr>
+        <w:t>metallb</w:t>
+      </w:r>
+      <w:proofErr w:type="spellEnd"/>
+      <w:r>
+        <w:rPr>
+          <w:rFonts w:ascii="Times New Roman" w:hAnsi="Times New Roman" w:cs="Times New Roman"/>
+          <w:sz w:val="24"/>
+          <w:szCs w:val="24"/>
+        </w:rPr>
+        <w:t xml:space="preserve"> load balancer using its yaml file. it will deploy speaker pod in each node and a controller pod in its own namespace.</w:t>
+      </w:r>
+    </w:p>
+    <w:p>
+      <w:pPr>
+        <w:pStyle w:val="ListParagraph"/>
+        <w:numPr>
+          <w:ilvl w:val="1"/>
+          <w:numId w:val="2"/>
+        </w:numPr>
+        <w:spacing w:after="0"/>
+        <w:rPr>
+          <w:rFonts w:ascii="Times New Roman" w:hAnsi="Times New Roman" w:cs="Times New Roman"/>
+          <w:sz w:val="24"/>
+          <w:szCs w:val="24"/>
+        </w:rPr>
+      </w:pPr>
+      <w:r>
+        <w:rPr>
+          <w:rFonts w:ascii="Times New Roman" w:hAnsi="Times New Roman" w:cs="Times New Roman"/>
+          <w:sz w:val="24"/>
+          <w:szCs w:val="24"/>
+        </w:rPr>
+        <w:t>do some post configurations</w:t>
+      </w:r>
+    </w:p>
+    <w:p>
+      <w:pPr>
+        <w:pStyle w:val="ListParagraph"/>
+        <w:numPr>
+          <w:ilvl w:val="1"/>
+          <w:numId w:val="2"/>
+        </w:numPr>
+        <w:spacing w:after="0"/>
+        <w:rPr>
+          <w:rFonts w:ascii="Times New Roman" w:hAnsi="Times New Roman" w:cs="Times New Roman"/>
+          <w:sz w:val="24"/>
+          <w:szCs w:val="24"/>
+        </w:rPr>
+      </w:pPr>
+      <w:r>
+        <w:rPr>
+          <w:rFonts w:ascii="Times New Roman" w:hAnsi="Times New Roman" w:cs="Times New Roman"/>
+          <w:sz w:val="24"/>
+          <w:szCs w:val="24"/>
+        </w:rPr>
+        <w:t>now try to create a service of load balancer type.</w:t>
+      </w:r>
+    </w:p>
+    <w:p>
+      <w:pPr>
+        <w:pStyle w:val="ListParagraph"/>
+        <w:numPr>
+          <w:ilvl w:val="0"/>
+          <w:numId w:val="2"/>
+        </w:numPr>
+        <w:spacing w:after="0"/>
+        <w:rPr>
+          <w:rFonts w:ascii="Times New Roman" w:hAnsi="Times New Roman" w:cs="Times New Roman"/>
+          <w:sz w:val="24"/>
+          <w:szCs w:val="24"/>
+        </w:rPr>
+      </w:pPr>
+      <w:r>
+        <w:rPr>
+          <w:rFonts w:ascii="Times New Roman" w:hAnsi="Times New Roman" w:cs="Times New Roman"/>
+          <w:sz w:val="24"/>
+          <w:szCs w:val="24"/>
+        </w:rPr>
+        <w:t xml:space="preserve">How does traffic flow from external source to application pods when using load balancer service? </w:t>
+      </w:r>
+    </w:p>
+    <w:p>
+      <w:pPr>
+        <w:pStyle w:val="ListParagraph"/>
+        <w:numPr>
+          <w:ilvl w:val="0"/>
+          <w:numId w:val="2"/>
+        </w:numPr>
+        <w:spacing w:after="0"/>
+        <w:rPr>
+          <w:rFonts w:ascii="Times New Roman" w:hAnsi="Times New Roman" w:cs="Times New Roman"/>
+          <w:sz w:val="24"/>
+          <w:szCs w:val="24"/>
+        </w:rPr>
+      </w:pPr>
+      <w:r>
+        <w:rPr>
+          <w:rFonts w:ascii="Times New Roman" w:hAnsi="Times New Roman" w:cs="Times New Roman"/>
+          <w:sz w:val="24"/>
+          <w:szCs w:val="24"/>
+        </w:rPr>
+        <w:t xml:space="preserve">What is </w:t>
+      </w:r>
+      <w:proofErr w:type="spellStart"/>
+      <w:r>
+        <w:rPr>
+          <w:rFonts w:ascii="Times New Roman" w:hAnsi="Times New Roman" w:cs="Times New Roman"/>
+          <w:sz w:val="24"/>
+          <w:szCs w:val="24"/>
+        </w:rPr>
+        <w:t>externalip</w:t>
+      </w:r>
+      <w:proofErr w:type="spellEnd"/>
+      <w:r>
+        <w:rPr>
+          <w:rFonts w:ascii="Times New Roman" w:hAnsi="Times New Roman" w:cs="Times New Roman"/>
+          <w:sz w:val="24"/>
+          <w:szCs w:val="24"/>
+        </w:rPr>
+        <w:t xml:space="preserve"> service?</w:t>
+      </w:r>
+    </w:p>
+    <w:p>
+      <w:pPr>
+        <w:pStyle w:val="ListParagraph"/>
+        <w:numPr>
+          <w:ilvl w:val="0"/>
+          <w:numId w:val="2"/>
+        </w:numPr>
+        <w:spacing w:after="0"/>
+        <w:rPr>
+          <w:rFonts w:ascii="Times New Roman" w:hAnsi="Times New Roman" w:cs="Times New Roman"/>
+          <w:sz w:val="24"/>
+          <w:szCs w:val="24"/>
+        </w:rPr>
+      </w:pPr>
+      <w:r>
+        <w:rPr>
+          <w:rFonts w:ascii="Times New Roman" w:hAnsi="Times New Roman" w:cs="Times New Roman"/>
+          <w:sz w:val="24"/>
+          <w:szCs w:val="24"/>
+        </w:rPr>
+        <w:t xml:space="preserve">What is </w:t>
+      </w:r>
+      <w:proofErr w:type="spellStart"/>
+      <w:r>
+        <w:rPr>
+          <w:rFonts w:ascii="Times New Roman" w:hAnsi="Times New Roman" w:cs="Times New Roman"/>
+          <w:sz w:val="24"/>
+          <w:szCs w:val="24"/>
+        </w:rPr>
+        <w:t>externalname</w:t>
+      </w:r>
+      <w:proofErr w:type="spellEnd"/>
+      <w:r>
+        <w:rPr>
+          <w:rFonts w:ascii="Times New Roman" w:hAnsi="Times New Roman" w:cs="Times New Roman"/>
+          <w:sz w:val="24"/>
+          <w:szCs w:val="24"/>
+        </w:rPr>
+        <w:t xml:space="preserve"> service?</w:t>
+      </w:r>
+    </w:p>
+    <w:p>
+      <w:pPr>
+        <w:pStyle w:val="ListParagraph"/>
+        <w:numPr>
+          <w:ilvl w:val="0"/>
+          <w:numId w:val="2"/>
+        </w:numPr>
+        <w:spacing w:after="0"/>
+        <w:rPr>
+          <w:rFonts w:ascii="Times New Roman" w:hAnsi="Times New Roman" w:cs="Times New Roman"/>
+          <w:sz w:val="24"/>
+          <w:szCs w:val="24"/>
+        </w:rPr>
+      </w:pPr>
+      <w:r>
+        <w:rPr>
+          <w:rFonts w:ascii="Times New Roman" w:hAnsi="Times New Roman" w:cs="Times New Roman"/>
+          <w:sz w:val="24"/>
+          <w:szCs w:val="24"/>
+        </w:rPr>
+        <w:t>What is headless service and when should we use it?</w:t>
+      </w:r>
+    </w:p>
+    <w:p>
+      <w:pPr>
+        <w:pStyle w:val="ListParagraph"/>
+        <w:numPr>
+          <w:ilvl w:val="0"/>
+          <w:numId w:val="2"/>
+        </w:numPr>
+        <w:spacing w:after="0"/>
+        <w:rPr>
+          <w:rFonts w:ascii="Times New Roman" w:hAnsi="Times New Roman" w:cs="Times New Roman"/>
+          <w:sz w:val="24"/>
+          <w:szCs w:val="24"/>
+        </w:rPr>
+      </w:pPr>
+      <w:r>
+        <w:rPr>
+          <w:rFonts w:ascii="Times New Roman" w:hAnsi="Times New Roman" w:cs="Times New Roman"/>
+          <w:sz w:val="24"/>
+          <w:szCs w:val="24"/>
+        </w:rPr>
+        <w:t>---</w:t>
+      </w:r>
+    </w:p>
+    <w:p>
+      <w:pPr>
+        <w:pStyle w:val="ListParagraph"/>
+        <w:numPr>
+          <w:ilvl w:val="0"/>
+          <w:numId w:val="2"/>
+        </w:numPr>
+        <w:spacing w:after="0"/>
+        <w:rPr>
+          <w:rFonts w:ascii="Times New Roman" w:hAnsi="Times New Roman" w:cs="Times New Roman"/>
+          <w:sz w:val="24"/>
+          <w:szCs w:val="24"/>
+        </w:rPr>
+      </w:pPr>
+    </w:p>
+    <w:p>
+      <w:pPr>
+        <w:pStyle w:val="ListParagraph"/>
+        <w:numPr>
+          <w:ilvl w:val="0"/>
+          <w:numId w:val="2"/>
+        </w:numPr>
+        <w:spacing w:after="0"/>
+        <w:rPr>
+          <w:rFonts w:ascii="Times New Roman" w:hAnsi="Times New Roman" w:cs="Times New Roman"/>
+          <w:sz w:val="24"/>
+          <w:szCs w:val="24"/>
+        </w:rPr>
+      </w:pPr>
+      <w:r>
+        <w:rPr>
+          <w:rFonts w:ascii="Times New Roman" w:hAnsi="Times New Roman" w:cs="Times New Roman"/>
+          <w:sz w:val="24"/>
+          <w:szCs w:val="24"/>
+        </w:rPr>
+        <w:t>---</w:t>
+      </w:r>
     </w:p>
     <w:p>
       <w:pPr>
@@ -2678,7 +6188,7 @@
         <w:rFonts w:hint="default"/>
       </w:rPr>
     </w:lvl>
-    <w:lvl w:ilvl="1" w:tplc="04090019" w:tentative="1">
+    <w:lvl w:ilvl="1" w:tplc="04090019">
       <w:start w:val="1"/>
       <w:numFmt w:val="lowerLetter"/>
       <w:lvlText w:val="%2."/>
@@ -2687,7 +6197,7 @@
         <w:ind w:left="1440" w:hanging="360"/>
       </w:pPr>
     </w:lvl>
-    <w:lvl w:ilvl="2" w:tplc="0409001B" w:tentative="1">
+    <w:lvl w:ilvl="2" w:tplc="0409001B">
       <w:start w:val="1"/>
       <w:numFmt w:val="lowerRoman"/>
       <w:lvlText w:val="%3."/>

</xml_diff>

<commit_message>
Updated 24th June 2024 1
</commit_message>
<xml_diff>
--- a/interview/DevOps.docx
+++ b/interview/DevOps.docx
@@ -6157,6 +6157,22 @@
           <w:sz w:val="24"/>
           <w:szCs w:val="24"/>
         </w:rPr>
+        <w:t>, configmaps</w:t>
+      </w:r>
+      <w:r>
+        <w:rPr>
+          <w:rFonts w:ascii="Times New Roman" w:hAnsi="Times New Roman" w:cs="Times New Roman"/>
+          <w:sz w:val="24"/>
+          <w:szCs w:val="24"/>
+        </w:rPr>
+        <w:t>, secrets</w:t>
+      </w:r>
+      <w:r>
+        <w:rPr>
+          <w:rFonts w:ascii="Times New Roman" w:hAnsi="Times New Roman" w:cs="Times New Roman"/>
+          <w:sz w:val="24"/>
+          <w:szCs w:val="24"/>
+        </w:rPr>
         <w:t xml:space="preserve"> etc…</w:t>
       </w:r>
     </w:p>
@@ -6797,6 +6813,7 @@
           <w:sz w:val="24"/>
           <w:szCs w:val="24"/>
         </w:rPr>
+        <w:lastRenderedPageBreak/>
         <w:t>in all the k8s cluster nodes, install nfs common package so that they can talk to nfs server.</w:t>
       </w:r>
     </w:p>
@@ -6821,7 +6838,6 @@
           <w:sz w:val="24"/>
           <w:szCs w:val="24"/>
         </w:rPr>
-        <w:lastRenderedPageBreak/>
         <w:t>Is nfs ephemeral or persistent?</w:t>
       </w:r>
     </w:p>
@@ -6871,23 +6887,7 @@
           <w:sz w:val="24"/>
           <w:szCs w:val="24"/>
         </w:rPr>
-        <w:t xml:space="preserve"> (</w:t>
-      </w:r>
-      <w:r>
-        <w:rPr>
-          <w:rFonts w:ascii="Times New Roman" w:hAnsi="Times New Roman" w:cs="Times New Roman"/>
-          <w:sz w:val="24"/>
-          <w:szCs w:val="24"/>
-        </w:rPr>
-        <w:t>this way multiple pods running on diff nodes can share same data</w:t>
-      </w:r>
-      <w:r>
-        <w:rPr>
-          <w:rFonts w:ascii="Times New Roman" w:hAnsi="Times New Roman" w:cs="Times New Roman"/>
-          <w:sz w:val="24"/>
-          <w:szCs w:val="24"/>
-        </w:rPr>
-        <w:t>).</w:t>
+        <w:t xml:space="preserve"> (this way multiple pods running on diff nodes can share same data).</w:t>
       </w:r>
     </w:p>
     <w:p>
@@ -7393,6 +7393,607 @@
           <w:szCs w:val="24"/>
         </w:rPr>
         <w:t>What are the different phases of a pv?</w:t>
+      </w:r>
+    </w:p>
+    <w:p>
+      <w:pPr>
+        <w:pStyle w:val="ListParagraph"/>
+        <w:numPr>
+          <w:ilvl w:val="0"/>
+          <w:numId w:val="2"/>
+        </w:numPr>
+        <w:spacing w:after="0"/>
+        <w:jc w:val="both"/>
+        <w:rPr>
+          <w:rFonts w:ascii="Times New Roman" w:hAnsi="Times New Roman" w:cs="Times New Roman"/>
+          <w:sz w:val="24"/>
+          <w:szCs w:val="24"/>
+        </w:rPr>
+      </w:pPr>
+      <w:r>
+        <w:rPr>
+          <w:rFonts w:ascii="Times New Roman" w:hAnsi="Times New Roman" w:cs="Times New Roman"/>
+          <w:sz w:val="24"/>
+          <w:szCs w:val="24"/>
+        </w:rPr>
+        <w:t>---</w:t>
+      </w:r>
+    </w:p>
+    <w:p>
+      <w:pPr>
+        <w:pStyle w:val="ListParagraph"/>
+        <w:numPr>
+          <w:ilvl w:val="0"/>
+          <w:numId w:val="2"/>
+        </w:numPr>
+        <w:spacing w:after="0"/>
+        <w:jc w:val="both"/>
+        <w:rPr>
+          <w:rFonts w:ascii="Times New Roman" w:hAnsi="Times New Roman" w:cs="Times New Roman"/>
+          <w:sz w:val="24"/>
+          <w:szCs w:val="24"/>
+        </w:rPr>
+      </w:pPr>
+      <w:r>
+        <w:rPr>
+          <w:rFonts w:ascii="Times New Roman" w:hAnsi="Times New Roman" w:cs="Times New Roman"/>
+          <w:sz w:val="24"/>
+          <w:szCs w:val="24"/>
+        </w:rPr>
+        <w:t>What is configmap?</w:t>
+      </w:r>
+    </w:p>
+    <w:p>
+      <w:pPr>
+        <w:pStyle w:val="ListParagraph"/>
+        <w:numPr>
+          <w:ilvl w:val="0"/>
+          <w:numId w:val="2"/>
+        </w:numPr>
+        <w:spacing w:after="0"/>
+        <w:jc w:val="both"/>
+        <w:rPr>
+          <w:rFonts w:ascii="Times New Roman" w:hAnsi="Times New Roman" w:cs="Times New Roman"/>
+          <w:sz w:val="24"/>
+          <w:szCs w:val="24"/>
+        </w:rPr>
+      </w:pPr>
+      <w:r>
+        <w:rPr>
+          <w:rFonts w:ascii="Times New Roman" w:hAnsi="Times New Roman" w:cs="Times New Roman"/>
+          <w:sz w:val="24"/>
+          <w:szCs w:val="24"/>
+        </w:rPr>
+        <w:t>What are the different ways to create a configmap?</w:t>
+      </w:r>
+    </w:p>
+    <w:p>
+      <w:pPr>
+        <w:pStyle w:val="ListParagraph"/>
+        <w:numPr>
+          <w:ilvl w:val="1"/>
+          <w:numId w:val="2"/>
+        </w:numPr>
+        <w:spacing w:after="0"/>
+        <w:jc w:val="both"/>
+        <w:rPr>
+          <w:rFonts w:ascii="Times New Roman" w:hAnsi="Times New Roman" w:cs="Times New Roman"/>
+          <w:sz w:val="24"/>
+          <w:szCs w:val="24"/>
+        </w:rPr>
+      </w:pPr>
+      <w:r>
+        <w:rPr>
+          <w:rFonts w:ascii="Times New Roman" w:hAnsi="Times New Roman" w:cs="Times New Roman"/>
+          <w:sz w:val="24"/>
+          <w:szCs w:val="24"/>
+        </w:rPr>
+        <w:lastRenderedPageBreak/>
+        <w:t>imperative - kubectl create configmap &lt;cm_name&gt; --from-env-file=&lt;file_path&gt;</w:t>
+      </w:r>
+      <w:r>
+        <w:rPr>
+          <w:rFonts w:ascii="Times New Roman" w:hAnsi="Times New Roman" w:cs="Times New Roman"/>
+          <w:sz w:val="24"/>
+          <w:szCs w:val="24"/>
+        </w:rPr>
+        <w:t xml:space="preserve">     this is just one method</w:t>
+      </w:r>
+    </w:p>
+    <w:p>
+      <w:pPr>
+        <w:pStyle w:val="ListParagraph"/>
+        <w:numPr>
+          <w:ilvl w:val="1"/>
+          <w:numId w:val="2"/>
+        </w:numPr>
+        <w:spacing w:after="0"/>
+        <w:jc w:val="both"/>
+        <w:rPr>
+          <w:rFonts w:ascii="Times New Roman" w:hAnsi="Times New Roman" w:cs="Times New Roman"/>
+          <w:sz w:val="24"/>
+          <w:szCs w:val="24"/>
+        </w:rPr>
+      </w:pPr>
+      <w:r>
+        <w:rPr>
+          <w:rFonts w:ascii="Times New Roman" w:hAnsi="Times New Roman" w:cs="Times New Roman"/>
+          <w:sz w:val="24"/>
+          <w:szCs w:val="24"/>
+        </w:rPr>
+        <w:t xml:space="preserve">declarative </w:t>
+      </w:r>
+    </w:p>
+    <w:p>
+      <w:pPr>
+        <w:pStyle w:val="ListParagraph"/>
+        <w:numPr>
+          <w:ilvl w:val="0"/>
+          <w:numId w:val="2"/>
+        </w:numPr>
+        <w:spacing w:after="0"/>
+        <w:jc w:val="both"/>
+        <w:rPr>
+          <w:rFonts w:ascii="Times New Roman" w:hAnsi="Times New Roman" w:cs="Times New Roman"/>
+          <w:sz w:val="24"/>
+          <w:szCs w:val="24"/>
+        </w:rPr>
+      </w:pPr>
+      <w:r>
+        <w:rPr>
+          <w:rFonts w:ascii="Times New Roman" w:hAnsi="Times New Roman" w:cs="Times New Roman"/>
+          <w:sz w:val="24"/>
+          <w:szCs w:val="24"/>
+        </w:rPr>
+        <w:t>What are the different ways of utilizing configmaps?</w:t>
+      </w:r>
+    </w:p>
+    <w:p>
+      <w:pPr>
+        <w:pStyle w:val="ListParagraph"/>
+        <w:numPr>
+          <w:ilvl w:val="1"/>
+          <w:numId w:val="2"/>
+        </w:numPr>
+        <w:spacing w:after="0"/>
+        <w:jc w:val="both"/>
+        <w:rPr>
+          <w:rFonts w:ascii="Times New Roman" w:hAnsi="Times New Roman" w:cs="Times New Roman"/>
+          <w:sz w:val="24"/>
+          <w:szCs w:val="24"/>
+        </w:rPr>
+      </w:pPr>
+      <w:r>
+        <w:rPr>
+          <w:rFonts w:ascii="Times New Roman" w:hAnsi="Times New Roman" w:cs="Times New Roman"/>
+          <w:sz w:val="24"/>
+          <w:szCs w:val="24"/>
+        </w:rPr>
+        <w:t>environment variables</w:t>
+      </w:r>
+      <w:r>
+        <w:rPr>
+          <w:rFonts w:ascii="Times New Roman" w:hAnsi="Times New Roman" w:cs="Times New Roman"/>
+          <w:sz w:val="24"/>
+          <w:szCs w:val="24"/>
+        </w:rPr>
+        <w:t xml:space="preserve"> - static </w:t>
+      </w:r>
+    </w:p>
+    <w:p>
+      <w:pPr>
+        <w:pStyle w:val="ListParagraph"/>
+        <w:numPr>
+          <w:ilvl w:val="1"/>
+          <w:numId w:val="2"/>
+        </w:numPr>
+        <w:spacing w:after="0"/>
+        <w:jc w:val="both"/>
+        <w:rPr>
+          <w:rFonts w:ascii="Times New Roman" w:hAnsi="Times New Roman" w:cs="Times New Roman"/>
+          <w:sz w:val="24"/>
+          <w:szCs w:val="24"/>
+        </w:rPr>
+      </w:pPr>
+      <w:r>
+        <w:rPr>
+          <w:rFonts w:ascii="Times New Roman" w:hAnsi="Times New Roman" w:cs="Times New Roman"/>
+          <w:sz w:val="24"/>
+          <w:szCs w:val="24"/>
+        </w:rPr>
+        <w:t xml:space="preserve">as </w:t>
+      </w:r>
+      <w:r>
+        <w:rPr>
+          <w:rFonts w:ascii="Times New Roman" w:hAnsi="Times New Roman" w:cs="Times New Roman"/>
+          <w:sz w:val="24"/>
+          <w:szCs w:val="24"/>
+        </w:rPr>
+        <w:t>volume</w:t>
+      </w:r>
+      <w:r>
+        <w:rPr>
+          <w:rFonts w:ascii="Times New Roman" w:hAnsi="Times New Roman" w:cs="Times New Roman"/>
+          <w:sz w:val="24"/>
+          <w:szCs w:val="24"/>
+        </w:rPr>
+        <w:t xml:space="preserve"> plugin</w:t>
+      </w:r>
+      <w:r>
+        <w:rPr>
+          <w:rFonts w:ascii="Times New Roman" w:hAnsi="Times New Roman" w:cs="Times New Roman"/>
+          <w:sz w:val="24"/>
+          <w:szCs w:val="24"/>
+        </w:rPr>
+        <w:t xml:space="preserve"> </w:t>
+      </w:r>
+      <w:r>
+        <w:rPr>
+          <w:rFonts w:ascii="Times New Roman" w:hAnsi="Times New Roman" w:cs="Times New Roman"/>
+          <w:sz w:val="24"/>
+          <w:szCs w:val="24"/>
+        </w:rPr>
+        <w:t xml:space="preserve">- dynamic </w:t>
+      </w:r>
+    </w:p>
+    <w:p>
+      <w:pPr>
+        <w:pStyle w:val="ListParagraph"/>
+        <w:numPr>
+          <w:ilvl w:val="0"/>
+          <w:numId w:val="2"/>
+        </w:numPr>
+        <w:spacing w:after="0"/>
+        <w:jc w:val="both"/>
+        <w:rPr>
+          <w:rFonts w:ascii="Times New Roman" w:hAnsi="Times New Roman" w:cs="Times New Roman"/>
+          <w:sz w:val="24"/>
+          <w:szCs w:val="24"/>
+        </w:rPr>
+      </w:pPr>
+      <w:r>
+        <w:rPr>
+          <w:rFonts w:ascii="Times New Roman" w:hAnsi="Times New Roman" w:cs="Times New Roman"/>
+          <w:sz w:val="24"/>
+          <w:szCs w:val="24"/>
+        </w:rPr>
+        <w:t>What is the use of immutable parameter in configmap?</w:t>
+      </w:r>
+    </w:p>
+    <w:p>
+      <w:pPr>
+        <w:pStyle w:val="ListParagraph"/>
+        <w:numPr>
+          <w:ilvl w:val="1"/>
+          <w:numId w:val="2"/>
+        </w:numPr>
+        <w:spacing w:after="0"/>
+        <w:jc w:val="both"/>
+        <w:rPr>
+          <w:rFonts w:ascii="Times New Roman" w:hAnsi="Times New Roman" w:cs="Times New Roman"/>
+          <w:sz w:val="24"/>
+          <w:szCs w:val="24"/>
+        </w:rPr>
+      </w:pPr>
+      <w:r>
+        <w:rPr>
+          <w:rFonts w:ascii="Times New Roman" w:hAnsi="Times New Roman" w:cs="Times New Roman"/>
+          <w:sz w:val="24"/>
+          <w:szCs w:val="24"/>
+        </w:rPr>
+        <w:t>so that nobody can modify configmap data using edit</w:t>
+      </w:r>
+      <w:r>
+        <w:rPr>
+          <w:rFonts w:ascii="Times New Roman" w:hAnsi="Times New Roman" w:cs="Times New Roman"/>
+          <w:sz w:val="24"/>
+          <w:szCs w:val="24"/>
+        </w:rPr>
+        <w:t xml:space="preserve"> or patch</w:t>
+      </w:r>
+    </w:p>
+    <w:p>
+      <w:pPr>
+        <w:pStyle w:val="ListParagraph"/>
+        <w:numPr>
+          <w:ilvl w:val="0"/>
+          <w:numId w:val="2"/>
+        </w:numPr>
+        <w:spacing w:after="0"/>
+        <w:jc w:val="both"/>
+        <w:rPr>
+          <w:rFonts w:ascii="Times New Roman" w:hAnsi="Times New Roman" w:cs="Times New Roman"/>
+          <w:sz w:val="24"/>
+          <w:szCs w:val="24"/>
+        </w:rPr>
+      </w:pPr>
+      <w:r>
+        <w:rPr>
+          <w:rFonts w:ascii="Times New Roman" w:hAnsi="Times New Roman" w:cs="Times New Roman"/>
+          <w:sz w:val="24"/>
+          <w:szCs w:val="24"/>
+        </w:rPr>
+        <w:t>What are secrets in k8s?</w:t>
+      </w:r>
+    </w:p>
+    <w:p>
+      <w:pPr>
+        <w:pStyle w:val="ListParagraph"/>
+        <w:numPr>
+          <w:ilvl w:val="0"/>
+          <w:numId w:val="2"/>
+        </w:numPr>
+        <w:spacing w:after="0"/>
+        <w:jc w:val="both"/>
+        <w:rPr>
+          <w:rFonts w:ascii="Times New Roman" w:hAnsi="Times New Roman" w:cs="Times New Roman"/>
+          <w:sz w:val="24"/>
+          <w:szCs w:val="24"/>
+        </w:rPr>
+      </w:pPr>
+      <w:r>
+        <w:rPr>
+          <w:rFonts w:ascii="Times New Roman" w:hAnsi="Times New Roman" w:cs="Times New Roman"/>
+          <w:sz w:val="24"/>
+          <w:szCs w:val="24"/>
+        </w:rPr>
+        <w:t xml:space="preserve">What are the different ways to create a </w:t>
+      </w:r>
+      <w:r>
+        <w:rPr>
+          <w:rFonts w:ascii="Times New Roman" w:hAnsi="Times New Roman" w:cs="Times New Roman"/>
+          <w:sz w:val="24"/>
+          <w:szCs w:val="24"/>
+        </w:rPr>
+        <w:t>secret</w:t>
+      </w:r>
+      <w:r>
+        <w:rPr>
+          <w:rFonts w:ascii="Times New Roman" w:hAnsi="Times New Roman" w:cs="Times New Roman"/>
+          <w:sz w:val="24"/>
+          <w:szCs w:val="24"/>
+        </w:rPr>
+        <w:t>?</w:t>
+      </w:r>
+    </w:p>
+    <w:p>
+      <w:pPr>
+        <w:pStyle w:val="ListParagraph"/>
+        <w:numPr>
+          <w:ilvl w:val="1"/>
+          <w:numId w:val="2"/>
+        </w:numPr>
+        <w:spacing w:after="0"/>
+        <w:jc w:val="both"/>
+        <w:rPr>
+          <w:rFonts w:ascii="Times New Roman" w:hAnsi="Times New Roman" w:cs="Times New Roman"/>
+          <w:sz w:val="24"/>
+          <w:szCs w:val="24"/>
+        </w:rPr>
+      </w:pPr>
+      <w:r>
+        <w:rPr>
+          <w:rFonts w:ascii="Times New Roman" w:hAnsi="Times New Roman" w:cs="Times New Roman"/>
+          <w:sz w:val="24"/>
+          <w:szCs w:val="24"/>
+        </w:rPr>
+        <w:t>imperative</w:t>
+      </w:r>
+    </w:p>
+    <w:p>
+      <w:pPr>
+        <w:pStyle w:val="ListParagraph"/>
+        <w:numPr>
+          <w:ilvl w:val="1"/>
+          <w:numId w:val="2"/>
+        </w:numPr>
+        <w:spacing w:after="0"/>
+        <w:jc w:val="both"/>
+        <w:rPr>
+          <w:rFonts w:ascii="Times New Roman" w:hAnsi="Times New Roman" w:cs="Times New Roman"/>
+          <w:sz w:val="24"/>
+          <w:szCs w:val="24"/>
+        </w:rPr>
+      </w:pPr>
+      <w:r>
+        <w:rPr>
+          <w:rFonts w:ascii="Times New Roman" w:hAnsi="Times New Roman" w:cs="Times New Roman"/>
+          <w:sz w:val="24"/>
+          <w:szCs w:val="24"/>
+        </w:rPr>
+        <w:t>declarative</w:t>
+      </w:r>
+    </w:p>
+    <w:p>
+      <w:pPr>
+        <w:pStyle w:val="ListParagraph"/>
+        <w:numPr>
+          <w:ilvl w:val="0"/>
+          <w:numId w:val="2"/>
+        </w:numPr>
+        <w:spacing w:after="0"/>
+        <w:jc w:val="both"/>
+        <w:rPr>
+          <w:rFonts w:ascii="Times New Roman" w:hAnsi="Times New Roman" w:cs="Times New Roman"/>
+          <w:sz w:val="24"/>
+          <w:szCs w:val="24"/>
+        </w:rPr>
+      </w:pPr>
+      <w:r>
+        <w:rPr>
+          <w:rFonts w:ascii="Times New Roman" w:hAnsi="Times New Roman" w:cs="Times New Roman"/>
+          <w:sz w:val="24"/>
+          <w:szCs w:val="24"/>
+        </w:rPr>
+        <w:t>What are the different ways of using secrets?</w:t>
+      </w:r>
+    </w:p>
+    <w:p>
+      <w:pPr>
+        <w:pStyle w:val="ListParagraph"/>
+        <w:numPr>
+          <w:ilvl w:val="1"/>
+          <w:numId w:val="2"/>
+        </w:numPr>
+        <w:spacing w:after="0"/>
+        <w:jc w:val="both"/>
+        <w:rPr>
+          <w:rFonts w:ascii="Times New Roman" w:hAnsi="Times New Roman" w:cs="Times New Roman"/>
+          <w:sz w:val="24"/>
+          <w:szCs w:val="24"/>
+        </w:rPr>
+      </w:pPr>
+      <w:r>
+        <w:rPr>
+          <w:rFonts w:ascii="Times New Roman" w:hAnsi="Times New Roman" w:cs="Times New Roman"/>
+          <w:sz w:val="24"/>
+          <w:szCs w:val="24"/>
+        </w:rPr>
+        <w:t>volumes</w:t>
+      </w:r>
+    </w:p>
+    <w:p>
+      <w:pPr>
+        <w:pStyle w:val="ListParagraph"/>
+        <w:numPr>
+          <w:ilvl w:val="1"/>
+          <w:numId w:val="2"/>
+        </w:numPr>
+        <w:spacing w:after="0"/>
+        <w:jc w:val="both"/>
+        <w:rPr>
+          <w:rFonts w:ascii="Times New Roman" w:hAnsi="Times New Roman" w:cs="Times New Roman"/>
+          <w:sz w:val="24"/>
+          <w:szCs w:val="24"/>
+        </w:rPr>
+      </w:pPr>
+      <w:r>
+        <w:rPr>
+          <w:rFonts w:ascii="Times New Roman" w:hAnsi="Times New Roman" w:cs="Times New Roman"/>
+          <w:sz w:val="24"/>
+          <w:szCs w:val="24"/>
+        </w:rPr>
+        <w:t>environment variables</w:t>
+      </w:r>
+    </w:p>
+    <w:p>
+      <w:pPr>
+        <w:pStyle w:val="ListParagraph"/>
+        <w:numPr>
+          <w:ilvl w:val="1"/>
+          <w:numId w:val="2"/>
+        </w:numPr>
+        <w:spacing w:after="0"/>
+        <w:jc w:val="both"/>
+        <w:rPr>
+          <w:rFonts w:ascii="Times New Roman" w:hAnsi="Times New Roman" w:cs="Times New Roman"/>
+          <w:sz w:val="24"/>
+          <w:szCs w:val="24"/>
+        </w:rPr>
+      </w:pPr>
+      <w:r>
+        <w:rPr>
+          <w:rFonts w:ascii="Times New Roman" w:hAnsi="Times New Roman" w:cs="Times New Roman"/>
+          <w:sz w:val="24"/>
+          <w:szCs w:val="24"/>
+        </w:rPr>
+        <w:t>imagepullsecrets</w:t>
+      </w:r>
+    </w:p>
+    <w:p>
+      <w:pPr>
+        <w:pStyle w:val="ListParagraph"/>
+        <w:numPr>
+          <w:ilvl w:val="0"/>
+          <w:numId w:val="2"/>
+        </w:numPr>
+        <w:spacing w:after="0"/>
+        <w:jc w:val="both"/>
+        <w:rPr>
+          <w:rFonts w:ascii="Times New Roman" w:hAnsi="Times New Roman" w:cs="Times New Roman"/>
+          <w:sz w:val="24"/>
+          <w:szCs w:val="24"/>
+        </w:rPr>
+      </w:pPr>
+      <w:r>
+        <w:rPr>
+          <w:rFonts w:ascii="Times New Roman" w:hAnsi="Times New Roman" w:cs="Times New Roman"/>
+          <w:sz w:val="24"/>
+          <w:szCs w:val="24"/>
+        </w:rPr>
+        <w:t>What are the different types of secrets?</w:t>
+      </w:r>
+    </w:p>
+    <w:p>
+      <w:pPr>
+        <w:pStyle w:val="ListParagraph"/>
+        <w:numPr>
+          <w:ilvl w:val="1"/>
+          <w:numId w:val="2"/>
+        </w:numPr>
+        <w:spacing w:after="0"/>
+        <w:jc w:val="both"/>
+        <w:rPr>
+          <w:rFonts w:ascii="Times New Roman" w:hAnsi="Times New Roman" w:cs="Times New Roman"/>
+          <w:sz w:val="24"/>
+          <w:szCs w:val="24"/>
+        </w:rPr>
+      </w:pPr>
+      <w:r>
+        <w:rPr>
+          <w:rFonts w:ascii="Times New Roman" w:hAnsi="Times New Roman" w:cs="Times New Roman"/>
+          <w:sz w:val="24"/>
+          <w:szCs w:val="24"/>
+        </w:rPr>
+        <w:t>generic</w:t>
+      </w:r>
+    </w:p>
+    <w:p>
+      <w:pPr>
+        <w:pStyle w:val="ListParagraph"/>
+        <w:numPr>
+          <w:ilvl w:val="1"/>
+          <w:numId w:val="2"/>
+        </w:numPr>
+        <w:spacing w:after="0"/>
+        <w:jc w:val="both"/>
+        <w:rPr>
+          <w:rFonts w:ascii="Times New Roman" w:hAnsi="Times New Roman" w:cs="Times New Roman"/>
+          <w:sz w:val="24"/>
+          <w:szCs w:val="24"/>
+        </w:rPr>
+      </w:pPr>
+      <w:r>
+        <w:rPr>
+          <w:rFonts w:ascii="Times New Roman" w:hAnsi="Times New Roman" w:cs="Times New Roman"/>
+          <w:sz w:val="24"/>
+          <w:szCs w:val="24"/>
+        </w:rPr>
+        <w:t>dockerimage</w:t>
+      </w:r>
+    </w:p>
+    <w:p>
+      <w:pPr>
+        <w:pStyle w:val="ListParagraph"/>
+        <w:numPr>
+          <w:ilvl w:val="1"/>
+          <w:numId w:val="2"/>
+        </w:numPr>
+        <w:spacing w:after="0"/>
+        <w:jc w:val="both"/>
+        <w:rPr>
+          <w:rFonts w:ascii="Times New Roman" w:hAnsi="Times New Roman" w:cs="Times New Roman"/>
+          <w:sz w:val="24"/>
+          <w:szCs w:val="24"/>
+        </w:rPr>
+      </w:pPr>
+      <w:r>
+        <w:rPr>
+          <w:rFonts w:ascii="Times New Roman" w:hAnsi="Times New Roman" w:cs="Times New Roman"/>
+          <w:sz w:val="24"/>
+          <w:szCs w:val="24"/>
+        </w:rPr>
+        <w:t>certs etc.</w:t>
       </w:r>
     </w:p>
     <w:p>
@@ -8230,6 +8831,7 @@
   <w:style w:type="character" w:default="1" w:styleId="DefaultParagraphFont">
     <w:name w:val="Default Paragraph Font"/>
     <w:uiPriority w:val="1"/>
+    <w:semiHidden/>
     <w:unhideWhenUsed/>
   </w:style>
   <w:style w:type="table" w:default="1" w:styleId="TableNormal">

</xml_diff>

<commit_message>
Updated 24th June 2024
</commit_message>
<xml_diff>
--- a/interview/DevOps.docx
+++ b/interview/DevOps.docx
@@ -296,7 +296,25 @@
           <w:sz w:val="24"/>
           <w:szCs w:val="24"/>
         </w:rPr>
-        <w:t>port forwarding (docker_host_machine_ip:port_no -&gt; docker_container_ip:application_port_no)</w:t>
+        <w:t>port forwarding (docker_host_machine_</w:t>
+      </w:r>
+      <w:proofErr w:type="gramStart"/>
+      <w:r>
+        <w:rPr>
+          <w:rFonts w:ascii="Times New Roman" w:hAnsi="Times New Roman" w:cs="Times New Roman"/>
+          <w:sz w:val="24"/>
+          <w:szCs w:val="24"/>
+        </w:rPr>
+        <w:t>ip:port</w:t>
+      </w:r>
+      <w:proofErr w:type="gramEnd"/>
+      <w:r>
+        <w:rPr>
+          <w:rFonts w:ascii="Times New Roman" w:hAnsi="Times New Roman" w:cs="Times New Roman"/>
+          <w:sz w:val="24"/>
+          <w:szCs w:val="24"/>
+        </w:rPr>
+        <w:t>_no -&gt; docker_container_ip:application_port_no)</w:t>
       </w:r>
     </w:p>
     <w:p>
@@ -1521,7 +1539,43 @@
           <w:sz w:val="24"/>
           <w:szCs w:val="24"/>
         </w:rPr>
-        <w:t>first create a new folder to which you want to change. copy existing root directory contents to this new folder created. give this new folder path in /etc/docker/daemon.json with key as ‘data-root’. do all this after stopping docker service.</w:t>
+        <w:t>first create a new folder to which you want to change. copy existing root directory contents to this new folder created. give this new folder path in /</w:t>
+      </w:r>
+      <w:proofErr w:type="spellStart"/>
+      <w:r>
+        <w:rPr>
+          <w:rFonts w:ascii="Times New Roman" w:hAnsi="Times New Roman" w:cs="Times New Roman"/>
+          <w:sz w:val="24"/>
+          <w:szCs w:val="24"/>
+        </w:rPr>
+        <w:t>etc</w:t>
+      </w:r>
+      <w:proofErr w:type="spellEnd"/>
+      <w:r>
+        <w:rPr>
+          <w:rFonts w:ascii="Times New Roman" w:hAnsi="Times New Roman" w:cs="Times New Roman"/>
+          <w:sz w:val="24"/>
+          <w:szCs w:val="24"/>
+        </w:rPr>
+        <w:t>/docker/</w:t>
+      </w:r>
+      <w:proofErr w:type="spellStart"/>
+      <w:r>
+        <w:rPr>
+          <w:rFonts w:ascii="Times New Roman" w:hAnsi="Times New Roman" w:cs="Times New Roman"/>
+          <w:sz w:val="24"/>
+          <w:szCs w:val="24"/>
+        </w:rPr>
+        <w:t>daemon.json</w:t>
+      </w:r>
+      <w:proofErr w:type="spellEnd"/>
+      <w:r>
+        <w:rPr>
+          <w:rFonts w:ascii="Times New Roman" w:hAnsi="Times New Roman" w:cs="Times New Roman"/>
+          <w:sz w:val="24"/>
+          <w:szCs w:val="24"/>
+        </w:rPr>
+        <w:t xml:space="preserve"> with key as ‘data-root’. do all this after stopping docker service.</w:t>
       </w:r>
     </w:p>
     <w:p>
@@ -1545,7 +1599,25 @@
           <w:sz w:val="24"/>
           <w:szCs w:val="24"/>
         </w:rPr>
-        <w:t>How to change default bridge network cidr?</w:t>
+        <w:t xml:space="preserve">How to change default bridge network </w:t>
+      </w:r>
+      <w:proofErr w:type="spellStart"/>
+      <w:r>
+        <w:rPr>
+          <w:rFonts w:ascii="Times New Roman" w:hAnsi="Times New Roman" w:cs="Times New Roman"/>
+          <w:sz w:val="24"/>
+          <w:szCs w:val="24"/>
+        </w:rPr>
+        <w:t>cidr</w:t>
+      </w:r>
+      <w:proofErr w:type="spellEnd"/>
+      <w:r>
+        <w:rPr>
+          <w:rFonts w:ascii="Times New Roman" w:hAnsi="Times New Roman" w:cs="Times New Roman"/>
+          <w:sz w:val="24"/>
+          <w:szCs w:val="24"/>
+        </w:rPr>
+        <w:t>?</w:t>
       </w:r>
     </w:p>
     <w:p>
@@ -1569,7 +1641,79 @@
           <w:sz w:val="24"/>
           <w:szCs w:val="24"/>
         </w:rPr>
-        <w:t>need to insert the new cidr range in /etc/docker/daemon.json file with key as ‘bip’. docker service needs to be stopped and then started after doing this change. all containers need to be deleted and created again, so backup of all containers need to be taken.</w:t>
+        <w:t xml:space="preserve">need to insert the new </w:t>
+      </w:r>
+      <w:proofErr w:type="spellStart"/>
+      <w:r>
+        <w:rPr>
+          <w:rFonts w:ascii="Times New Roman" w:hAnsi="Times New Roman" w:cs="Times New Roman"/>
+          <w:sz w:val="24"/>
+          <w:szCs w:val="24"/>
+        </w:rPr>
+        <w:t>cidr</w:t>
+      </w:r>
+      <w:proofErr w:type="spellEnd"/>
+      <w:r>
+        <w:rPr>
+          <w:rFonts w:ascii="Times New Roman" w:hAnsi="Times New Roman" w:cs="Times New Roman"/>
+          <w:sz w:val="24"/>
+          <w:szCs w:val="24"/>
+        </w:rPr>
+        <w:t xml:space="preserve"> range in /</w:t>
+      </w:r>
+      <w:proofErr w:type="spellStart"/>
+      <w:r>
+        <w:rPr>
+          <w:rFonts w:ascii="Times New Roman" w:hAnsi="Times New Roman" w:cs="Times New Roman"/>
+          <w:sz w:val="24"/>
+          <w:szCs w:val="24"/>
+        </w:rPr>
+        <w:t>etc</w:t>
+      </w:r>
+      <w:proofErr w:type="spellEnd"/>
+      <w:r>
+        <w:rPr>
+          <w:rFonts w:ascii="Times New Roman" w:hAnsi="Times New Roman" w:cs="Times New Roman"/>
+          <w:sz w:val="24"/>
+          <w:szCs w:val="24"/>
+        </w:rPr>
+        <w:t>/docker/</w:t>
+      </w:r>
+      <w:proofErr w:type="spellStart"/>
+      <w:r>
+        <w:rPr>
+          <w:rFonts w:ascii="Times New Roman" w:hAnsi="Times New Roman" w:cs="Times New Roman"/>
+          <w:sz w:val="24"/>
+          <w:szCs w:val="24"/>
+        </w:rPr>
+        <w:t>daemon.json</w:t>
+      </w:r>
+      <w:proofErr w:type="spellEnd"/>
+      <w:r>
+        <w:rPr>
+          <w:rFonts w:ascii="Times New Roman" w:hAnsi="Times New Roman" w:cs="Times New Roman"/>
+          <w:sz w:val="24"/>
+          <w:szCs w:val="24"/>
+        </w:rPr>
+        <w:t xml:space="preserve"> file with key as ‘</w:t>
+      </w:r>
+      <w:proofErr w:type="spellStart"/>
+      <w:r>
+        <w:rPr>
+          <w:rFonts w:ascii="Times New Roman" w:hAnsi="Times New Roman" w:cs="Times New Roman"/>
+          <w:sz w:val="24"/>
+          <w:szCs w:val="24"/>
+        </w:rPr>
+        <w:t>bip</w:t>
+      </w:r>
+      <w:proofErr w:type="spellEnd"/>
+      <w:r>
+        <w:rPr>
+          <w:rFonts w:ascii="Times New Roman" w:hAnsi="Times New Roman" w:cs="Times New Roman"/>
+          <w:sz w:val="24"/>
+          <w:szCs w:val="24"/>
+        </w:rPr>
+        <w:t>’. docker service needs to be stopped and then started after doing this change. all containers need to be deleted and created again, so backup of all containers need to be taken.</w:t>
       </w:r>
     </w:p>
     <w:p>
@@ -1617,7 +1761,61 @@
           <w:sz w:val="24"/>
           <w:szCs w:val="24"/>
         </w:rPr>
-        <w:t xml:space="preserve">first create a custom network using ip commands (and not using docker network create). once new custom network is created, add that network info in /etc/docker/daemon.json file with ‘bridge’ as key. </w:t>
+        <w:t xml:space="preserve">first create a custom network using </w:t>
+      </w:r>
+      <w:proofErr w:type="spellStart"/>
+      <w:r>
+        <w:rPr>
+          <w:rFonts w:ascii="Times New Roman" w:hAnsi="Times New Roman" w:cs="Times New Roman"/>
+          <w:sz w:val="24"/>
+          <w:szCs w:val="24"/>
+        </w:rPr>
+        <w:t>ip</w:t>
+      </w:r>
+      <w:proofErr w:type="spellEnd"/>
+      <w:r>
+        <w:rPr>
+          <w:rFonts w:ascii="Times New Roman" w:hAnsi="Times New Roman" w:cs="Times New Roman"/>
+          <w:sz w:val="24"/>
+          <w:szCs w:val="24"/>
+        </w:rPr>
+        <w:t xml:space="preserve"> commands (and not using docker network create). once new custom network is created, add that network info in /</w:t>
+      </w:r>
+      <w:proofErr w:type="spellStart"/>
+      <w:r>
+        <w:rPr>
+          <w:rFonts w:ascii="Times New Roman" w:hAnsi="Times New Roman" w:cs="Times New Roman"/>
+          <w:sz w:val="24"/>
+          <w:szCs w:val="24"/>
+        </w:rPr>
+        <w:t>etc</w:t>
+      </w:r>
+      <w:proofErr w:type="spellEnd"/>
+      <w:r>
+        <w:rPr>
+          <w:rFonts w:ascii="Times New Roman" w:hAnsi="Times New Roman" w:cs="Times New Roman"/>
+          <w:sz w:val="24"/>
+          <w:szCs w:val="24"/>
+        </w:rPr>
+        <w:t>/docker/</w:t>
+      </w:r>
+      <w:proofErr w:type="spellStart"/>
+      <w:r>
+        <w:rPr>
+          <w:rFonts w:ascii="Times New Roman" w:hAnsi="Times New Roman" w:cs="Times New Roman"/>
+          <w:sz w:val="24"/>
+          <w:szCs w:val="24"/>
+        </w:rPr>
+        <w:t>daemon.json</w:t>
+      </w:r>
+      <w:proofErr w:type="spellEnd"/>
+      <w:r>
+        <w:rPr>
+          <w:rFonts w:ascii="Times New Roman" w:hAnsi="Times New Roman" w:cs="Times New Roman"/>
+          <w:sz w:val="24"/>
+          <w:szCs w:val="24"/>
+        </w:rPr>
+        <w:t xml:space="preserve"> file with ‘bridge’ as key. </w:t>
       </w:r>
     </w:p>
     <w:p>
@@ -1665,7 +1863,25 @@
           <w:sz w:val="24"/>
           <w:szCs w:val="24"/>
         </w:rPr>
-        <w:t xml:space="preserve">used for container to container communication using names (which is still available in default bridge network). </w:t>
+        <w:t xml:space="preserve">used for </w:t>
+      </w:r>
+      <w:proofErr w:type="gramStart"/>
+      <w:r>
+        <w:rPr>
+          <w:rFonts w:ascii="Times New Roman" w:hAnsi="Times New Roman" w:cs="Times New Roman"/>
+          <w:sz w:val="24"/>
+          <w:szCs w:val="24"/>
+        </w:rPr>
+        <w:t>container to container</w:t>
+      </w:r>
+      <w:proofErr w:type="gramEnd"/>
+      <w:r>
+        <w:rPr>
+          <w:rFonts w:ascii="Times New Roman" w:hAnsi="Times New Roman" w:cs="Times New Roman"/>
+          <w:sz w:val="24"/>
+          <w:szCs w:val="24"/>
+        </w:rPr>
+        <w:t xml:space="preserve"> communication using names (which is still available in default bridge network). </w:t>
       </w:r>
     </w:p>
     <w:p>
@@ -1689,7 +1905,35 @@
           <w:sz w:val="24"/>
           <w:szCs w:val="24"/>
         </w:rPr>
-        <w:t xml:space="preserve">while creating a container, use --link container_name:alias </w:t>
+        <w:t xml:space="preserve">while creating a container, use --link </w:t>
+      </w:r>
+      <w:proofErr w:type="spellStart"/>
+      <w:r>
+        <w:rPr>
+          <w:rFonts w:ascii="Times New Roman" w:hAnsi="Times New Roman" w:cs="Times New Roman"/>
+          <w:sz w:val="24"/>
+          <w:szCs w:val="24"/>
+        </w:rPr>
+        <w:t>container_</w:t>
+      </w:r>
+      <w:proofErr w:type="gramStart"/>
+      <w:r>
+        <w:rPr>
+          <w:rFonts w:ascii="Times New Roman" w:hAnsi="Times New Roman" w:cs="Times New Roman"/>
+          <w:sz w:val="24"/>
+          <w:szCs w:val="24"/>
+        </w:rPr>
+        <w:t>name:alias</w:t>
+      </w:r>
+      <w:proofErr w:type="spellEnd"/>
+      <w:proofErr w:type="gramEnd"/>
+      <w:r>
+        <w:rPr>
+          <w:rFonts w:ascii="Times New Roman" w:hAnsi="Times New Roman" w:cs="Times New Roman"/>
+          <w:sz w:val="24"/>
+          <w:szCs w:val="24"/>
+        </w:rPr>
+        <w:t xml:space="preserve"> </w:t>
       </w:r>
     </w:p>
     <w:p>
@@ -1738,7 +1982,25 @@
           <w:szCs w:val="24"/>
         </w:rPr>
         <w:lastRenderedPageBreak/>
-        <w:t>by default, a docker container can use full cpu, memory available in the host machine. to share resources among multiple containers, we need to limit resources that a particular container can use. we can use docker container update command with proper options to set the limits.</w:t>
+        <w:t xml:space="preserve">by default, a docker container can use full </w:t>
+      </w:r>
+      <w:proofErr w:type="spellStart"/>
+      <w:r>
+        <w:rPr>
+          <w:rFonts w:ascii="Times New Roman" w:hAnsi="Times New Roman" w:cs="Times New Roman"/>
+          <w:sz w:val="24"/>
+          <w:szCs w:val="24"/>
+        </w:rPr>
+        <w:t>cpu</w:t>
+      </w:r>
+      <w:proofErr w:type="spellEnd"/>
+      <w:r>
+        <w:rPr>
+          <w:rFonts w:ascii="Times New Roman" w:hAnsi="Times New Roman" w:cs="Times New Roman"/>
+          <w:sz w:val="24"/>
+          <w:szCs w:val="24"/>
+        </w:rPr>
+        <w:t>, memory available in the host machine. to share resources among multiple containers, we need to limit resources that a particular container can use. we can use docker container update command with proper options to set the limits.</w:t>
       </w:r>
     </w:p>
     <w:p>
@@ -2488,8 +2750,18 @@
           <w:sz w:val="24"/>
           <w:szCs w:val="24"/>
         </w:rPr>
-        <w:t>install containerd</w:t>
-      </w:r>
+        <w:t xml:space="preserve">install </w:t>
+      </w:r>
+      <w:proofErr w:type="spellStart"/>
+      <w:r>
+        <w:rPr>
+          <w:rFonts w:ascii="Times New Roman" w:hAnsi="Times New Roman" w:cs="Times New Roman"/>
+          <w:sz w:val="24"/>
+          <w:szCs w:val="24"/>
+        </w:rPr>
+        <w:t>containerd</w:t>
+      </w:r>
+      <w:proofErr w:type="spellEnd"/>
     </w:p>
     <w:p>
       <w:pPr>
@@ -2512,8 +2784,18 @@
           <w:sz w:val="24"/>
           <w:szCs w:val="24"/>
         </w:rPr>
-        <w:t>do some configuration changes for containerd</w:t>
-      </w:r>
+        <w:t xml:space="preserve">do some configuration changes for </w:t>
+      </w:r>
+      <w:proofErr w:type="spellStart"/>
+      <w:r>
+        <w:rPr>
+          <w:rFonts w:ascii="Times New Roman" w:hAnsi="Times New Roman" w:cs="Times New Roman"/>
+          <w:sz w:val="24"/>
+          <w:szCs w:val="24"/>
+        </w:rPr>
+        <w:t>containerd</w:t>
+      </w:r>
+      <w:proofErr w:type="spellEnd"/>
     </w:p>
     <w:p>
       <w:pPr>
@@ -4362,24 +4644,43 @@
           <w:sz w:val="24"/>
           <w:szCs w:val="24"/>
         </w:rPr>
-        <w:t>- will not restart the errored pod but will spawn a new pod for a few times (defined by backoffLimit value)</w:t>
-      </w:r>
-    </w:p>
-    <w:p>
-      <w:pPr>
-        <w:pStyle w:val="ListParagraph"/>
-        <w:numPr>
-          <w:ilvl w:val="1"/>
-          <w:numId w:val="2"/>
-        </w:numPr>
-        <w:spacing w:after="0"/>
-        <w:jc w:val="both"/>
-        <w:rPr>
-          <w:rFonts w:ascii="Times New Roman" w:hAnsi="Times New Roman" w:cs="Times New Roman"/>
-          <w:sz w:val="24"/>
-          <w:szCs w:val="24"/>
-        </w:rPr>
-      </w:pPr>
+        <w:t xml:space="preserve">- will not restart the errored pod but will spawn a new pod for a few times (defined by </w:t>
+      </w:r>
+      <w:proofErr w:type="spellStart"/>
+      <w:r>
+        <w:rPr>
+          <w:rFonts w:ascii="Times New Roman" w:hAnsi="Times New Roman" w:cs="Times New Roman"/>
+          <w:sz w:val="24"/>
+          <w:szCs w:val="24"/>
+        </w:rPr>
+        <w:t>backoffLimit</w:t>
+      </w:r>
+      <w:proofErr w:type="spellEnd"/>
+      <w:r>
+        <w:rPr>
+          <w:rFonts w:ascii="Times New Roman" w:hAnsi="Times New Roman" w:cs="Times New Roman"/>
+          <w:sz w:val="24"/>
+          <w:szCs w:val="24"/>
+        </w:rPr>
+        <w:t xml:space="preserve"> value)</w:t>
+      </w:r>
+    </w:p>
+    <w:p>
+      <w:pPr>
+        <w:pStyle w:val="ListParagraph"/>
+        <w:numPr>
+          <w:ilvl w:val="1"/>
+          <w:numId w:val="2"/>
+        </w:numPr>
+        <w:spacing w:after="0"/>
+        <w:jc w:val="both"/>
+        <w:rPr>
+          <w:rFonts w:ascii="Times New Roman" w:hAnsi="Times New Roman" w:cs="Times New Roman"/>
+          <w:sz w:val="24"/>
+          <w:szCs w:val="24"/>
+        </w:rPr>
+      </w:pPr>
+      <w:proofErr w:type="spellStart"/>
       <w:r>
         <w:rPr>
           <w:rFonts w:ascii="Times New Roman" w:hAnsi="Times New Roman" w:cs="Times New Roman"/>
@@ -4388,6 +4689,7 @@
         </w:rPr>
         <w:t>onfailure</w:t>
       </w:r>
+      <w:proofErr w:type="spellEnd"/>
       <w:r>
         <w:rPr>
           <w:rFonts w:ascii="Times New Roman" w:hAnsi="Times New Roman" w:cs="Times New Roman"/>
@@ -4978,7 +5280,25 @@
           <w:sz w:val="24"/>
           <w:szCs w:val="24"/>
         </w:rPr>
-        <w:t>ttlSecondsAfterFinished parameter - will remove jobs and corresponding pods details after this time. shd be mentioned under .spec.jobtemplate.spec section.</w:t>
+        <w:t xml:space="preserve">ttlSecondsAfterFinished parameter - will remove jobs and corresponding pods details after this time. shd be mentioned </w:t>
+      </w:r>
+      <w:proofErr w:type="gramStart"/>
+      <w:r>
+        <w:rPr>
+          <w:rFonts w:ascii="Times New Roman" w:hAnsi="Times New Roman" w:cs="Times New Roman"/>
+          <w:sz w:val="24"/>
+          <w:szCs w:val="24"/>
+        </w:rPr>
+        <w:t>under .spec</w:t>
+      </w:r>
+      <w:proofErr w:type="gramEnd"/>
+      <w:r>
+        <w:rPr>
+          <w:rFonts w:ascii="Times New Roman" w:hAnsi="Times New Roman" w:cs="Times New Roman"/>
+          <w:sz w:val="24"/>
+          <w:szCs w:val="24"/>
+        </w:rPr>
+        <w:t>.jobtemplate.spec section.</w:t>
       </w:r>
     </w:p>
     <w:p>
@@ -5074,7 +5394,43 @@
           <w:sz w:val="24"/>
           <w:szCs w:val="24"/>
         </w:rPr>
-        <w:t>the pv creation should be dynamic and not manual which will help in scale in/out operations. statefulset object uses volumeClaimTemplates to create dynamic pvc object.</w:t>
+        <w:t xml:space="preserve">the </w:t>
+      </w:r>
+      <w:proofErr w:type="spellStart"/>
+      <w:r>
+        <w:rPr>
+          <w:rFonts w:ascii="Times New Roman" w:hAnsi="Times New Roman" w:cs="Times New Roman"/>
+          <w:sz w:val="24"/>
+          <w:szCs w:val="24"/>
+        </w:rPr>
+        <w:t>pv</w:t>
+      </w:r>
+      <w:proofErr w:type="spellEnd"/>
+      <w:r>
+        <w:rPr>
+          <w:rFonts w:ascii="Times New Roman" w:hAnsi="Times New Roman" w:cs="Times New Roman"/>
+          <w:sz w:val="24"/>
+          <w:szCs w:val="24"/>
+        </w:rPr>
+        <w:t xml:space="preserve"> creation should be dynamic and not manual which will help in scale in/out operations. statefulset object uses volumeClaimTemplates to create dynamic </w:t>
+      </w:r>
+      <w:proofErr w:type="spellStart"/>
+      <w:r>
+        <w:rPr>
+          <w:rFonts w:ascii="Times New Roman" w:hAnsi="Times New Roman" w:cs="Times New Roman"/>
+          <w:sz w:val="24"/>
+          <w:szCs w:val="24"/>
+        </w:rPr>
+        <w:t>pvc</w:t>
+      </w:r>
+      <w:proofErr w:type="spellEnd"/>
+      <w:r>
+        <w:rPr>
+          <w:rFonts w:ascii="Times New Roman" w:hAnsi="Times New Roman" w:cs="Times New Roman"/>
+          <w:sz w:val="24"/>
+          <w:szCs w:val="24"/>
+        </w:rPr>
+        <w:t xml:space="preserve"> object.</w:t>
       </w:r>
     </w:p>
     <w:p>
@@ -5572,7 +5928,63 @@
           <w:sz w:val="24"/>
           <w:szCs w:val="24"/>
         </w:rPr>
-        <w:t>since the clusterip is private and can be used only inside the cluster (using ip or dns), we cant use clusterip for traffic originating external to the cluster.</w:t>
+        <w:t xml:space="preserve">since the clusterip is private and can be used only inside the cluster (using </w:t>
+      </w:r>
+      <w:proofErr w:type="spellStart"/>
+      <w:r>
+        <w:rPr>
+          <w:rFonts w:ascii="Times New Roman" w:hAnsi="Times New Roman" w:cs="Times New Roman"/>
+          <w:sz w:val="24"/>
+          <w:szCs w:val="24"/>
+        </w:rPr>
+        <w:t>ip</w:t>
+      </w:r>
+      <w:proofErr w:type="spellEnd"/>
+      <w:r>
+        <w:rPr>
+          <w:rFonts w:ascii="Times New Roman" w:hAnsi="Times New Roman" w:cs="Times New Roman"/>
+          <w:sz w:val="24"/>
+          <w:szCs w:val="24"/>
+        </w:rPr>
+        <w:t xml:space="preserve"> or </w:t>
+      </w:r>
+      <w:proofErr w:type="spellStart"/>
+      <w:r>
+        <w:rPr>
+          <w:rFonts w:ascii="Times New Roman" w:hAnsi="Times New Roman" w:cs="Times New Roman"/>
+          <w:sz w:val="24"/>
+          <w:szCs w:val="24"/>
+        </w:rPr>
+        <w:t>dns</w:t>
+      </w:r>
+      <w:proofErr w:type="spellEnd"/>
+      <w:r>
+        <w:rPr>
+          <w:rFonts w:ascii="Times New Roman" w:hAnsi="Times New Roman" w:cs="Times New Roman"/>
+          <w:sz w:val="24"/>
+          <w:szCs w:val="24"/>
+        </w:rPr>
+        <w:t xml:space="preserve">), we </w:t>
+      </w:r>
+      <w:proofErr w:type="spellStart"/>
+      <w:proofErr w:type="gramStart"/>
+      <w:r>
+        <w:rPr>
+          <w:rFonts w:ascii="Times New Roman" w:hAnsi="Times New Roman" w:cs="Times New Roman"/>
+          <w:sz w:val="24"/>
+          <w:szCs w:val="24"/>
+        </w:rPr>
+        <w:t>cant</w:t>
+      </w:r>
+      <w:proofErr w:type="spellEnd"/>
+      <w:proofErr w:type="gramEnd"/>
+      <w:r>
+        <w:rPr>
+          <w:rFonts w:ascii="Times New Roman" w:hAnsi="Times New Roman" w:cs="Times New Roman"/>
+          <w:sz w:val="24"/>
+          <w:szCs w:val="24"/>
+        </w:rPr>
+        <w:t xml:space="preserve"> use clusterip for traffic originating external to the cluster.</w:t>
       </w:r>
     </w:p>
     <w:p>
@@ -5668,7 +6080,34 @@
           <w:sz w:val="24"/>
           <w:szCs w:val="24"/>
         </w:rPr>
-        <w:t>go to any control plane node. at /etc/kubernetes/manifests/, open kube-apiserver.</w:t>
+        <w:t>go to any control plane node. at /</w:t>
+      </w:r>
+      <w:proofErr w:type="spellStart"/>
+      <w:r>
+        <w:rPr>
+          <w:rFonts w:ascii="Times New Roman" w:hAnsi="Times New Roman" w:cs="Times New Roman"/>
+          <w:sz w:val="24"/>
+          <w:szCs w:val="24"/>
+        </w:rPr>
+        <w:t>etc</w:t>
+      </w:r>
+      <w:proofErr w:type="spellEnd"/>
+      <w:r>
+        <w:rPr>
+          <w:rFonts w:ascii="Times New Roman" w:hAnsi="Times New Roman" w:cs="Times New Roman"/>
+          <w:sz w:val="24"/>
+          <w:szCs w:val="24"/>
+        </w:rPr>
+        <w:t xml:space="preserve">/kubernetes/manifests/, open </w:t>
+      </w:r>
+      <w:proofErr w:type="spellStart"/>
+      <w:r>
+        <w:rPr>
+          <w:rFonts w:ascii="Times New Roman" w:hAnsi="Times New Roman" w:cs="Times New Roman"/>
+          <w:sz w:val="24"/>
+          <w:szCs w:val="24"/>
+        </w:rPr>
+        <w:t>kube-apiserver.</w:t>
       </w:r>
       <w:r>
         <w:rPr>
@@ -5678,6 +6117,7 @@
         </w:rPr>
         <w:t>yaml</w:t>
       </w:r>
+      <w:proofErr w:type="spellEnd"/>
       <w:r>
         <w:rPr>
           <w:rFonts w:ascii="Times New Roman" w:hAnsi="Times New Roman" w:cs="Times New Roman"/>
@@ -5732,6 +6172,300 @@
           <w:sz w:val="24"/>
           <w:szCs w:val="24"/>
         </w:rPr>
+        <w:t>What is load balancer service and what is the difference between service and load balancer?</w:t>
+      </w:r>
+    </w:p>
+    <w:p>
+      <w:pPr>
+        <w:pStyle w:val="ListParagraph"/>
+        <w:numPr>
+          <w:ilvl w:val="0"/>
+          <w:numId w:val="2"/>
+        </w:numPr>
+        <w:spacing w:after="0"/>
+        <w:jc w:val="both"/>
+        <w:rPr>
+          <w:rFonts w:ascii="Times New Roman" w:hAnsi="Times New Roman" w:cs="Times New Roman"/>
+          <w:sz w:val="24"/>
+          <w:szCs w:val="24"/>
+        </w:rPr>
+      </w:pPr>
+      <w:r>
+        <w:rPr>
+          <w:rFonts w:ascii="Times New Roman" w:hAnsi="Times New Roman" w:cs="Times New Roman"/>
+          <w:sz w:val="24"/>
+          <w:szCs w:val="24"/>
+        </w:rPr>
+        <w:t>How will you setup a load balancer in k8s cluster?</w:t>
+      </w:r>
+    </w:p>
+    <w:p>
+      <w:pPr>
+        <w:pStyle w:val="ListParagraph"/>
+        <w:numPr>
+          <w:ilvl w:val="1"/>
+          <w:numId w:val="2"/>
+        </w:numPr>
+        <w:spacing w:after="0"/>
+        <w:jc w:val="both"/>
+        <w:rPr>
+          <w:rFonts w:ascii="Times New Roman" w:hAnsi="Times New Roman" w:cs="Times New Roman"/>
+          <w:sz w:val="24"/>
+          <w:szCs w:val="24"/>
+        </w:rPr>
+      </w:pPr>
+      <w:r>
+        <w:rPr>
+          <w:rFonts w:ascii="Times New Roman" w:hAnsi="Times New Roman" w:cs="Times New Roman"/>
+          <w:sz w:val="24"/>
+          <w:szCs w:val="24"/>
+        </w:rPr>
+        <w:t>do some initial configurations</w:t>
+      </w:r>
+    </w:p>
+    <w:p>
+      <w:pPr>
+        <w:pStyle w:val="ListParagraph"/>
+        <w:numPr>
+          <w:ilvl w:val="1"/>
+          <w:numId w:val="2"/>
+        </w:numPr>
+        <w:spacing w:after="0"/>
+        <w:jc w:val="both"/>
+        <w:rPr>
+          <w:rFonts w:ascii="Times New Roman" w:hAnsi="Times New Roman" w:cs="Times New Roman"/>
+          <w:sz w:val="24"/>
+          <w:szCs w:val="24"/>
+        </w:rPr>
+      </w:pPr>
+      <w:r>
+        <w:rPr>
+          <w:rFonts w:ascii="Times New Roman" w:hAnsi="Times New Roman" w:cs="Times New Roman"/>
+          <w:sz w:val="24"/>
+          <w:szCs w:val="24"/>
+        </w:rPr>
+        <w:t xml:space="preserve">install </w:t>
+      </w:r>
+      <w:proofErr w:type="spellStart"/>
+      <w:r>
+        <w:rPr>
+          <w:rFonts w:ascii="Times New Roman" w:hAnsi="Times New Roman" w:cs="Times New Roman"/>
+          <w:sz w:val="24"/>
+          <w:szCs w:val="24"/>
+        </w:rPr>
+        <w:t>metallb</w:t>
+      </w:r>
+      <w:proofErr w:type="spellEnd"/>
+      <w:r>
+        <w:rPr>
+          <w:rFonts w:ascii="Times New Roman" w:hAnsi="Times New Roman" w:cs="Times New Roman"/>
+          <w:sz w:val="24"/>
+          <w:szCs w:val="24"/>
+        </w:rPr>
+        <w:t xml:space="preserve"> load balancer using its yaml file. it will deploy speaker pod in each node and a controller pod in its own namespace.</w:t>
+      </w:r>
+    </w:p>
+    <w:p>
+      <w:pPr>
+        <w:pStyle w:val="ListParagraph"/>
+        <w:numPr>
+          <w:ilvl w:val="1"/>
+          <w:numId w:val="2"/>
+        </w:numPr>
+        <w:spacing w:after="0"/>
+        <w:jc w:val="both"/>
+        <w:rPr>
+          <w:rFonts w:ascii="Times New Roman" w:hAnsi="Times New Roman" w:cs="Times New Roman"/>
+          <w:sz w:val="24"/>
+          <w:szCs w:val="24"/>
+        </w:rPr>
+      </w:pPr>
+      <w:r>
+        <w:rPr>
+          <w:rFonts w:ascii="Times New Roman" w:hAnsi="Times New Roman" w:cs="Times New Roman"/>
+          <w:sz w:val="24"/>
+          <w:szCs w:val="24"/>
+        </w:rPr>
+        <w:t>do some post configurations</w:t>
+      </w:r>
+    </w:p>
+    <w:p>
+      <w:pPr>
+        <w:pStyle w:val="ListParagraph"/>
+        <w:numPr>
+          <w:ilvl w:val="1"/>
+          <w:numId w:val="2"/>
+        </w:numPr>
+        <w:spacing w:after="0"/>
+        <w:jc w:val="both"/>
+        <w:rPr>
+          <w:rFonts w:ascii="Times New Roman" w:hAnsi="Times New Roman" w:cs="Times New Roman"/>
+          <w:sz w:val="24"/>
+          <w:szCs w:val="24"/>
+        </w:rPr>
+      </w:pPr>
+      <w:r>
+        <w:rPr>
+          <w:rFonts w:ascii="Times New Roman" w:hAnsi="Times New Roman" w:cs="Times New Roman"/>
+          <w:sz w:val="24"/>
+          <w:szCs w:val="24"/>
+        </w:rPr>
+        <w:t>now try to create a service of load balancer type.</w:t>
+      </w:r>
+    </w:p>
+    <w:p>
+      <w:pPr>
+        <w:pStyle w:val="ListParagraph"/>
+        <w:numPr>
+          <w:ilvl w:val="0"/>
+          <w:numId w:val="2"/>
+        </w:numPr>
+        <w:spacing w:after="0"/>
+        <w:jc w:val="both"/>
+        <w:rPr>
+          <w:rFonts w:ascii="Times New Roman" w:hAnsi="Times New Roman" w:cs="Times New Roman"/>
+          <w:sz w:val="24"/>
+          <w:szCs w:val="24"/>
+        </w:rPr>
+      </w:pPr>
+      <w:r>
+        <w:rPr>
+          <w:rFonts w:ascii="Times New Roman" w:hAnsi="Times New Roman" w:cs="Times New Roman"/>
+          <w:sz w:val="24"/>
+          <w:szCs w:val="24"/>
+        </w:rPr>
+        <w:t xml:space="preserve">How does traffic flow from external source to application pods when using load balancer service? </w:t>
+      </w:r>
+    </w:p>
+    <w:p>
+      <w:pPr>
+        <w:pStyle w:val="ListParagraph"/>
+        <w:numPr>
+          <w:ilvl w:val="0"/>
+          <w:numId w:val="2"/>
+        </w:numPr>
+        <w:spacing w:after="0"/>
+        <w:jc w:val="both"/>
+        <w:rPr>
+          <w:rFonts w:ascii="Times New Roman" w:hAnsi="Times New Roman" w:cs="Times New Roman"/>
+          <w:sz w:val="24"/>
+          <w:szCs w:val="24"/>
+        </w:rPr>
+      </w:pPr>
+      <w:r>
+        <w:rPr>
+          <w:rFonts w:ascii="Times New Roman" w:hAnsi="Times New Roman" w:cs="Times New Roman"/>
+          <w:sz w:val="24"/>
+          <w:szCs w:val="24"/>
+        </w:rPr>
+        <w:t xml:space="preserve">What is </w:t>
+      </w:r>
+      <w:proofErr w:type="spellStart"/>
+      <w:r>
+        <w:rPr>
+          <w:rFonts w:ascii="Times New Roman" w:hAnsi="Times New Roman" w:cs="Times New Roman"/>
+          <w:sz w:val="24"/>
+          <w:szCs w:val="24"/>
+        </w:rPr>
+        <w:t>externalip</w:t>
+      </w:r>
+      <w:proofErr w:type="spellEnd"/>
+      <w:r>
+        <w:rPr>
+          <w:rFonts w:ascii="Times New Roman" w:hAnsi="Times New Roman" w:cs="Times New Roman"/>
+          <w:sz w:val="24"/>
+          <w:szCs w:val="24"/>
+        </w:rPr>
+        <w:t xml:space="preserve"> service?</w:t>
+      </w:r>
+    </w:p>
+    <w:p>
+      <w:pPr>
+        <w:pStyle w:val="ListParagraph"/>
+        <w:numPr>
+          <w:ilvl w:val="0"/>
+          <w:numId w:val="2"/>
+        </w:numPr>
+        <w:spacing w:after="0"/>
+        <w:jc w:val="both"/>
+        <w:rPr>
+          <w:rFonts w:ascii="Times New Roman" w:hAnsi="Times New Roman" w:cs="Times New Roman"/>
+          <w:sz w:val="24"/>
+          <w:szCs w:val="24"/>
+        </w:rPr>
+      </w:pPr>
+      <w:r>
+        <w:rPr>
+          <w:rFonts w:ascii="Times New Roman" w:hAnsi="Times New Roman" w:cs="Times New Roman"/>
+          <w:sz w:val="24"/>
+          <w:szCs w:val="24"/>
+        </w:rPr>
+        <w:t xml:space="preserve">What is </w:t>
+      </w:r>
+      <w:proofErr w:type="spellStart"/>
+      <w:r>
+        <w:rPr>
+          <w:rFonts w:ascii="Times New Roman" w:hAnsi="Times New Roman" w:cs="Times New Roman"/>
+          <w:sz w:val="24"/>
+          <w:szCs w:val="24"/>
+        </w:rPr>
+        <w:t>externalname</w:t>
+      </w:r>
+      <w:proofErr w:type="spellEnd"/>
+      <w:r>
+        <w:rPr>
+          <w:rFonts w:ascii="Times New Roman" w:hAnsi="Times New Roman" w:cs="Times New Roman"/>
+          <w:sz w:val="24"/>
+          <w:szCs w:val="24"/>
+        </w:rPr>
+        <w:t xml:space="preserve"> service?</w:t>
+      </w:r>
+    </w:p>
+    <w:p>
+      <w:pPr>
+        <w:pStyle w:val="ListParagraph"/>
+        <w:numPr>
+          <w:ilvl w:val="0"/>
+          <w:numId w:val="2"/>
+        </w:numPr>
+        <w:spacing w:after="0"/>
+        <w:jc w:val="both"/>
+        <w:rPr>
+          <w:rFonts w:ascii="Times New Roman" w:hAnsi="Times New Roman" w:cs="Times New Roman"/>
+          <w:sz w:val="24"/>
+          <w:szCs w:val="24"/>
+        </w:rPr>
+      </w:pPr>
+      <w:r>
+        <w:rPr>
+          <w:rFonts w:ascii="Times New Roman" w:hAnsi="Times New Roman" w:cs="Times New Roman"/>
+          <w:sz w:val="24"/>
+          <w:szCs w:val="24"/>
+        </w:rPr>
+        <w:t>What is headless service and when should we use it?</w:t>
+      </w:r>
+    </w:p>
+    <w:p>
+      <w:pPr>
+        <w:pStyle w:val="ListParagraph"/>
+        <w:numPr>
+          <w:ilvl w:val="0"/>
+          <w:numId w:val="2"/>
+        </w:numPr>
+        <w:spacing w:after="0"/>
+        <w:jc w:val="both"/>
+        <w:rPr>
+          <w:rFonts w:ascii="Times New Roman" w:hAnsi="Times New Roman" w:cs="Times New Roman"/>
+          <w:sz w:val="24"/>
+          <w:szCs w:val="24"/>
+        </w:rPr>
+      </w:pPr>
+      <w:r>
+        <w:rPr>
+          <w:rFonts w:ascii="Times New Roman" w:hAnsi="Times New Roman" w:cs="Times New Roman"/>
+          <w:sz w:val="24"/>
+          <w:szCs w:val="24"/>
+        </w:rPr>
         <w:t>---</w:t>
       </w:r>
     </w:p>
@@ -5756,270 +6490,6 @@
           <w:sz w:val="24"/>
           <w:szCs w:val="24"/>
         </w:rPr>
-        <w:t>What is load balancer service and what is the difference between service and load balancer?</w:t>
-      </w:r>
-    </w:p>
-    <w:p>
-      <w:pPr>
-        <w:pStyle w:val="ListParagraph"/>
-        <w:numPr>
-          <w:ilvl w:val="0"/>
-          <w:numId w:val="2"/>
-        </w:numPr>
-        <w:spacing w:after="0"/>
-        <w:jc w:val="both"/>
-        <w:rPr>
-          <w:rFonts w:ascii="Times New Roman" w:hAnsi="Times New Roman" w:cs="Times New Roman"/>
-          <w:sz w:val="24"/>
-          <w:szCs w:val="24"/>
-        </w:rPr>
-      </w:pPr>
-      <w:r>
-        <w:rPr>
-          <w:rFonts w:ascii="Times New Roman" w:hAnsi="Times New Roman" w:cs="Times New Roman"/>
-          <w:sz w:val="24"/>
-          <w:szCs w:val="24"/>
-        </w:rPr>
-        <w:t>How will you setup a load balancer in k8s cluster?</w:t>
-      </w:r>
-    </w:p>
-    <w:p>
-      <w:pPr>
-        <w:pStyle w:val="ListParagraph"/>
-        <w:numPr>
-          <w:ilvl w:val="1"/>
-          <w:numId w:val="2"/>
-        </w:numPr>
-        <w:spacing w:after="0"/>
-        <w:jc w:val="both"/>
-        <w:rPr>
-          <w:rFonts w:ascii="Times New Roman" w:hAnsi="Times New Roman" w:cs="Times New Roman"/>
-          <w:sz w:val="24"/>
-          <w:szCs w:val="24"/>
-        </w:rPr>
-      </w:pPr>
-      <w:r>
-        <w:rPr>
-          <w:rFonts w:ascii="Times New Roman" w:hAnsi="Times New Roman" w:cs="Times New Roman"/>
-          <w:sz w:val="24"/>
-          <w:szCs w:val="24"/>
-        </w:rPr>
-        <w:t>do some initial configurations</w:t>
-      </w:r>
-    </w:p>
-    <w:p>
-      <w:pPr>
-        <w:pStyle w:val="ListParagraph"/>
-        <w:numPr>
-          <w:ilvl w:val="1"/>
-          <w:numId w:val="2"/>
-        </w:numPr>
-        <w:spacing w:after="0"/>
-        <w:jc w:val="both"/>
-        <w:rPr>
-          <w:rFonts w:ascii="Times New Roman" w:hAnsi="Times New Roman" w:cs="Times New Roman"/>
-          <w:sz w:val="24"/>
-          <w:szCs w:val="24"/>
-        </w:rPr>
-      </w:pPr>
-      <w:r>
-        <w:rPr>
-          <w:rFonts w:ascii="Times New Roman" w:hAnsi="Times New Roman" w:cs="Times New Roman"/>
-          <w:sz w:val="24"/>
-          <w:szCs w:val="24"/>
-        </w:rPr>
-        <w:t>install metallb load balancer using its yaml file. it will deploy speaker pod in each node and a controller pod in its own namespace.</w:t>
-      </w:r>
-    </w:p>
-    <w:p>
-      <w:pPr>
-        <w:pStyle w:val="ListParagraph"/>
-        <w:numPr>
-          <w:ilvl w:val="1"/>
-          <w:numId w:val="2"/>
-        </w:numPr>
-        <w:spacing w:after="0"/>
-        <w:jc w:val="both"/>
-        <w:rPr>
-          <w:rFonts w:ascii="Times New Roman" w:hAnsi="Times New Roman" w:cs="Times New Roman"/>
-          <w:sz w:val="24"/>
-          <w:szCs w:val="24"/>
-        </w:rPr>
-      </w:pPr>
-      <w:r>
-        <w:rPr>
-          <w:rFonts w:ascii="Times New Roman" w:hAnsi="Times New Roman" w:cs="Times New Roman"/>
-          <w:sz w:val="24"/>
-          <w:szCs w:val="24"/>
-        </w:rPr>
-        <w:t>do some post configurations</w:t>
-      </w:r>
-    </w:p>
-    <w:p>
-      <w:pPr>
-        <w:pStyle w:val="ListParagraph"/>
-        <w:numPr>
-          <w:ilvl w:val="1"/>
-          <w:numId w:val="2"/>
-        </w:numPr>
-        <w:spacing w:after="0"/>
-        <w:jc w:val="both"/>
-        <w:rPr>
-          <w:rFonts w:ascii="Times New Roman" w:hAnsi="Times New Roman" w:cs="Times New Roman"/>
-          <w:sz w:val="24"/>
-          <w:szCs w:val="24"/>
-        </w:rPr>
-      </w:pPr>
-      <w:r>
-        <w:rPr>
-          <w:rFonts w:ascii="Times New Roman" w:hAnsi="Times New Roman" w:cs="Times New Roman"/>
-          <w:sz w:val="24"/>
-          <w:szCs w:val="24"/>
-        </w:rPr>
-        <w:t>now try to create a service of load balancer type.</w:t>
-      </w:r>
-    </w:p>
-    <w:p>
-      <w:pPr>
-        <w:pStyle w:val="ListParagraph"/>
-        <w:numPr>
-          <w:ilvl w:val="0"/>
-          <w:numId w:val="2"/>
-        </w:numPr>
-        <w:spacing w:after="0"/>
-        <w:jc w:val="both"/>
-        <w:rPr>
-          <w:rFonts w:ascii="Times New Roman" w:hAnsi="Times New Roman" w:cs="Times New Roman"/>
-          <w:sz w:val="24"/>
-          <w:szCs w:val="24"/>
-        </w:rPr>
-      </w:pPr>
-      <w:r>
-        <w:rPr>
-          <w:rFonts w:ascii="Times New Roman" w:hAnsi="Times New Roman" w:cs="Times New Roman"/>
-          <w:sz w:val="24"/>
-          <w:szCs w:val="24"/>
-        </w:rPr>
-        <w:t xml:space="preserve">How does traffic flow from external source to application pods when using load balancer service? </w:t>
-      </w:r>
-    </w:p>
-    <w:p>
-      <w:pPr>
-        <w:pStyle w:val="ListParagraph"/>
-        <w:numPr>
-          <w:ilvl w:val="0"/>
-          <w:numId w:val="2"/>
-        </w:numPr>
-        <w:spacing w:after="0"/>
-        <w:jc w:val="both"/>
-        <w:rPr>
-          <w:rFonts w:ascii="Times New Roman" w:hAnsi="Times New Roman" w:cs="Times New Roman"/>
-          <w:sz w:val="24"/>
-          <w:szCs w:val="24"/>
-        </w:rPr>
-      </w:pPr>
-      <w:r>
-        <w:rPr>
-          <w:rFonts w:ascii="Times New Roman" w:hAnsi="Times New Roman" w:cs="Times New Roman"/>
-          <w:sz w:val="24"/>
-          <w:szCs w:val="24"/>
-        </w:rPr>
-        <w:t>What is externalip service?</w:t>
-      </w:r>
-    </w:p>
-    <w:p>
-      <w:pPr>
-        <w:pStyle w:val="ListParagraph"/>
-        <w:numPr>
-          <w:ilvl w:val="0"/>
-          <w:numId w:val="2"/>
-        </w:numPr>
-        <w:spacing w:after="0"/>
-        <w:jc w:val="both"/>
-        <w:rPr>
-          <w:rFonts w:ascii="Times New Roman" w:hAnsi="Times New Roman" w:cs="Times New Roman"/>
-          <w:sz w:val="24"/>
-          <w:szCs w:val="24"/>
-        </w:rPr>
-      </w:pPr>
-      <w:r>
-        <w:rPr>
-          <w:rFonts w:ascii="Times New Roman" w:hAnsi="Times New Roman" w:cs="Times New Roman"/>
-          <w:sz w:val="24"/>
-          <w:szCs w:val="24"/>
-        </w:rPr>
-        <w:t>What is externalname service?</w:t>
-      </w:r>
-    </w:p>
-    <w:p>
-      <w:pPr>
-        <w:pStyle w:val="ListParagraph"/>
-        <w:numPr>
-          <w:ilvl w:val="0"/>
-          <w:numId w:val="2"/>
-        </w:numPr>
-        <w:spacing w:after="0"/>
-        <w:jc w:val="both"/>
-        <w:rPr>
-          <w:rFonts w:ascii="Times New Roman" w:hAnsi="Times New Roman" w:cs="Times New Roman"/>
-          <w:sz w:val="24"/>
-          <w:szCs w:val="24"/>
-        </w:rPr>
-      </w:pPr>
-      <w:r>
-        <w:rPr>
-          <w:rFonts w:ascii="Times New Roman" w:hAnsi="Times New Roman" w:cs="Times New Roman"/>
-          <w:sz w:val="24"/>
-          <w:szCs w:val="24"/>
-        </w:rPr>
-        <w:t>What is headless service and when should we use it?</w:t>
-      </w:r>
-    </w:p>
-    <w:p>
-      <w:pPr>
-        <w:pStyle w:val="ListParagraph"/>
-        <w:numPr>
-          <w:ilvl w:val="0"/>
-          <w:numId w:val="2"/>
-        </w:numPr>
-        <w:spacing w:after="0"/>
-        <w:jc w:val="both"/>
-        <w:rPr>
-          <w:rFonts w:ascii="Times New Roman" w:hAnsi="Times New Roman" w:cs="Times New Roman"/>
-          <w:sz w:val="24"/>
-          <w:szCs w:val="24"/>
-        </w:rPr>
-      </w:pPr>
-      <w:r>
-        <w:rPr>
-          <w:rFonts w:ascii="Times New Roman" w:hAnsi="Times New Roman" w:cs="Times New Roman"/>
-          <w:sz w:val="24"/>
-          <w:szCs w:val="24"/>
-        </w:rPr>
-        <w:t>---</w:t>
-      </w:r>
-    </w:p>
-    <w:p>
-      <w:pPr>
-        <w:pStyle w:val="ListParagraph"/>
-        <w:numPr>
-          <w:ilvl w:val="0"/>
-          <w:numId w:val="2"/>
-        </w:numPr>
-        <w:spacing w:after="0"/>
-        <w:jc w:val="both"/>
-        <w:rPr>
-          <w:rFonts w:ascii="Times New Roman" w:hAnsi="Times New Roman" w:cs="Times New Roman"/>
-          <w:sz w:val="24"/>
-          <w:szCs w:val="24"/>
-        </w:rPr>
-      </w:pPr>
-      <w:r>
-        <w:rPr>
-          <w:rFonts w:ascii="Times New Roman" w:hAnsi="Times New Roman" w:cs="Times New Roman"/>
-          <w:sz w:val="24"/>
-          <w:szCs w:val="24"/>
-        </w:rPr>
         <w:t>What are volumes?</w:t>
       </w:r>
     </w:p>
@@ -6044,31 +6514,31 @@
           <w:sz w:val="24"/>
           <w:szCs w:val="24"/>
         </w:rPr>
+        <w:t>At its core, a volume is a directory, possibly with some data in it, which is accessible to the containers in a pod. How that directory comes to be, the medium that backs it, and the contents of it are determined by the particular volume type used.</w:t>
+      </w:r>
+    </w:p>
+    <w:p>
+      <w:pPr>
+        <w:pStyle w:val="ListParagraph"/>
+        <w:numPr>
+          <w:ilvl w:val="1"/>
+          <w:numId w:val="2"/>
+        </w:numPr>
+        <w:spacing w:after="0"/>
+        <w:jc w:val="both"/>
+        <w:rPr>
+          <w:rFonts w:ascii="Times New Roman" w:hAnsi="Times New Roman" w:cs="Times New Roman"/>
+          <w:sz w:val="24"/>
+          <w:szCs w:val="24"/>
+        </w:rPr>
+      </w:pPr>
+      <w:r>
+        <w:rPr>
+          <w:rFonts w:ascii="Times New Roman" w:hAnsi="Times New Roman" w:cs="Times New Roman"/>
+          <w:sz w:val="24"/>
+          <w:szCs w:val="24"/>
+        </w:rPr>
         <w:lastRenderedPageBreak/>
-        <w:t>At its core, a volume is a directory, possibly with some data in it, which is accessible to the containers in a pod. How that directory comes to be, the medium that backs it, and the contents of it are determined by the particular volume type used.</w:t>
-      </w:r>
-    </w:p>
-    <w:p>
-      <w:pPr>
-        <w:pStyle w:val="ListParagraph"/>
-        <w:numPr>
-          <w:ilvl w:val="1"/>
-          <w:numId w:val="2"/>
-        </w:numPr>
-        <w:spacing w:after="0"/>
-        <w:jc w:val="both"/>
-        <w:rPr>
-          <w:rFonts w:ascii="Times New Roman" w:hAnsi="Times New Roman" w:cs="Times New Roman"/>
-          <w:sz w:val="24"/>
-          <w:szCs w:val="24"/>
-        </w:rPr>
-      </w:pPr>
-      <w:r>
-        <w:rPr>
-          <w:rFonts w:ascii="Times New Roman" w:hAnsi="Times New Roman" w:cs="Times New Roman"/>
-          <w:sz w:val="24"/>
-          <w:szCs w:val="24"/>
-        </w:rPr>
         <w:t>https://kubernetes.io/docs/concepts/storage/volumes/</w:t>
       </w:r>
     </w:p>
@@ -6141,7 +6611,25 @@
           <w:sz w:val="24"/>
           <w:szCs w:val="24"/>
         </w:rPr>
-        <w:t>emptyDir, hostPath, nfs, downwardapi, persistent volume</w:t>
+        <w:t xml:space="preserve">emptyDir, hostPath, </w:t>
+      </w:r>
+      <w:proofErr w:type="spellStart"/>
+      <w:r>
+        <w:rPr>
+          <w:rFonts w:ascii="Times New Roman" w:hAnsi="Times New Roman" w:cs="Times New Roman"/>
+          <w:sz w:val="24"/>
+          <w:szCs w:val="24"/>
+        </w:rPr>
+        <w:t>nfs</w:t>
+      </w:r>
+      <w:proofErr w:type="spellEnd"/>
+      <w:r>
+        <w:rPr>
+          <w:rFonts w:ascii="Times New Roman" w:hAnsi="Times New Roman" w:cs="Times New Roman"/>
+          <w:sz w:val="24"/>
+          <w:szCs w:val="24"/>
+        </w:rPr>
+        <w:t>, downwardapi, persistent volume</w:t>
       </w:r>
       <w:r>
         <w:rPr>
@@ -6173,31 +6661,157 @@
           <w:sz w:val="24"/>
           <w:szCs w:val="24"/>
         </w:rPr>
-        <w:t xml:space="preserve"> etc…</w:t>
-      </w:r>
-    </w:p>
-    <w:p>
-      <w:pPr>
-        <w:pStyle w:val="ListParagraph"/>
-        <w:numPr>
-          <w:ilvl w:val="1"/>
-          <w:numId w:val="2"/>
-        </w:numPr>
-        <w:spacing w:after="0"/>
-        <w:jc w:val="both"/>
-        <w:rPr>
-          <w:rFonts w:ascii="Times New Roman" w:hAnsi="Times New Roman" w:cs="Times New Roman"/>
-          <w:sz w:val="24"/>
-          <w:szCs w:val="24"/>
-        </w:rPr>
-      </w:pPr>
-      <w:r>
-        <w:rPr>
-          <w:rFonts w:ascii="Times New Roman" w:hAnsi="Times New Roman" w:cs="Times New Roman"/>
-          <w:sz w:val="24"/>
-          <w:szCs w:val="24"/>
-        </w:rPr>
-        <w:t>don’t confuse. under volume section, we can write different plugins like emptyDir, hostPath, nfs etc and also we can write pvc. a pvc points to a pv which in</w:t>
+        <w:t xml:space="preserve"> </w:t>
+      </w:r>
+      <w:proofErr w:type="spellStart"/>
+      <w:r>
+        <w:rPr>
+          <w:rFonts w:ascii="Times New Roman" w:hAnsi="Times New Roman" w:cs="Times New Roman"/>
+          <w:sz w:val="24"/>
+          <w:szCs w:val="24"/>
+        </w:rPr>
+        <w:t>etc</w:t>
+      </w:r>
+      <w:proofErr w:type="spellEnd"/>
+      <w:r>
+        <w:rPr>
+          <w:rFonts w:ascii="Times New Roman" w:hAnsi="Times New Roman" w:cs="Times New Roman"/>
+          <w:sz w:val="24"/>
+          <w:szCs w:val="24"/>
+        </w:rPr>
+        <w:t>…</w:t>
+      </w:r>
+    </w:p>
+    <w:p>
+      <w:pPr>
+        <w:pStyle w:val="ListParagraph"/>
+        <w:numPr>
+          <w:ilvl w:val="1"/>
+          <w:numId w:val="2"/>
+        </w:numPr>
+        <w:spacing w:after="0"/>
+        <w:jc w:val="both"/>
+        <w:rPr>
+          <w:rFonts w:ascii="Times New Roman" w:hAnsi="Times New Roman" w:cs="Times New Roman"/>
+          <w:sz w:val="24"/>
+          <w:szCs w:val="24"/>
+        </w:rPr>
+      </w:pPr>
+      <w:r>
+        <w:rPr>
+          <w:rFonts w:ascii="Times New Roman" w:hAnsi="Times New Roman" w:cs="Times New Roman"/>
+          <w:sz w:val="24"/>
+          <w:szCs w:val="24"/>
+        </w:rPr>
+        <w:t xml:space="preserve">don’t confuse. under volume section, we can write different plugins like emptyDir, hostPath, </w:t>
+      </w:r>
+      <w:proofErr w:type="spellStart"/>
+      <w:r>
+        <w:rPr>
+          <w:rFonts w:ascii="Times New Roman" w:hAnsi="Times New Roman" w:cs="Times New Roman"/>
+          <w:sz w:val="24"/>
+          <w:szCs w:val="24"/>
+        </w:rPr>
+        <w:t>nfs</w:t>
+      </w:r>
+      <w:proofErr w:type="spellEnd"/>
+      <w:r>
+        <w:rPr>
+          <w:rFonts w:ascii="Times New Roman" w:hAnsi="Times New Roman" w:cs="Times New Roman"/>
+          <w:sz w:val="24"/>
+          <w:szCs w:val="24"/>
+        </w:rPr>
+        <w:t xml:space="preserve"> </w:t>
+      </w:r>
+      <w:proofErr w:type="spellStart"/>
+      <w:r>
+        <w:rPr>
+          <w:rFonts w:ascii="Times New Roman" w:hAnsi="Times New Roman" w:cs="Times New Roman"/>
+          <w:sz w:val="24"/>
+          <w:szCs w:val="24"/>
+        </w:rPr>
+        <w:t>etc</w:t>
+      </w:r>
+      <w:proofErr w:type="spellEnd"/>
+      <w:r>
+        <w:rPr>
+          <w:rFonts w:ascii="Times New Roman" w:hAnsi="Times New Roman" w:cs="Times New Roman"/>
+          <w:sz w:val="24"/>
+          <w:szCs w:val="24"/>
+        </w:rPr>
+        <w:t xml:space="preserve"> and </w:t>
+      </w:r>
+      <w:proofErr w:type="gramStart"/>
+      <w:r>
+        <w:rPr>
+          <w:rFonts w:ascii="Times New Roman" w:hAnsi="Times New Roman" w:cs="Times New Roman"/>
+          <w:sz w:val="24"/>
+          <w:szCs w:val="24"/>
+        </w:rPr>
+        <w:t>also</w:t>
+      </w:r>
+      <w:proofErr w:type="gramEnd"/>
+      <w:r>
+        <w:rPr>
+          <w:rFonts w:ascii="Times New Roman" w:hAnsi="Times New Roman" w:cs="Times New Roman"/>
+          <w:sz w:val="24"/>
+          <w:szCs w:val="24"/>
+        </w:rPr>
+        <w:t xml:space="preserve"> we can write </w:t>
+      </w:r>
+      <w:proofErr w:type="spellStart"/>
+      <w:r>
+        <w:rPr>
+          <w:rFonts w:ascii="Times New Roman" w:hAnsi="Times New Roman" w:cs="Times New Roman"/>
+          <w:sz w:val="24"/>
+          <w:szCs w:val="24"/>
+        </w:rPr>
+        <w:t>pvc</w:t>
+      </w:r>
+      <w:proofErr w:type="spellEnd"/>
+      <w:r>
+        <w:rPr>
+          <w:rFonts w:ascii="Times New Roman" w:hAnsi="Times New Roman" w:cs="Times New Roman"/>
+          <w:sz w:val="24"/>
+          <w:szCs w:val="24"/>
+        </w:rPr>
+        <w:t xml:space="preserve">. a </w:t>
+      </w:r>
+      <w:proofErr w:type="spellStart"/>
+      <w:r>
+        <w:rPr>
+          <w:rFonts w:ascii="Times New Roman" w:hAnsi="Times New Roman" w:cs="Times New Roman"/>
+          <w:sz w:val="24"/>
+          <w:szCs w:val="24"/>
+        </w:rPr>
+        <w:t>pvc</w:t>
+      </w:r>
+      <w:proofErr w:type="spellEnd"/>
+      <w:r>
+        <w:rPr>
+          <w:rFonts w:ascii="Times New Roman" w:hAnsi="Times New Roman" w:cs="Times New Roman"/>
+          <w:sz w:val="24"/>
+          <w:szCs w:val="24"/>
+        </w:rPr>
+        <w:t xml:space="preserve"> points to a </w:t>
+      </w:r>
+      <w:proofErr w:type="spellStart"/>
+      <w:r>
+        <w:rPr>
+          <w:rFonts w:ascii="Times New Roman" w:hAnsi="Times New Roman" w:cs="Times New Roman"/>
+          <w:sz w:val="24"/>
+          <w:szCs w:val="24"/>
+        </w:rPr>
+        <w:t>pv</w:t>
+      </w:r>
+      <w:proofErr w:type="spellEnd"/>
+      <w:r>
+        <w:rPr>
+          <w:rFonts w:ascii="Times New Roman" w:hAnsi="Times New Roman" w:cs="Times New Roman"/>
+          <w:sz w:val="24"/>
+          <w:szCs w:val="24"/>
+        </w:rPr>
+        <w:t xml:space="preserve"> which in</w:t>
       </w:r>
       <w:r>
         <w:rPr>
@@ -6213,7 +6827,61 @@
           <w:sz w:val="24"/>
           <w:szCs w:val="24"/>
         </w:rPr>
-        <w:t>turn can use plugins like hostPath, nfs etc. the difference between plugins used as it is and plugins used in pv is that the first one is somehow attached to pod lifecycle, but pv in its own is a separate object.</w:t>
+        <w:t xml:space="preserve">turn can use plugins like hostPath, </w:t>
+      </w:r>
+      <w:proofErr w:type="spellStart"/>
+      <w:r>
+        <w:rPr>
+          <w:rFonts w:ascii="Times New Roman" w:hAnsi="Times New Roman" w:cs="Times New Roman"/>
+          <w:sz w:val="24"/>
+          <w:szCs w:val="24"/>
+        </w:rPr>
+        <w:t>nfs</w:t>
+      </w:r>
+      <w:proofErr w:type="spellEnd"/>
+      <w:r>
+        <w:rPr>
+          <w:rFonts w:ascii="Times New Roman" w:hAnsi="Times New Roman" w:cs="Times New Roman"/>
+          <w:sz w:val="24"/>
+          <w:szCs w:val="24"/>
+        </w:rPr>
+        <w:t xml:space="preserve"> etc. the difference between plugins used as it is and plugins used in </w:t>
+      </w:r>
+      <w:proofErr w:type="spellStart"/>
+      <w:r>
+        <w:rPr>
+          <w:rFonts w:ascii="Times New Roman" w:hAnsi="Times New Roman" w:cs="Times New Roman"/>
+          <w:sz w:val="24"/>
+          <w:szCs w:val="24"/>
+        </w:rPr>
+        <w:t>pv</w:t>
+      </w:r>
+      <w:proofErr w:type="spellEnd"/>
+      <w:r>
+        <w:rPr>
+          <w:rFonts w:ascii="Times New Roman" w:hAnsi="Times New Roman" w:cs="Times New Roman"/>
+          <w:sz w:val="24"/>
+          <w:szCs w:val="24"/>
+        </w:rPr>
+        <w:t xml:space="preserve"> is that the first one is somehow attached to pod lifecycle, but </w:t>
+      </w:r>
+      <w:proofErr w:type="spellStart"/>
+      <w:r>
+        <w:rPr>
+          <w:rFonts w:ascii="Times New Roman" w:hAnsi="Times New Roman" w:cs="Times New Roman"/>
+          <w:sz w:val="24"/>
+          <w:szCs w:val="24"/>
+        </w:rPr>
+        <w:t>pv</w:t>
+      </w:r>
+      <w:proofErr w:type="spellEnd"/>
+      <w:r>
+        <w:rPr>
+          <w:rFonts w:ascii="Times New Roman" w:hAnsi="Times New Roman" w:cs="Times New Roman"/>
+          <w:sz w:val="24"/>
+          <w:szCs w:val="24"/>
+        </w:rPr>
+        <w:t xml:space="preserve"> in its own is a separate object.</w:t>
       </w:r>
     </w:p>
     <w:p>
@@ -6255,13 +6923,23 @@
           <w:szCs w:val="24"/>
         </w:rPr>
       </w:pPr>
-      <w:r>
-        <w:rPr>
-          <w:rFonts w:ascii="Times New Roman" w:hAnsi="Times New Roman" w:cs="Times New Roman"/>
-          <w:sz w:val="24"/>
-          <w:szCs w:val="24"/>
-        </w:rPr>
-        <w:t>its like volumemount in docker.</w:t>
+      <w:proofErr w:type="spellStart"/>
+      <w:r>
+        <w:rPr>
+          <w:rFonts w:ascii="Times New Roman" w:hAnsi="Times New Roman" w:cs="Times New Roman"/>
+          <w:sz w:val="24"/>
+          <w:szCs w:val="24"/>
+        </w:rPr>
+        <w:t>its</w:t>
+      </w:r>
+      <w:proofErr w:type="spellEnd"/>
+      <w:r>
+        <w:rPr>
+          <w:rFonts w:ascii="Times New Roman" w:hAnsi="Times New Roman" w:cs="Times New Roman"/>
+          <w:sz w:val="24"/>
+          <w:szCs w:val="24"/>
+        </w:rPr>
+        <w:t xml:space="preserve"> like volumemount in docker.</w:t>
       </w:r>
     </w:p>
     <w:p>
@@ -6455,13 +7133,23 @@
           <w:szCs w:val="24"/>
         </w:rPr>
       </w:pPr>
-      <w:r>
-        <w:rPr>
-          <w:rFonts w:ascii="Times New Roman" w:hAnsi="Times New Roman" w:cs="Times New Roman"/>
-          <w:sz w:val="24"/>
-          <w:szCs w:val="24"/>
-        </w:rPr>
-        <w:t>its like bindmount in docker.</w:t>
+      <w:proofErr w:type="spellStart"/>
+      <w:r>
+        <w:rPr>
+          <w:rFonts w:ascii="Times New Roman" w:hAnsi="Times New Roman" w:cs="Times New Roman"/>
+          <w:sz w:val="24"/>
+          <w:szCs w:val="24"/>
+        </w:rPr>
+        <w:t>its</w:t>
+      </w:r>
+      <w:proofErr w:type="spellEnd"/>
+      <w:r>
+        <w:rPr>
+          <w:rFonts w:ascii="Times New Roman" w:hAnsi="Times New Roman" w:cs="Times New Roman"/>
+          <w:sz w:val="24"/>
+          <w:szCs w:val="24"/>
+        </w:rPr>
+        <w:t xml:space="preserve"> like bindmount in docker.</w:t>
       </w:r>
     </w:p>
     <w:p>
@@ -6621,7 +7309,25 @@
           <w:sz w:val="24"/>
           <w:szCs w:val="24"/>
         </w:rPr>
-        <w:t xml:space="preserve">Directory - pod will expect the hostPath dir to be present and pod creation will fail if its not present. </w:t>
+        <w:t xml:space="preserve">Directory - pod will expect the hostPath dir to be present and pod creation will fail if </w:t>
+      </w:r>
+      <w:proofErr w:type="spellStart"/>
+      <w:r>
+        <w:rPr>
+          <w:rFonts w:ascii="Times New Roman" w:hAnsi="Times New Roman" w:cs="Times New Roman"/>
+          <w:sz w:val="24"/>
+          <w:szCs w:val="24"/>
+        </w:rPr>
+        <w:t>its</w:t>
+      </w:r>
+      <w:proofErr w:type="spellEnd"/>
+      <w:r>
+        <w:rPr>
+          <w:rFonts w:ascii="Times New Roman" w:hAnsi="Times New Roman" w:cs="Times New Roman"/>
+          <w:sz w:val="24"/>
+          <w:szCs w:val="24"/>
+        </w:rPr>
+        <w:t xml:space="preserve"> not present. </w:t>
       </w:r>
     </w:p>
     <w:p>
@@ -6669,127 +7375,365 @@
           <w:sz w:val="24"/>
           <w:szCs w:val="24"/>
         </w:rPr>
-        <w:t>What is nfs volume mount?</w:t>
-      </w:r>
-    </w:p>
-    <w:p>
-      <w:pPr>
-        <w:pStyle w:val="ListParagraph"/>
-        <w:numPr>
-          <w:ilvl w:val="1"/>
-          <w:numId w:val="2"/>
-        </w:numPr>
-        <w:spacing w:after="0"/>
-        <w:jc w:val="both"/>
-        <w:rPr>
-          <w:rFonts w:ascii="Times New Roman" w:hAnsi="Times New Roman" w:cs="Times New Roman"/>
-          <w:sz w:val="24"/>
-          <w:szCs w:val="24"/>
-        </w:rPr>
-      </w:pPr>
-      <w:r>
-        <w:rPr>
-          <w:rFonts w:ascii="Times New Roman" w:hAnsi="Times New Roman" w:cs="Times New Roman"/>
-          <w:sz w:val="24"/>
-          <w:szCs w:val="24"/>
-        </w:rPr>
-        <w:t>its like nfs on volume mount in docker.</w:t>
-      </w:r>
-    </w:p>
-    <w:p>
-      <w:pPr>
-        <w:pStyle w:val="ListParagraph"/>
-        <w:numPr>
-          <w:ilvl w:val="0"/>
-          <w:numId w:val="2"/>
-        </w:numPr>
-        <w:spacing w:after="0"/>
-        <w:jc w:val="both"/>
-        <w:rPr>
-          <w:rFonts w:ascii="Times New Roman" w:hAnsi="Times New Roman" w:cs="Times New Roman"/>
-          <w:sz w:val="24"/>
-          <w:szCs w:val="24"/>
-        </w:rPr>
-      </w:pPr>
-      <w:r>
-        <w:rPr>
-          <w:rFonts w:ascii="Times New Roman" w:hAnsi="Times New Roman" w:cs="Times New Roman"/>
-          <w:sz w:val="24"/>
-          <w:szCs w:val="24"/>
-        </w:rPr>
-        <w:t>How will you make nfs work in k8s cluster?</w:t>
-      </w:r>
-    </w:p>
-    <w:p>
-      <w:pPr>
-        <w:pStyle w:val="ListParagraph"/>
-        <w:numPr>
-          <w:ilvl w:val="1"/>
-          <w:numId w:val="2"/>
-        </w:numPr>
-        <w:spacing w:after="0"/>
-        <w:jc w:val="both"/>
-        <w:rPr>
-          <w:rFonts w:ascii="Times New Roman" w:hAnsi="Times New Roman" w:cs="Times New Roman"/>
-          <w:sz w:val="24"/>
-          <w:szCs w:val="24"/>
-        </w:rPr>
-      </w:pPr>
-      <w:r>
-        <w:rPr>
-          <w:rFonts w:ascii="Times New Roman" w:hAnsi="Times New Roman" w:cs="Times New Roman"/>
-          <w:sz w:val="24"/>
-          <w:szCs w:val="24"/>
-        </w:rPr>
-        <w:t>go to any server which you want to make as nfs server. Install nfs server package in it.</w:t>
-      </w:r>
-    </w:p>
-    <w:p>
-      <w:pPr>
-        <w:pStyle w:val="ListParagraph"/>
-        <w:numPr>
-          <w:ilvl w:val="1"/>
-          <w:numId w:val="2"/>
-        </w:numPr>
-        <w:spacing w:after="0"/>
-        <w:jc w:val="both"/>
-        <w:rPr>
-          <w:rFonts w:ascii="Times New Roman" w:hAnsi="Times New Roman" w:cs="Times New Roman"/>
-          <w:sz w:val="24"/>
-          <w:szCs w:val="24"/>
-        </w:rPr>
-      </w:pPr>
-      <w:r>
-        <w:rPr>
-          <w:rFonts w:ascii="Times New Roman" w:hAnsi="Times New Roman" w:cs="Times New Roman"/>
-          <w:sz w:val="24"/>
-          <w:szCs w:val="24"/>
-        </w:rPr>
-        <w:t>create one folder which you want to expose as part of nfs and give proper permissions to it.</w:t>
-      </w:r>
-    </w:p>
-    <w:p>
-      <w:pPr>
-        <w:pStyle w:val="ListParagraph"/>
-        <w:numPr>
-          <w:ilvl w:val="1"/>
-          <w:numId w:val="2"/>
-        </w:numPr>
-        <w:spacing w:after="0"/>
-        <w:jc w:val="both"/>
-        <w:rPr>
-          <w:rFonts w:ascii="Times New Roman" w:hAnsi="Times New Roman" w:cs="Times New Roman"/>
-          <w:sz w:val="24"/>
-          <w:szCs w:val="24"/>
-        </w:rPr>
-      </w:pPr>
-      <w:r>
-        <w:rPr>
-          <w:rFonts w:ascii="Times New Roman" w:hAnsi="Times New Roman" w:cs="Times New Roman"/>
-          <w:sz w:val="24"/>
-          <w:szCs w:val="24"/>
-        </w:rPr>
-        <w:t>open /etc/exports file and make an entry for the folder you want to expose.</w:t>
+        <w:t xml:space="preserve">What is </w:t>
+      </w:r>
+      <w:proofErr w:type="spellStart"/>
+      <w:r>
+        <w:rPr>
+          <w:rFonts w:ascii="Times New Roman" w:hAnsi="Times New Roman" w:cs="Times New Roman"/>
+          <w:sz w:val="24"/>
+          <w:szCs w:val="24"/>
+        </w:rPr>
+        <w:t>nfs</w:t>
+      </w:r>
+      <w:proofErr w:type="spellEnd"/>
+      <w:r>
+        <w:rPr>
+          <w:rFonts w:ascii="Times New Roman" w:hAnsi="Times New Roman" w:cs="Times New Roman"/>
+          <w:sz w:val="24"/>
+          <w:szCs w:val="24"/>
+        </w:rPr>
+        <w:t xml:space="preserve"> volume mount?</w:t>
+      </w:r>
+    </w:p>
+    <w:p>
+      <w:pPr>
+        <w:pStyle w:val="ListParagraph"/>
+        <w:numPr>
+          <w:ilvl w:val="1"/>
+          <w:numId w:val="2"/>
+        </w:numPr>
+        <w:spacing w:after="0"/>
+        <w:jc w:val="both"/>
+        <w:rPr>
+          <w:rFonts w:ascii="Times New Roman" w:hAnsi="Times New Roman" w:cs="Times New Roman"/>
+          <w:sz w:val="24"/>
+          <w:szCs w:val="24"/>
+        </w:rPr>
+      </w:pPr>
+      <w:proofErr w:type="spellStart"/>
+      <w:r>
+        <w:rPr>
+          <w:rFonts w:ascii="Times New Roman" w:hAnsi="Times New Roman" w:cs="Times New Roman"/>
+          <w:sz w:val="24"/>
+          <w:szCs w:val="24"/>
+        </w:rPr>
+        <w:t>its</w:t>
+      </w:r>
+      <w:proofErr w:type="spellEnd"/>
+      <w:r>
+        <w:rPr>
+          <w:rFonts w:ascii="Times New Roman" w:hAnsi="Times New Roman" w:cs="Times New Roman"/>
+          <w:sz w:val="24"/>
+          <w:szCs w:val="24"/>
+        </w:rPr>
+        <w:t xml:space="preserve"> like </w:t>
+      </w:r>
+      <w:proofErr w:type="spellStart"/>
+      <w:r>
+        <w:rPr>
+          <w:rFonts w:ascii="Times New Roman" w:hAnsi="Times New Roman" w:cs="Times New Roman"/>
+          <w:sz w:val="24"/>
+          <w:szCs w:val="24"/>
+        </w:rPr>
+        <w:t>nfs</w:t>
+      </w:r>
+      <w:proofErr w:type="spellEnd"/>
+      <w:r>
+        <w:rPr>
+          <w:rFonts w:ascii="Times New Roman" w:hAnsi="Times New Roman" w:cs="Times New Roman"/>
+          <w:sz w:val="24"/>
+          <w:szCs w:val="24"/>
+        </w:rPr>
+        <w:t xml:space="preserve"> on volume mount in docker.</w:t>
+      </w:r>
+    </w:p>
+    <w:p>
+      <w:pPr>
+        <w:pStyle w:val="ListParagraph"/>
+        <w:numPr>
+          <w:ilvl w:val="0"/>
+          <w:numId w:val="2"/>
+        </w:numPr>
+        <w:spacing w:after="0"/>
+        <w:jc w:val="both"/>
+        <w:rPr>
+          <w:rFonts w:ascii="Times New Roman" w:hAnsi="Times New Roman" w:cs="Times New Roman"/>
+          <w:sz w:val="24"/>
+          <w:szCs w:val="24"/>
+        </w:rPr>
+      </w:pPr>
+      <w:r>
+        <w:rPr>
+          <w:rFonts w:ascii="Times New Roman" w:hAnsi="Times New Roman" w:cs="Times New Roman"/>
+          <w:sz w:val="24"/>
+          <w:szCs w:val="24"/>
+        </w:rPr>
+        <w:t xml:space="preserve">How will you make </w:t>
+      </w:r>
+      <w:proofErr w:type="spellStart"/>
+      <w:r>
+        <w:rPr>
+          <w:rFonts w:ascii="Times New Roman" w:hAnsi="Times New Roman" w:cs="Times New Roman"/>
+          <w:sz w:val="24"/>
+          <w:szCs w:val="24"/>
+        </w:rPr>
+        <w:t>nfs</w:t>
+      </w:r>
+      <w:proofErr w:type="spellEnd"/>
+      <w:r>
+        <w:rPr>
+          <w:rFonts w:ascii="Times New Roman" w:hAnsi="Times New Roman" w:cs="Times New Roman"/>
+          <w:sz w:val="24"/>
+          <w:szCs w:val="24"/>
+        </w:rPr>
+        <w:t xml:space="preserve"> work in k8s cluster?</w:t>
+      </w:r>
+    </w:p>
+    <w:p>
+      <w:pPr>
+        <w:pStyle w:val="ListParagraph"/>
+        <w:numPr>
+          <w:ilvl w:val="1"/>
+          <w:numId w:val="2"/>
+        </w:numPr>
+        <w:spacing w:after="0"/>
+        <w:jc w:val="both"/>
+        <w:rPr>
+          <w:rFonts w:ascii="Times New Roman" w:hAnsi="Times New Roman" w:cs="Times New Roman"/>
+          <w:sz w:val="24"/>
+          <w:szCs w:val="24"/>
+        </w:rPr>
+      </w:pPr>
+      <w:r>
+        <w:rPr>
+          <w:rFonts w:ascii="Times New Roman" w:hAnsi="Times New Roman" w:cs="Times New Roman"/>
+          <w:sz w:val="24"/>
+          <w:szCs w:val="24"/>
+        </w:rPr>
+        <w:t xml:space="preserve">go to any server which you want to make as </w:t>
+      </w:r>
+      <w:proofErr w:type="spellStart"/>
+      <w:r>
+        <w:rPr>
+          <w:rFonts w:ascii="Times New Roman" w:hAnsi="Times New Roman" w:cs="Times New Roman"/>
+          <w:sz w:val="24"/>
+          <w:szCs w:val="24"/>
+        </w:rPr>
+        <w:t>nfs</w:t>
+      </w:r>
+      <w:proofErr w:type="spellEnd"/>
+      <w:r>
+        <w:rPr>
+          <w:rFonts w:ascii="Times New Roman" w:hAnsi="Times New Roman" w:cs="Times New Roman"/>
+          <w:sz w:val="24"/>
+          <w:szCs w:val="24"/>
+        </w:rPr>
+        <w:t xml:space="preserve"> server. Install </w:t>
+      </w:r>
+      <w:proofErr w:type="spellStart"/>
+      <w:r>
+        <w:rPr>
+          <w:rFonts w:ascii="Times New Roman" w:hAnsi="Times New Roman" w:cs="Times New Roman"/>
+          <w:sz w:val="24"/>
+          <w:szCs w:val="24"/>
+        </w:rPr>
+        <w:t>nfs</w:t>
+      </w:r>
+      <w:proofErr w:type="spellEnd"/>
+      <w:r>
+        <w:rPr>
+          <w:rFonts w:ascii="Times New Roman" w:hAnsi="Times New Roman" w:cs="Times New Roman"/>
+          <w:sz w:val="24"/>
+          <w:szCs w:val="24"/>
+        </w:rPr>
+        <w:t xml:space="preserve"> server package in it.</w:t>
+      </w:r>
+    </w:p>
+    <w:p>
+      <w:pPr>
+        <w:pStyle w:val="ListParagraph"/>
+        <w:numPr>
+          <w:ilvl w:val="1"/>
+          <w:numId w:val="2"/>
+        </w:numPr>
+        <w:spacing w:after="0"/>
+        <w:jc w:val="both"/>
+        <w:rPr>
+          <w:rFonts w:ascii="Times New Roman" w:hAnsi="Times New Roman" w:cs="Times New Roman"/>
+          <w:sz w:val="24"/>
+          <w:szCs w:val="24"/>
+        </w:rPr>
+      </w:pPr>
+      <w:r>
+        <w:rPr>
+          <w:rFonts w:ascii="Times New Roman" w:hAnsi="Times New Roman" w:cs="Times New Roman"/>
+          <w:sz w:val="24"/>
+          <w:szCs w:val="24"/>
+        </w:rPr>
+        <w:t xml:space="preserve">create one folder which you want to expose as part of </w:t>
+      </w:r>
+      <w:proofErr w:type="spellStart"/>
+      <w:r>
+        <w:rPr>
+          <w:rFonts w:ascii="Times New Roman" w:hAnsi="Times New Roman" w:cs="Times New Roman"/>
+          <w:sz w:val="24"/>
+          <w:szCs w:val="24"/>
+        </w:rPr>
+        <w:t>nfs</w:t>
+      </w:r>
+      <w:proofErr w:type="spellEnd"/>
+      <w:r>
+        <w:rPr>
+          <w:rFonts w:ascii="Times New Roman" w:hAnsi="Times New Roman" w:cs="Times New Roman"/>
+          <w:sz w:val="24"/>
+          <w:szCs w:val="24"/>
+        </w:rPr>
+        <w:t xml:space="preserve"> and give proper permissions to it.</w:t>
+      </w:r>
+    </w:p>
+    <w:p>
+      <w:pPr>
+        <w:pStyle w:val="ListParagraph"/>
+        <w:numPr>
+          <w:ilvl w:val="1"/>
+          <w:numId w:val="2"/>
+        </w:numPr>
+        <w:spacing w:after="0"/>
+        <w:jc w:val="both"/>
+        <w:rPr>
+          <w:rFonts w:ascii="Times New Roman" w:hAnsi="Times New Roman" w:cs="Times New Roman"/>
+          <w:sz w:val="24"/>
+          <w:szCs w:val="24"/>
+        </w:rPr>
+      </w:pPr>
+      <w:r>
+        <w:rPr>
+          <w:rFonts w:ascii="Times New Roman" w:hAnsi="Times New Roman" w:cs="Times New Roman"/>
+          <w:sz w:val="24"/>
+          <w:szCs w:val="24"/>
+        </w:rPr>
+        <w:t>open /</w:t>
+      </w:r>
+      <w:proofErr w:type="spellStart"/>
+      <w:r>
+        <w:rPr>
+          <w:rFonts w:ascii="Times New Roman" w:hAnsi="Times New Roman" w:cs="Times New Roman"/>
+          <w:sz w:val="24"/>
+          <w:szCs w:val="24"/>
+        </w:rPr>
+        <w:t>etc</w:t>
+      </w:r>
+      <w:proofErr w:type="spellEnd"/>
+      <w:r>
+        <w:rPr>
+          <w:rFonts w:ascii="Times New Roman" w:hAnsi="Times New Roman" w:cs="Times New Roman"/>
+          <w:sz w:val="24"/>
+          <w:szCs w:val="24"/>
+        </w:rPr>
+        <w:t>/exports file and make an entry for the folder you want to expose.</w:t>
+      </w:r>
+    </w:p>
+    <w:p>
+      <w:pPr>
+        <w:pStyle w:val="ListParagraph"/>
+        <w:numPr>
+          <w:ilvl w:val="1"/>
+          <w:numId w:val="2"/>
+        </w:numPr>
+        <w:spacing w:after="0"/>
+        <w:jc w:val="both"/>
+        <w:rPr>
+          <w:rFonts w:ascii="Times New Roman" w:hAnsi="Times New Roman" w:cs="Times New Roman"/>
+          <w:sz w:val="24"/>
+          <w:szCs w:val="24"/>
+        </w:rPr>
+      </w:pPr>
+      <w:r>
+        <w:rPr>
+          <w:rFonts w:ascii="Times New Roman" w:hAnsi="Times New Roman" w:cs="Times New Roman"/>
+          <w:sz w:val="24"/>
+          <w:szCs w:val="24"/>
+        </w:rPr>
+        <w:t xml:space="preserve">in all the k8s cluster nodes, install </w:t>
+      </w:r>
+      <w:proofErr w:type="spellStart"/>
+      <w:r>
+        <w:rPr>
+          <w:rFonts w:ascii="Times New Roman" w:hAnsi="Times New Roman" w:cs="Times New Roman"/>
+          <w:sz w:val="24"/>
+          <w:szCs w:val="24"/>
+        </w:rPr>
+        <w:t>nfs</w:t>
+      </w:r>
+      <w:proofErr w:type="spellEnd"/>
+      <w:r>
+        <w:rPr>
+          <w:rFonts w:ascii="Times New Roman" w:hAnsi="Times New Roman" w:cs="Times New Roman"/>
+          <w:sz w:val="24"/>
+          <w:szCs w:val="24"/>
+        </w:rPr>
+        <w:t xml:space="preserve"> common package so that they can talk to </w:t>
+      </w:r>
+      <w:proofErr w:type="spellStart"/>
+      <w:r>
+        <w:rPr>
+          <w:rFonts w:ascii="Times New Roman" w:hAnsi="Times New Roman" w:cs="Times New Roman"/>
+          <w:sz w:val="24"/>
+          <w:szCs w:val="24"/>
+        </w:rPr>
+        <w:t>nfs</w:t>
+      </w:r>
+      <w:proofErr w:type="spellEnd"/>
+      <w:r>
+        <w:rPr>
+          <w:rFonts w:ascii="Times New Roman" w:hAnsi="Times New Roman" w:cs="Times New Roman"/>
+          <w:sz w:val="24"/>
+          <w:szCs w:val="24"/>
+        </w:rPr>
+        <w:t xml:space="preserve"> server.</w:t>
+      </w:r>
+    </w:p>
+    <w:p>
+      <w:pPr>
+        <w:pStyle w:val="ListParagraph"/>
+        <w:numPr>
+          <w:ilvl w:val="0"/>
+          <w:numId w:val="2"/>
+        </w:numPr>
+        <w:spacing w:after="0"/>
+        <w:jc w:val="both"/>
+        <w:rPr>
+          <w:rFonts w:ascii="Times New Roman" w:hAnsi="Times New Roman" w:cs="Times New Roman"/>
+          <w:sz w:val="24"/>
+          <w:szCs w:val="24"/>
+        </w:rPr>
+      </w:pPr>
+      <w:r>
+        <w:rPr>
+          <w:rFonts w:ascii="Times New Roman" w:hAnsi="Times New Roman" w:cs="Times New Roman"/>
+          <w:sz w:val="24"/>
+          <w:szCs w:val="24"/>
+        </w:rPr>
+        <w:t xml:space="preserve">Is </w:t>
+      </w:r>
+      <w:proofErr w:type="spellStart"/>
+      <w:r>
+        <w:rPr>
+          <w:rFonts w:ascii="Times New Roman" w:hAnsi="Times New Roman" w:cs="Times New Roman"/>
+          <w:sz w:val="24"/>
+          <w:szCs w:val="24"/>
+        </w:rPr>
+        <w:t>nfs</w:t>
+      </w:r>
+      <w:proofErr w:type="spellEnd"/>
+      <w:r>
+        <w:rPr>
+          <w:rFonts w:ascii="Times New Roman" w:hAnsi="Times New Roman" w:cs="Times New Roman"/>
+          <w:sz w:val="24"/>
+          <w:szCs w:val="24"/>
+        </w:rPr>
+        <w:t xml:space="preserve"> ephemeral or persistent?</w:t>
       </w:r>
     </w:p>
     <w:p>
@@ -6814,54 +7758,6 @@
           <w:szCs w:val="24"/>
         </w:rPr>
         <w:lastRenderedPageBreak/>
-        <w:t>in all the k8s cluster nodes, install nfs common package so that they can talk to nfs server.</w:t>
-      </w:r>
-    </w:p>
-    <w:p>
-      <w:pPr>
-        <w:pStyle w:val="ListParagraph"/>
-        <w:numPr>
-          <w:ilvl w:val="0"/>
-          <w:numId w:val="2"/>
-        </w:numPr>
-        <w:spacing w:after="0"/>
-        <w:jc w:val="both"/>
-        <w:rPr>
-          <w:rFonts w:ascii="Times New Roman" w:hAnsi="Times New Roman" w:cs="Times New Roman"/>
-          <w:sz w:val="24"/>
-          <w:szCs w:val="24"/>
-        </w:rPr>
-      </w:pPr>
-      <w:r>
-        <w:rPr>
-          <w:rFonts w:ascii="Times New Roman" w:hAnsi="Times New Roman" w:cs="Times New Roman"/>
-          <w:sz w:val="24"/>
-          <w:szCs w:val="24"/>
-        </w:rPr>
-        <w:t>Is nfs ephemeral or persistent?</w:t>
-      </w:r>
-    </w:p>
-    <w:p>
-      <w:pPr>
-        <w:pStyle w:val="ListParagraph"/>
-        <w:numPr>
-          <w:ilvl w:val="1"/>
-          <w:numId w:val="2"/>
-        </w:numPr>
-        <w:spacing w:after="0"/>
-        <w:jc w:val="both"/>
-        <w:rPr>
-          <w:rFonts w:ascii="Times New Roman" w:hAnsi="Times New Roman" w:cs="Times New Roman"/>
-          <w:sz w:val="24"/>
-          <w:szCs w:val="24"/>
-        </w:rPr>
-      </w:pPr>
-      <w:r>
-        <w:rPr>
-          <w:rFonts w:ascii="Times New Roman" w:hAnsi="Times New Roman" w:cs="Times New Roman"/>
-          <w:sz w:val="24"/>
-          <w:szCs w:val="24"/>
-        </w:rPr>
         <w:t xml:space="preserve">multiple pods on diff nodes </w:t>
       </w:r>
       <w:r>
@@ -6871,15 +7767,129 @@
           <w:sz w:val="24"/>
           <w:szCs w:val="24"/>
         </w:rPr>
-        <w:t xml:space="preserve">-&gt; multiple /var/lib/kubelet/pods/podid/volumes/…….. folders on diff nodes </w:t>
-      </w:r>
-      <w:r>
-        <w:rPr>
-          <w:rFonts w:ascii="Times New Roman" w:hAnsi="Times New Roman" w:cs="Times New Roman"/>
-          <w:sz w:val="24"/>
-          <w:szCs w:val="24"/>
-        </w:rPr>
-        <w:t>-&gt; mounted to same /var/nfs/&lt;folder_name&gt; given nfs path</w:t>
+        <w:t>-&gt; multiple /var/lib/</w:t>
+      </w:r>
+      <w:proofErr w:type="spellStart"/>
+      <w:r>
+        <w:rPr>
+          <w:rFonts w:ascii="Times New Roman" w:hAnsi="Times New Roman" w:cs="Times New Roman"/>
+          <w:strike/>
+          <w:sz w:val="24"/>
+          <w:szCs w:val="24"/>
+        </w:rPr>
+        <w:t>kubelet</w:t>
+      </w:r>
+      <w:proofErr w:type="spellEnd"/>
+      <w:r>
+        <w:rPr>
+          <w:rFonts w:ascii="Times New Roman" w:hAnsi="Times New Roman" w:cs="Times New Roman"/>
+          <w:strike/>
+          <w:sz w:val="24"/>
+          <w:szCs w:val="24"/>
+        </w:rPr>
+        <w:t>/pods/</w:t>
+      </w:r>
+      <w:proofErr w:type="spellStart"/>
+      <w:r>
+        <w:rPr>
+          <w:rFonts w:ascii="Times New Roman" w:hAnsi="Times New Roman" w:cs="Times New Roman"/>
+          <w:strike/>
+          <w:sz w:val="24"/>
+          <w:szCs w:val="24"/>
+        </w:rPr>
+        <w:t>podid</w:t>
+      </w:r>
+      <w:proofErr w:type="spellEnd"/>
+      <w:r>
+        <w:rPr>
+          <w:rFonts w:ascii="Times New Roman" w:hAnsi="Times New Roman" w:cs="Times New Roman"/>
+          <w:strike/>
+          <w:sz w:val="24"/>
+          <w:szCs w:val="24"/>
+        </w:rPr>
+        <w:t>/volumes/…</w:t>
+      </w:r>
+      <w:proofErr w:type="gramStart"/>
+      <w:r>
+        <w:rPr>
+          <w:rFonts w:ascii="Times New Roman" w:hAnsi="Times New Roman" w:cs="Times New Roman"/>
+          <w:strike/>
+          <w:sz w:val="24"/>
+          <w:szCs w:val="24"/>
+        </w:rPr>
+        <w:t>…..</w:t>
+      </w:r>
+      <w:proofErr w:type="gramEnd"/>
+      <w:r>
+        <w:rPr>
+          <w:rFonts w:ascii="Times New Roman" w:hAnsi="Times New Roman" w:cs="Times New Roman"/>
+          <w:strike/>
+          <w:sz w:val="24"/>
+          <w:szCs w:val="24"/>
+        </w:rPr>
+        <w:t xml:space="preserve"> folders on diff nodes </w:t>
+      </w:r>
+      <w:r>
+        <w:rPr>
+          <w:rFonts w:ascii="Times New Roman" w:hAnsi="Times New Roman" w:cs="Times New Roman"/>
+          <w:sz w:val="24"/>
+          <w:szCs w:val="24"/>
+        </w:rPr>
+        <w:t>-&gt; mounted to same /var/</w:t>
+      </w:r>
+      <w:proofErr w:type="spellStart"/>
+      <w:r>
+        <w:rPr>
+          <w:rFonts w:ascii="Times New Roman" w:hAnsi="Times New Roman" w:cs="Times New Roman"/>
+          <w:sz w:val="24"/>
+          <w:szCs w:val="24"/>
+        </w:rPr>
+        <w:t>nfs</w:t>
+      </w:r>
+      <w:proofErr w:type="spellEnd"/>
+      <w:r>
+        <w:rPr>
+          <w:rFonts w:ascii="Times New Roman" w:hAnsi="Times New Roman" w:cs="Times New Roman"/>
+          <w:sz w:val="24"/>
+          <w:szCs w:val="24"/>
+        </w:rPr>
+        <w:t>/&lt;</w:t>
+      </w:r>
+      <w:proofErr w:type="spellStart"/>
+      <w:r>
+        <w:rPr>
+          <w:rFonts w:ascii="Times New Roman" w:hAnsi="Times New Roman" w:cs="Times New Roman"/>
+          <w:sz w:val="24"/>
+          <w:szCs w:val="24"/>
+        </w:rPr>
+        <w:t>folder_name</w:t>
+      </w:r>
+      <w:proofErr w:type="spellEnd"/>
+      <w:r>
+        <w:rPr>
+          <w:rFonts w:ascii="Times New Roman" w:hAnsi="Times New Roman" w:cs="Times New Roman"/>
+          <w:sz w:val="24"/>
+          <w:szCs w:val="24"/>
+        </w:rPr>
+        <w:t xml:space="preserve">&gt; given </w:t>
+      </w:r>
+      <w:proofErr w:type="spellStart"/>
+      <w:r>
+        <w:rPr>
+          <w:rFonts w:ascii="Times New Roman" w:hAnsi="Times New Roman" w:cs="Times New Roman"/>
+          <w:sz w:val="24"/>
+          <w:szCs w:val="24"/>
+        </w:rPr>
+        <w:t>nfs</w:t>
+      </w:r>
+      <w:proofErr w:type="spellEnd"/>
+      <w:r>
+        <w:rPr>
+          <w:rFonts w:ascii="Times New Roman" w:hAnsi="Times New Roman" w:cs="Times New Roman"/>
+          <w:sz w:val="24"/>
+          <w:szCs w:val="24"/>
+        </w:rPr>
+        <w:t xml:space="preserve"> path</w:t>
       </w:r>
       <w:r>
         <w:rPr>
@@ -7064,7 +8074,43 @@
           <w:sz w:val="24"/>
           <w:szCs w:val="24"/>
         </w:rPr>
-        <w:t>What are fieldRef and resourceFieldRef?</w:t>
+        <w:t xml:space="preserve">What are </w:t>
+      </w:r>
+      <w:proofErr w:type="spellStart"/>
+      <w:r>
+        <w:rPr>
+          <w:rFonts w:ascii="Times New Roman" w:hAnsi="Times New Roman" w:cs="Times New Roman"/>
+          <w:sz w:val="24"/>
+          <w:szCs w:val="24"/>
+        </w:rPr>
+        <w:t>fieldRef</w:t>
+      </w:r>
+      <w:proofErr w:type="spellEnd"/>
+      <w:r>
+        <w:rPr>
+          <w:rFonts w:ascii="Times New Roman" w:hAnsi="Times New Roman" w:cs="Times New Roman"/>
+          <w:sz w:val="24"/>
+          <w:szCs w:val="24"/>
+        </w:rPr>
+        <w:t xml:space="preserve"> and </w:t>
+      </w:r>
+      <w:proofErr w:type="spellStart"/>
+      <w:r>
+        <w:rPr>
+          <w:rFonts w:ascii="Times New Roman" w:hAnsi="Times New Roman" w:cs="Times New Roman"/>
+          <w:sz w:val="24"/>
+          <w:szCs w:val="24"/>
+        </w:rPr>
+        <w:t>resourceFieldRef</w:t>
+      </w:r>
+      <w:proofErr w:type="spellEnd"/>
+      <w:r>
+        <w:rPr>
+          <w:rFonts w:ascii="Times New Roman" w:hAnsi="Times New Roman" w:cs="Times New Roman"/>
+          <w:sz w:val="24"/>
+          <w:szCs w:val="24"/>
+        </w:rPr>
+        <w:t>?</w:t>
       </w:r>
     </w:p>
     <w:p>
@@ -7106,13 +8152,23 @@
           <w:szCs w:val="24"/>
         </w:rPr>
       </w:pPr>
-      <w:r>
-        <w:rPr>
-          <w:rFonts w:ascii="Times New Roman" w:hAnsi="Times New Roman" w:cs="Times New Roman"/>
-          <w:sz w:val="24"/>
-          <w:szCs w:val="24"/>
-        </w:rPr>
-        <w:t xml:space="preserve">pv is a separate </w:t>
+      <w:proofErr w:type="spellStart"/>
+      <w:r>
+        <w:rPr>
+          <w:rFonts w:ascii="Times New Roman" w:hAnsi="Times New Roman" w:cs="Times New Roman"/>
+          <w:sz w:val="24"/>
+          <w:szCs w:val="24"/>
+        </w:rPr>
+        <w:t>pv</w:t>
+      </w:r>
+      <w:proofErr w:type="spellEnd"/>
+      <w:r>
+        <w:rPr>
+          <w:rFonts w:ascii="Times New Roman" w:hAnsi="Times New Roman" w:cs="Times New Roman"/>
+          <w:sz w:val="24"/>
+          <w:szCs w:val="24"/>
+        </w:rPr>
+        <w:t xml:space="preserve"> is a separate </w:t>
       </w:r>
       <w:r>
         <w:rPr>
@@ -7146,253 +8202,477 @@
           <w:szCs w:val="24"/>
         </w:rPr>
       </w:pPr>
-      <w:r>
-        <w:rPr>
-          <w:rFonts w:ascii="Times New Roman" w:hAnsi="Times New Roman" w:cs="Times New Roman"/>
-          <w:sz w:val="24"/>
-          <w:szCs w:val="24"/>
-        </w:rPr>
-        <w:t xml:space="preserve">pv lifecycle is independent of pod workload which is using it. </w:t>
-      </w:r>
-    </w:p>
-    <w:p>
-      <w:pPr>
-        <w:pStyle w:val="ListParagraph"/>
-        <w:numPr>
-          <w:ilvl w:val="1"/>
-          <w:numId w:val="2"/>
-        </w:numPr>
-        <w:spacing w:after="0"/>
-        <w:jc w:val="both"/>
-        <w:rPr>
-          <w:rFonts w:ascii="Times New Roman" w:hAnsi="Times New Roman" w:cs="Times New Roman"/>
-          <w:sz w:val="24"/>
-          <w:szCs w:val="24"/>
-        </w:rPr>
-      </w:pPr>
-      <w:r>
-        <w:rPr>
-          <w:rFonts w:ascii="Times New Roman" w:hAnsi="Times New Roman" w:cs="Times New Roman"/>
-          <w:sz w:val="24"/>
-          <w:szCs w:val="24"/>
-        </w:rPr>
-        <w:t xml:space="preserve">pv is taken care by an admin either manually or dynamically with the help of storageclasses. </w:t>
-      </w:r>
-    </w:p>
-    <w:p>
-      <w:pPr>
-        <w:pStyle w:val="ListParagraph"/>
-        <w:numPr>
-          <w:ilvl w:val="1"/>
-          <w:numId w:val="2"/>
-        </w:numPr>
-        <w:spacing w:after="0"/>
-        <w:jc w:val="both"/>
-        <w:rPr>
-          <w:rFonts w:ascii="Times New Roman" w:hAnsi="Times New Roman" w:cs="Times New Roman"/>
-          <w:sz w:val="24"/>
-          <w:szCs w:val="24"/>
-        </w:rPr>
-      </w:pPr>
-      <w:r>
-        <w:rPr>
-          <w:rFonts w:ascii="Times New Roman" w:hAnsi="Times New Roman" w:cs="Times New Roman"/>
-          <w:sz w:val="24"/>
-          <w:szCs w:val="24"/>
-        </w:rPr>
-        <w:t>pv also supports plugins like hostPath, nfs etc.</w:t>
-      </w:r>
-    </w:p>
-    <w:p>
-      <w:pPr>
-        <w:pStyle w:val="ListParagraph"/>
-        <w:numPr>
-          <w:ilvl w:val="1"/>
-          <w:numId w:val="2"/>
-        </w:numPr>
-        <w:spacing w:after="0"/>
-        <w:jc w:val="both"/>
-        <w:rPr>
-          <w:rFonts w:ascii="Times New Roman" w:hAnsi="Times New Roman" w:cs="Times New Roman"/>
-          <w:sz w:val="24"/>
-          <w:szCs w:val="24"/>
-        </w:rPr>
-      </w:pPr>
-      <w:r>
-        <w:rPr>
-          <w:rFonts w:ascii="Times New Roman" w:hAnsi="Times New Roman" w:cs="Times New Roman"/>
-          <w:sz w:val="24"/>
-          <w:szCs w:val="24"/>
-        </w:rPr>
-        <w:t>pv is cluster level object.</w:t>
-      </w:r>
-    </w:p>
-    <w:p>
-      <w:pPr>
-        <w:pStyle w:val="ListParagraph"/>
-        <w:numPr>
-          <w:ilvl w:val="1"/>
-          <w:numId w:val="2"/>
-        </w:numPr>
-        <w:spacing w:after="0"/>
-        <w:jc w:val="both"/>
-        <w:rPr>
-          <w:rFonts w:ascii="Times New Roman" w:hAnsi="Times New Roman" w:cs="Times New Roman"/>
-          <w:sz w:val="24"/>
-          <w:szCs w:val="24"/>
-        </w:rPr>
-      </w:pPr>
-      <w:r>
-        <w:rPr>
-          <w:rFonts w:ascii="Times New Roman" w:hAnsi="Times New Roman" w:cs="Times New Roman"/>
-          <w:sz w:val="24"/>
-          <w:szCs w:val="24"/>
-        </w:rPr>
-        <w:t>pv cannot be accessed by workloads directly. they need pvc to access pv.</w:t>
-      </w:r>
-    </w:p>
-    <w:p>
-      <w:pPr>
-        <w:pStyle w:val="ListParagraph"/>
-        <w:numPr>
-          <w:ilvl w:val="1"/>
-          <w:numId w:val="2"/>
-        </w:numPr>
-        <w:spacing w:after="0"/>
-        <w:jc w:val="both"/>
-        <w:rPr>
-          <w:rFonts w:ascii="Times New Roman" w:hAnsi="Times New Roman" w:cs="Times New Roman"/>
-          <w:sz w:val="24"/>
-          <w:szCs w:val="24"/>
-        </w:rPr>
-      </w:pPr>
-      <w:r>
-        <w:rPr>
-          <w:rFonts w:ascii="Times New Roman" w:hAnsi="Times New Roman" w:cs="Times New Roman"/>
-          <w:sz w:val="24"/>
-          <w:szCs w:val="24"/>
-        </w:rPr>
-        <w:t>pvc is kind of a request to use a pv.</w:t>
-      </w:r>
-    </w:p>
-    <w:p>
-      <w:pPr>
-        <w:pStyle w:val="ListParagraph"/>
-        <w:numPr>
-          <w:ilvl w:val="1"/>
-          <w:numId w:val="2"/>
-        </w:numPr>
-        <w:spacing w:after="0"/>
-        <w:jc w:val="both"/>
-        <w:rPr>
-          <w:rFonts w:ascii="Times New Roman" w:hAnsi="Times New Roman" w:cs="Times New Roman"/>
-          <w:sz w:val="24"/>
-          <w:szCs w:val="24"/>
-        </w:rPr>
-      </w:pPr>
-      <w:r>
-        <w:rPr>
-          <w:rFonts w:ascii="Times New Roman" w:hAnsi="Times New Roman" w:cs="Times New Roman"/>
-          <w:sz w:val="24"/>
-          <w:szCs w:val="24"/>
-        </w:rPr>
-        <w:t>pvc will be created by developer.</w:t>
-      </w:r>
-    </w:p>
-    <w:p>
-      <w:pPr>
-        <w:pStyle w:val="ListParagraph"/>
-        <w:numPr>
-          <w:ilvl w:val="1"/>
-          <w:numId w:val="2"/>
-        </w:numPr>
-        <w:spacing w:after="0"/>
-        <w:jc w:val="both"/>
-        <w:rPr>
-          <w:rFonts w:ascii="Times New Roman" w:hAnsi="Times New Roman" w:cs="Times New Roman"/>
-          <w:sz w:val="24"/>
-          <w:szCs w:val="24"/>
-        </w:rPr>
-      </w:pPr>
-      <w:r>
-        <w:rPr>
-          <w:rFonts w:ascii="Times New Roman" w:hAnsi="Times New Roman" w:cs="Times New Roman"/>
-          <w:sz w:val="24"/>
-          <w:szCs w:val="24"/>
-        </w:rPr>
-        <w:t>pvc is namespace level object.</w:t>
-      </w:r>
-    </w:p>
-    <w:p>
-      <w:pPr>
-        <w:pStyle w:val="ListParagraph"/>
-        <w:numPr>
-          <w:ilvl w:val="0"/>
-          <w:numId w:val="2"/>
-        </w:numPr>
-        <w:spacing w:after="0"/>
-        <w:jc w:val="both"/>
-        <w:rPr>
-          <w:rFonts w:ascii="Times New Roman" w:hAnsi="Times New Roman" w:cs="Times New Roman"/>
-          <w:sz w:val="24"/>
-          <w:szCs w:val="24"/>
-        </w:rPr>
-      </w:pPr>
-      <w:r>
-        <w:rPr>
-          <w:rFonts w:ascii="Times New Roman" w:hAnsi="Times New Roman" w:cs="Times New Roman"/>
-          <w:sz w:val="24"/>
-          <w:szCs w:val="24"/>
-        </w:rPr>
-        <w:t>What are the different types of reclaim policies in pv?</w:t>
-      </w:r>
-    </w:p>
-    <w:p>
-      <w:pPr>
-        <w:pStyle w:val="ListParagraph"/>
-        <w:numPr>
-          <w:ilvl w:val="0"/>
-          <w:numId w:val="2"/>
-        </w:numPr>
-        <w:spacing w:after="0"/>
-        <w:jc w:val="both"/>
-        <w:rPr>
-          <w:rFonts w:ascii="Times New Roman" w:hAnsi="Times New Roman" w:cs="Times New Roman"/>
-          <w:sz w:val="24"/>
-          <w:szCs w:val="24"/>
-        </w:rPr>
-      </w:pPr>
-      <w:r>
-        <w:rPr>
-          <w:rFonts w:ascii="Times New Roman" w:hAnsi="Times New Roman" w:cs="Times New Roman"/>
-          <w:sz w:val="24"/>
-          <w:szCs w:val="24"/>
-        </w:rPr>
-        <w:t>What are the different types of access modes in pv?</w:t>
-      </w:r>
-    </w:p>
-    <w:p>
-      <w:pPr>
-        <w:pStyle w:val="ListParagraph"/>
-        <w:numPr>
-          <w:ilvl w:val="0"/>
-          <w:numId w:val="2"/>
-        </w:numPr>
-        <w:spacing w:after="0"/>
-        <w:jc w:val="both"/>
-        <w:rPr>
-          <w:rFonts w:ascii="Times New Roman" w:hAnsi="Times New Roman" w:cs="Times New Roman"/>
-          <w:sz w:val="24"/>
-          <w:szCs w:val="24"/>
-        </w:rPr>
-      </w:pPr>
-      <w:r>
-        <w:rPr>
-          <w:rFonts w:ascii="Times New Roman" w:hAnsi="Times New Roman" w:cs="Times New Roman"/>
-          <w:sz w:val="24"/>
-          <w:szCs w:val="24"/>
-        </w:rPr>
-        <w:t>What are the different phases of a pv?</w:t>
+      <w:proofErr w:type="spellStart"/>
+      <w:r>
+        <w:rPr>
+          <w:rFonts w:ascii="Times New Roman" w:hAnsi="Times New Roman" w:cs="Times New Roman"/>
+          <w:sz w:val="24"/>
+          <w:szCs w:val="24"/>
+        </w:rPr>
+        <w:t>pv</w:t>
+      </w:r>
+      <w:proofErr w:type="spellEnd"/>
+      <w:r>
+        <w:rPr>
+          <w:rFonts w:ascii="Times New Roman" w:hAnsi="Times New Roman" w:cs="Times New Roman"/>
+          <w:sz w:val="24"/>
+          <w:szCs w:val="24"/>
+        </w:rPr>
+        <w:t xml:space="preserve"> lifecycle is independent of pod workload which is using it. </w:t>
+      </w:r>
+    </w:p>
+    <w:p>
+      <w:pPr>
+        <w:pStyle w:val="ListParagraph"/>
+        <w:numPr>
+          <w:ilvl w:val="1"/>
+          <w:numId w:val="2"/>
+        </w:numPr>
+        <w:spacing w:after="0"/>
+        <w:jc w:val="both"/>
+        <w:rPr>
+          <w:rFonts w:ascii="Times New Roman" w:hAnsi="Times New Roman" w:cs="Times New Roman"/>
+          <w:sz w:val="24"/>
+          <w:szCs w:val="24"/>
+        </w:rPr>
+      </w:pPr>
+      <w:proofErr w:type="spellStart"/>
+      <w:r>
+        <w:rPr>
+          <w:rFonts w:ascii="Times New Roman" w:hAnsi="Times New Roman" w:cs="Times New Roman"/>
+          <w:sz w:val="24"/>
+          <w:szCs w:val="24"/>
+        </w:rPr>
+        <w:t>pv</w:t>
+      </w:r>
+      <w:proofErr w:type="spellEnd"/>
+      <w:r>
+        <w:rPr>
+          <w:rFonts w:ascii="Times New Roman" w:hAnsi="Times New Roman" w:cs="Times New Roman"/>
+          <w:sz w:val="24"/>
+          <w:szCs w:val="24"/>
+        </w:rPr>
+        <w:t xml:space="preserve"> is taken care by an admin either manually or dynamically with the help of </w:t>
+      </w:r>
+      <w:proofErr w:type="spellStart"/>
+      <w:r>
+        <w:rPr>
+          <w:rFonts w:ascii="Times New Roman" w:hAnsi="Times New Roman" w:cs="Times New Roman"/>
+          <w:sz w:val="24"/>
+          <w:szCs w:val="24"/>
+        </w:rPr>
+        <w:t>storageclasses</w:t>
+      </w:r>
+      <w:proofErr w:type="spellEnd"/>
+      <w:r>
+        <w:rPr>
+          <w:rFonts w:ascii="Times New Roman" w:hAnsi="Times New Roman" w:cs="Times New Roman"/>
+          <w:sz w:val="24"/>
+          <w:szCs w:val="24"/>
+        </w:rPr>
+        <w:t xml:space="preserve">. </w:t>
+      </w:r>
+    </w:p>
+    <w:p>
+      <w:pPr>
+        <w:pStyle w:val="ListParagraph"/>
+        <w:numPr>
+          <w:ilvl w:val="1"/>
+          <w:numId w:val="2"/>
+        </w:numPr>
+        <w:spacing w:after="0"/>
+        <w:jc w:val="both"/>
+        <w:rPr>
+          <w:rFonts w:ascii="Times New Roman" w:hAnsi="Times New Roman" w:cs="Times New Roman"/>
+          <w:sz w:val="24"/>
+          <w:szCs w:val="24"/>
+        </w:rPr>
+      </w:pPr>
+      <w:proofErr w:type="spellStart"/>
+      <w:r>
+        <w:rPr>
+          <w:rFonts w:ascii="Times New Roman" w:hAnsi="Times New Roman" w:cs="Times New Roman"/>
+          <w:sz w:val="24"/>
+          <w:szCs w:val="24"/>
+        </w:rPr>
+        <w:t>pv</w:t>
+      </w:r>
+      <w:proofErr w:type="spellEnd"/>
+      <w:r>
+        <w:rPr>
+          <w:rFonts w:ascii="Times New Roman" w:hAnsi="Times New Roman" w:cs="Times New Roman"/>
+          <w:sz w:val="24"/>
+          <w:szCs w:val="24"/>
+        </w:rPr>
+        <w:t xml:space="preserve"> also supports plugins like hostPath, </w:t>
+      </w:r>
+      <w:proofErr w:type="spellStart"/>
+      <w:r>
+        <w:rPr>
+          <w:rFonts w:ascii="Times New Roman" w:hAnsi="Times New Roman" w:cs="Times New Roman"/>
+          <w:sz w:val="24"/>
+          <w:szCs w:val="24"/>
+        </w:rPr>
+        <w:t>nfs</w:t>
+      </w:r>
+      <w:proofErr w:type="spellEnd"/>
+      <w:r>
+        <w:rPr>
+          <w:rFonts w:ascii="Times New Roman" w:hAnsi="Times New Roman" w:cs="Times New Roman"/>
+          <w:sz w:val="24"/>
+          <w:szCs w:val="24"/>
+        </w:rPr>
+        <w:t xml:space="preserve"> etc.</w:t>
+      </w:r>
+    </w:p>
+    <w:p>
+      <w:pPr>
+        <w:pStyle w:val="ListParagraph"/>
+        <w:numPr>
+          <w:ilvl w:val="1"/>
+          <w:numId w:val="2"/>
+        </w:numPr>
+        <w:spacing w:after="0"/>
+        <w:jc w:val="both"/>
+        <w:rPr>
+          <w:rFonts w:ascii="Times New Roman" w:hAnsi="Times New Roman" w:cs="Times New Roman"/>
+          <w:sz w:val="24"/>
+          <w:szCs w:val="24"/>
+        </w:rPr>
+      </w:pPr>
+      <w:proofErr w:type="spellStart"/>
+      <w:r>
+        <w:rPr>
+          <w:rFonts w:ascii="Times New Roman" w:hAnsi="Times New Roman" w:cs="Times New Roman"/>
+          <w:sz w:val="24"/>
+          <w:szCs w:val="24"/>
+        </w:rPr>
+        <w:t>pv</w:t>
+      </w:r>
+      <w:proofErr w:type="spellEnd"/>
+      <w:r>
+        <w:rPr>
+          <w:rFonts w:ascii="Times New Roman" w:hAnsi="Times New Roman" w:cs="Times New Roman"/>
+          <w:sz w:val="24"/>
+          <w:szCs w:val="24"/>
+        </w:rPr>
+        <w:t xml:space="preserve"> is cluster level object.</w:t>
+      </w:r>
+    </w:p>
+    <w:p>
+      <w:pPr>
+        <w:pStyle w:val="ListParagraph"/>
+        <w:numPr>
+          <w:ilvl w:val="1"/>
+          <w:numId w:val="2"/>
+        </w:numPr>
+        <w:spacing w:after="0"/>
+        <w:jc w:val="both"/>
+        <w:rPr>
+          <w:rFonts w:ascii="Times New Roman" w:hAnsi="Times New Roman" w:cs="Times New Roman"/>
+          <w:sz w:val="24"/>
+          <w:szCs w:val="24"/>
+        </w:rPr>
+      </w:pPr>
+      <w:proofErr w:type="spellStart"/>
+      <w:r>
+        <w:rPr>
+          <w:rFonts w:ascii="Times New Roman" w:hAnsi="Times New Roman" w:cs="Times New Roman"/>
+          <w:sz w:val="24"/>
+          <w:szCs w:val="24"/>
+        </w:rPr>
+        <w:t>pv</w:t>
+      </w:r>
+      <w:proofErr w:type="spellEnd"/>
+      <w:r>
+        <w:rPr>
+          <w:rFonts w:ascii="Times New Roman" w:hAnsi="Times New Roman" w:cs="Times New Roman"/>
+          <w:sz w:val="24"/>
+          <w:szCs w:val="24"/>
+        </w:rPr>
+        <w:t xml:space="preserve"> cannot be accessed by workloads directly. they need </w:t>
+      </w:r>
+      <w:proofErr w:type="spellStart"/>
+      <w:r>
+        <w:rPr>
+          <w:rFonts w:ascii="Times New Roman" w:hAnsi="Times New Roman" w:cs="Times New Roman"/>
+          <w:sz w:val="24"/>
+          <w:szCs w:val="24"/>
+        </w:rPr>
+        <w:t>pvc</w:t>
+      </w:r>
+      <w:proofErr w:type="spellEnd"/>
+      <w:r>
+        <w:rPr>
+          <w:rFonts w:ascii="Times New Roman" w:hAnsi="Times New Roman" w:cs="Times New Roman"/>
+          <w:sz w:val="24"/>
+          <w:szCs w:val="24"/>
+        </w:rPr>
+        <w:t xml:space="preserve"> to access </w:t>
+      </w:r>
+      <w:proofErr w:type="spellStart"/>
+      <w:r>
+        <w:rPr>
+          <w:rFonts w:ascii="Times New Roman" w:hAnsi="Times New Roman" w:cs="Times New Roman"/>
+          <w:sz w:val="24"/>
+          <w:szCs w:val="24"/>
+        </w:rPr>
+        <w:t>pv</w:t>
+      </w:r>
+      <w:proofErr w:type="spellEnd"/>
+      <w:r>
+        <w:rPr>
+          <w:rFonts w:ascii="Times New Roman" w:hAnsi="Times New Roman" w:cs="Times New Roman"/>
+          <w:sz w:val="24"/>
+          <w:szCs w:val="24"/>
+        </w:rPr>
+        <w:t>.</w:t>
+      </w:r>
+    </w:p>
+    <w:p>
+      <w:pPr>
+        <w:pStyle w:val="ListParagraph"/>
+        <w:numPr>
+          <w:ilvl w:val="1"/>
+          <w:numId w:val="2"/>
+        </w:numPr>
+        <w:spacing w:after="0"/>
+        <w:jc w:val="both"/>
+        <w:rPr>
+          <w:rFonts w:ascii="Times New Roman" w:hAnsi="Times New Roman" w:cs="Times New Roman"/>
+          <w:sz w:val="24"/>
+          <w:szCs w:val="24"/>
+        </w:rPr>
+      </w:pPr>
+      <w:proofErr w:type="spellStart"/>
+      <w:r>
+        <w:rPr>
+          <w:rFonts w:ascii="Times New Roman" w:hAnsi="Times New Roman" w:cs="Times New Roman"/>
+          <w:sz w:val="24"/>
+          <w:szCs w:val="24"/>
+        </w:rPr>
+        <w:t>pvc</w:t>
+      </w:r>
+      <w:proofErr w:type="spellEnd"/>
+      <w:r>
+        <w:rPr>
+          <w:rFonts w:ascii="Times New Roman" w:hAnsi="Times New Roman" w:cs="Times New Roman"/>
+          <w:sz w:val="24"/>
+          <w:szCs w:val="24"/>
+        </w:rPr>
+        <w:t xml:space="preserve"> is kind of a request to use a </w:t>
+      </w:r>
+      <w:proofErr w:type="spellStart"/>
+      <w:r>
+        <w:rPr>
+          <w:rFonts w:ascii="Times New Roman" w:hAnsi="Times New Roman" w:cs="Times New Roman"/>
+          <w:sz w:val="24"/>
+          <w:szCs w:val="24"/>
+        </w:rPr>
+        <w:t>pv</w:t>
+      </w:r>
+      <w:proofErr w:type="spellEnd"/>
+      <w:r>
+        <w:rPr>
+          <w:rFonts w:ascii="Times New Roman" w:hAnsi="Times New Roman" w:cs="Times New Roman"/>
+          <w:sz w:val="24"/>
+          <w:szCs w:val="24"/>
+        </w:rPr>
+        <w:t>.</w:t>
+      </w:r>
+    </w:p>
+    <w:p>
+      <w:pPr>
+        <w:pStyle w:val="ListParagraph"/>
+        <w:numPr>
+          <w:ilvl w:val="1"/>
+          <w:numId w:val="2"/>
+        </w:numPr>
+        <w:spacing w:after="0"/>
+        <w:jc w:val="both"/>
+        <w:rPr>
+          <w:rFonts w:ascii="Times New Roman" w:hAnsi="Times New Roman" w:cs="Times New Roman"/>
+          <w:sz w:val="24"/>
+          <w:szCs w:val="24"/>
+        </w:rPr>
+      </w:pPr>
+      <w:proofErr w:type="spellStart"/>
+      <w:r>
+        <w:rPr>
+          <w:rFonts w:ascii="Times New Roman" w:hAnsi="Times New Roman" w:cs="Times New Roman"/>
+          <w:sz w:val="24"/>
+          <w:szCs w:val="24"/>
+        </w:rPr>
+        <w:t>pvc</w:t>
+      </w:r>
+      <w:proofErr w:type="spellEnd"/>
+      <w:r>
+        <w:rPr>
+          <w:rFonts w:ascii="Times New Roman" w:hAnsi="Times New Roman" w:cs="Times New Roman"/>
+          <w:sz w:val="24"/>
+          <w:szCs w:val="24"/>
+        </w:rPr>
+        <w:t xml:space="preserve"> will be created by developer.</w:t>
+      </w:r>
+    </w:p>
+    <w:p>
+      <w:pPr>
+        <w:pStyle w:val="ListParagraph"/>
+        <w:numPr>
+          <w:ilvl w:val="1"/>
+          <w:numId w:val="2"/>
+        </w:numPr>
+        <w:spacing w:after="0"/>
+        <w:jc w:val="both"/>
+        <w:rPr>
+          <w:rFonts w:ascii="Times New Roman" w:hAnsi="Times New Roman" w:cs="Times New Roman"/>
+          <w:sz w:val="24"/>
+          <w:szCs w:val="24"/>
+        </w:rPr>
+      </w:pPr>
+      <w:proofErr w:type="spellStart"/>
+      <w:r>
+        <w:rPr>
+          <w:rFonts w:ascii="Times New Roman" w:hAnsi="Times New Roman" w:cs="Times New Roman"/>
+          <w:sz w:val="24"/>
+          <w:szCs w:val="24"/>
+        </w:rPr>
+        <w:t>pvc</w:t>
+      </w:r>
+      <w:proofErr w:type="spellEnd"/>
+      <w:r>
+        <w:rPr>
+          <w:rFonts w:ascii="Times New Roman" w:hAnsi="Times New Roman" w:cs="Times New Roman"/>
+          <w:sz w:val="24"/>
+          <w:szCs w:val="24"/>
+        </w:rPr>
+        <w:t xml:space="preserve"> is namespace level object.</w:t>
+      </w:r>
+    </w:p>
+    <w:p>
+      <w:pPr>
+        <w:pStyle w:val="ListParagraph"/>
+        <w:numPr>
+          <w:ilvl w:val="0"/>
+          <w:numId w:val="2"/>
+        </w:numPr>
+        <w:spacing w:after="0"/>
+        <w:jc w:val="both"/>
+        <w:rPr>
+          <w:rFonts w:ascii="Times New Roman" w:hAnsi="Times New Roman" w:cs="Times New Roman"/>
+          <w:sz w:val="24"/>
+          <w:szCs w:val="24"/>
+        </w:rPr>
+      </w:pPr>
+      <w:r>
+        <w:rPr>
+          <w:rFonts w:ascii="Times New Roman" w:hAnsi="Times New Roman" w:cs="Times New Roman"/>
+          <w:sz w:val="24"/>
+          <w:szCs w:val="24"/>
+        </w:rPr>
+        <w:t xml:space="preserve">What are the different types of reclaim policies in </w:t>
+      </w:r>
+      <w:proofErr w:type="spellStart"/>
+      <w:r>
+        <w:rPr>
+          <w:rFonts w:ascii="Times New Roman" w:hAnsi="Times New Roman" w:cs="Times New Roman"/>
+          <w:sz w:val="24"/>
+          <w:szCs w:val="24"/>
+        </w:rPr>
+        <w:t>pv</w:t>
+      </w:r>
+      <w:proofErr w:type="spellEnd"/>
+      <w:r>
+        <w:rPr>
+          <w:rFonts w:ascii="Times New Roman" w:hAnsi="Times New Roman" w:cs="Times New Roman"/>
+          <w:sz w:val="24"/>
+          <w:szCs w:val="24"/>
+        </w:rPr>
+        <w:t>?</w:t>
+      </w:r>
+    </w:p>
+    <w:p>
+      <w:pPr>
+        <w:pStyle w:val="ListParagraph"/>
+        <w:numPr>
+          <w:ilvl w:val="0"/>
+          <w:numId w:val="2"/>
+        </w:numPr>
+        <w:spacing w:after="0"/>
+        <w:jc w:val="both"/>
+        <w:rPr>
+          <w:rFonts w:ascii="Times New Roman" w:hAnsi="Times New Roman" w:cs="Times New Roman"/>
+          <w:sz w:val="24"/>
+          <w:szCs w:val="24"/>
+        </w:rPr>
+      </w:pPr>
+      <w:r>
+        <w:rPr>
+          <w:rFonts w:ascii="Times New Roman" w:hAnsi="Times New Roman" w:cs="Times New Roman"/>
+          <w:sz w:val="24"/>
+          <w:szCs w:val="24"/>
+        </w:rPr>
+        <w:t xml:space="preserve">What are the different types of access modes in </w:t>
+      </w:r>
+      <w:proofErr w:type="spellStart"/>
+      <w:r>
+        <w:rPr>
+          <w:rFonts w:ascii="Times New Roman" w:hAnsi="Times New Roman" w:cs="Times New Roman"/>
+          <w:sz w:val="24"/>
+          <w:szCs w:val="24"/>
+        </w:rPr>
+        <w:t>pv</w:t>
+      </w:r>
+      <w:proofErr w:type="spellEnd"/>
+      <w:r>
+        <w:rPr>
+          <w:rFonts w:ascii="Times New Roman" w:hAnsi="Times New Roman" w:cs="Times New Roman"/>
+          <w:sz w:val="24"/>
+          <w:szCs w:val="24"/>
+        </w:rPr>
+        <w:t>?</w:t>
+      </w:r>
+    </w:p>
+    <w:p>
+      <w:pPr>
+        <w:pStyle w:val="ListParagraph"/>
+        <w:numPr>
+          <w:ilvl w:val="0"/>
+          <w:numId w:val="2"/>
+        </w:numPr>
+        <w:spacing w:after="0"/>
+        <w:jc w:val="both"/>
+        <w:rPr>
+          <w:rFonts w:ascii="Times New Roman" w:hAnsi="Times New Roman" w:cs="Times New Roman"/>
+          <w:sz w:val="24"/>
+          <w:szCs w:val="24"/>
+        </w:rPr>
+      </w:pPr>
+      <w:r>
+        <w:rPr>
+          <w:rFonts w:ascii="Times New Roman" w:hAnsi="Times New Roman" w:cs="Times New Roman"/>
+          <w:sz w:val="24"/>
+          <w:szCs w:val="24"/>
+        </w:rPr>
+        <w:t xml:space="preserve">What are the different phases of a </w:t>
+      </w:r>
+      <w:proofErr w:type="spellStart"/>
+      <w:r>
+        <w:rPr>
+          <w:rFonts w:ascii="Times New Roman" w:hAnsi="Times New Roman" w:cs="Times New Roman"/>
+          <w:sz w:val="24"/>
+          <w:szCs w:val="24"/>
+        </w:rPr>
+        <w:t>pv</w:t>
+      </w:r>
+      <w:proofErr w:type="spellEnd"/>
+      <w:r>
+        <w:rPr>
+          <w:rFonts w:ascii="Times New Roman" w:hAnsi="Times New Roman" w:cs="Times New Roman"/>
+          <w:sz w:val="24"/>
+          <w:szCs w:val="24"/>
+        </w:rPr>
+        <w:t>?</w:t>
       </w:r>
     </w:p>
     <w:p>
@@ -7488,87 +8768,123 @@
           <w:sz w:val="24"/>
           <w:szCs w:val="24"/>
         </w:rPr>
+        <w:t>imperative - kubectl create configmap &lt;</w:t>
+      </w:r>
+      <w:proofErr w:type="spellStart"/>
+      <w:r>
+        <w:rPr>
+          <w:rFonts w:ascii="Times New Roman" w:hAnsi="Times New Roman" w:cs="Times New Roman"/>
+          <w:sz w:val="24"/>
+          <w:szCs w:val="24"/>
+        </w:rPr>
+        <w:t>cm_name</w:t>
+      </w:r>
+      <w:proofErr w:type="spellEnd"/>
+      <w:r>
+        <w:rPr>
+          <w:rFonts w:ascii="Times New Roman" w:hAnsi="Times New Roman" w:cs="Times New Roman"/>
+          <w:sz w:val="24"/>
+          <w:szCs w:val="24"/>
+        </w:rPr>
+        <w:t>&gt; --from-env-file=&lt;</w:t>
+      </w:r>
+      <w:proofErr w:type="spellStart"/>
+      <w:r>
+        <w:rPr>
+          <w:rFonts w:ascii="Times New Roman" w:hAnsi="Times New Roman" w:cs="Times New Roman"/>
+          <w:sz w:val="24"/>
+          <w:szCs w:val="24"/>
+        </w:rPr>
+        <w:t>file_path</w:t>
+      </w:r>
+      <w:proofErr w:type="spellEnd"/>
+      <w:r>
+        <w:rPr>
+          <w:rFonts w:ascii="Times New Roman" w:hAnsi="Times New Roman" w:cs="Times New Roman"/>
+          <w:sz w:val="24"/>
+          <w:szCs w:val="24"/>
+        </w:rPr>
+        <w:t>&gt;</w:t>
+      </w:r>
+      <w:r>
+        <w:rPr>
+          <w:rFonts w:ascii="Times New Roman" w:hAnsi="Times New Roman" w:cs="Times New Roman"/>
+          <w:sz w:val="24"/>
+          <w:szCs w:val="24"/>
+        </w:rPr>
+        <w:t xml:space="preserve">     this is just one method</w:t>
+      </w:r>
+    </w:p>
+    <w:p>
+      <w:pPr>
+        <w:pStyle w:val="ListParagraph"/>
+        <w:numPr>
+          <w:ilvl w:val="1"/>
+          <w:numId w:val="2"/>
+        </w:numPr>
+        <w:spacing w:after="0"/>
+        <w:jc w:val="both"/>
+        <w:rPr>
+          <w:rFonts w:ascii="Times New Roman" w:hAnsi="Times New Roman" w:cs="Times New Roman"/>
+          <w:sz w:val="24"/>
+          <w:szCs w:val="24"/>
+        </w:rPr>
+      </w:pPr>
+      <w:r>
+        <w:rPr>
+          <w:rFonts w:ascii="Times New Roman" w:hAnsi="Times New Roman" w:cs="Times New Roman"/>
+          <w:sz w:val="24"/>
+          <w:szCs w:val="24"/>
+        </w:rPr>
+        <w:t xml:space="preserve">declarative </w:t>
+      </w:r>
+    </w:p>
+    <w:p>
+      <w:pPr>
+        <w:pStyle w:val="ListParagraph"/>
+        <w:numPr>
+          <w:ilvl w:val="0"/>
+          <w:numId w:val="2"/>
+        </w:numPr>
+        <w:spacing w:after="0"/>
+        <w:jc w:val="both"/>
+        <w:rPr>
+          <w:rFonts w:ascii="Times New Roman" w:hAnsi="Times New Roman" w:cs="Times New Roman"/>
+          <w:sz w:val="24"/>
+          <w:szCs w:val="24"/>
+        </w:rPr>
+      </w:pPr>
+      <w:r>
+        <w:rPr>
+          <w:rFonts w:ascii="Times New Roman" w:hAnsi="Times New Roman" w:cs="Times New Roman"/>
+          <w:sz w:val="24"/>
+          <w:szCs w:val="24"/>
+        </w:rPr>
+        <w:t>What are the different ways of utilizing configmaps?</w:t>
+      </w:r>
+    </w:p>
+    <w:p>
+      <w:pPr>
+        <w:pStyle w:val="ListParagraph"/>
+        <w:numPr>
+          <w:ilvl w:val="1"/>
+          <w:numId w:val="2"/>
+        </w:numPr>
+        <w:spacing w:after="0"/>
+        <w:jc w:val="both"/>
+        <w:rPr>
+          <w:rFonts w:ascii="Times New Roman" w:hAnsi="Times New Roman" w:cs="Times New Roman"/>
+          <w:sz w:val="24"/>
+          <w:szCs w:val="24"/>
+        </w:rPr>
+      </w:pPr>
+      <w:r>
+        <w:rPr>
+          <w:rFonts w:ascii="Times New Roman" w:hAnsi="Times New Roman" w:cs="Times New Roman"/>
+          <w:sz w:val="24"/>
+          <w:szCs w:val="24"/>
+        </w:rPr>
         <w:lastRenderedPageBreak/>
-        <w:t>imperative - kubectl create configmap &lt;cm_name&gt; --from-env-file=&lt;file_path&gt;</w:t>
-      </w:r>
-      <w:r>
-        <w:rPr>
-          <w:rFonts w:ascii="Times New Roman" w:hAnsi="Times New Roman" w:cs="Times New Roman"/>
-          <w:sz w:val="24"/>
-          <w:szCs w:val="24"/>
-        </w:rPr>
-        <w:t xml:space="preserve">     this is just one method</w:t>
-      </w:r>
-    </w:p>
-    <w:p>
-      <w:pPr>
-        <w:pStyle w:val="ListParagraph"/>
-        <w:numPr>
-          <w:ilvl w:val="1"/>
-          <w:numId w:val="2"/>
-        </w:numPr>
-        <w:spacing w:after="0"/>
-        <w:jc w:val="both"/>
-        <w:rPr>
-          <w:rFonts w:ascii="Times New Roman" w:hAnsi="Times New Roman" w:cs="Times New Roman"/>
-          <w:sz w:val="24"/>
-          <w:szCs w:val="24"/>
-        </w:rPr>
-      </w:pPr>
-      <w:r>
-        <w:rPr>
-          <w:rFonts w:ascii="Times New Roman" w:hAnsi="Times New Roman" w:cs="Times New Roman"/>
-          <w:sz w:val="24"/>
-          <w:szCs w:val="24"/>
-        </w:rPr>
-        <w:t xml:space="preserve">declarative </w:t>
-      </w:r>
-    </w:p>
-    <w:p>
-      <w:pPr>
-        <w:pStyle w:val="ListParagraph"/>
-        <w:numPr>
-          <w:ilvl w:val="0"/>
-          <w:numId w:val="2"/>
-        </w:numPr>
-        <w:spacing w:after="0"/>
-        <w:jc w:val="both"/>
-        <w:rPr>
-          <w:rFonts w:ascii="Times New Roman" w:hAnsi="Times New Roman" w:cs="Times New Roman"/>
-          <w:sz w:val="24"/>
-          <w:szCs w:val="24"/>
-        </w:rPr>
-      </w:pPr>
-      <w:r>
-        <w:rPr>
-          <w:rFonts w:ascii="Times New Roman" w:hAnsi="Times New Roman" w:cs="Times New Roman"/>
-          <w:sz w:val="24"/>
-          <w:szCs w:val="24"/>
-        </w:rPr>
-        <w:t>What are the different ways of utilizing configmaps?</w:t>
-      </w:r>
-    </w:p>
-    <w:p>
-      <w:pPr>
-        <w:pStyle w:val="ListParagraph"/>
-        <w:numPr>
-          <w:ilvl w:val="1"/>
-          <w:numId w:val="2"/>
-        </w:numPr>
-        <w:spacing w:after="0"/>
-        <w:jc w:val="both"/>
-        <w:rPr>
-          <w:rFonts w:ascii="Times New Roman" w:hAnsi="Times New Roman" w:cs="Times New Roman"/>
-          <w:sz w:val="24"/>
-          <w:szCs w:val="24"/>
-        </w:rPr>
-      </w:pPr>
-      <w:r>
-        <w:rPr>
-          <w:rFonts w:ascii="Times New Roman" w:hAnsi="Times New Roman" w:cs="Times New Roman"/>
-          <w:sz w:val="24"/>
-          <w:szCs w:val="24"/>
-        </w:rPr>
         <w:t>environment variables</w:t>
       </w:r>
       <w:r>
@@ -7737,15 +9053,327 @@
           <w:sz w:val="24"/>
           <w:szCs w:val="24"/>
         </w:rPr>
-        <w:t xml:space="preserve">What are the different ways to create a </w:t>
-      </w:r>
-      <w:r>
-        <w:rPr>
-          <w:rFonts w:ascii="Times New Roman" w:hAnsi="Times New Roman" w:cs="Times New Roman"/>
-          <w:sz w:val="24"/>
-          <w:szCs w:val="24"/>
-        </w:rPr>
-        <w:t>secret</w:t>
+        <w:t>What are the different ways to create a secret?</w:t>
+      </w:r>
+    </w:p>
+    <w:p>
+      <w:pPr>
+        <w:pStyle w:val="ListParagraph"/>
+        <w:numPr>
+          <w:ilvl w:val="1"/>
+          <w:numId w:val="2"/>
+        </w:numPr>
+        <w:spacing w:after="0"/>
+        <w:jc w:val="both"/>
+        <w:rPr>
+          <w:rFonts w:ascii="Times New Roman" w:hAnsi="Times New Roman" w:cs="Times New Roman"/>
+          <w:sz w:val="24"/>
+          <w:szCs w:val="24"/>
+        </w:rPr>
+      </w:pPr>
+      <w:r>
+        <w:rPr>
+          <w:rFonts w:ascii="Times New Roman" w:hAnsi="Times New Roman" w:cs="Times New Roman"/>
+          <w:sz w:val="24"/>
+          <w:szCs w:val="24"/>
+        </w:rPr>
+        <w:t>imperative</w:t>
+      </w:r>
+    </w:p>
+    <w:p>
+      <w:pPr>
+        <w:pStyle w:val="ListParagraph"/>
+        <w:numPr>
+          <w:ilvl w:val="1"/>
+          <w:numId w:val="2"/>
+        </w:numPr>
+        <w:spacing w:after="0"/>
+        <w:jc w:val="both"/>
+        <w:rPr>
+          <w:rFonts w:ascii="Times New Roman" w:hAnsi="Times New Roman" w:cs="Times New Roman"/>
+          <w:sz w:val="24"/>
+          <w:szCs w:val="24"/>
+        </w:rPr>
+      </w:pPr>
+      <w:r>
+        <w:rPr>
+          <w:rFonts w:ascii="Times New Roman" w:hAnsi="Times New Roman" w:cs="Times New Roman"/>
+          <w:sz w:val="24"/>
+          <w:szCs w:val="24"/>
+        </w:rPr>
+        <w:t>declarative</w:t>
+      </w:r>
+    </w:p>
+    <w:p>
+      <w:pPr>
+        <w:pStyle w:val="ListParagraph"/>
+        <w:numPr>
+          <w:ilvl w:val="0"/>
+          <w:numId w:val="2"/>
+        </w:numPr>
+        <w:spacing w:after="0"/>
+        <w:jc w:val="both"/>
+        <w:rPr>
+          <w:rFonts w:ascii="Times New Roman" w:hAnsi="Times New Roman" w:cs="Times New Roman"/>
+          <w:sz w:val="24"/>
+          <w:szCs w:val="24"/>
+        </w:rPr>
+      </w:pPr>
+      <w:r>
+        <w:rPr>
+          <w:rFonts w:ascii="Times New Roman" w:hAnsi="Times New Roman" w:cs="Times New Roman"/>
+          <w:sz w:val="24"/>
+          <w:szCs w:val="24"/>
+        </w:rPr>
+        <w:t>What are the different ways of using secrets?</w:t>
+      </w:r>
+    </w:p>
+    <w:p>
+      <w:pPr>
+        <w:pStyle w:val="ListParagraph"/>
+        <w:numPr>
+          <w:ilvl w:val="1"/>
+          <w:numId w:val="2"/>
+        </w:numPr>
+        <w:spacing w:after="0"/>
+        <w:jc w:val="both"/>
+        <w:rPr>
+          <w:rFonts w:ascii="Times New Roman" w:hAnsi="Times New Roman" w:cs="Times New Roman"/>
+          <w:sz w:val="24"/>
+          <w:szCs w:val="24"/>
+        </w:rPr>
+      </w:pPr>
+      <w:r>
+        <w:rPr>
+          <w:rFonts w:ascii="Times New Roman" w:hAnsi="Times New Roman" w:cs="Times New Roman"/>
+          <w:sz w:val="24"/>
+          <w:szCs w:val="24"/>
+        </w:rPr>
+        <w:t>volumes</w:t>
+      </w:r>
+    </w:p>
+    <w:p>
+      <w:pPr>
+        <w:pStyle w:val="ListParagraph"/>
+        <w:numPr>
+          <w:ilvl w:val="1"/>
+          <w:numId w:val="2"/>
+        </w:numPr>
+        <w:spacing w:after="0"/>
+        <w:jc w:val="both"/>
+        <w:rPr>
+          <w:rFonts w:ascii="Times New Roman" w:hAnsi="Times New Roman" w:cs="Times New Roman"/>
+          <w:sz w:val="24"/>
+          <w:szCs w:val="24"/>
+        </w:rPr>
+      </w:pPr>
+      <w:r>
+        <w:rPr>
+          <w:rFonts w:ascii="Times New Roman" w:hAnsi="Times New Roman" w:cs="Times New Roman"/>
+          <w:sz w:val="24"/>
+          <w:szCs w:val="24"/>
+        </w:rPr>
+        <w:t>environment variables</w:t>
+      </w:r>
+    </w:p>
+    <w:p>
+      <w:pPr>
+        <w:pStyle w:val="ListParagraph"/>
+        <w:numPr>
+          <w:ilvl w:val="1"/>
+          <w:numId w:val="2"/>
+        </w:numPr>
+        <w:spacing w:after="0"/>
+        <w:jc w:val="both"/>
+        <w:rPr>
+          <w:rFonts w:ascii="Times New Roman" w:hAnsi="Times New Roman" w:cs="Times New Roman"/>
+          <w:sz w:val="24"/>
+          <w:szCs w:val="24"/>
+        </w:rPr>
+      </w:pPr>
+      <w:r>
+        <w:rPr>
+          <w:rFonts w:ascii="Times New Roman" w:hAnsi="Times New Roman" w:cs="Times New Roman"/>
+          <w:sz w:val="24"/>
+          <w:szCs w:val="24"/>
+        </w:rPr>
+        <w:t>imagepullsecrets</w:t>
+      </w:r>
+    </w:p>
+    <w:p>
+      <w:pPr>
+        <w:pStyle w:val="ListParagraph"/>
+        <w:numPr>
+          <w:ilvl w:val="0"/>
+          <w:numId w:val="2"/>
+        </w:numPr>
+        <w:spacing w:after="0"/>
+        <w:jc w:val="both"/>
+        <w:rPr>
+          <w:rFonts w:ascii="Times New Roman" w:hAnsi="Times New Roman" w:cs="Times New Roman"/>
+          <w:sz w:val="24"/>
+          <w:szCs w:val="24"/>
+        </w:rPr>
+      </w:pPr>
+      <w:r>
+        <w:rPr>
+          <w:rFonts w:ascii="Times New Roman" w:hAnsi="Times New Roman" w:cs="Times New Roman"/>
+          <w:sz w:val="24"/>
+          <w:szCs w:val="24"/>
+        </w:rPr>
+        <w:t>What are the different types of secrets?</w:t>
+      </w:r>
+    </w:p>
+    <w:p>
+      <w:pPr>
+        <w:pStyle w:val="ListParagraph"/>
+        <w:numPr>
+          <w:ilvl w:val="1"/>
+          <w:numId w:val="2"/>
+        </w:numPr>
+        <w:spacing w:after="0"/>
+        <w:jc w:val="both"/>
+        <w:rPr>
+          <w:rFonts w:ascii="Times New Roman" w:hAnsi="Times New Roman" w:cs="Times New Roman"/>
+          <w:sz w:val="24"/>
+          <w:szCs w:val="24"/>
+        </w:rPr>
+      </w:pPr>
+      <w:r>
+        <w:rPr>
+          <w:rFonts w:ascii="Times New Roman" w:hAnsi="Times New Roman" w:cs="Times New Roman"/>
+          <w:sz w:val="24"/>
+          <w:szCs w:val="24"/>
+        </w:rPr>
+        <w:t>generic</w:t>
+      </w:r>
+    </w:p>
+    <w:p>
+      <w:pPr>
+        <w:pStyle w:val="ListParagraph"/>
+        <w:numPr>
+          <w:ilvl w:val="1"/>
+          <w:numId w:val="2"/>
+        </w:numPr>
+        <w:spacing w:after="0"/>
+        <w:jc w:val="both"/>
+        <w:rPr>
+          <w:rFonts w:ascii="Times New Roman" w:hAnsi="Times New Roman" w:cs="Times New Roman"/>
+          <w:sz w:val="24"/>
+          <w:szCs w:val="24"/>
+        </w:rPr>
+      </w:pPr>
+      <w:r>
+        <w:rPr>
+          <w:rFonts w:ascii="Times New Roman" w:hAnsi="Times New Roman" w:cs="Times New Roman"/>
+          <w:sz w:val="24"/>
+          <w:szCs w:val="24"/>
+        </w:rPr>
+        <w:t>dockerimage</w:t>
+      </w:r>
+    </w:p>
+    <w:p>
+      <w:pPr>
+        <w:pStyle w:val="ListParagraph"/>
+        <w:numPr>
+          <w:ilvl w:val="1"/>
+          <w:numId w:val="2"/>
+        </w:numPr>
+        <w:spacing w:after="0"/>
+        <w:jc w:val="both"/>
+        <w:rPr>
+          <w:rFonts w:ascii="Times New Roman" w:hAnsi="Times New Roman" w:cs="Times New Roman"/>
+          <w:sz w:val="24"/>
+          <w:szCs w:val="24"/>
+        </w:rPr>
+      </w:pPr>
+      <w:r>
+        <w:rPr>
+          <w:rFonts w:ascii="Times New Roman" w:hAnsi="Times New Roman" w:cs="Times New Roman"/>
+          <w:sz w:val="24"/>
+          <w:szCs w:val="24"/>
+        </w:rPr>
+        <w:t>certs etc.</w:t>
+      </w:r>
+    </w:p>
+    <w:p>
+      <w:pPr>
+        <w:pStyle w:val="ListParagraph"/>
+        <w:numPr>
+          <w:ilvl w:val="0"/>
+          <w:numId w:val="2"/>
+        </w:numPr>
+        <w:spacing w:after="0"/>
+        <w:jc w:val="both"/>
+        <w:rPr>
+          <w:rFonts w:ascii="Times New Roman" w:hAnsi="Times New Roman" w:cs="Times New Roman"/>
+          <w:sz w:val="24"/>
+          <w:szCs w:val="24"/>
+        </w:rPr>
+      </w:pPr>
+      <w:r>
+        <w:rPr>
+          <w:rFonts w:ascii="Times New Roman" w:hAnsi="Times New Roman" w:cs="Times New Roman"/>
+          <w:sz w:val="24"/>
+          <w:szCs w:val="24"/>
+        </w:rPr>
+        <w:t>---</w:t>
+      </w:r>
+    </w:p>
+    <w:p>
+      <w:pPr>
+        <w:pStyle w:val="ListParagraph"/>
+        <w:numPr>
+          <w:ilvl w:val="0"/>
+          <w:numId w:val="2"/>
+        </w:numPr>
+        <w:spacing w:after="0"/>
+        <w:jc w:val="both"/>
+        <w:rPr>
+          <w:rFonts w:ascii="Times New Roman" w:hAnsi="Times New Roman" w:cs="Times New Roman"/>
+          <w:sz w:val="24"/>
+          <w:szCs w:val="24"/>
+        </w:rPr>
+      </w:pPr>
+      <w:r>
+        <w:rPr>
+          <w:rFonts w:ascii="Times New Roman" w:hAnsi="Times New Roman" w:cs="Times New Roman"/>
+          <w:sz w:val="24"/>
+          <w:szCs w:val="24"/>
+        </w:rPr>
+        <w:t>How scheduler schedules pods in k8s cluster?</w:t>
+      </w:r>
+    </w:p>
+    <w:p>
+      <w:pPr>
+        <w:pStyle w:val="ListParagraph"/>
+        <w:numPr>
+          <w:ilvl w:val="0"/>
+          <w:numId w:val="2"/>
+        </w:numPr>
+        <w:spacing w:after="0"/>
+        <w:jc w:val="both"/>
+        <w:rPr>
+          <w:rFonts w:ascii="Times New Roman" w:hAnsi="Times New Roman" w:cs="Times New Roman"/>
+          <w:sz w:val="24"/>
+          <w:szCs w:val="24"/>
+        </w:rPr>
+      </w:pPr>
+      <w:r>
+        <w:rPr>
+          <w:rFonts w:ascii="Times New Roman" w:hAnsi="Times New Roman" w:cs="Times New Roman"/>
+          <w:sz w:val="24"/>
+          <w:szCs w:val="24"/>
+        </w:rPr>
+        <w:t xml:space="preserve">How will you tell the scheduler </w:t>
+      </w:r>
+      <w:r>
+        <w:rPr>
+          <w:rFonts w:ascii="Times New Roman" w:hAnsi="Times New Roman" w:cs="Times New Roman"/>
+          <w:sz w:val="24"/>
+          <w:szCs w:val="24"/>
+        </w:rPr>
+        <w:t>where you want your pods to be scheduled</w:t>
       </w:r>
       <w:r>
         <w:rPr>
@@ -7777,224 +9405,444 @@
           <w:sz w:val="24"/>
           <w:szCs w:val="24"/>
         </w:rPr>
-        <w:t>imperative</w:t>
-      </w:r>
-    </w:p>
-    <w:p>
-      <w:pPr>
-        <w:pStyle w:val="ListParagraph"/>
-        <w:numPr>
-          <w:ilvl w:val="1"/>
-          <w:numId w:val="2"/>
-        </w:numPr>
-        <w:spacing w:after="0"/>
-        <w:jc w:val="both"/>
-        <w:rPr>
-          <w:rFonts w:ascii="Times New Roman" w:hAnsi="Times New Roman" w:cs="Times New Roman"/>
-          <w:sz w:val="24"/>
-          <w:szCs w:val="24"/>
-        </w:rPr>
-      </w:pPr>
-      <w:r>
-        <w:rPr>
-          <w:rFonts w:ascii="Times New Roman" w:hAnsi="Times New Roman" w:cs="Times New Roman"/>
-          <w:sz w:val="24"/>
-          <w:szCs w:val="24"/>
-        </w:rPr>
-        <w:t>declarative</w:t>
-      </w:r>
-    </w:p>
-    <w:p>
-      <w:pPr>
-        <w:pStyle w:val="ListParagraph"/>
-        <w:numPr>
-          <w:ilvl w:val="0"/>
-          <w:numId w:val="2"/>
-        </w:numPr>
-        <w:spacing w:after="0"/>
-        <w:jc w:val="both"/>
-        <w:rPr>
-          <w:rFonts w:ascii="Times New Roman" w:hAnsi="Times New Roman" w:cs="Times New Roman"/>
-          <w:sz w:val="24"/>
-          <w:szCs w:val="24"/>
-        </w:rPr>
-      </w:pPr>
-      <w:r>
-        <w:rPr>
-          <w:rFonts w:ascii="Times New Roman" w:hAnsi="Times New Roman" w:cs="Times New Roman"/>
-          <w:sz w:val="24"/>
-          <w:szCs w:val="24"/>
-        </w:rPr>
-        <w:t>What are the different ways of using secrets?</w:t>
-      </w:r>
-    </w:p>
-    <w:p>
-      <w:pPr>
-        <w:pStyle w:val="ListParagraph"/>
-        <w:numPr>
-          <w:ilvl w:val="1"/>
-          <w:numId w:val="2"/>
-        </w:numPr>
-        <w:spacing w:after="0"/>
-        <w:jc w:val="both"/>
-        <w:rPr>
-          <w:rFonts w:ascii="Times New Roman" w:hAnsi="Times New Roman" w:cs="Times New Roman"/>
-          <w:sz w:val="24"/>
-          <w:szCs w:val="24"/>
-        </w:rPr>
-      </w:pPr>
-      <w:r>
-        <w:rPr>
-          <w:rFonts w:ascii="Times New Roman" w:hAnsi="Times New Roman" w:cs="Times New Roman"/>
-          <w:sz w:val="24"/>
-          <w:szCs w:val="24"/>
-        </w:rPr>
-        <w:t>volumes</w:t>
-      </w:r>
-    </w:p>
-    <w:p>
-      <w:pPr>
-        <w:pStyle w:val="ListParagraph"/>
-        <w:numPr>
-          <w:ilvl w:val="1"/>
-          <w:numId w:val="2"/>
-        </w:numPr>
-        <w:spacing w:after="0"/>
-        <w:jc w:val="both"/>
-        <w:rPr>
-          <w:rFonts w:ascii="Times New Roman" w:hAnsi="Times New Roman" w:cs="Times New Roman"/>
-          <w:sz w:val="24"/>
-          <w:szCs w:val="24"/>
-        </w:rPr>
-      </w:pPr>
-      <w:r>
-        <w:rPr>
-          <w:rFonts w:ascii="Times New Roman" w:hAnsi="Times New Roman" w:cs="Times New Roman"/>
-          <w:sz w:val="24"/>
-          <w:szCs w:val="24"/>
-        </w:rPr>
-        <w:t>environment variables</w:t>
-      </w:r>
-    </w:p>
-    <w:p>
-      <w:pPr>
-        <w:pStyle w:val="ListParagraph"/>
-        <w:numPr>
-          <w:ilvl w:val="1"/>
-          <w:numId w:val="2"/>
-        </w:numPr>
-        <w:spacing w:after="0"/>
-        <w:jc w:val="both"/>
-        <w:rPr>
-          <w:rFonts w:ascii="Times New Roman" w:hAnsi="Times New Roman" w:cs="Times New Roman"/>
-          <w:sz w:val="24"/>
-          <w:szCs w:val="24"/>
-        </w:rPr>
-      </w:pPr>
-      <w:r>
-        <w:rPr>
-          <w:rFonts w:ascii="Times New Roman" w:hAnsi="Times New Roman" w:cs="Times New Roman"/>
-          <w:sz w:val="24"/>
-          <w:szCs w:val="24"/>
-        </w:rPr>
-        <w:t>imagepullsecrets</w:t>
-      </w:r>
-    </w:p>
-    <w:p>
-      <w:pPr>
-        <w:pStyle w:val="ListParagraph"/>
-        <w:numPr>
-          <w:ilvl w:val="0"/>
-          <w:numId w:val="2"/>
-        </w:numPr>
-        <w:spacing w:after="0"/>
-        <w:jc w:val="both"/>
-        <w:rPr>
-          <w:rFonts w:ascii="Times New Roman" w:hAnsi="Times New Roman" w:cs="Times New Roman"/>
-          <w:sz w:val="24"/>
-          <w:szCs w:val="24"/>
-        </w:rPr>
-      </w:pPr>
-      <w:r>
-        <w:rPr>
-          <w:rFonts w:ascii="Times New Roman" w:hAnsi="Times New Roman" w:cs="Times New Roman"/>
-          <w:sz w:val="24"/>
-          <w:szCs w:val="24"/>
-        </w:rPr>
-        <w:t>What are the different types of secrets?</w:t>
-      </w:r>
-    </w:p>
-    <w:p>
-      <w:pPr>
-        <w:pStyle w:val="ListParagraph"/>
-        <w:numPr>
-          <w:ilvl w:val="1"/>
-          <w:numId w:val="2"/>
-        </w:numPr>
-        <w:spacing w:after="0"/>
-        <w:jc w:val="both"/>
-        <w:rPr>
-          <w:rFonts w:ascii="Times New Roman" w:hAnsi="Times New Roman" w:cs="Times New Roman"/>
-          <w:sz w:val="24"/>
-          <w:szCs w:val="24"/>
-        </w:rPr>
-      </w:pPr>
-      <w:r>
-        <w:rPr>
-          <w:rFonts w:ascii="Times New Roman" w:hAnsi="Times New Roman" w:cs="Times New Roman"/>
-          <w:sz w:val="24"/>
-          <w:szCs w:val="24"/>
-        </w:rPr>
-        <w:t>generic</w:t>
-      </w:r>
-    </w:p>
-    <w:p>
-      <w:pPr>
-        <w:pStyle w:val="ListParagraph"/>
-        <w:numPr>
-          <w:ilvl w:val="1"/>
-          <w:numId w:val="2"/>
-        </w:numPr>
-        <w:spacing w:after="0"/>
-        <w:jc w:val="both"/>
-        <w:rPr>
-          <w:rFonts w:ascii="Times New Roman" w:hAnsi="Times New Roman" w:cs="Times New Roman"/>
-          <w:sz w:val="24"/>
-          <w:szCs w:val="24"/>
-        </w:rPr>
-      </w:pPr>
-      <w:r>
-        <w:rPr>
-          <w:rFonts w:ascii="Times New Roman" w:hAnsi="Times New Roman" w:cs="Times New Roman"/>
-          <w:sz w:val="24"/>
-          <w:szCs w:val="24"/>
-        </w:rPr>
-        <w:t>dockerimage</w:t>
-      </w:r>
-    </w:p>
-    <w:p>
-      <w:pPr>
-        <w:pStyle w:val="ListParagraph"/>
-        <w:numPr>
-          <w:ilvl w:val="1"/>
-          <w:numId w:val="2"/>
-        </w:numPr>
-        <w:spacing w:after="0"/>
-        <w:jc w:val="both"/>
-        <w:rPr>
-          <w:rFonts w:ascii="Times New Roman" w:hAnsi="Times New Roman" w:cs="Times New Roman"/>
-          <w:sz w:val="24"/>
-          <w:szCs w:val="24"/>
-        </w:rPr>
-      </w:pPr>
-      <w:r>
-        <w:rPr>
-          <w:rFonts w:ascii="Times New Roman" w:hAnsi="Times New Roman" w:cs="Times New Roman"/>
-          <w:sz w:val="24"/>
-          <w:szCs w:val="24"/>
-        </w:rPr>
-        <w:t>certs etc.</w:t>
-      </w:r>
+        <w:t>nodeName</w:t>
+      </w:r>
+    </w:p>
+    <w:p>
+      <w:pPr>
+        <w:pStyle w:val="ListParagraph"/>
+        <w:numPr>
+          <w:ilvl w:val="1"/>
+          <w:numId w:val="2"/>
+        </w:numPr>
+        <w:spacing w:after="0"/>
+        <w:jc w:val="both"/>
+        <w:rPr>
+          <w:rFonts w:ascii="Times New Roman" w:hAnsi="Times New Roman" w:cs="Times New Roman"/>
+          <w:sz w:val="24"/>
+          <w:szCs w:val="24"/>
+        </w:rPr>
+      </w:pPr>
+      <w:r>
+        <w:rPr>
+          <w:rFonts w:ascii="Times New Roman" w:hAnsi="Times New Roman" w:cs="Times New Roman"/>
+          <w:sz w:val="24"/>
+          <w:szCs w:val="24"/>
+        </w:rPr>
+        <w:t>nodeSelect</w:t>
+      </w:r>
+      <w:r>
+        <w:rPr>
+          <w:rFonts w:ascii="Times New Roman" w:hAnsi="Times New Roman" w:cs="Times New Roman"/>
+          <w:sz w:val="24"/>
+          <w:szCs w:val="24"/>
+        </w:rPr>
+        <w:t>or</w:t>
+      </w:r>
+      <w:r>
+        <w:rPr>
+          <w:rFonts w:ascii="Times New Roman" w:hAnsi="Times New Roman" w:cs="Times New Roman"/>
+          <w:sz w:val="24"/>
+          <w:szCs w:val="24"/>
+        </w:rPr>
+        <w:t xml:space="preserve"> where you</w:t>
+      </w:r>
+      <w:r>
+        <w:rPr>
+          <w:rFonts w:ascii="Times New Roman" w:hAnsi="Times New Roman" w:cs="Times New Roman"/>
+          <w:sz w:val="24"/>
+          <w:szCs w:val="24"/>
+        </w:rPr>
+        <w:t xml:space="preserve"> can</w:t>
+      </w:r>
+      <w:r>
+        <w:rPr>
+          <w:rFonts w:ascii="Times New Roman" w:hAnsi="Times New Roman" w:cs="Times New Roman"/>
+          <w:sz w:val="24"/>
+          <w:szCs w:val="24"/>
+        </w:rPr>
+        <w:t xml:space="preserve"> provide only one key-value label selector</w:t>
+      </w:r>
+    </w:p>
+    <w:p>
+      <w:pPr>
+        <w:pStyle w:val="ListParagraph"/>
+        <w:numPr>
+          <w:ilvl w:val="1"/>
+          <w:numId w:val="2"/>
+        </w:numPr>
+        <w:spacing w:after="0"/>
+        <w:jc w:val="both"/>
+        <w:rPr>
+          <w:rFonts w:ascii="Times New Roman" w:hAnsi="Times New Roman" w:cs="Times New Roman"/>
+          <w:sz w:val="24"/>
+          <w:szCs w:val="24"/>
+        </w:rPr>
+      </w:pPr>
+      <w:r>
+        <w:rPr>
+          <w:rFonts w:ascii="Times New Roman" w:hAnsi="Times New Roman" w:cs="Times New Roman"/>
+          <w:sz w:val="24"/>
+          <w:szCs w:val="24"/>
+        </w:rPr>
+        <w:t>nodeAffinity</w:t>
+      </w:r>
+    </w:p>
+    <w:p>
+      <w:pPr>
+        <w:pStyle w:val="ListParagraph"/>
+        <w:numPr>
+          <w:ilvl w:val="2"/>
+          <w:numId w:val="2"/>
+        </w:numPr>
+        <w:spacing w:after="0"/>
+        <w:jc w:val="both"/>
+        <w:rPr>
+          <w:rFonts w:ascii="Times New Roman" w:hAnsi="Times New Roman" w:cs="Times New Roman"/>
+          <w:sz w:val="24"/>
+          <w:szCs w:val="24"/>
+        </w:rPr>
+      </w:pPr>
+      <w:r>
+        <w:rPr>
+          <w:rFonts w:ascii="Times New Roman" w:hAnsi="Times New Roman" w:cs="Times New Roman"/>
+          <w:sz w:val="24"/>
+          <w:szCs w:val="24"/>
+        </w:rPr>
+        <w:t>requiredDuringSchedulingIgnore</w:t>
+      </w:r>
+      <w:r>
+        <w:rPr>
+          <w:rFonts w:ascii="Times New Roman" w:hAnsi="Times New Roman" w:cs="Times New Roman"/>
+          <w:sz w:val="24"/>
+          <w:szCs w:val="24"/>
+        </w:rPr>
+        <w:t>d</w:t>
+      </w:r>
+      <w:r>
+        <w:rPr>
+          <w:rFonts w:ascii="Times New Roman" w:hAnsi="Times New Roman" w:cs="Times New Roman"/>
+          <w:sz w:val="24"/>
+          <w:szCs w:val="24"/>
+        </w:rPr>
+        <w:t>DuringExecution</w:t>
+      </w:r>
+    </w:p>
+    <w:p>
+      <w:pPr>
+        <w:pStyle w:val="ListParagraph"/>
+        <w:numPr>
+          <w:ilvl w:val="2"/>
+          <w:numId w:val="2"/>
+        </w:numPr>
+        <w:spacing w:after="0"/>
+        <w:jc w:val="both"/>
+        <w:rPr>
+          <w:rFonts w:ascii="Times New Roman" w:hAnsi="Times New Roman" w:cs="Times New Roman"/>
+          <w:sz w:val="24"/>
+          <w:szCs w:val="24"/>
+        </w:rPr>
+      </w:pPr>
+      <w:r>
+        <w:rPr>
+          <w:rFonts w:ascii="Times New Roman" w:hAnsi="Times New Roman" w:cs="Times New Roman"/>
+          <w:sz w:val="24"/>
+          <w:szCs w:val="24"/>
+        </w:rPr>
+        <w:t>preferred</w:t>
+      </w:r>
+      <w:r>
+        <w:rPr>
+          <w:rFonts w:ascii="Times New Roman" w:hAnsi="Times New Roman" w:cs="Times New Roman"/>
+          <w:sz w:val="24"/>
+          <w:szCs w:val="24"/>
+        </w:rPr>
+        <w:t>DuringSchedulingIgnoredDuringExecution</w:t>
+      </w:r>
+    </w:p>
+    <w:p>
+      <w:pPr>
+        <w:pStyle w:val="ListParagraph"/>
+        <w:numPr>
+          <w:ilvl w:val="1"/>
+          <w:numId w:val="2"/>
+        </w:numPr>
+        <w:spacing w:after="0"/>
+        <w:jc w:val="both"/>
+        <w:rPr>
+          <w:rFonts w:ascii="Times New Roman" w:hAnsi="Times New Roman" w:cs="Times New Roman"/>
+          <w:sz w:val="24"/>
+          <w:szCs w:val="24"/>
+        </w:rPr>
+      </w:pPr>
+      <w:r>
+        <w:rPr>
+          <w:rFonts w:ascii="Times New Roman" w:hAnsi="Times New Roman" w:cs="Times New Roman"/>
+          <w:sz w:val="24"/>
+          <w:szCs w:val="24"/>
+        </w:rPr>
+        <w:t>nodeAffinity with NotIn operator (</w:t>
+      </w:r>
+      <w:proofErr w:type="spellStart"/>
+      <w:r>
+        <w:rPr>
+          <w:rFonts w:ascii="Times New Roman" w:hAnsi="Times New Roman" w:cs="Times New Roman"/>
+          <w:sz w:val="24"/>
+          <w:szCs w:val="24"/>
+        </w:rPr>
+        <w:t>kinda</w:t>
+      </w:r>
+      <w:proofErr w:type="spellEnd"/>
+      <w:r>
+        <w:rPr>
+          <w:rFonts w:ascii="Times New Roman" w:hAnsi="Times New Roman" w:cs="Times New Roman"/>
+          <w:sz w:val="24"/>
+          <w:szCs w:val="24"/>
+        </w:rPr>
+        <w:t xml:space="preserve"> </w:t>
+      </w:r>
+      <w:proofErr w:type="spellStart"/>
+      <w:r>
+        <w:rPr>
+          <w:rFonts w:ascii="Times New Roman" w:hAnsi="Times New Roman" w:cs="Times New Roman"/>
+          <w:sz w:val="24"/>
+          <w:szCs w:val="24"/>
+        </w:rPr>
+        <w:t>nodeAntiAffinity</w:t>
+      </w:r>
+      <w:proofErr w:type="spellEnd"/>
+      <w:r>
+        <w:rPr>
+          <w:rFonts w:ascii="Times New Roman" w:hAnsi="Times New Roman" w:cs="Times New Roman"/>
+          <w:sz w:val="24"/>
+          <w:szCs w:val="24"/>
+        </w:rPr>
+        <w:t>)</w:t>
+      </w:r>
+    </w:p>
+    <w:p>
+      <w:pPr>
+        <w:pStyle w:val="ListParagraph"/>
+        <w:numPr>
+          <w:ilvl w:val="1"/>
+          <w:numId w:val="2"/>
+        </w:numPr>
+        <w:spacing w:after="0"/>
+        <w:jc w:val="both"/>
+        <w:rPr>
+          <w:rFonts w:ascii="Times New Roman" w:hAnsi="Times New Roman" w:cs="Times New Roman"/>
+          <w:sz w:val="24"/>
+          <w:szCs w:val="24"/>
+        </w:rPr>
+      </w:pPr>
+      <w:proofErr w:type="spellStart"/>
+      <w:r>
+        <w:rPr>
+          <w:rFonts w:ascii="Times New Roman" w:hAnsi="Times New Roman" w:cs="Times New Roman"/>
+          <w:sz w:val="24"/>
+          <w:szCs w:val="24"/>
+        </w:rPr>
+        <w:t>podAffinity</w:t>
+      </w:r>
+      <w:proofErr w:type="spellEnd"/>
+    </w:p>
+    <w:p>
+      <w:pPr>
+        <w:pStyle w:val="ListParagraph"/>
+        <w:numPr>
+          <w:ilvl w:val="2"/>
+          <w:numId w:val="2"/>
+        </w:numPr>
+        <w:spacing w:after="0"/>
+        <w:jc w:val="both"/>
+        <w:rPr>
+          <w:rFonts w:ascii="Times New Roman" w:hAnsi="Times New Roman" w:cs="Times New Roman"/>
+          <w:sz w:val="24"/>
+          <w:szCs w:val="24"/>
+        </w:rPr>
+      </w:pPr>
+      <w:r>
+        <w:rPr>
+          <w:rFonts w:ascii="Times New Roman" w:hAnsi="Times New Roman" w:cs="Times New Roman"/>
+          <w:sz w:val="24"/>
+          <w:szCs w:val="24"/>
+        </w:rPr>
+        <w:t>requiredDuringSchedulingIgnoredDuringExecution</w:t>
+      </w:r>
+    </w:p>
+    <w:p>
+      <w:pPr>
+        <w:pStyle w:val="ListParagraph"/>
+        <w:numPr>
+          <w:ilvl w:val="2"/>
+          <w:numId w:val="2"/>
+        </w:numPr>
+        <w:spacing w:after="0"/>
+        <w:jc w:val="both"/>
+        <w:rPr>
+          <w:rFonts w:ascii="Times New Roman" w:hAnsi="Times New Roman" w:cs="Times New Roman"/>
+          <w:sz w:val="24"/>
+          <w:szCs w:val="24"/>
+        </w:rPr>
+      </w:pPr>
+      <w:r>
+        <w:rPr>
+          <w:rFonts w:ascii="Times New Roman" w:hAnsi="Times New Roman" w:cs="Times New Roman"/>
+          <w:sz w:val="24"/>
+          <w:szCs w:val="24"/>
+        </w:rPr>
+        <w:t>preferredDuringSchedulingIgnoredDuringExecution</w:t>
+      </w:r>
+    </w:p>
+    <w:p>
+      <w:pPr>
+        <w:pStyle w:val="ListParagraph"/>
+        <w:numPr>
+          <w:ilvl w:val="1"/>
+          <w:numId w:val="2"/>
+        </w:numPr>
+        <w:spacing w:after="0"/>
+        <w:jc w:val="both"/>
+        <w:rPr>
+          <w:rFonts w:ascii="Times New Roman" w:hAnsi="Times New Roman" w:cs="Times New Roman"/>
+          <w:sz w:val="24"/>
+          <w:szCs w:val="24"/>
+        </w:rPr>
+      </w:pPr>
+      <w:proofErr w:type="spellStart"/>
+      <w:r>
+        <w:rPr>
+          <w:rFonts w:ascii="Times New Roman" w:hAnsi="Times New Roman" w:cs="Times New Roman"/>
+          <w:sz w:val="24"/>
+          <w:szCs w:val="24"/>
+        </w:rPr>
+        <w:t>podAntiAffinity</w:t>
+      </w:r>
+      <w:proofErr w:type="spellEnd"/>
+    </w:p>
+    <w:p>
+      <w:pPr>
+        <w:pStyle w:val="ListParagraph"/>
+        <w:numPr>
+          <w:ilvl w:val="2"/>
+          <w:numId w:val="2"/>
+        </w:numPr>
+        <w:spacing w:after="0"/>
+        <w:jc w:val="both"/>
+        <w:rPr>
+          <w:rFonts w:ascii="Times New Roman" w:hAnsi="Times New Roman" w:cs="Times New Roman"/>
+          <w:sz w:val="24"/>
+          <w:szCs w:val="24"/>
+        </w:rPr>
+      </w:pPr>
+      <w:r>
+        <w:rPr>
+          <w:rFonts w:ascii="Times New Roman" w:hAnsi="Times New Roman" w:cs="Times New Roman"/>
+          <w:sz w:val="24"/>
+          <w:szCs w:val="24"/>
+        </w:rPr>
+        <w:t>requiredDuringSchedulingIgnoredDuringExecution</w:t>
+      </w:r>
+    </w:p>
+    <w:p>
+      <w:pPr>
+        <w:pStyle w:val="ListParagraph"/>
+        <w:numPr>
+          <w:ilvl w:val="2"/>
+          <w:numId w:val="2"/>
+        </w:numPr>
+        <w:spacing w:after="0"/>
+        <w:jc w:val="both"/>
+        <w:rPr>
+          <w:rFonts w:ascii="Times New Roman" w:hAnsi="Times New Roman" w:cs="Times New Roman"/>
+          <w:sz w:val="24"/>
+          <w:szCs w:val="24"/>
+        </w:rPr>
+      </w:pPr>
+      <w:r>
+        <w:rPr>
+          <w:rFonts w:ascii="Times New Roman" w:hAnsi="Times New Roman" w:cs="Times New Roman"/>
+          <w:sz w:val="24"/>
+          <w:szCs w:val="24"/>
+        </w:rPr>
+        <w:t>preferredDuringSchedulingIgnoredDuringExecution</w:t>
+      </w:r>
+    </w:p>
+    <w:p>
+      <w:pPr>
+        <w:pStyle w:val="ListParagraph"/>
+        <w:numPr>
+          <w:ilvl w:val="1"/>
+          <w:numId w:val="2"/>
+        </w:numPr>
+        <w:spacing w:after="0"/>
+        <w:jc w:val="both"/>
+        <w:rPr>
+          <w:rFonts w:ascii="Times New Roman" w:hAnsi="Times New Roman" w:cs="Times New Roman"/>
+          <w:sz w:val="24"/>
+          <w:szCs w:val="24"/>
+        </w:rPr>
+      </w:pPr>
+      <w:r>
+        <w:rPr>
+          <w:rFonts w:ascii="Times New Roman" w:hAnsi="Times New Roman" w:cs="Times New Roman"/>
+          <w:sz w:val="24"/>
+          <w:szCs w:val="24"/>
+        </w:rPr>
+        <w:t>taints and tolerations</w:t>
+      </w:r>
+    </w:p>
+    <w:p>
+      <w:pPr>
+        <w:pStyle w:val="ListParagraph"/>
+        <w:numPr>
+          <w:ilvl w:val="2"/>
+          <w:numId w:val="2"/>
+        </w:numPr>
+        <w:spacing w:after="0"/>
+        <w:jc w:val="both"/>
+        <w:rPr>
+          <w:rFonts w:ascii="Times New Roman" w:hAnsi="Times New Roman" w:cs="Times New Roman"/>
+          <w:sz w:val="24"/>
+          <w:szCs w:val="24"/>
+        </w:rPr>
+      </w:pPr>
+      <w:proofErr w:type="spellStart"/>
+      <w:r>
+        <w:rPr>
+          <w:rFonts w:ascii="Times New Roman" w:hAnsi="Times New Roman" w:cs="Times New Roman"/>
+          <w:sz w:val="24"/>
+          <w:szCs w:val="24"/>
+        </w:rPr>
+        <w:t>NoSchedule</w:t>
+      </w:r>
+      <w:proofErr w:type="spellEnd"/>
+    </w:p>
+    <w:p>
+      <w:pPr>
+        <w:pStyle w:val="ListParagraph"/>
+        <w:numPr>
+          <w:ilvl w:val="2"/>
+          <w:numId w:val="2"/>
+        </w:numPr>
+        <w:spacing w:after="0"/>
+        <w:jc w:val="both"/>
+        <w:rPr>
+          <w:rFonts w:ascii="Times New Roman" w:hAnsi="Times New Roman" w:cs="Times New Roman"/>
+          <w:sz w:val="24"/>
+          <w:szCs w:val="24"/>
+        </w:rPr>
+      </w:pPr>
+      <w:proofErr w:type="spellStart"/>
+      <w:r>
+        <w:rPr>
+          <w:rFonts w:ascii="Times New Roman" w:hAnsi="Times New Roman" w:cs="Times New Roman"/>
+          <w:sz w:val="24"/>
+          <w:szCs w:val="24"/>
+        </w:rPr>
+        <w:t>NoExecute</w:t>
+      </w:r>
+      <w:proofErr w:type="spellEnd"/>
     </w:p>
     <w:p>
       <w:pPr>

</xml_diff>

<commit_message>
Updated 25th June 2024 1
</commit_message>
<xml_diff>
--- a/interview/DevOps.docx
+++ b/interview/DevOps.docx
@@ -296,25 +296,7 @@
           <w:sz w:val="24"/>
           <w:szCs w:val="24"/>
         </w:rPr>
-        <w:t>port forwarding (docker_host_machine_</w:t>
-      </w:r>
-      <w:proofErr w:type="gramStart"/>
-      <w:r>
-        <w:rPr>
-          <w:rFonts w:ascii="Times New Roman" w:hAnsi="Times New Roman" w:cs="Times New Roman"/>
-          <w:sz w:val="24"/>
-          <w:szCs w:val="24"/>
-        </w:rPr>
-        <w:t>ip:port</w:t>
-      </w:r>
-      <w:proofErr w:type="gramEnd"/>
-      <w:r>
-        <w:rPr>
-          <w:rFonts w:ascii="Times New Roman" w:hAnsi="Times New Roman" w:cs="Times New Roman"/>
-          <w:sz w:val="24"/>
-          <w:szCs w:val="24"/>
-        </w:rPr>
-        <w:t>_no -&gt; docker_container_ip:application_port_no)</w:t>
+        <w:t>port forwarding (docker_host_machine_ip:port_no -&gt; docker_container_ip:application_port_no)</w:t>
       </w:r>
     </w:p>
     <w:p>
@@ -1863,25 +1845,7 @@
           <w:sz w:val="24"/>
           <w:szCs w:val="24"/>
         </w:rPr>
-        <w:t xml:space="preserve">used for </w:t>
-      </w:r>
-      <w:proofErr w:type="gramStart"/>
-      <w:r>
-        <w:rPr>
-          <w:rFonts w:ascii="Times New Roman" w:hAnsi="Times New Roman" w:cs="Times New Roman"/>
-          <w:sz w:val="24"/>
-          <w:szCs w:val="24"/>
-        </w:rPr>
-        <w:t>container to container</w:t>
-      </w:r>
-      <w:proofErr w:type="gramEnd"/>
-      <w:r>
-        <w:rPr>
-          <w:rFonts w:ascii="Times New Roman" w:hAnsi="Times New Roman" w:cs="Times New Roman"/>
-          <w:sz w:val="24"/>
-          <w:szCs w:val="24"/>
-        </w:rPr>
-        <w:t xml:space="preserve"> communication using names (which is still available in default bridge network). </w:t>
+        <w:t xml:space="preserve">used for container to container communication using names (which is still available in default bridge network). </w:t>
       </w:r>
     </w:p>
     <w:p>
@@ -1914,19 +1878,9 @@
           <w:sz w:val="24"/>
           <w:szCs w:val="24"/>
         </w:rPr>
-        <w:t>container_</w:t>
-      </w:r>
-      <w:proofErr w:type="gramStart"/>
-      <w:r>
-        <w:rPr>
-          <w:rFonts w:ascii="Times New Roman" w:hAnsi="Times New Roman" w:cs="Times New Roman"/>
-          <w:sz w:val="24"/>
-          <w:szCs w:val="24"/>
-        </w:rPr>
-        <w:t>name:alias</w:t>
+        <w:t>container_name:alias</w:t>
       </w:r>
       <w:proofErr w:type="spellEnd"/>
-      <w:proofErr w:type="gramEnd"/>
       <w:r>
         <w:rPr>
           <w:rFonts w:ascii="Times New Roman" w:hAnsi="Times New Roman" w:cs="Times New Roman"/>
@@ -5280,25 +5234,7 @@
           <w:sz w:val="24"/>
           <w:szCs w:val="24"/>
         </w:rPr>
-        <w:t xml:space="preserve">ttlSecondsAfterFinished parameter - will remove jobs and corresponding pods details after this time. shd be mentioned </w:t>
-      </w:r>
-      <w:proofErr w:type="gramStart"/>
-      <w:r>
-        <w:rPr>
-          <w:rFonts w:ascii="Times New Roman" w:hAnsi="Times New Roman" w:cs="Times New Roman"/>
-          <w:sz w:val="24"/>
-          <w:szCs w:val="24"/>
-        </w:rPr>
-        <w:t>under .spec</w:t>
-      </w:r>
-      <w:proofErr w:type="gramEnd"/>
-      <w:r>
-        <w:rPr>
-          <w:rFonts w:ascii="Times New Roman" w:hAnsi="Times New Roman" w:cs="Times New Roman"/>
-          <w:sz w:val="24"/>
-          <w:szCs w:val="24"/>
-        </w:rPr>
-        <w:t>.jobtemplate.spec section.</w:t>
+        <w:t>ttlSecondsAfterFinished parameter - will remove jobs and corresponding pods details after this time. shd be mentioned under .spec.jobtemplate.spec section.</w:t>
       </w:r>
     </w:p>
     <w:p>
@@ -5967,7 +5903,6 @@
         <w:t xml:space="preserve">), we </w:t>
       </w:r>
       <w:proofErr w:type="spellStart"/>
-      <w:proofErr w:type="gramStart"/>
       <w:r>
         <w:rPr>
           <w:rFonts w:ascii="Times New Roman" w:hAnsi="Times New Roman" w:cs="Times New Roman"/>
@@ -5977,7 +5912,6 @@
         <w:t>cant</w:t>
       </w:r>
       <w:proofErr w:type="spellEnd"/>
-      <w:proofErr w:type="gramEnd"/>
       <w:r>
         <w:rPr>
           <w:rFonts w:ascii="Times New Roman" w:hAnsi="Times New Roman" w:cs="Times New Roman"/>
@@ -6098,7 +6032,7 @@
           <w:sz w:val="24"/>
           <w:szCs w:val="24"/>
         </w:rPr>
-        <w:t xml:space="preserve">/kubernetes/manifests/, open </w:t>
+        <w:t>/kubernetes/manifests/, open kube-</w:t>
       </w:r>
       <w:proofErr w:type="spellStart"/>
       <w:r>
@@ -6107,7 +6041,7 @@
           <w:sz w:val="24"/>
           <w:szCs w:val="24"/>
         </w:rPr>
-        <w:t>kube-apiserver.</w:t>
+        <w:t>apiserver.</w:t>
       </w:r>
       <w:r>
         <w:rPr>
@@ -6739,25 +6673,7 @@
           <w:sz w:val="24"/>
           <w:szCs w:val="24"/>
         </w:rPr>
-        <w:t xml:space="preserve"> and </w:t>
-      </w:r>
-      <w:proofErr w:type="gramStart"/>
-      <w:r>
-        <w:rPr>
-          <w:rFonts w:ascii="Times New Roman" w:hAnsi="Times New Roman" w:cs="Times New Roman"/>
-          <w:sz w:val="24"/>
-          <w:szCs w:val="24"/>
-        </w:rPr>
-        <w:t>also</w:t>
-      </w:r>
-      <w:proofErr w:type="gramEnd"/>
-      <w:r>
-        <w:rPr>
-          <w:rFonts w:ascii="Times New Roman" w:hAnsi="Times New Roman" w:cs="Times New Roman"/>
-          <w:sz w:val="24"/>
-          <w:szCs w:val="24"/>
-        </w:rPr>
-        <w:t xml:space="preserve"> we can write </w:t>
+        <w:t xml:space="preserve"> and also we can write </w:t>
       </w:r>
       <w:proofErr w:type="spellStart"/>
       <w:r>
@@ -7807,27 +7723,7 @@
           <w:sz w:val="24"/>
           <w:szCs w:val="24"/>
         </w:rPr>
-        <w:t>/volumes/…</w:t>
-      </w:r>
-      <w:proofErr w:type="gramStart"/>
-      <w:r>
-        <w:rPr>
-          <w:rFonts w:ascii="Times New Roman" w:hAnsi="Times New Roman" w:cs="Times New Roman"/>
-          <w:strike/>
-          <w:sz w:val="24"/>
-          <w:szCs w:val="24"/>
-        </w:rPr>
-        <w:t>…..</w:t>
-      </w:r>
-      <w:proofErr w:type="gramEnd"/>
-      <w:r>
-        <w:rPr>
-          <w:rFonts w:ascii="Times New Roman" w:hAnsi="Times New Roman" w:cs="Times New Roman"/>
-          <w:strike/>
-          <w:sz w:val="24"/>
-          <w:szCs w:val="24"/>
-        </w:rPr>
-        <w:t xml:space="preserve"> folders on diff nodes </w:t>
+        <w:t xml:space="preserve">/volumes/…….. folders on diff nodes </w:t>
       </w:r>
       <w:r>
         <w:rPr>
@@ -9549,15 +9445,7 @@
           <w:sz w:val="24"/>
           <w:szCs w:val="24"/>
         </w:rPr>
-        <w:t>preferred</w:t>
-      </w:r>
-      <w:r>
-        <w:rPr>
-          <w:rFonts w:ascii="Times New Roman" w:hAnsi="Times New Roman" w:cs="Times New Roman"/>
-          <w:sz w:val="24"/>
-          <w:szCs w:val="24"/>
-        </w:rPr>
-        <w:t>DuringSchedulingIgnoredDuringExecution</w:t>
+        <w:t>preferredDuringSchedulingIgnoredDuringExecution</w:t>
       </w:r>
     </w:p>
     <w:p>
@@ -9843,6 +9731,1508 @@
         <w:t>NoExecute</w:t>
       </w:r>
       <w:proofErr w:type="spellEnd"/>
+    </w:p>
+    <w:p>
+      <w:pPr>
+        <w:pStyle w:val="ListParagraph"/>
+        <w:numPr>
+          <w:ilvl w:val="0"/>
+          <w:numId w:val="2"/>
+        </w:numPr>
+        <w:spacing w:after="0"/>
+        <w:jc w:val="both"/>
+        <w:rPr>
+          <w:rFonts w:ascii="Times New Roman" w:hAnsi="Times New Roman" w:cs="Times New Roman"/>
+          <w:sz w:val="24"/>
+          <w:szCs w:val="24"/>
+        </w:rPr>
+      </w:pPr>
+      <w:r>
+        <w:rPr>
+          <w:rFonts w:ascii="Times New Roman" w:hAnsi="Times New Roman" w:cs="Times New Roman"/>
+          <w:sz w:val="24"/>
+          <w:szCs w:val="24"/>
+        </w:rPr>
+        <w:t>---</w:t>
+      </w:r>
+    </w:p>
+    <w:p>
+      <w:pPr>
+        <w:pStyle w:val="ListParagraph"/>
+        <w:numPr>
+          <w:ilvl w:val="0"/>
+          <w:numId w:val="2"/>
+        </w:numPr>
+        <w:spacing w:after="0"/>
+        <w:jc w:val="both"/>
+        <w:rPr>
+          <w:rFonts w:ascii="Times New Roman" w:hAnsi="Times New Roman" w:cs="Times New Roman"/>
+          <w:sz w:val="24"/>
+          <w:szCs w:val="24"/>
+        </w:rPr>
+      </w:pPr>
+      <w:r>
+        <w:rPr>
+          <w:rFonts w:ascii="Times New Roman" w:hAnsi="Times New Roman" w:cs="Times New Roman"/>
+          <w:sz w:val="24"/>
+          <w:szCs w:val="24"/>
+        </w:rPr>
+        <w:t>Explain how authentication, authorization takes place in on-prem cluster.</w:t>
+      </w:r>
+    </w:p>
+    <w:p>
+      <w:pPr>
+        <w:pStyle w:val="ListParagraph"/>
+        <w:numPr>
+          <w:ilvl w:val="0"/>
+          <w:numId w:val="2"/>
+        </w:numPr>
+        <w:spacing w:after="0"/>
+        <w:jc w:val="both"/>
+        <w:rPr>
+          <w:rFonts w:ascii="Times New Roman" w:hAnsi="Times New Roman" w:cs="Times New Roman"/>
+          <w:sz w:val="24"/>
+          <w:szCs w:val="24"/>
+        </w:rPr>
+      </w:pPr>
+      <w:r>
+        <w:rPr>
+          <w:rFonts w:ascii="Times New Roman" w:hAnsi="Times New Roman" w:cs="Times New Roman"/>
+          <w:sz w:val="24"/>
+          <w:szCs w:val="24"/>
+        </w:rPr>
+        <w:t>Explain how authentication, authorization takes place in cloud (</w:t>
+      </w:r>
+      <w:proofErr w:type="spellStart"/>
+      <w:r>
+        <w:rPr>
+          <w:rFonts w:ascii="Times New Roman" w:hAnsi="Times New Roman" w:cs="Times New Roman"/>
+          <w:sz w:val="24"/>
+          <w:szCs w:val="24"/>
+        </w:rPr>
+        <w:t>aws</w:t>
+      </w:r>
+      <w:proofErr w:type="spellEnd"/>
+      <w:r>
+        <w:rPr>
+          <w:rFonts w:ascii="Times New Roman" w:hAnsi="Times New Roman" w:cs="Times New Roman"/>
+          <w:sz w:val="24"/>
+          <w:szCs w:val="24"/>
+        </w:rPr>
+        <w:t>, azure) cluster.</w:t>
+      </w:r>
+    </w:p>
+    <w:p>
+      <w:pPr>
+        <w:pStyle w:val="ListParagraph"/>
+        <w:numPr>
+          <w:ilvl w:val="0"/>
+          <w:numId w:val="2"/>
+        </w:numPr>
+        <w:spacing w:after="0"/>
+        <w:jc w:val="both"/>
+        <w:rPr>
+          <w:rFonts w:ascii="Times New Roman" w:hAnsi="Times New Roman" w:cs="Times New Roman"/>
+          <w:sz w:val="24"/>
+          <w:szCs w:val="24"/>
+        </w:rPr>
+      </w:pPr>
+      <w:r>
+        <w:rPr>
+          <w:rFonts w:ascii="Times New Roman" w:hAnsi="Times New Roman" w:cs="Times New Roman"/>
+          <w:sz w:val="24"/>
+          <w:szCs w:val="24"/>
+        </w:rPr>
+        <w:t>Explain what is authentication, and what are various types of authentications.</w:t>
+      </w:r>
+    </w:p>
+    <w:p>
+      <w:pPr>
+        <w:pStyle w:val="ListParagraph"/>
+        <w:numPr>
+          <w:ilvl w:val="1"/>
+          <w:numId w:val="2"/>
+        </w:numPr>
+        <w:spacing w:after="0"/>
+        <w:jc w:val="both"/>
+        <w:rPr>
+          <w:rFonts w:ascii="Times New Roman" w:hAnsi="Times New Roman" w:cs="Times New Roman"/>
+          <w:sz w:val="24"/>
+          <w:szCs w:val="24"/>
+        </w:rPr>
+      </w:pPr>
+      <w:r>
+        <w:rPr>
+          <w:rFonts w:ascii="Times New Roman" w:hAnsi="Times New Roman" w:cs="Times New Roman"/>
+          <w:sz w:val="24"/>
+          <w:szCs w:val="24"/>
+        </w:rPr>
+        <w:t>normal users</w:t>
+      </w:r>
+    </w:p>
+    <w:p>
+      <w:pPr>
+        <w:pStyle w:val="ListParagraph"/>
+        <w:numPr>
+          <w:ilvl w:val="2"/>
+          <w:numId w:val="2"/>
+        </w:numPr>
+        <w:spacing w:after="0"/>
+        <w:jc w:val="both"/>
+        <w:rPr>
+          <w:rFonts w:ascii="Times New Roman" w:hAnsi="Times New Roman" w:cs="Times New Roman"/>
+          <w:sz w:val="24"/>
+          <w:szCs w:val="24"/>
+        </w:rPr>
+      </w:pPr>
+      <w:r>
+        <w:rPr>
+          <w:rFonts w:ascii="Times New Roman" w:hAnsi="Times New Roman" w:cs="Times New Roman"/>
+          <w:sz w:val="24"/>
+          <w:szCs w:val="24"/>
+        </w:rPr>
+        <w:t xml:space="preserve">certs - x509 using </w:t>
+      </w:r>
+      <w:proofErr w:type="spellStart"/>
+      <w:r>
+        <w:rPr>
+          <w:rFonts w:ascii="Times New Roman" w:hAnsi="Times New Roman" w:cs="Times New Roman"/>
+          <w:sz w:val="24"/>
+          <w:szCs w:val="24"/>
+        </w:rPr>
+        <w:t>openssl</w:t>
+      </w:r>
+      <w:proofErr w:type="spellEnd"/>
+      <w:r>
+        <w:rPr>
+          <w:rFonts w:ascii="Times New Roman" w:hAnsi="Times New Roman" w:cs="Times New Roman"/>
+          <w:sz w:val="24"/>
+          <w:szCs w:val="24"/>
+        </w:rPr>
+        <w:t xml:space="preserve">, </w:t>
+      </w:r>
+      <w:proofErr w:type="spellStart"/>
+      <w:r>
+        <w:rPr>
+          <w:rFonts w:ascii="Times New Roman" w:hAnsi="Times New Roman" w:cs="Times New Roman"/>
+          <w:sz w:val="24"/>
+          <w:szCs w:val="24"/>
+        </w:rPr>
+        <w:t>cfssl</w:t>
+      </w:r>
+      <w:proofErr w:type="spellEnd"/>
+      <w:r>
+        <w:rPr>
+          <w:rFonts w:ascii="Times New Roman" w:hAnsi="Times New Roman" w:cs="Times New Roman"/>
+          <w:sz w:val="24"/>
+          <w:szCs w:val="24"/>
+        </w:rPr>
+        <w:t xml:space="preserve">, </w:t>
+      </w:r>
+      <w:proofErr w:type="spellStart"/>
+      <w:r>
+        <w:rPr>
+          <w:rFonts w:ascii="Times New Roman" w:hAnsi="Times New Roman" w:cs="Times New Roman"/>
+          <w:sz w:val="24"/>
+          <w:szCs w:val="24"/>
+        </w:rPr>
+        <w:t>easyrsa</w:t>
+      </w:r>
+      <w:proofErr w:type="spellEnd"/>
+    </w:p>
+    <w:p>
+      <w:pPr>
+        <w:pStyle w:val="ListParagraph"/>
+        <w:numPr>
+          <w:ilvl w:val="2"/>
+          <w:numId w:val="2"/>
+        </w:numPr>
+        <w:spacing w:after="0"/>
+        <w:jc w:val="both"/>
+        <w:rPr>
+          <w:rFonts w:ascii="Times New Roman" w:hAnsi="Times New Roman" w:cs="Times New Roman"/>
+          <w:sz w:val="24"/>
+          <w:szCs w:val="24"/>
+        </w:rPr>
+      </w:pPr>
+      <w:r>
+        <w:rPr>
+          <w:rFonts w:ascii="Times New Roman" w:hAnsi="Times New Roman" w:cs="Times New Roman"/>
+          <w:sz w:val="24"/>
+          <w:szCs w:val="24"/>
+        </w:rPr>
+        <w:t xml:space="preserve">password - </w:t>
+      </w:r>
+      <w:proofErr w:type="spellStart"/>
+      <w:r>
+        <w:rPr>
+          <w:rFonts w:ascii="Times New Roman" w:hAnsi="Times New Roman" w:cs="Times New Roman"/>
+          <w:sz w:val="24"/>
+          <w:szCs w:val="24"/>
+        </w:rPr>
+        <w:t>ldap</w:t>
+      </w:r>
+      <w:proofErr w:type="spellEnd"/>
+      <w:r>
+        <w:rPr>
+          <w:rFonts w:ascii="Times New Roman" w:hAnsi="Times New Roman" w:cs="Times New Roman"/>
+          <w:sz w:val="24"/>
+          <w:szCs w:val="24"/>
+        </w:rPr>
+        <w:t xml:space="preserve"> with keystone</w:t>
+      </w:r>
+    </w:p>
+    <w:p>
+      <w:pPr>
+        <w:pStyle w:val="ListParagraph"/>
+        <w:numPr>
+          <w:ilvl w:val="2"/>
+          <w:numId w:val="2"/>
+        </w:numPr>
+        <w:spacing w:after="0"/>
+        <w:jc w:val="both"/>
+        <w:rPr>
+          <w:rFonts w:ascii="Times New Roman" w:hAnsi="Times New Roman" w:cs="Times New Roman"/>
+          <w:sz w:val="24"/>
+          <w:szCs w:val="24"/>
+        </w:rPr>
+      </w:pPr>
+      <w:r>
+        <w:rPr>
+          <w:rFonts w:ascii="Times New Roman" w:hAnsi="Times New Roman" w:cs="Times New Roman"/>
+          <w:sz w:val="24"/>
+          <w:szCs w:val="24"/>
+        </w:rPr>
+        <w:t>token</w:t>
+      </w:r>
+    </w:p>
+    <w:p>
+      <w:pPr>
+        <w:pStyle w:val="ListParagraph"/>
+        <w:numPr>
+          <w:ilvl w:val="1"/>
+          <w:numId w:val="2"/>
+        </w:numPr>
+        <w:spacing w:after="0"/>
+        <w:jc w:val="both"/>
+        <w:rPr>
+          <w:rFonts w:ascii="Times New Roman" w:hAnsi="Times New Roman" w:cs="Times New Roman"/>
+          <w:sz w:val="24"/>
+          <w:szCs w:val="24"/>
+        </w:rPr>
+      </w:pPr>
+      <w:r>
+        <w:rPr>
+          <w:rFonts w:ascii="Times New Roman" w:hAnsi="Times New Roman" w:cs="Times New Roman"/>
+          <w:sz w:val="24"/>
+          <w:szCs w:val="24"/>
+        </w:rPr>
+        <w:t>SA</w:t>
+      </w:r>
+    </w:p>
+    <w:p>
+      <w:pPr>
+        <w:pStyle w:val="ListParagraph"/>
+        <w:numPr>
+          <w:ilvl w:val="2"/>
+          <w:numId w:val="2"/>
+        </w:numPr>
+        <w:spacing w:after="0"/>
+        <w:jc w:val="both"/>
+        <w:rPr>
+          <w:rFonts w:ascii="Times New Roman" w:hAnsi="Times New Roman" w:cs="Times New Roman"/>
+          <w:sz w:val="24"/>
+          <w:szCs w:val="24"/>
+        </w:rPr>
+      </w:pPr>
+      <w:r>
+        <w:rPr>
+          <w:rFonts w:ascii="Times New Roman" w:hAnsi="Times New Roman" w:cs="Times New Roman"/>
+          <w:sz w:val="24"/>
+          <w:szCs w:val="24"/>
+        </w:rPr>
+        <w:lastRenderedPageBreak/>
+        <w:t>token</w:t>
+      </w:r>
+    </w:p>
+    <w:p>
+      <w:pPr>
+        <w:pStyle w:val="ListParagraph"/>
+        <w:numPr>
+          <w:ilvl w:val="0"/>
+          <w:numId w:val="2"/>
+        </w:numPr>
+        <w:spacing w:after="0"/>
+        <w:jc w:val="both"/>
+        <w:rPr>
+          <w:rFonts w:ascii="Times New Roman" w:hAnsi="Times New Roman" w:cs="Times New Roman"/>
+          <w:sz w:val="24"/>
+          <w:szCs w:val="24"/>
+        </w:rPr>
+      </w:pPr>
+      <w:r>
+        <w:rPr>
+          <w:rFonts w:ascii="Times New Roman" w:hAnsi="Times New Roman" w:cs="Times New Roman"/>
+          <w:sz w:val="24"/>
+          <w:szCs w:val="24"/>
+        </w:rPr>
+        <w:t>Explain what is authorization, and what are various types of authorizations.</w:t>
+      </w:r>
+    </w:p>
+    <w:p>
+      <w:pPr>
+        <w:pStyle w:val="ListParagraph"/>
+        <w:numPr>
+          <w:ilvl w:val="1"/>
+          <w:numId w:val="2"/>
+        </w:numPr>
+        <w:spacing w:after="0"/>
+        <w:jc w:val="both"/>
+        <w:rPr>
+          <w:rFonts w:ascii="Times New Roman" w:hAnsi="Times New Roman" w:cs="Times New Roman"/>
+          <w:sz w:val="24"/>
+          <w:szCs w:val="24"/>
+        </w:rPr>
+      </w:pPr>
+      <w:r>
+        <w:rPr>
+          <w:rFonts w:ascii="Times New Roman" w:hAnsi="Times New Roman" w:cs="Times New Roman"/>
+          <w:sz w:val="24"/>
+          <w:szCs w:val="24"/>
+        </w:rPr>
+        <w:t>ABAC</w:t>
+      </w:r>
+    </w:p>
+    <w:p>
+      <w:pPr>
+        <w:pStyle w:val="ListParagraph"/>
+        <w:numPr>
+          <w:ilvl w:val="1"/>
+          <w:numId w:val="2"/>
+        </w:numPr>
+        <w:spacing w:after="0"/>
+        <w:jc w:val="both"/>
+        <w:rPr>
+          <w:rFonts w:ascii="Times New Roman" w:hAnsi="Times New Roman" w:cs="Times New Roman"/>
+          <w:sz w:val="24"/>
+          <w:szCs w:val="24"/>
+        </w:rPr>
+      </w:pPr>
+      <w:r>
+        <w:rPr>
+          <w:rFonts w:ascii="Times New Roman" w:hAnsi="Times New Roman" w:cs="Times New Roman"/>
+          <w:sz w:val="24"/>
+          <w:szCs w:val="24"/>
+        </w:rPr>
+        <w:t>RBAC</w:t>
+      </w:r>
+    </w:p>
+    <w:p>
+      <w:pPr>
+        <w:pStyle w:val="ListParagraph"/>
+        <w:numPr>
+          <w:ilvl w:val="2"/>
+          <w:numId w:val="2"/>
+        </w:numPr>
+        <w:spacing w:after="0"/>
+        <w:jc w:val="both"/>
+        <w:rPr>
+          <w:rFonts w:ascii="Times New Roman" w:hAnsi="Times New Roman" w:cs="Times New Roman"/>
+          <w:sz w:val="24"/>
+          <w:szCs w:val="24"/>
+        </w:rPr>
+      </w:pPr>
+      <w:r>
+        <w:rPr>
+          <w:rFonts w:ascii="Times New Roman" w:hAnsi="Times New Roman" w:cs="Times New Roman"/>
+          <w:sz w:val="24"/>
+          <w:szCs w:val="24"/>
+        </w:rPr>
+        <w:t xml:space="preserve">Role, </w:t>
+      </w:r>
+      <w:r>
+        <w:rPr>
+          <w:rFonts w:ascii="Times New Roman" w:hAnsi="Times New Roman" w:cs="Times New Roman"/>
+          <w:sz w:val="24"/>
+          <w:szCs w:val="24"/>
+        </w:rPr>
+        <w:t>C</w:t>
+      </w:r>
+      <w:r>
+        <w:rPr>
+          <w:rFonts w:ascii="Times New Roman" w:hAnsi="Times New Roman" w:cs="Times New Roman"/>
+          <w:sz w:val="24"/>
+          <w:szCs w:val="24"/>
+        </w:rPr>
+        <w:t>lusterRole</w:t>
+      </w:r>
+    </w:p>
+    <w:p>
+      <w:pPr>
+        <w:pStyle w:val="ListParagraph"/>
+        <w:numPr>
+          <w:ilvl w:val="3"/>
+          <w:numId w:val="2"/>
+        </w:numPr>
+        <w:spacing w:after="0"/>
+        <w:jc w:val="both"/>
+        <w:rPr>
+          <w:rFonts w:ascii="Times New Roman" w:hAnsi="Times New Roman" w:cs="Times New Roman"/>
+          <w:sz w:val="24"/>
+          <w:szCs w:val="24"/>
+        </w:rPr>
+      </w:pPr>
+      <w:r>
+        <w:rPr>
+          <w:rFonts w:ascii="Times New Roman" w:hAnsi="Times New Roman" w:cs="Times New Roman"/>
+          <w:sz w:val="24"/>
+          <w:szCs w:val="24"/>
+        </w:rPr>
+        <w:t>resources and verbs</w:t>
+      </w:r>
+    </w:p>
+    <w:p>
+      <w:pPr>
+        <w:pStyle w:val="ListParagraph"/>
+        <w:numPr>
+          <w:ilvl w:val="2"/>
+          <w:numId w:val="2"/>
+        </w:numPr>
+        <w:spacing w:after="0"/>
+        <w:jc w:val="both"/>
+        <w:rPr>
+          <w:rFonts w:ascii="Times New Roman" w:hAnsi="Times New Roman" w:cs="Times New Roman"/>
+          <w:sz w:val="24"/>
+          <w:szCs w:val="24"/>
+        </w:rPr>
+      </w:pPr>
+      <w:r>
+        <w:rPr>
+          <w:rFonts w:ascii="Times New Roman" w:hAnsi="Times New Roman" w:cs="Times New Roman"/>
+          <w:sz w:val="24"/>
+          <w:szCs w:val="24"/>
+        </w:rPr>
+        <w:t>RoleBinding, ClusterRoleBinding</w:t>
+      </w:r>
+    </w:p>
+    <w:p>
+      <w:pPr>
+        <w:pStyle w:val="ListParagraph"/>
+        <w:numPr>
+          <w:ilvl w:val="3"/>
+          <w:numId w:val="2"/>
+        </w:numPr>
+        <w:spacing w:after="0"/>
+        <w:jc w:val="both"/>
+        <w:rPr>
+          <w:rFonts w:ascii="Times New Roman" w:hAnsi="Times New Roman" w:cs="Times New Roman"/>
+          <w:sz w:val="24"/>
+          <w:szCs w:val="24"/>
+        </w:rPr>
+      </w:pPr>
+      <w:r>
+        <w:rPr>
+          <w:rFonts w:ascii="Times New Roman" w:hAnsi="Times New Roman" w:cs="Times New Roman"/>
+          <w:sz w:val="24"/>
+          <w:szCs w:val="24"/>
+        </w:rPr>
+        <w:t>subjects and roleRef</w:t>
+      </w:r>
+    </w:p>
+    <w:p>
+      <w:pPr>
+        <w:pStyle w:val="ListParagraph"/>
+        <w:numPr>
+          <w:ilvl w:val="1"/>
+          <w:numId w:val="2"/>
+        </w:numPr>
+        <w:spacing w:after="0"/>
+        <w:jc w:val="both"/>
+        <w:rPr>
+          <w:rFonts w:ascii="Times New Roman" w:hAnsi="Times New Roman" w:cs="Times New Roman"/>
+          <w:sz w:val="24"/>
+          <w:szCs w:val="24"/>
+        </w:rPr>
+      </w:pPr>
+      <w:r>
+        <w:rPr>
+          <w:rFonts w:ascii="Times New Roman" w:hAnsi="Times New Roman" w:cs="Times New Roman"/>
+          <w:sz w:val="24"/>
+          <w:szCs w:val="24"/>
+        </w:rPr>
+        <w:t>node</w:t>
+      </w:r>
+    </w:p>
+    <w:p>
+      <w:pPr>
+        <w:pStyle w:val="ListParagraph"/>
+        <w:numPr>
+          <w:ilvl w:val="1"/>
+          <w:numId w:val="2"/>
+        </w:numPr>
+        <w:spacing w:after="0"/>
+        <w:jc w:val="both"/>
+        <w:rPr>
+          <w:rFonts w:ascii="Times New Roman" w:hAnsi="Times New Roman" w:cs="Times New Roman"/>
+          <w:sz w:val="24"/>
+          <w:szCs w:val="24"/>
+        </w:rPr>
+      </w:pPr>
+      <w:r>
+        <w:rPr>
+          <w:rFonts w:ascii="Times New Roman" w:hAnsi="Times New Roman" w:cs="Times New Roman"/>
+          <w:sz w:val="24"/>
+          <w:szCs w:val="24"/>
+        </w:rPr>
+        <w:t>webhook</w:t>
+      </w:r>
+    </w:p>
+    <w:p>
+      <w:pPr>
+        <w:pStyle w:val="ListParagraph"/>
+        <w:numPr>
+          <w:ilvl w:val="0"/>
+          <w:numId w:val="2"/>
+        </w:numPr>
+        <w:spacing w:after="0"/>
+        <w:jc w:val="both"/>
+        <w:rPr>
+          <w:rFonts w:ascii="Times New Roman" w:hAnsi="Times New Roman" w:cs="Times New Roman"/>
+          <w:sz w:val="24"/>
+          <w:szCs w:val="24"/>
+        </w:rPr>
+      </w:pPr>
+      <w:r>
+        <w:rPr>
+          <w:rFonts w:ascii="Times New Roman" w:hAnsi="Times New Roman" w:cs="Times New Roman"/>
+          <w:sz w:val="24"/>
+          <w:szCs w:val="24"/>
+        </w:rPr>
+        <w:t>What is .kube/config file and why is it important?</w:t>
+      </w:r>
+    </w:p>
+    <w:p>
+      <w:pPr>
+        <w:pStyle w:val="ListParagraph"/>
+        <w:numPr>
+          <w:ilvl w:val="0"/>
+          <w:numId w:val="2"/>
+        </w:numPr>
+        <w:spacing w:after="0"/>
+        <w:jc w:val="both"/>
+        <w:rPr>
+          <w:rFonts w:ascii="Times New Roman" w:hAnsi="Times New Roman" w:cs="Times New Roman"/>
+          <w:sz w:val="24"/>
+          <w:szCs w:val="24"/>
+        </w:rPr>
+      </w:pPr>
+      <w:r>
+        <w:rPr>
+          <w:rFonts w:ascii="Times New Roman" w:hAnsi="Times New Roman" w:cs="Times New Roman"/>
+          <w:sz w:val="24"/>
+          <w:szCs w:val="24"/>
+        </w:rPr>
+        <w:t>How will you make changes to .kube/config file?</w:t>
+      </w:r>
+    </w:p>
+    <w:p>
+      <w:pPr>
+        <w:pStyle w:val="ListParagraph"/>
+        <w:numPr>
+          <w:ilvl w:val="1"/>
+          <w:numId w:val="2"/>
+        </w:numPr>
+        <w:spacing w:after="0"/>
+        <w:jc w:val="both"/>
+        <w:rPr>
+          <w:rFonts w:ascii="Times New Roman" w:hAnsi="Times New Roman" w:cs="Times New Roman"/>
+          <w:sz w:val="24"/>
+          <w:szCs w:val="24"/>
+        </w:rPr>
+      </w:pPr>
+      <w:r>
+        <w:rPr>
+          <w:rFonts w:ascii="Times New Roman" w:hAnsi="Times New Roman" w:cs="Times New Roman"/>
+          <w:sz w:val="24"/>
+          <w:szCs w:val="24"/>
+        </w:rPr>
+        <w:t>imperative - kubectl config command</w:t>
+      </w:r>
+    </w:p>
+    <w:p>
+      <w:pPr>
+        <w:pStyle w:val="ListParagraph"/>
+        <w:numPr>
+          <w:ilvl w:val="0"/>
+          <w:numId w:val="2"/>
+        </w:numPr>
+        <w:spacing w:after="0"/>
+        <w:jc w:val="both"/>
+        <w:rPr>
+          <w:rFonts w:ascii="Times New Roman" w:hAnsi="Times New Roman" w:cs="Times New Roman"/>
+          <w:sz w:val="24"/>
+          <w:szCs w:val="24"/>
+        </w:rPr>
+      </w:pPr>
+      <w:r>
+        <w:rPr>
+          <w:rFonts w:ascii="Times New Roman" w:hAnsi="Times New Roman" w:cs="Times New Roman"/>
+          <w:sz w:val="24"/>
+          <w:szCs w:val="24"/>
+        </w:rPr>
+        <w:t>Let’s say we have a user. We need to create proper authentication and authorization for it. How can you do that?</w:t>
+      </w:r>
+    </w:p>
+    <w:p>
+      <w:pPr>
+        <w:pStyle w:val="ListParagraph"/>
+        <w:numPr>
+          <w:ilvl w:val="1"/>
+          <w:numId w:val="2"/>
+        </w:numPr>
+        <w:spacing w:after="0"/>
+        <w:jc w:val="both"/>
+        <w:rPr>
+          <w:rFonts w:ascii="Times New Roman" w:hAnsi="Times New Roman" w:cs="Times New Roman"/>
+          <w:sz w:val="24"/>
+          <w:szCs w:val="24"/>
+        </w:rPr>
+      </w:pPr>
+      <w:r>
+        <w:rPr>
+          <w:rFonts w:ascii="Times New Roman" w:hAnsi="Times New Roman" w:cs="Times New Roman"/>
+          <w:sz w:val="24"/>
+          <w:szCs w:val="24"/>
+        </w:rPr>
+        <w:t xml:space="preserve">authentication - certs via </w:t>
+      </w:r>
+      <w:proofErr w:type="spellStart"/>
+      <w:r>
+        <w:rPr>
+          <w:rFonts w:ascii="Times New Roman" w:hAnsi="Times New Roman" w:cs="Times New Roman"/>
+          <w:sz w:val="24"/>
+          <w:szCs w:val="24"/>
+        </w:rPr>
+        <w:t>openssl</w:t>
+      </w:r>
+      <w:proofErr w:type="spellEnd"/>
+    </w:p>
+    <w:p>
+      <w:pPr>
+        <w:pStyle w:val="ListParagraph"/>
+        <w:numPr>
+          <w:ilvl w:val="1"/>
+          <w:numId w:val="2"/>
+        </w:numPr>
+        <w:spacing w:after="0"/>
+        <w:jc w:val="both"/>
+        <w:rPr>
+          <w:rFonts w:ascii="Times New Roman" w:hAnsi="Times New Roman" w:cs="Times New Roman"/>
+          <w:sz w:val="24"/>
+          <w:szCs w:val="24"/>
+        </w:rPr>
+      </w:pPr>
+      <w:r>
+        <w:rPr>
+          <w:rFonts w:ascii="Times New Roman" w:hAnsi="Times New Roman" w:cs="Times New Roman"/>
+          <w:sz w:val="24"/>
+          <w:szCs w:val="24"/>
+        </w:rPr>
+        <w:t xml:space="preserve">authorization - role, </w:t>
+      </w:r>
+      <w:proofErr w:type="spellStart"/>
+      <w:r>
+        <w:rPr>
+          <w:rFonts w:ascii="Times New Roman" w:hAnsi="Times New Roman" w:cs="Times New Roman"/>
+          <w:sz w:val="24"/>
+          <w:szCs w:val="24"/>
+        </w:rPr>
+        <w:t>rolebinding</w:t>
+      </w:r>
+      <w:proofErr w:type="spellEnd"/>
+      <w:r>
+        <w:rPr>
+          <w:rFonts w:ascii="Times New Roman" w:hAnsi="Times New Roman" w:cs="Times New Roman"/>
+          <w:sz w:val="24"/>
+          <w:szCs w:val="24"/>
+        </w:rPr>
+        <w:t xml:space="preserve"> OR clusterrole, </w:t>
+      </w:r>
+      <w:proofErr w:type="spellStart"/>
+      <w:r>
+        <w:rPr>
+          <w:rFonts w:ascii="Times New Roman" w:hAnsi="Times New Roman" w:cs="Times New Roman"/>
+          <w:sz w:val="24"/>
+          <w:szCs w:val="24"/>
+        </w:rPr>
+        <w:t>clusterrolebinding</w:t>
+      </w:r>
+      <w:proofErr w:type="spellEnd"/>
+    </w:p>
+    <w:p>
+      <w:pPr>
+        <w:pStyle w:val="ListParagraph"/>
+        <w:numPr>
+          <w:ilvl w:val="1"/>
+          <w:numId w:val="2"/>
+        </w:numPr>
+        <w:spacing w:after="0"/>
+        <w:jc w:val="both"/>
+        <w:rPr>
+          <w:rFonts w:ascii="Times New Roman" w:hAnsi="Times New Roman" w:cs="Times New Roman"/>
+          <w:sz w:val="24"/>
+          <w:szCs w:val="24"/>
+        </w:rPr>
+      </w:pPr>
+      <w:r>
+        <w:rPr>
+          <w:rFonts w:ascii="Times New Roman" w:hAnsi="Times New Roman" w:cs="Times New Roman"/>
+          <w:sz w:val="24"/>
+          <w:szCs w:val="24"/>
+        </w:rPr>
+        <w:t>process</w:t>
+      </w:r>
+    </w:p>
+    <w:p>
+      <w:pPr>
+        <w:pStyle w:val="ListParagraph"/>
+        <w:numPr>
+          <w:ilvl w:val="2"/>
+          <w:numId w:val="2"/>
+        </w:numPr>
+        <w:spacing w:after="0"/>
+        <w:jc w:val="both"/>
+        <w:rPr>
+          <w:rFonts w:ascii="Times New Roman" w:hAnsi="Times New Roman" w:cs="Times New Roman"/>
+          <w:sz w:val="24"/>
+          <w:szCs w:val="24"/>
+        </w:rPr>
+      </w:pPr>
+      <w:r>
+        <w:rPr>
+          <w:rFonts w:ascii="Times New Roman" w:hAnsi="Times New Roman" w:cs="Times New Roman"/>
+          <w:sz w:val="24"/>
+          <w:szCs w:val="24"/>
+        </w:rPr>
+        <w:t xml:space="preserve">generate a </w:t>
+      </w:r>
+      <w:proofErr w:type="spellStart"/>
+      <w:r>
+        <w:rPr>
+          <w:rFonts w:ascii="Times New Roman" w:hAnsi="Times New Roman" w:cs="Times New Roman"/>
+          <w:sz w:val="24"/>
+          <w:szCs w:val="24"/>
+        </w:rPr>
+        <w:t>rsa</w:t>
+      </w:r>
+      <w:proofErr w:type="spellEnd"/>
+      <w:r>
+        <w:rPr>
+          <w:rFonts w:ascii="Times New Roman" w:hAnsi="Times New Roman" w:cs="Times New Roman"/>
+          <w:sz w:val="24"/>
+          <w:szCs w:val="24"/>
+        </w:rPr>
+        <w:t xml:space="preserve"> private key using </w:t>
+      </w:r>
+      <w:proofErr w:type="spellStart"/>
+      <w:r>
+        <w:rPr>
+          <w:rFonts w:ascii="Times New Roman" w:hAnsi="Times New Roman" w:cs="Times New Roman"/>
+          <w:sz w:val="24"/>
+          <w:szCs w:val="24"/>
+        </w:rPr>
+        <w:t>openssl</w:t>
+      </w:r>
+      <w:proofErr w:type="spellEnd"/>
+    </w:p>
+    <w:p>
+      <w:pPr>
+        <w:pStyle w:val="ListParagraph"/>
+        <w:numPr>
+          <w:ilvl w:val="2"/>
+          <w:numId w:val="2"/>
+        </w:numPr>
+        <w:spacing w:after="0"/>
+        <w:jc w:val="both"/>
+        <w:rPr>
+          <w:rFonts w:ascii="Times New Roman" w:hAnsi="Times New Roman" w:cs="Times New Roman"/>
+          <w:sz w:val="24"/>
+          <w:szCs w:val="24"/>
+        </w:rPr>
+      </w:pPr>
+      <w:r>
+        <w:rPr>
+          <w:rFonts w:ascii="Times New Roman" w:hAnsi="Times New Roman" w:cs="Times New Roman"/>
+          <w:sz w:val="24"/>
+          <w:szCs w:val="24"/>
+        </w:rPr>
+        <w:t xml:space="preserve">generate </w:t>
+      </w:r>
+      <w:proofErr w:type="spellStart"/>
+      <w:r>
+        <w:rPr>
+          <w:rFonts w:ascii="Times New Roman" w:hAnsi="Times New Roman" w:cs="Times New Roman"/>
+          <w:sz w:val="24"/>
+          <w:szCs w:val="24"/>
+        </w:rPr>
+        <w:t>csr</w:t>
+      </w:r>
+      <w:proofErr w:type="spellEnd"/>
+      <w:r>
+        <w:rPr>
+          <w:rFonts w:ascii="Times New Roman" w:hAnsi="Times New Roman" w:cs="Times New Roman"/>
+          <w:sz w:val="24"/>
+          <w:szCs w:val="24"/>
+        </w:rPr>
+        <w:t xml:space="preserve"> for private key for a user/group</w:t>
+      </w:r>
+    </w:p>
+    <w:p>
+      <w:pPr>
+        <w:pStyle w:val="ListParagraph"/>
+        <w:numPr>
+          <w:ilvl w:val="2"/>
+          <w:numId w:val="2"/>
+        </w:numPr>
+        <w:spacing w:after="0"/>
+        <w:jc w:val="both"/>
+        <w:rPr>
+          <w:rFonts w:ascii="Times New Roman" w:hAnsi="Times New Roman" w:cs="Times New Roman"/>
+          <w:sz w:val="24"/>
+          <w:szCs w:val="24"/>
+        </w:rPr>
+      </w:pPr>
+      <w:r>
+        <w:rPr>
+          <w:rFonts w:ascii="Times New Roman" w:hAnsi="Times New Roman" w:cs="Times New Roman"/>
+          <w:sz w:val="24"/>
+          <w:szCs w:val="24"/>
+        </w:rPr>
+        <w:t>generate client certificate for that user/group signed by k8s ca</w:t>
+      </w:r>
+    </w:p>
+    <w:p>
+      <w:pPr>
+        <w:pStyle w:val="ListParagraph"/>
+        <w:numPr>
+          <w:ilvl w:val="2"/>
+          <w:numId w:val="2"/>
+        </w:numPr>
+        <w:spacing w:after="0"/>
+        <w:jc w:val="both"/>
+        <w:rPr>
+          <w:rFonts w:ascii="Times New Roman" w:hAnsi="Times New Roman" w:cs="Times New Roman"/>
+          <w:sz w:val="24"/>
+          <w:szCs w:val="24"/>
+        </w:rPr>
+      </w:pPr>
+      <w:r>
+        <w:rPr>
+          <w:rFonts w:ascii="Times New Roman" w:hAnsi="Times New Roman" w:cs="Times New Roman"/>
+          <w:sz w:val="24"/>
+          <w:szCs w:val="24"/>
+        </w:rPr>
+        <w:t xml:space="preserve">update </w:t>
+      </w:r>
+      <w:proofErr w:type="spellStart"/>
+      <w:r>
+        <w:rPr>
+          <w:rFonts w:ascii="Times New Roman" w:hAnsi="Times New Roman" w:cs="Times New Roman"/>
+          <w:sz w:val="24"/>
+          <w:szCs w:val="24"/>
+        </w:rPr>
+        <w:t>kubeconfig</w:t>
+      </w:r>
+      <w:proofErr w:type="spellEnd"/>
+      <w:r>
+        <w:rPr>
+          <w:rFonts w:ascii="Times New Roman" w:hAnsi="Times New Roman" w:cs="Times New Roman"/>
+          <w:sz w:val="24"/>
+          <w:szCs w:val="24"/>
+        </w:rPr>
+        <w:t xml:space="preserve"> file with details of key and crt file, context and other info</w:t>
+      </w:r>
+    </w:p>
+    <w:p>
+      <w:pPr>
+        <w:pStyle w:val="ListParagraph"/>
+        <w:numPr>
+          <w:ilvl w:val="2"/>
+          <w:numId w:val="2"/>
+        </w:numPr>
+        <w:spacing w:after="0"/>
+        <w:jc w:val="both"/>
+        <w:rPr>
+          <w:rFonts w:ascii="Times New Roman" w:hAnsi="Times New Roman" w:cs="Times New Roman"/>
+          <w:sz w:val="24"/>
+          <w:szCs w:val="24"/>
+        </w:rPr>
+      </w:pPr>
+      <w:r>
+        <w:rPr>
+          <w:rFonts w:ascii="Times New Roman" w:hAnsi="Times New Roman" w:cs="Times New Roman"/>
+          <w:sz w:val="24"/>
+          <w:szCs w:val="24"/>
+        </w:rPr>
+        <w:t>create a role</w:t>
+      </w:r>
+      <w:r>
+        <w:rPr>
+          <w:rFonts w:ascii="Times New Roman" w:hAnsi="Times New Roman" w:cs="Times New Roman"/>
+          <w:sz w:val="24"/>
+          <w:szCs w:val="24"/>
+        </w:rPr>
+        <w:t>/clusterrole</w:t>
+      </w:r>
+      <w:r>
+        <w:rPr>
+          <w:rFonts w:ascii="Times New Roman" w:hAnsi="Times New Roman" w:cs="Times New Roman"/>
+          <w:sz w:val="24"/>
+          <w:szCs w:val="24"/>
+        </w:rPr>
+        <w:t xml:space="preserve"> with proper permissions on proper resources</w:t>
+      </w:r>
+    </w:p>
+    <w:p>
+      <w:pPr>
+        <w:pStyle w:val="ListParagraph"/>
+        <w:numPr>
+          <w:ilvl w:val="2"/>
+          <w:numId w:val="2"/>
+        </w:numPr>
+        <w:spacing w:after="0"/>
+        <w:jc w:val="both"/>
+        <w:rPr>
+          <w:rFonts w:ascii="Times New Roman" w:hAnsi="Times New Roman" w:cs="Times New Roman"/>
+          <w:sz w:val="24"/>
+          <w:szCs w:val="24"/>
+        </w:rPr>
+      </w:pPr>
+      <w:r>
+        <w:rPr>
+          <w:rFonts w:ascii="Times New Roman" w:hAnsi="Times New Roman" w:cs="Times New Roman"/>
+          <w:sz w:val="24"/>
+          <w:szCs w:val="24"/>
+        </w:rPr>
+        <w:t xml:space="preserve">create a </w:t>
+      </w:r>
+      <w:proofErr w:type="spellStart"/>
+      <w:r>
+        <w:rPr>
+          <w:rFonts w:ascii="Times New Roman" w:hAnsi="Times New Roman" w:cs="Times New Roman"/>
+          <w:sz w:val="24"/>
+          <w:szCs w:val="24"/>
+        </w:rPr>
+        <w:t>rolebinding</w:t>
+      </w:r>
+      <w:proofErr w:type="spellEnd"/>
+      <w:r>
+        <w:rPr>
+          <w:rFonts w:ascii="Times New Roman" w:hAnsi="Times New Roman" w:cs="Times New Roman"/>
+          <w:sz w:val="24"/>
+          <w:szCs w:val="24"/>
+        </w:rPr>
+        <w:t>/</w:t>
+      </w:r>
+      <w:proofErr w:type="spellStart"/>
+      <w:r>
+        <w:rPr>
+          <w:rFonts w:ascii="Times New Roman" w:hAnsi="Times New Roman" w:cs="Times New Roman"/>
+          <w:sz w:val="24"/>
+          <w:szCs w:val="24"/>
+        </w:rPr>
+        <w:t>clusterrolebinding</w:t>
+      </w:r>
+      <w:proofErr w:type="spellEnd"/>
+      <w:r>
+        <w:rPr>
+          <w:rFonts w:ascii="Times New Roman" w:hAnsi="Times New Roman" w:cs="Times New Roman"/>
+          <w:sz w:val="24"/>
+          <w:szCs w:val="24"/>
+        </w:rPr>
+        <w:t xml:space="preserve"> binding </w:t>
+      </w:r>
+      <w:r>
+        <w:rPr>
+          <w:rFonts w:ascii="Times New Roman" w:hAnsi="Times New Roman" w:cs="Times New Roman"/>
+          <w:sz w:val="24"/>
+          <w:szCs w:val="24"/>
+        </w:rPr>
+        <w:t>it to the user</w:t>
+      </w:r>
+    </w:p>
+    <w:p>
+      <w:pPr>
+        <w:pStyle w:val="ListParagraph"/>
+        <w:numPr>
+          <w:ilvl w:val="2"/>
+          <w:numId w:val="2"/>
+        </w:numPr>
+        <w:spacing w:after="0"/>
+        <w:jc w:val="both"/>
+        <w:rPr>
+          <w:rFonts w:ascii="Times New Roman" w:hAnsi="Times New Roman" w:cs="Times New Roman"/>
+          <w:sz w:val="24"/>
+          <w:szCs w:val="24"/>
+        </w:rPr>
+      </w:pPr>
+      <w:r>
+        <w:rPr>
+          <w:rFonts w:ascii="Times New Roman" w:hAnsi="Times New Roman" w:cs="Times New Roman"/>
+          <w:sz w:val="24"/>
+          <w:szCs w:val="24"/>
+        </w:rPr>
+        <w:t>check access now after running commands</w:t>
+      </w:r>
+    </w:p>
+    <w:p>
+      <w:pPr>
+        <w:pStyle w:val="ListParagraph"/>
+        <w:numPr>
+          <w:ilvl w:val="0"/>
+          <w:numId w:val="2"/>
+        </w:numPr>
+        <w:spacing w:after="0"/>
+        <w:jc w:val="both"/>
+        <w:rPr>
+          <w:rFonts w:ascii="Times New Roman" w:hAnsi="Times New Roman" w:cs="Times New Roman"/>
+          <w:sz w:val="24"/>
+          <w:szCs w:val="24"/>
+        </w:rPr>
+      </w:pPr>
+      <w:r>
+        <w:rPr>
+          <w:rFonts w:ascii="Times New Roman" w:hAnsi="Times New Roman" w:cs="Times New Roman"/>
+          <w:sz w:val="24"/>
+          <w:szCs w:val="24"/>
+        </w:rPr>
+        <w:t>What is service account?</w:t>
+      </w:r>
+    </w:p>
+    <w:p>
+      <w:pPr>
+        <w:pStyle w:val="ListParagraph"/>
+        <w:numPr>
+          <w:ilvl w:val="1"/>
+          <w:numId w:val="2"/>
+        </w:numPr>
+        <w:spacing w:after="0"/>
+        <w:jc w:val="both"/>
+        <w:rPr>
+          <w:rFonts w:ascii="Times New Roman" w:hAnsi="Times New Roman" w:cs="Times New Roman"/>
+          <w:sz w:val="24"/>
+          <w:szCs w:val="24"/>
+        </w:rPr>
+      </w:pPr>
+      <w:r>
+        <w:rPr>
+          <w:rFonts w:ascii="Times New Roman" w:hAnsi="Times New Roman" w:cs="Times New Roman"/>
+          <w:sz w:val="24"/>
+          <w:szCs w:val="24"/>
+        </w:rPr>
+        <w:t>service account can be used like a normal user like above or by applications running inside pod.</w:t>
+      </w:r>
+    </w:p>
+    <w:p>
+      <w:pPr>
+        <w:pStyle w:val="ListParagraph"/>
+        <w:numPr>
+          <w:ilvl w:val="0"/>
+          <w:numId w:val="2"/>
+        </w:numPr>
+        <w:spacing w:after="0"/>
+        <w:jc w:val="both"/>
+        <w:rPr>
+          <w:rFonts w:ascii="Times New Roman" w:hAnsi="Times New Roman" w:cs="Times New Roman"/>
+          <w:sz w:val="24"/>
+          <w:szCs w:val="24"/>
+        </w:rPr>
+      </w:pPr>
+      <w:r>
+        <w:rPr>
+          <w:rFonts w:ascii="Times New Roman" w:hAnsi="Times New Roman" w:cs="Times New Roman"/>
+          <w:sz w:val="24"/>
+          <w:szCs w:val="24"/>
+        </w:rPr>
+        <w:t xml:space="preserve">Let’s say we have a SA. We need to provide proper authentication &amp; authorization to it and use it like a </w:t>
+      </w:r>
+      <w:r>
+        <w:rPr>
+          <w:rFonts w:ascii="Times New Roman" w:hAnsi="Times New Roman" w:cs="Times New Roman"/>
+          <w:sz w:val="24"/>
+          <w:szCs w:val="24"/>
+        </w:rPr>
+        <w:t xml:space="preserve">normal </w:t>
+      </w:r>
+      <w:r>
+        <w:rPr>
+          <w:rFonts w:ascii="Times New Roman" w:hAnsi="Times New Roman" w:cs="Times New Roman"/>
+          <w:sz w:val="24"/>
+          <w:szCs w:val="24"/>
+        </w:rPr>
+        <w:t>user. How can we do it?</w:t>
+      </w:r>
+    </w:p>
+    <w:p>
+      <w:pPr>
+        <w:pStyle w:val="ListParagraph"/>
+        <w:numPr>
+          <w:ilvl w:val="1"/>
+          <w:numId w:val="2"/>
+        </w:numPr>
+        <w:spacing w:after="0"/>
+        <w:jc w:val="both"/>
+        <w:rPr>
+          <w:rFonts w:ascii="Times New Roman" w:hAnsi="Times New Roman" w:cs="Times New Roman"/>
+          <w:sz w:val="24"/>
+          <w:szCs w:val="24"/>
+        </w:rPr>
+      </w:pPr>
+      <w:r>
+        <w:rPr>
+          <w:rFonts w:ascii="Times New Roman" w:hAnsi="Times New Roman" w:cs="Times New Roman"/>
+          <w:sz w:val="24"/>
+          <w:szCs w:val="24"/>
+        </w:rPr>
+        <w:t>authentication - token</w:t>
+      </w:r>
+    </w:p>
+    <w:p>
+      <w:pPr>
+        <w:pStyle w:val="ListParagraph"/>
+        <w:numPr>
+          <w:ilvl w:val="1"/>
+          <w:numId w:val="2"/>
+        </w:numPr>
+        <w:spacing w:after="0"/>
+        <w:jc w:val="both"/>
+        <w:rPr>
+          <w:rFonts w:ascii="Times New Roman" w:hAnsi="Times New Roman" w:cs="Times New Roman"/>
+          <w:sz w:val="24"/>
+          <w:szCs w:val="24"/>
+        </w:rPr>
+      </w:pPr>
+      <w:r>
+        <w:rPr>
+          <w:rFonts w:ascii="Times New Roman" w:hAnsi="Times New Roman" w:cs="Times New Roman"/>
+          <w:sz w:val="24"/>
+          <w:szCs w:val="24"/>
+        </w:rPr>
+        <w:t>authorization - role/clusterrole with corresponding binding</w:t>
+      </w:r>
+    </w:p>
+    <w:p>
+      <w:pPr>
+        <w:pStyle w:val="ListParagraph"/>
+        <w:numPr>
+          <w:ilvl w:val="1"/>
+          <w:numId w:val="2"/>
+        </w:numPr>
+        <w:spacing w:after="0"/>
+        <w:jc w:val="both"/>
+        <w:rPr>
+          <w:rFonts w:ascii="Times New Roman" w:hAnsi="Times New Roman" w:cs="Times New Roman"/>
+          <w:sz w:val="24"/>
+          <w:szCs w:val="24"/>
+        </w:rPr>
+      </w:pPr>
+      <w:r>
+        <w:rPr>
+          <w:rFonts w:ascii="Times New Roman" w:hAnsi="Times New Roman" w:cs="Times New Roman"/>
+          <w:sz w:val="24"/>
+          <w:szCs w:val="24"/>
+        </w:rPr>
+        <w:t>process</w:t>
+      </w:r>
+    </w:p>
+    <w:p>
+      <w:pPr>
+        <w:pStyle w:val="ListParagraph"/>
+        <w:numPr>
+          <w:ilvl w:val="2"/>
+          <w:numId w:val="2"/>
+        </w:numPr>
+        <w:spacing w:after="0"/>
+        <w:jc w:val="both"/>
+        <w:rPr>
+          <w:rFonts w:ascii="Times New Roman" w:hAnsi="Times New Roman" w:cs="Times New Roman"/>
+          <w:sz w:val="24"/>
+          <w:szCs w:val="24"/>
+        </w:rPr>
+      </w:pPr>
+      <w:r>
+        <w:rPr>
+          <w:rFonts w:ascii="Times New Roman" w:hAnsi="Times New Roman" w:cs="Times New Roman"/>
+          <w:sz w:val="24"/>
+          <w:szCs w:val="24"/>
+        </w:rPr>
+        <w:t>create a service account inside a particular namespac</w:t>
+      </w:r>
+      <w:r>
+        <w:rPr>
+          <w:rFonts w:ascii="Times New Roman" w:hAnsi="Times New Roman" w:cs="Times New Roman"/>
+          <w:sz w:val="24"/>
+          <w:szCs w:val="24"/>
+        </w:rPr>
+        <w:t>e</w:t>
+      </w:r>
+      <w:r>
+        <w:rPr>
+          <w:rFonts w:ascii="Times New Roman" w:hAnsi="Times New Roman" w:cs="Times New Roman"/>
+          <w:sz w:val="24"/>
+          <w:szCs w:val="24"/>
+        </w:rPr>
+        <w:t>.</w:t>
+      </w:r>
+    </w:p>
+    <w:p>
+      <w:pPr>
+        <w:pStyle w:val="ListParagraph"/>
+        <w:numPr>
+          <w:ilvl w:val="2"/>
+          <w:numId w:val="2"/>
+        </w:numPr>
+        <w:spacing w:after="0"/>
+        <w:jc w:val="both"/>
+        <w:rPr>
+          <w:rFonts w:ascii="Times New Roman" w:hAnsi="Times New Roman" w:cs="Times New Roman"/>
+          <w:sz w:val="24"/>
+          <w:szCs w:val="24"/>
+        </w:rPr>
+      </w:pPr>
+      <w:r>
+        <w:rPr>
+          <w:rFonts w:ascii="Times New Roman" w:hAnsi="Times New Roman" w:cs="Times New Roman"/>
+          <w:sz w:val="24"/>
+          <w:szCs w:val="24"/>
+        </w:rPr>
+        <w:t xml:space="preserve">create a secret to store </w:t>
+      </w:r>
+      <w:r>
+        <w:rPr>
+          <w:rFonts w:ascii="Times New Roman" w:hAnsi="Times New Roman" w:cs="Times New Roman"/>
+          <w:sz w:val="24"/>
+          <w:szCs w:val="24"/>
+        </w:rPr>
+        <w:t xml:space="preserve">permanent </w:t>
+      </w:r>
+      <w:r>
+        <w:rPr>
+          <w:rFonts w:ascii="Times New Roman" w:hAnsi="Times New Roman" w:cs="Times New Roman"/>
+          <w:sz w:val="24"/>
+          <w:szCs w:val="24"/>
+        </w:rPr>
+        <w:t>serviceaccount token.</w:t>
+      </w:r>
+      <w:r>
+        <w:rPr>
+          <w:rFonts w:ascii="Times New Roman" w:hAnsi="Times New Roman" w:cs="Times New Roman"/>
+          <w:sz w:val="24"/>
+          <w:szCs w:val="24"/>
+        </w:rPr>
+        <w:t xml:space="preserve"> the secret will contain the token as well as ca certificate.</w:t>
+      </w:r>
+    </w:p>
+    <w:p>
+      <w:pPr>
+        <w:pStyle w:val="ListParagraph"/>
+        <w:numPr>
+          <w:ilvl w:val="2"/>
+          <w:numId w:val="2"/>
+        </w:numPr>
+        <w:spacing w:after="0"/>
+        <w:jc w:val="both"/>
+        <w:rPr>
+          <w:rFonts w:ascii="Times New Roman" w:hAnsi="Times New Roman" w:cs="Times New Roman"/>
+          <w:sz w:val="24"/>
+          <w:szCs w:val="24"/>
+        </w:rPr>
+      </w:pPr>
+      <w:r>
+        <w:rPr>
+          <w:rFonts w:ascii="Times New Roman" w:hAnsi="Times New Roman" w:cs="Times New Roman"/>
+          <w:sz w:val="24"/>
+          <w:szCs w:val="24"/>
+        </w:rPr>
+        <w:t>once u get ca certificate and token info, update them in .kube/config file. inside that file, also put a context section with proper details.</w:t>
+      </w:r>
+    </w:p>
+    <w:p>
+      <w:pPr>
+        <w:pStyle w:val="ListParagraph"/>
+        <w:numPr>
+          <w:ilvl w:val="2"/>
+          <w:numId w:val="2"/>
+        </w:numPr>
+        <w:spacing w:after="0"/>
+        <w:jc w:val="both"/>
+        <w:rPr>
+          <w:rFonts w:ascii="Times New Roman" w:hAnsi="Times New Roman" w:cs="Times New Roman"/>
+          <w:sz w:val="24"/>
+          <w:szCs w:val="24"/>
+        </w:rPr>
+      </w:pPr>
+      <w:r>
+        <w:rPr>
+          <w:rFonts w:ascii="Times New Roman" w:hAnsi="Times New Roman" w:cs="Times New Roman"/>
+          <w:sz w:val="24"/>
+          <w:szCs w:val="24"/>
+        </w:rPr>
+        <w:t>create a role/clusterrole and corresponding bindings for that SA.</w:t>
+      </w:r>
+    </w:p>
+    <w:p>
+      <w:pPr>
+        <w:pStyle w:val="ListParagraph"/>
+        <w:numPr>
+          <w:ilvl w:val="2"/>
+          <w:numId w:val="2"/>
+        </w:numPr>
+        <w:spacing w:after="0"/>
+        <w:jc w:val="both"/>
+        <w:rPr>
+          <w:rFonts w:ascii="Times New Roman" w:hAnsi="Times New Roman" w:cs="Times New Roman"/>
+          <w:sz w:val="24"/>
+          <w:szCs w:val="24"/>
+        </w:rPr>
+      </w:pPr>
+      <w:r>
+        <w:rPr>
+          <w:rFonts w:ascii="Times New Roman" w:hAnsi="Times New Roman" w:cs="Times New Roman"/>
+          <w:sz w:val="24"/>
+          <w:szCs w:val="24"/>
+        </w:rPr>
+        <w:t>now we are ready to use that SA.</w:t>
+      </w:r>
+    </w:p>
+    <w:p>
+      <w:pPr>
+        <w:pStyle w:val="ListParagraph"/>
+        <w:numPr>
+          <w:ilvl w:val="0"/>
+          <w:numId w:val="2"/>
+        </w:numPr>
+        <w:spacing w:after="0"/>
+        <w:jc w:val="both"/>
+        <w:rPr>
+          <w:rFonts w:ascii="Times New Roman" w:hAnsi="Times New Roman" w:cs="Times New Roman"/>
+          <w:sz w:val="24"/>
+          <w:szCs w:val="24"/>
+        </w:rPr>
+      </w:pPr>
+      <w:r>
+        <w:rPr>
+          <w:rFonts w:ascii="Times New Roman" w:hAnsi="Times New Roman" w:cs="Times New Roman"/>
+          <w:sz w:val="24"/>
+          <w:szCs w:val="24"/>
+        </w:rPr>
+        <w:t>How to make pods use user defined service account?</w:t>
+      </w:r>
+    </w:p>
+    <w:p>
+      <w:pPr>
+        <w:pStyle w:val="ListParagraph"/>
+        <w:numPr>
+          <w:ilvl w:val="1"/>
+          <w:numId w:val="2"/>
+        </w:numPr>
+        <w:spacing w:after="0"/>
+        <w:jc w:val="both"/>
+        <w:rPr>
+          <w:rFonts w:ascii="Times New Roman" w:hAnsi="Times New Roman" w:cs="Times New Roman"/>
+          <w:sz w:val="24"/>
+          <w:szCs w:val="24"/>
+        </w:rPr>
+      </w:pPr>
+      <w:r>
+        <w:rPr>
+          <w:rFonts w:ascii="Times New Roman" w:hAnsi="Times New Roman" w:cs="Times New Roman"/>
+          <w:sz w:val="24"/>
+          <w:szCs w:val="24"/>
+        </w:rPr>
+        <w:t>while creating a pod, u need to mention the service account name</w:t>
+      </w:r>
+      <w:r>
+        <w:rPr>
+          <w:rFonts w:ascii="Times New Roman" w:hAnsi="Times New Roman" w:cs="Times New Roman"/>
+          <w:sz w:val="24"/>
+          <w:szCs w:val="24"/>
+        </w:rPr>
+        <w:t xml:space="preserve"> and its corresponding namespace</w:t>
+      </w:r>
+      <w:r>
+        <w:rPr>
+          <w:rFonts w:ascii="Times New Roman" w:hAnsi="Times New Roman" w:cs="Times New Roman"/>
+          <w:sz w:val="24"/>
+          <w:szCs w:val="24"/>
+        </w:rPr>
+        <w:t>.</w:t>
+      </w:r>
+      <w:r>
+        <w:rPr>
+          <w:rFonts w:ascii="Times New Roman" w:hAnsi="Times New Roman" w:cs="Times New Roman"/>
+          <w:sz w:val="24"/>
+          <w:szCs w:val="24"/>
+        </w:rPr>
+        <w:t xml:space="preserve"> along with that, u need to mention projected volume to </w:t>
+      </w:r>
+      <w:r>
+        <w:rPr>
+          <w:rFonts w:ascii="Times New Roman" w:hAnsi="Times New Roman" w:cs="Times New Roman"/>
+          <w:sz w:val="24"/>
+          <w:szCs w:val="24"/>
+        </w:rPr>
+        <w:lastRenderedPageBreak/>
+        <w:t>mount serviceaccount token, crt etc. after that only applications running inside pod can communicate with api server.</w:t>
+      </w:r>
+    </w:p>
+    <w:p>
+      <w:pPr>
+        <w:pStyle w:val="ListParagraph"/>
+        <w:numPr>
+          <w:ilvl w:val="0"/>
+          <w:numId w:val="2"/>
+        </w:numPr>
+        <w:spacing w:after="0"/>
+        <w:jc w:val="both"/>
+        <w:rPr>
+          <w:rFonts w:ascii="Times New Roman" w:hAnsi="Times New Roman" w:cs="Times New Roman"/>
+          <w:sz w:val="24"/>
+          <w:szCs w:val="24"/>
+        </w:rPr>
+      </w:pPr>
+      <w:r>
+        <w:rPr>
+          <w:rFonts w:ascii="Times New Roman" w:hAnsi="Times New Roman" w:cs="Times New Roman"/>
+          <w:sz w:val="24"/>
+          <w:szCs w:val="24"/>
+        </w:rPr>
+        <w:t>---</w:t>
+      </w:r>
+    </w:p>
+    <w:p>
+      <w:pPr>
+        <w:pStyle w:val="ListParagraph"/>
+        <w:numPr>
+          <w:ilvl w:val="0"/>
+          <w:numId w:val="2"/>
+        </w:numPr>
+        <w:spacing w:after="0"/>
+        <w:jc w:val="both"/>
+        <w:rPr>
+          <w:rFonts w:ascii="Times New Roman" w:hAnsi="Times New Roman" w:cs="Times New Roman"/>
+          <w:sz w:val="24"/>
+          <w:szCs w:val="24"/>
+        </w:rPr>
+      </w:pPr>
+      <w:r>
+        <w:rPr>
+          <w:rFonts w:ascii="Times New Roman" w:hAnsi="Times New Roman" w:cs="Times New Roman"/>
+          <w:sz w:val="24"/>
+          <w:szCs w:val="24"/>
+        </w:rPr>
+        <w:t>What are namespaces in k8s?</w:t>
+      </w:r>
     </w:p>
     <w:p>
       <w:pPr>
@@ -10088,7 +11478,7 @@
   <w:abstractNum w:abstractNumId="0" w15:restartNumberingAfterBreak="0">
     <w:nsid w:val="3F5D1464"/>
     <w:multiLevelType w:val="hybridMultilevel"/>
-    <w:tmpl w:val="1DA25578"/>
+    <w:tmpl w:val="5DA4F1FE"/>
     <w:lvl w:ilvl="0" w:tplc="2AAA2A6C">
       <w:start w:val="1"/>
       <w:numFmt w:val="decimal"/>
@@ -10124,14 +11514,17 @@
         <w:ind w:left="2160" w:hanging="180"/>
       </w:pPr>
     </w:lvl>
-    <w:lvl w:ilvl="3" w:tplc="0409000F" w:tentative="1">
+    <w:lvl w:ilvl="3" w:tplc="04090001">
       <w:start w:val="1"/>
-      <w:numFmt w:val="decimal"/>
-      <w:lvlText w:val="%4."/>
+      <w:numFmt w:val="bullet"/>
+      <w:lvlText w:val=""/>
       <w:lvlJc w:val="left"/>
       <w:pPr>
         <w:ind w:left="2880" w:hanging="360"/>
       </w:pPr>
+      <w:rPr>
+        <w:rFonts w:ascii="Symbol" w:hAnsi="Symbol" w:hint="default"/>
+      </w:rPr>
     </w:lvl>
     <w:lvl w:ilvl="4" w:tplc="04090019" w:tentative="1">
       <w:start w:val="1"/>

</xml_diff>

<commit_message>
Updated 25th June 2024
</commit_message>
<xml_diff>
--- a/interview/DevOps.docx
+++ b/interview/DevOps.docx
@@ -10456,7 +10456,25 @@
           <w:sz w:val="24"/>
           <w:szCs w:val="24"/>
         </w:rPr>
-        <w:t xml:space="preserve"> OR clusterrole, </w:t>
+        <w:t xml:space="preserve"> OR </w:t>
+      </w:r>
+      <w:proofErr w:type="spellStart"/>
+      <w:r>
+        <w:rPr>
+          <w:rFonts w:ascii="Times New Roman" w:hAnsi="Times New Roman" w:cs="Times New Roman"/>
+          <w:sz w:val="24"/>
+          <w:szCs w:val="24"/>
+        </w:rPr>
+        <w:t>clusterrole</w:t>
+      </w:r>
+      <w:proofErr w:type="spellEnd"/>
+      <w:r>
+        <w:rPr>
+          <w:rFonts w:ascii="Times New Roman" w:hAnsi="Times New Roman" w:cs="Times New Roman"/>
+          <w:sz w:val="24"/>
+          <w:szCs w:val="24"/>
+        </w:rPr>
+        <w:t xml:space="preserve">, </w:t>
       </w:r>
       <w:proofErr w:type="spellStart"/>
       <w:r>
@@ -11232,6 +11250,458 @@
           <w:szCs w:val="24"/>
         </w:rPr>
         <w:t>What are namespaces in k8s?</w:t>
+      </w:r>
+    </w:p>
+    <w:p>
+      <w:pPr>
+        <w:pStyle w:val="ListParagraph"/>
+        <w:numPr>
+          <w:ilvl w:val="0"/>
+          <w:numId w:val="2"/>
+        </w:numPr>
+        <w:spacing w:after="0"/>
+        <w:jc w:val="both"/>
+        <w:rPr>
+          <w:rFonts w:ascii="Times New Roman" w:hAnsi="Times New Roman" w:cs="Times New Roman"/>
+          <w:sz w:val="24"/>
+          <w:szCs w:val="24"/>
+        </w:rPr>
+      </w:pPr>
+      <w:r>
+        <w:rPr>
+          <w:rFonts w:ascii="Times New Roman" w:hAnsi="Times New Roman" w:cs="Times New Roman"/>
+          <w:sz w:val="24"/>
+          <w:szCs w:val="24"/>
+        </w:rPr>
+        <w:t>---</w:t>
+      </w:r>
+    </w:p>
+    <w:p>
+      <w:pPr>
+        <w:pStyle w:val="ListParagraph"/>
+        <w:numPr>
+          <w:ilvl w:val="0"/>
+          <w:numId w:val="2"/>
+        </w:numPr>
+        <w:spacing w:after="0"/>
+        <w:jc w:val="both"/>
+        <w:rPr>
+          <w:rFonts w:ascii="Times New Roman" w:hAnsi="Times New Roman" w:cs="Times New Roman"/>
+          <w:sz w:val="24"/>
+          <w:szCs w:val="24"/>
+        </w:rPr>
+      </w:pPr>
+      <w:r>
+        <w:rPr>
+          <w:rFonts w:ascii="Times New Roman" w:hAnsi="Times New Roman" w:cs="Times New Roman"/>
+          <w:sz w:val="24"/>
+          <w:szCs w:val="24"/>
+        </w:rPr>
+        <w:t>What is ingress controller and why we need it?</w:t>
+      </w:r>
+    </w:p>
+    <w:p>
+      <w:pPr>
+        <w:pStyle w:val="ListParagraph"/>
+        <w:numPr>
+          <w:ilvl w:val="0"/>
+          <w:numId w:val="2"/>
+        </w:numPr>
+        <w:spacing w:after="0"/>
+        <w:jc w:val="both"/>
+        <w:rPr>
+          <w:rFonts w:ascii="Times New Roman" w:hAnsi="Times New Roman" w:cs="Times New Roman"/>
+          <w:sz w:val="24"/>
+          <w:szCs w:val="24"/>
+        </w:rPr>
+      </w:pPr>
+      <w:r>
+        <w:rPr>
+          <w:rFonts w:ascii="Times New Roman" w:hAnsi="Times New Roman" w:cs="Times New Roman"/>
+          <w:sz w:val="24"/>
+          <w:szCs w:val="24"/>
+        </w:rPr>
+        <w:t>What is nginx ingress controller?</w:t>
+      </w:r>
+    </w:p>
+    <w:p>
+      <w:pPr>
+        <w:pStyle w:val="ListParagraph"/>
+        <w:numPr>
+          <w:ilvl w:val="0"/>
+          <w:numId w:val="2"/>
+        </w:numPr>
+        <w:spacing w:after="0"/>
+        <w:jc w:val="both"/>
+        <w:rPr>
+          <w:rFonts w:ascii="Times New Roman" w:hAnsi="Times New Roman" w:cs="Times New Roman"/>
+          <w:sz w:val="24"/>
+          <w:szCs w:val="24"/>
+        </w:rPr>
+      </w:pPr>
+      <w:r>
+        <w:rPr>
+          <w:rFonts w:ascii="Times New Roman" w:hAnsi="Times New Roman" w:cs="Times New Roman"/>
+          <w:sz w:val="24"/>
+          <w:szCs w:val="24"/>
+        </w:rPr>
+        <w:t>Explain the architecture of nginx ingress controller as to how it works.</w:t>
+      </w:r>
+    </w:p>
+    <w:p>
+      <w:pPr>
+        <w:pStyle w:val="ListParagraph"/>
+        <w:numPr>
+          <w:ilvl w:val="0"/>
+          <w:numId w:val="2"/>
+        </w:numPr>
+        <w:spacing w:after="0"/>
+        <w:jc w:val="both"/>
+        <w:rPr>
+          <w:rFonts w:ascii="Times New Roman" w:hAnsi="Times New Roman" w:cs="Times New Roman"/>
+          <w:sz w:val="24"/>
+          <w:szCs w:val="24"/>
+        </w:rPr>
+      </w:pPr>
+      <w:r>
+        <w:rPr>
+          <w:rFonts w:ascii="Times New Roman" w:hAnsi="Times New Roman" w:cs="Times New Roman"/>
+          <w:sz w:val="24"/>
+          <w:szCs w:val="24"/>
+        </w:rPr>
+        <w:t>What are different nginx ingress controller components?</w:t>
+      </w:r>
+    </w:p>
+    <w:p>
+      <w:pPr>
+        <w:pStyle w:val="ListParagraph"/>
+        <w:numPr>
+          <w:ilvl w:val="0"/>
+          <w:numId w:val="2"/>
+        </w:numPr>
+        <w:spacing w:after="0"/>
+        <w:jc w:val="both"/>
+        <w:rPr>
+          <w:rFonts w:ascii="Times New Roman" w:hAnsi="Times New Roman" w:cs="Times New Roman"/>
+          <w:sz w:val="24"/>
+          <w:szCs w:val="24"/>
+        </w:rPr>
+      </w:pPr>
+      <w:r>
+        <w:rPr>
+          <w:rFonts w:ascii="Times New Roman" w:hAnsi="Times New Roman" w:cs="Times New Roman"/>
+          <w:sz w:val="24"/>
+          <w:szCs w:val="24"/>
+        </w:rPr>
+        <w:t xml:space="preserve">Explain the architecture of a simple </w:t>
+      </w:r>
+      <w:r>
+        <w:rPr>
+          <w:rFonts w:ascii="Times New Roman" w:hAnsi="Times New Roman" w:cs="Times New Roman"/>
+          <w:sz w:val="24"/>
+          <w:szCs w:val="24"/>
+        </w:rPr>
+        <w:t>host-based</w:t>
+      </w:r>
+      <w:r>
+        <w:rPr>
+          <w:rFonts w:ascii="Times New Roman" w:hAnsi="Times New Roman" w:cs="Times New Roman"/>
+          <w:sz w:val="24"/>
+          <w:szCs w:val="24"/>
+        </w:rPr>
+        <w:t xml:space="preserve"> routing app which uses nginx ingress controller.</w:t>
+      </w:r>
+    </w:p>
+    <w:p>
+      <w:pPr>
+        <w:pStyle w:val="ListParagraph"/>
+        <w:numPr>
+          <w:ilvl w:val="0"/>
+          <w:numId w:val="2"/>
+        </w:numPr>
+        <w:spacing w:after="0"/>
+        <w:jc w:val="both"/>
+        <w:rPr>
+          <w:rFonts w:ascii="Times New Roman" w:hAnsi="Times New Roman" w:cs="Times New Roman"/>
+          <w:sz w:val="24"/>
+          <w:szCs w:val="24"/>
+        </w:rPr>
+      </w:pPr>
+      <w:r>
+        <w:rPr>
+          <w:rFonts w:ascii="Times New Roman" w:hAnsi="Times New Roman" w:cs="Times New Roman"/>
+          <w:sz w:val="24"/>
+          <w:szCs w:val="24"/>
+        </w:rPr>
+        <w:t>Explain the architecture of a simple path-based routing app which uses nginx ingress controller.</w:t>
+      </w:r>
+    </w:p>
+    <w:p>
+      <w:pPr>
+        <w:pStyle w:val="ListParagraph"/>
+        <w:numPr>
+          <w:ilvl w:val="0"/>
+          <w:numId w:val="2"/>
+        </w:numPr>
+        <w:spacing w:after="0"/>
+        <w:jc w:val="both"/>
+        <w:rPr>
+          <w:rFonts w:ascii="Times New Roman" w:hAnsi="Times New Roman" w:cs="Times New Roman"/>
+          <w:sz w:val="24"/>
+          <w:szCs w:val="24"/>
+        </w:rPr>
+      </w:pPr>
+      <w:r>
+        <w:rPr>
+          <w:rFonts w:ascii="Times New Roman" w:hAnsi="Times New Roman" w:cs="Times New Roman"/>
+          <w:sz w:val="24"/>
+          <w:szCs w:val="24"/>
+        </w:rPr>
+        <w:t xml:space="preserve">Explain </w:t>
+      </w:r>
+      <w:proofErr w:type="spellStart"/>
+      <w:r>
+        <w:rPr>
+          <w:rFonts w:ascii="Times New Roman" w:hAnsi="Times New Roman" w:cs="Times New Roman"/>
+          <w:sz w:val="24"/>
+          <w:szCs w:val="24"/>
+        </w:rPr>
+        <w:t>tls</w:t>
+      </w:r>
+      <w:proofErr w:type="spellEnd"/>
+      <w:r>
+        <w:rPr>
+          <w:rFonts w:ascii="Times New Roman" w:hAnsi="Times New Roman" w:cs="Times New Roman"/>
+          <w:sz w:val="24"/>
+          <w:szCs w:val="24"/>
+        </w:rPr>
+        <w:t xml:space="preserve"> termination for ingress controller.</w:t>
+      </w:r>
+    </w:p>
+    <w:p>
+      <w:pPr>
+        <w:pStyle w:val="ListParagraph"/>
+        <w:numPr>
+          <w:ilvl w:val="1"/>
+          <w:numId w:val="2"/>
+        </w:numPr>
+        <w:spacing w:after="0"/>
+        <w:jc w:val="both"/>
+        <w:rPr>
+          <w:rFonts w:ascii="Times New Roman" w:hAnsi="Times New Roman" w:cs="Times New Roman"/>
+          <w:sz w:val="24"/>
+          <w:szCs w:val="24"/>
+        </w:rPr>
+      </w:pPr>
+      <w:r>
+        <w:rPr>
+          <w:rFonts w:ascii="Times New Roman" w:hAnsi="Times New Roman" w:cs="Times New Roman"/>
+          <w:sz w:val="24"/>
+          <w:szCs w:val="24"/>
+        </w:rPr>
+        <w:t xml:space="preserve">u need to have proper secrets which contains key and crt details. give those secrets details along with </w:t>
+      </w:r>
+      <w:proofErr w:type="spellStart"/>
+      <w:r>
+        <w:rPr>
+          <w:rFonts w:ascii="Times New Roman" w:hAnsi="Times New Roman" w:cs="Times New Roman"/>
+          <w:sz w:val="24"/>
+          <w:szCs w:val="24"/>
+        </w:rPr>
+        <w:t>uri</w:t>
+      </w:r>
+      <w:proofErr w:type="spellEnd"/>
+      <w:r>
+        <w:rPr>
+          <w:rFonts w:ascii="Times New Roman" w:hAnsi="Times New Roman" w:cs="Times New Roman"/>
+          <w:sz w:val="24"/>
+          <w:szCs w:val="24"/>
+        </w:rPr>
+        <w:t xml:space="preserve"> details in ingress yaml file while creating an ingress.</w:t>
+      </w:r>
+    </w:p>
+    <w:p>
+      <w:pPr>
+        <w:pStyle w:val="ListParagraph"/>
+        <w:numPr>
+          <w:ilvl w:val="0"/>
+          <w:numId w:val="2"/>
+        </w:numPr>
+        <w:spacing w:after="0"/>
+        <w:jc w:val="both"/>
+        <w:rPr>
+          <w:rFonts w:ascii="Times New Roman" w:hAnsi="Times New Roman" w:cs="Times New Roman"/>
+          <w:sz w:val="24"/>
+          <w:szCs w:val="24"/>
+        </w:rPr>
+      </w:pPr>
+      <w:r>
+        <w:rPr>
+          <w:rFonts w:ascii="Times New Roman" w:hAnsi="Times New Roman" w:cs="Times New Roman"/>
+          <w:sz w:val="24"/>
+          <w:szCs w:val="24"/>
+        </w:rPr>
+        <w:t>---</w:t>
+      </w:r>
+    </w:p>
+    <w:p>
+      <w:pPr>
+        <w:pStyle w:val="ListParagraph"/>
+        <w:numPr>
+          <w:ilvl w:val="0"/>
+          <w:numId w:val="2"/>
+        </w:numPr>
+        <w:spacing w:after="0"/>
+        <w:jc w:val="both"/>
+        <w:rPr>
+          <w:rFonts w:ascii="Times New Roman" w:hAnsi="Times New Roman" w:cs="Times New Roman"/>
+          <w:sz w:val="24"/>
+          <w:szCs w:val="24"/>
+        </w:rPr>
+      </w:pPr>
+      <w:r>
+        <w:rPr>
+          <w:rFonts w:ascii="Times New Roman" w:hAnsi="Times New Roman" w:cs="Times New Roman"/>
+          <w:sz w:val="24"/>
+          <w:szCs w:val="24"/>
+        </w:rPr>
+        <w:t>Explain k8s network policy.</w:t>
+      </w:r>
+    </w:p>
+    <w:p>
+      <w:pPr>
+        <w:pStyle w:val="ListParagraph"/>
+        <w:numPr>
+          <w:ilvl w:val="1"/>
+          <w:numId w:val="2"/>
+        </w:numPr>
+        <w:spacing w:after="0"/>
+        <w:jc w:val="both"/>
+        <w:rPr>
+          <w:rFonts w:ascii="Times New Roman" w:hAnsi="Times New Roman" w:cs="Times New Roman"/>
+          <w:sz w:val="24"/>
+          <w:szCs w:val="24"/>
+        </w:rPr>
+      </w:pPr>
+      <w:r>
+        <w:rPr>
+          <w:rFonts w:ascii="Times New Roman" w:hAnsi="Times New Roman" w:cs="Times New Roman"/>
+          <w:sz w:val="24"/>
+          <w:szCs w:val="24"/>
+        </w:rPr>
+        <w:t>ingress - from, egress - to</w:t>
+      </w:r>
+    </w:p>
+    <w:p>
+      <w:pPr>
+        <w:pStyle w:val="ListParagraph"/>
+        <w:numPr>
+          <w:ilvl w:val="1"/>
+          <w:numId w:val="2"/>
+        </w:numPr>
+        <w:spacing w:after="0"/>
+        <w:jc w:val="both"/>
+        <w:rPr>
+          <w:rFonts w:ascii="Times New Roman" w:hAnsi="Times New Roman" w:cs="Times New Roman"/>
+          <w:sz w:val="24"/>
+          <w:szCs w:val="24"/>
+        </w:rPr>
+      </w:pPr>
+      <w:proofErr w:type="spellStart"/>
+      <w:r>
+        <w:rPr>
+          <w:rFonts w:ascii="Times New Roman" w:hAnsi="Times New Roman" w:cs="Times New Roman"/>
+          <w:sz w:val="24"/>
+          <w:szCs w:val="24"/>
+        </w:rPr>
+        <w:t>podSelector</w:t>
+      </w:r>
+      <w:proofErr w:type="spellEnd"/>
+      <w:r>
+        <w:rPr>
+          <w:rFonts w:ascii="Times New Roman" w:hAnsi="Times New Roman" w:cs="Times New Roman"/>
+          <w:sz w:val="24"/>
+          <w:szCs w:val="24"/>
+        </w:rPr>
+        <w:t xml:space="preserve">, </w:t>
+      </w:r>
+      <w:proofErr w:type="spellStart"/>
+      <w:r>
+        <w:rPr>
+          <w:rFonts w:ascii="Times New Roman" w:hAnsi="Times New Roman" w:cs="Times New Roman"/>
+          <w:sz w:val="24"/>
+          <w:szCs w:val="24"/>
+        </w:rPr>
+        <w:t>namespaceSelector</w:t>
+      </w:r>
+      <w:proofErr w:type="spellEnd"/>
+      <w:r>
+        <w:rPr>
+          <w:rFonts w:ascii="Times New Roman" w:hAnsi="Times New Roman" w:cs="Times New Roman"/>
+          <w:sz w:val="24"/>
+          <w:szCs w:val="24"/>
+        </w:rPr>
+        <w:t xml:space="preserve">, </w:t>
+      </w:r>
+      <w:proofErr w:type="spellStart"/>
+      <w:r>
+        <w:rPr>
+          <w:rFonts w:ascii="Times New Roman" w:hAnsi="Times New Roman" w:cs="Times New Roman"/>
+          <w:sz w:val="24"/>
+          <w:szCs w:val="24"/>
+        </w:rPr>
+        <w:t>ipBlock</w:t>
+      </w:r>
+      <w:proofErr w:type="spellEnd"/>
+      <w:r>
+        <w:rPr>
+          <w:rFonts w:ascii="Times New Roman" w:hAnsi="Times New Roman" w:cs="Times New Roman"/>
+          <w:sz w:val="24"/>
+          <w:szCs w:val="24"/>
+        </w:rPr>
+        <w:t>, and-</w:t>
+      </w:r>
+      <w:proofErr w:type="spellStart"/>
+      <w:r>
+        <w:rPr>
+          <w:rFonts w:ascii="Times New Roman" w:hAnsi="Times New Roman" w:cs="Times New Roman"/>
+          <w:sz w:val="24"/>
+          <w:szCs w:val="24"/>
+        </w:rPr>
+        <w:t>ing</w:t>
+      </w:r>
+      <w:proofErr w:type="spellEnd"/>
+      <w:r>
+        <w:rPr>
+          <w:rFonts w:ascii="Times New Roman" w:hAnsi="Times New Roman" w:cs="Times New Roman"/>
+          <w:sz w:val="24"/>
+          <w:szCs w:val="24"/>
+        </w:rPr>
+        <w:t xml:space="preserve"> any two or three of them</w:t>
+      </w:r>
+    </w:p>
+    <w:p>
+      <w:pPr>
+        <w:pStyle w:val="ListParagraph"/>
+        <w:numPr>
+          <w:ilvl w:val="1"/>
+          <w:numId w:val="2"/>
+        </w:numPr>
+        <w:spacing w:after="0"/>
+        <w:jc w:val="both"/>
+        <w:rPr>
+          <w:rFonts w:ascii="Times New Roman" w:hAnsi="Times New Roman" w:cs="Times New Roman"/>
+          <w:sz w:val="24"/>
+          <w:szCs w:val="24"/>
+        </w:rPr>
+      </w:pPr>
+      <w:r>
+        <w:rPr>
+          <w:rFonts w:ascii="Times New Roman" w:hAnsi="Times New Roman" w:cs="Times New Roman"/>
+          <w:sz w:val="24"/>
+          <w:szCs w:val="24"/>
+        </w:rPr>
+        <w:t>default policies</w:t>
       </w:r>
     </w:p>
     <w:p>

</xml_diff>